<commit_message>
Add : 4 trigger on entities : initialize - onConstruct - beforeSave - afterFetch Add : begin, commit and rollback to manage transactions in the ORM Update : document
</commit_message>
<xml_diff>
--- a/Attila_tutoriel.docx
+++ b/Attila_tutoriel.docx
@@ -859,7 +859,7 @@
             </w:rPr>
             <w:fldChar w:fldCharType="separate"/>
           </w:r>
-          <w:hyperlink w:anchor="_Toc409472878" w:history="1">
+          <w:hyperlink w:anchor="_Toc409550386" w:history="1">
             <w:r>
               <w:rPr>
                 <w:rStyle w:val="Lienhypertexte"/>
@@ -887,7 +887,7 @@
                 <w:noProof/>
                 <w:webHidden/>
               </w:rPr>
-              <w:instrText xml:space="preserve"> PAGEREF _Toc409472878 \h </w:instrText>
+              <w:instrText xml:space="preserve"> PAGEREF _Toc409550386 \h </w:instrText>
             </w:r>
             <w:r>
               <w:rPr>
@@ -927,7 +927,7 @@
               <w:lang w:val="fr-FR" w:eastAsia="fr-FR"/>
             </w:rPr>
           </w:pPr>
-          <w:hyperlink w:anchor="_Toc409472879" w:history="1">
+          <w:hyperlink w:anchor="_Toc409550387" w:history="1">
             <w:r>
               <w:rPr>
                 <w:rStyle w:val="Lienhypertexte"/>
@@ -947,7 +947,7 @@
               <w:lang w:val="fr-FR" w:eastAsia="fr-FR"/>
             </w:rPr>
           </w:pPr>
-          <w:hyperlink w:anchor="_Toc409472880" w:history="1">
+          <w:hyperlink w:anchor="_Toc409550388" w:history="1">
             <w:r>
               <w:rPr>
                 <w:rStyle w:val="Lienhypertexte"/>
@@ -955,6 +955,101 @@
                 <w:noProof/>
               </w:rPr>
               <w:t>Concept du routeur</w:t>
+            </w:r>
+          </w:hyperlink>
+        </w:p>
+        <w:p>
+          <w:pPr>
+            <w:pStyle w:val="TM1"/>
+            <w:tabs>
+              <w:tab w:val="right" w:leader="dot" w:pos="9061"/>
+            </w:tabs>
+            <w:rPr>
+              <w:b w:val="0"/>
+              <w:bCs w:val="0"/>
+              <w:noProof/>
+              <w:color w:val="auto"/>
+              <w:sz w:val="22"/>
+              <w:szCs w:val="22"/>
+              <w:lang w:val="fr-FR" w:eastAsia="fr-FR"/>
+            </w:rPr>
+          </w:pPr>
+          <w:hyperlink w:anchor="_Toc409550389" w:history="1">
+            <w:r>
+              <w:rPr>
+                <w:rStyle w:val="Lienhypertexte"/>
+                <w:rFonts w:ascii="Century Gothic" w:hAnsi="Century Gothic"/>
+                <w:noProof/>
+              </w:rPr>
+              <w:t>Présentation</w:t>
+            </w:r>
+            <w:r>
+              <w:rPr>
+                <w:noProof/>
+                <w:webHidden/>
+              </w:rPr>
+              <w:tab/>
+            </w:r>
+            <w:r>
+              <w:rPr>
+                <w:noProof/>
+                <w:webHidden/>
+              </w:rPr>
+              <w:fldChar w:fldCharType="begin"/>
+            </w:r>
+            <w:r>
+              <w:rPr>
+                <w:noProof/>
+                <w:webHidden/>
+              </w:rPr>
+              <w:instrText xml:space="preserve"> PAGEREF _Toc409550389 \h </w:instrText>
+            </w:r>
+            <w:r>
+              <w:rPr>
+                <w:noProof/>
+                <w:webHidden/>
+              </w:rPr>
+            </w:r>
+            <w:r>
+              <w:rPr>
+                <w:noProof/>
+                <w:webHidden/>
+              </w:rPr>
+              <w:fldChar w:fldCharType="separate"/>
+            </w:r>
+            <w:r>
+              <w:rPr>
+                <w:noProof/>
+                <w:webHidden/>
+              </w:rPr>
+              <w:t>2</w:t>
+            </w:r>
+            <w:r>
+              <w:rPr>
+                <w:noProof/>
+                <w:webHidden/>
+              </w:rPr>
+              <w:fldChar w:fldCharType="end"/>
+            </w:r>
+          </w:hyperlink>
+        </w:p>
+        <w:p>
+          <w:pPr>
+            <w:pStyle w:val="TM2"/>
+            <w:rPr>
+              <w:noProof/>
+              <w:color w:val="auto"/>
+              <w:lang w:val="fr-FR" w:eastAsia="fr-FR"/>
+            </w:rPr>
+          </w:pPr>
+          <w:hyperlink w:anchor="_Toc409550390" w:history="1">
+            <w:r>
+              <w:rPr>
+                <w:rStyle w:val="Lienhypertexte"/>
+                <w:rFonts w:ascii="Garamond" w:hAnsi="Garamond"/>
+                <w:noProof/>
+              </w:rPr>
+              <w:t>Installation</w:t>
             </w:r>
           </w:hyperlink>
         </w:p>
@@ -995,7 +1090,7 @@
           <w:lang w:val="fr-FR"/>
         </w:rPr>
       </w:pPr>
-      <w:bookmarkStart w:id="0" w:name="_Toc409472878"/>
+      <w:bookmarkStart w:id="0" w:name="_Toc409550386"/>
       <w:r>
         <w:rPr>
           <w:rFonts w:ascii="Century Gothic" w:hAnsi="Century Gothic"/>
@@ -1105,7 +1200,7 @@
           <w:lang w:val="fr-FR"/>
         </w:rPr>
       </w:pPr>
-      <w:bookmarkStart w:id="1" w:name="_Toc409472879"/>
+      <w:bookmarkStart w:id="1" w:name="_Toc409550387"/>
       <w:r>
         <w:rPr>
           <w:rFonts w:ascii="Garamond" w:hAnsi="Garamond"/>
@@ -1181,8 +1276,6 @@
         </w:rPr>
         <w:t>attila</w:t>
       </w:r>
-      <w:bookmarkStart w:id="2" w:name="_GoBack"/>
-      <w:bookmarkEnd w:id="2"/>
       <w:r>
         <w:rPr>
           <w:rFonts w:cs="Miriam"/>
@@ -1200,7 +1293,7 @@
           <w:lang w:val="fr-FR"/>
         </w:rPr>
       </w:pPr>
-      <w:bookmarkStart w:id="3" w:name="_Toc409472880"/>
+      <w:bookmarkStart w:id="2" w:name="_Toc409550388"/>
       <w:r>
         <w:rPr>
           <w:rFonts w:ascii="Garamond" w:hAnsi="Garamond"/>
@@ -1209,7 +1302,7 @@
         </w:rPr>
         <w:t>Concept du routeur</w:t>
       </w:r>
-      <w:bookmarkEnd w:id="3"/>
+      <w:bookmarkEnd w:id="2"/>
     </w:p>
     <w:p>
       <w:pPr>
@@ -1227,8 +1320,1619 @@
           <w:szCs w:val="24"/>
           <w:lang w:val="fr-FR"/>
         </w:rPr>
-        <w:t>xxx</w:t>
-      </w:r>
+        <w:t>X</w:t>
+      </w:r>
+      <w:r>
+        <w:rPr>
+          <w:rFonts w:cs="Miriam"/>
+          <w:sz w:val="24"/>
+          <w:szCs w:val="24"/>
+          <w:lang w:val="fr-FR"/>
+        </w:rPr>
+        <w:t>xx</w:t>
+      </w:r>
+    </w:p>
+    <w:p>
+      <w:pPr>
+        <w:pStyle w:val="Titre1"/>
+        <w:rPr>
+          <w:lang w:val="fr-FR"/>
+        </w:rPr>
+      </w:pPr>
+      <w:r>
+        <w:rPr>
+          <w:rFonts w:ascii="Century Gothic" w:hAnsi="Century Gothic"/>
+          <w:color w:val="F24F4F"/>
+          <w:lang w:val="fr-FR"/>
+        </w:rPr>
+        <w:t>Utilisation basique</w:t>
+      </w:r>
+    </w:p>
+    <w:p>
+      <w:pPr>
+        <w:rPr>
+          <w:rFonts w:cs="Miriam"/>
+          <w:sz w:val="24"/>
+          <w:szCs w:val="24"/>
+          <w:lang w:val="fr-FR"/>
+        </w:rPr>
+      </w:pPr>
+      <w:r>
+        <w:rPr>
+          <w:rFonts w:cs="Miriam"/>
+          <w:sz w:val="24"/>
+          <w:szCs w:val="24"/>
+          <w:lang w:val="fr-FR"/>
+        </w:rPr>
+        <w:t>Pour bien utiliser Attila, voici les premières étapes à respecter afin de proposer le meilleur des ORM à vos différents projets.</w:t>
+      </w:r>
+    </w:p>
+    <w:p>
+      <w:pPr>
+        <w:pStyle w:val="Titre2"/>
+        <w:rPr>
+          <w:lang w:val="fr-FR"/>
+        </w:rPr>
+      </w:pPr>
+      <w:r>
+        <w:rPr>
+          <w:rFonts w:ascii="Garamond" w:hAnsi="Garamond"/>
+          <w:color w:val="4C483D"/>
+          <w:lang w:val="fr-FR"/>
+        </w:rPr>
+        <w:t>XXX</w:t>
+      </w:r>
+    </w:p>
+    <w:p>
+      <w:pPr>
+        <w:rPr>
+          <w:rFonts w:cs="Miriam"/>
+          <w:sz w:val="24"/>
+          <w:szCs w:val="24"/>
+          <w:lang w:val="fr-FR"/>
+        </w:rPr>
+      </w:pPr>
+      <w:r>
+        <w:rPr>
+          <w:rFonts w:cs="Miriam"/>
+          <w:sz w:val="24"/>
+          <w:szCs w:val="24"/>
+          <w:lang w:val="fr-FR"/>
+        </w:rPr>
+        <w:t>XXX</w:t>
+      </w:r>
+      <w:r>
+        <w:rPr>
+          <w:rFonts w:cs="Miriam"/>
+          <w:sz w:val="24"/>
+          <w:szCs w:val="24"/>
+          <w:lang w:val="fr-FR"/>
+        </w:rPr>
+        <w:t xml:space="preserve"> l’ORM </w:t>
+      </w:r>
+    </w:p>
+    <w:p>
+      <w:pPr>
+        <w:pStyle w:val="Titre1"/>
+        <w:rPr>
+          <w:lang w:val="fr-FR"/>
+        </w:rPr>
+      </w:pPr>
+      <w:r>
+        <w:rPr>
+          <w:rFonts w:ascii="Century Gothic" w:hAnsi="Century Gothic"/>
+          <w:color w:val="F24F4F"/>
+          <w:lang w:val="fr-FR"/>
+        </w:rPr>
+        <w:t xml:space="preserve">Utilisation </w:t>
+      </w:r>
+      <w:r>
+        <w:rPr>
+          <w:rFonts w:ascii="Century Gothic" w:hAnsi="Century Gothic"/>
+          <w:color w:val="F24F4F"/>
+          <w:lang w:val="fr-FR"/>
+        </w:rPr>
+        <w:t>avancée</w:t>
+      </w:r>
+    </w:p>
+    <w:p>
+      <w:pPr>
+        <w:rPr>
+          <w:rFonts w:cs="Miriam"/>
+          <w:sz w:val="24"/>
+          <w:szCs w:val="24"/>
+          <w:lang w:val="fr-FR"/>
+        </w:rPr>
+      </w:pPr>
+      <w:r>
+        <w:rPr>
+          <w:rFonts w:cs="Miriam"/>
+          <w:sz w:val="24"/>
+          <w:szCs w:val="24"/>
+          <w:lang w:val="fr-FR"/>
+        </w:rPr>
+        <w:t>Voici la liste des utilisations avancées d’Attila qui pourront beaucoup vous aider dans vos différents projets.</w:t>
+      </w:r>
+    </w:p>
+    <w:p>
+      <w:pPr>
+        <w:pStyle w:val="Titre2"/>
+        <w:rPr>
+          <w:lang w:val="fr-FR"/>
+        </w:rPr>
+      </w:pPr>
+      <w:r>
+        <w:rPr>
+          <w:rFonts w:ascii="Garamond" w:hAnsi="Garamond"/>
+          <w:color w:val="4C483D"/>
+          <w:lang w:val="fr-FR"/>
+        </w:rPr>
+        <w:t>Les transactions</w:t>
+      </w:r>
+    </w:p>
+    <w:p>
+      <w:pPr>
+        <w:rPr>
+          <w:rFonts w:cs="Miriam"/>
+          <w:b/>
+          <w:color w:val="FF0000"/>
+          <w:lang w:val="fr-FR"/>
+        </w:rPr>
+      </w:pPr>
+      <w:r>
+        <w:rPr>
+          <w:rFonts w:cs="Miriam"/>
+          <w:b/>
+          <w:color w:val="FF0000"/>
+          <w:lang w:val="fr-FR"/>
+        </w:rPr>
+        <w:t>Disponibilité</w:t>
+      </w:r>
+      <w:r>
+        <w:rPr>
+          <w:rFonts w:cs="Miriam"/>
+          <w:b/>
+          <w:color w:val="FF0000"/>
+          <w:lang w:val="fr-FR"/>
+        </w:rPr>
+        <w:t> : Attila 1.0.0-beta2</w:t>
+      </w:r>
+    </w:p>
+    <w:p>
+      <w:pPr>
+        <w:rPr>
+          <w:rFonts w:cs="Miriam"/>
+          <w:sz w:val="24"/>
+          <w:szCs w:val="24"/>
+          <w:lang w:val="fr-FR"/>
+        </w:rPr>
+      </w:pPr>
+      <w:r>
+        <w:rPr>
+          <w:rFonts w:cs="Miriam"/>
+          <w:sz w:val="24"/>
+          <w:szCs w:val="24"/>
+          <w:lang w:val="fr-FR"/>
+        </w:rPr>
+        <w:t>Pour faire une transaction sous Attila, il faut utiliser les fonctions suivantes de l’ORM</w:t>
+      </w:r>
+      <w:r>
+        <w:rPr>
+          <w:rFonts w:cs="Miriam"/>
+          <w:sz w:val="24"/>
+          <w:szCs w:val="24"/>
+          <w:lang w:val="fr-FR"/>
+        </w:rPr>
+        <w:t> :</w:t>
+      </w:r>
+    </w:p>
+    <w:tbl>
+      <w:tblPr>
+        <w:tblStyle w:val="Grilledutableau"/>
+        <w:tblW w:w="0" w:type="auto"/>
+        <w:shd w:val="clear" w:color="auto" w:fill="000000" w:themeFill="text1"/>
+        <w:tblLook w:val="04A0" w:firstRow="1" w:lastRow="0" w:firstColumn="1" w:lastColumn="0" w:noHBand="0" w:noVBand="1"/>
+      </w:tblPr>
+      <w:tblGrid>
+        <w:gridCol w:w="9211"/>
+      </w:tblGrid>
+      <w:tr>
+        <w:tc>
+          <w:tcPr>
+            <w:tcW w:w="9211" w:type="dxa"/>
+            <w:shd w:val="clear" w:color="auto" w:fill="000000" w:themeFill="text1"/>
+          </w:tcPr>
+          <w:p>
+            <w:pPr>
+              <w:rPr>
+                <w:rFonts w:ascii="Courier New" w:hAnsi="Courier New" w:cs="Courier New"/>
+                <w:b/>
+                <w:sz w:val="16"/>
+                <w:szCs w:val="16"/>
+                <w:lang w:val="fr-FR"/>
+              </w:rPr>
+            </w:pPr>
+            <w:r>
+              <w:rPr>
+                <w:rFonts w:ascii="Courier New" w:hAnsi="Courier New" w:cs="Courier New"/>
+                <w:b/>
+                <w:color w:val="00B0F0"/>
+                <w:sz w:val="16"/>
+                <w:szCs w:val="16"/>
+                <w:lang w:val="fr-FR"/>
+              </w:rPr>
+              <w:t>// Commencer une transaction</w:t>
+            </w:r>
+            <w:r>
+              <w:rPr>
+                <w:rFonts w:ascii="Courier New" w:hAnsi="Courier New" w:cs="Courier New"/>
+                <w:b/>
+                <w:color w:val="FFFFFF" w:themeColor="background1"/>
+                <w:sz w:val="16"/>
+                <w:szCs w:val="16"/>
+                <w:lang w:val="fr-FR"/>
+              </w:rPr>
+              <w:br/>
+            </w:r>
+            <w:r>
+              <w:rPr>
+                <w:rFonts w:ascii="Courier New" w:hAnsi="Courier New" w:cs="Courier New"/>
+                <w:b/>
+                <w:color w:val="FFC000"/>
+                <w:sz w:val="16"/>
+                <w:szCs w:val="16"/>
+                <w:lang w:val="fr-FR"/>
+              </w:rPr>
+              <w:t>$oOrm</w:t>
+            </w:r>
+            <w:r>
+              <w:rPr>
+                <w:rFonts w:ascii="Courier New" w:hAnsi="Courier New" w:cs="Courier New"/>
+                <w:b/>
+                <w:color w:val="FFFFFF" w:themeColor="background1"/>
+                <w:sz w:val="16"/>
+                <w:szCs w:val="16"/>
+                <w:lang w:val="fr-FR"/>
+              </w:rPr>
+              <w:t>-&gt;</w:t>
+            </w:r>
+            <w:r>
+              <w:rPr>
+                <w:rFonts w:ascii="Courier New" w:hAnsi="Courier New" w:cs="Courier New"/>
+                <w:b/>
+                <w:color w:val="92D050"/>
+                <w:sz w:val="16"/>
+                <w:szCs w:val="16"/>
+                <w:lang w:val="fr-FR"/>
+              </w:rPr>
+              <w:t>begin</w:t>
+            </w:r>
+            <w:r>
+              <w:rPr>
+                <w:rFonts w:ascii="Courier New" w:hAnsi="Courier New" w:cs="Courier New"/>
+                <w:b/>
+                <w:color w:val="FFFFFF" w:themeColor="background1"/>
+                <w:sz w:val="16"/>
+                <w:szCs w:val="16"/>
+                <w:lang w:val="fr-FR"/>
+              </w:rPr>
+              <w:t>();</w:t>
+            </w:r>
+            <w:r>
+              <w:rPr>
+                <w:rFonts w:ascii="Courier New" w:hAnsi="Courier New" w:cs="Courier New"/>
+                <w:b/>
+                <w:color w:val="FFFFFF" w:themeColor="background1"/>
+                <w:sz w:val="16"/>
+                <w:szCs w:val="16"/>
+                <w:lang w:val="fr-FR"/>
+              </w:rPr>
+              <w:br/>
+            </w:r>
+            <w:r>
+              <w:rPr>
+                <w:rFonts w:ascii="Courier New" w:hAnsi="Courier New" w:cs="Courier New"/>
+                <w:b/>
+                <w:color w:val="FFFFFF" w:themeColor="background1"/>
+                <w:sz w:val="16"/>
+                <w:szCs w:val="16"/>
+                <w:lang w:val="fr-FR"/>
+              </w:rPr>
+              <w:br/>
+            </w:r>
+            <w:r>
+              <w:rPr>
+                <w:rFonts w:ascii="Courier New" w:hAnsi="Courier New" w:cs="Courier New"/>
+                <w:b/>
+                <w:color w:val="00B0F0"/>
+                <w:sz w:val="16"/>
+                <w:szCs w:val="16"/>
+                <w:lang w:val="fr-FR"/>
+              </w:rPr>
+              <w:t>// Valider une transaction qui s’appliquera intégralement en base</w:t>
+            </w:r>
+            <w:r>
+              <w:rPr>
+                <w:rFonts w:ascii="Courier New" w:hAnsi="Courier New" w:cs="Courier New"/>
+                <w:b/>
+                <w:color w:val="FFFFFF" w:themeColor="background1"/>
+                <w:sz w:val="16"/>
+                <w:szCs w:val="16"/>
+                <w:lang w:val="fr-FR"/>
+              </w:rPr>
+              <w:br/>
+            </w:r>
+            <w:r>
+              <w:rPr>
+                <w:rFonts w:ascii="Courier New" w:hAnsi="Courier New" w:cs="Courier New"/>
+                <w:b/>
+                <w:color w:val="FFC000"/>
+                <w:sz w:val="16"/>
+                <w:szCs w:val="16"/>
+                <w:lang w:val="fr-FR"/>
+              </w:rPr>
+              <w:t>$</w:t>
+            </w:r>
+            <w:r>
+              <w:rPr>
+                <w:rFonts w:ascii="Courier New" w:hAnsi="Courier New" w:cs="Courier New"/>
+                <w:b/>
+                <w:color w:val="FFC000"/>
+                <w:sz w:val="16"/>
+                <w:szCs w:val="16"/>
+                <w:lang w:val="fr-FR"/>
+              </w:rPr>
+              <w:t>oOrm</w:t>
+            </w:r>
+            <w:r>
+              <w:rPr>
+                <w:rFonts w:ascii="Courier New" w:hAnsi="Courier New" w:cs="Courier New"/>
+                <w:b/>
+                <w:color w:val="FFFFFF" w:themeColor="background1"/>
+                <w:sz w:val="16"/>
+                <w:szCs w:val="16"/>
+                <w:lang w:val="fr-FR"/>
+              </w:rPr>
+              <w:t>-&gt;</w:t>
+            </w:r>
+            <w:r>
+              <w:rPr>
+                <w:rFonts w:ascii="Courier New" w:hAnsi="Courier New" w:cs="Courier New"/>
+                <w:b/>
+                <w:color w:val="92D050"/>
+                <w:sz w:val="16"/>
+                <w:szCs w:val="16"/>
+                <w:lang w:val="fr-FR"/>
+              </w:rPr>
+              <w:t>commit</w:t>
+            </w:r>
+            <w:r>
+              <w:rPr>
+                <w:rFonts w:ascii="Courier New" w:hAnsi="Courier New" w:cs="Courier New"/>
+                <w:b/>
+                <w:color w:val="FFFFFF" w:themeColor="background1"/>
+                <w:sz w:val="16"/>
+                <w:szCs w:val="16"/>
+                <w:lang w:val="fr-FR"/>
+              </w:rPr>
+              <w:t xml:space="preserve">() ; </w:t>
+            </w:r>
+            <w:r>
+              <w:rPr>
+                <w:rFonts w:ascii="Courier New" w:hAnsi="Courier New" w:cs="Courier New"/>
+                <w:b/>
+                <w:color w:val="FFFFFF" w:themeColor="background1"/>
+                <w:sz w:val="16"/>
+                <w:szCs w:val="16"/>
+                <w:lang w:val="fr-FR"/>
+              </w:rPr>
+              <w:br/>
+            </w:r>
+            <w:r>
+              <w:rPr>
+                <w:rFonts w:ascii="Courier New" w:hAnsi="Courier New" w:cs="Courier New"/>
+                <w:b/>
+                <w:color w:val="FFFFFF" w:themeColor="background1"/>
+                <w:sz w:val="16"/>
+                <w:szCs w:val="16"/>
+                <w:lang w:val="fr-FR"/>
+              </w:rPr>
+              <w:br/>
+            </w:r>
+            <w:r>
+              <w:rPr>
+                <w:rFonts w:ascii="Courier New" w:hAnsi="Courier New" w:cs="Courier New"/>
+                <w:b/>
+                <w:color w:val="00B0F0"/>
+                <w:sz w:val="16"/>
+                <w:szCs w:val="16"/>
+                <w:lang w:val="fr-FR"/>
+              </w:rPr>
+              <w:t xml:space="preserve">// </w:t>
+            </w:r>
+            <w:r>
+              <w:rPr>
+                <w:rFonts w:ascii="Courier New" w:hAnsi="Courier New" w:cs="Courier New"/>
+                <w:b/>
+                <w:color w:val="00B0F0"/>
+                <w:sz w:val="16"/>
+                <w:szCs w:val="16"/>
+                <w:lang w:val="fr-FR"/>
+              </w:rPr>
+              <w:t>Invalider</w:t>
+            </w:r>
+            <w:r>
+              <w:rPr>
+                <w:rFonts w:ascii="Courier New" w:hAnsi="Courier New" w:cs="Courier New"/>
+                <w:b/>
+                <w:color w:val="00B0F0"/>
+                <w:sz w:val="16"/>
+                <w:szCs w:val="16"/>
+                <w:lang w:val="fr-FR"/>
+              </w:rPr>
+              <w:t xml:space="preserve"> une transaction qui </w:t>
+            </w:r>
+            <w:r>
+              <w:rPr>
+                <w:rFonts w:ascii="Courier New" w:hAnsi="Courier New" w:cs="Courier New"/>
+                <w:b/>
+                <w:color w:val="00B0F0"/>
+                <w:sz w:val="16"/>
+                <w:szCs w:val="16"/>
+                <w:lang w:val="fr-FR"/>
+              </w:rPr>
+              <w:t xml:space="preserve">ne </w:t>
+            </w:r>
+            <w:r>
+              <w:rPr>
+                <w:rFonts w:ascii="Courier New" w:hAnsi="Courier New" w:cs="Courier New"/>
+                <w:b/>
+                <w:color w:val="00B0F0"/>
+                <w:sz w:val="16"/>
+                <w:szCs w:val="16"/>
+                <w:lang w:val="fr-FR"/>
+              </w:rPr>
+              <w:t>s’appliquera</w:t>
+            </w:r>
+            <w:r>
+              <w:rPr>
+                <w:rFonts w:ascii="Courier New" w:hAnsi="Courier New" w:cs="Courier New"/>
+                <w:b/>
+                <w:color w:val="00B0F0"/>
+                <w:sz w:val="16"/>
+                <w:szCs w:val="16"/>
+                <w:lang w:val="fr-FR"/>
+              </w:rPr>
+              <w:t xml:space="preserve"> pas</w:t>
+            </w:r>
+            <w:r>
+              <w:rPr>
+                <w:rFonts w:ascii="Courier New" w:hAnsi="Courier New" w:cs="Courier New"/>
+                <w:b/>
+                <w:color w:val="00B0F0"/>
+                <w:sz w:val="16"/>
+                <w:szCs w:val="16"/>
+                <w:lang w:val="fr-FR"/>
+              </w:rPr>
+              <w:t xml:space="preserve"> en base</w:t>
+            </w:r>
+            <w:r>
+              <w:rPr>
+                <w:rFonts w:ascii="Courier New" w:hAnsi="Courier New" w:cs="Courier New"/>
+                <w:b/>
+                <w:color w:val="00B0F0"/>
+                <w:sz w:val="16"/>
+                <w:szCs w:val="16"/>
+                <w:lang w:val="fr-FR"/>
+              </w:rPr>
+              <w:t>.</w:t>
+            </w:r>
+            <w:r>
+              <w:rPr>
+                <w:rFonts w:ascii="Courier New" w:hAnsi="Courier New" w:cs="Courier New"/>
+                <w:b/>
+                <w:color w:val="00B0F0"/>
+                <w:sz w:val="16"/>
+                <w:szCs w:val="16"/>
+                <w:lang w:val="fr-FR"/>
+              </w:rPr>
+              <w:br/>
+              <w:t>// Toutes les modifications seront annulées</w:t>
+            </w:r>
+            <w:r>
+              <w:rPr>
+                <w:rFonts w:ascii="Courier New" w:hAnsi="Courier New" w:cs="Courier New"/>
+                <w:b/>
+                <w:color w:val="FFFFFF" w:themeColor="background1"/>
+                <w:sz w:val="16"/>
+                <w:szCs w:val="16"/>
+                <w:lang w:val="fr-FR"/>
+              </w:rPr>
+              <w:br/>
+            </w:r>
+            <w:r>
+              <w:rPr>
+                <w:rFonts w:ascii="Courier New" w:hAnsi="Courier New" w:cs="Courier New"/>
+                <w:b/>
+                <w:color w:val="FFC000"/>
+                <w:sz w:val="16"/>
+                <w:szCs w:val="16"/>
+                <w:lang w:val="fr-FR"/>
+              </w:rPr>
+              <w:t>$</w:t>
+            </w:r>
+            <w:r>
+              <w:rPr>
+                <w:rFonts w:ascii="Courier New" w:hAnsi="Courier New" w:cs="Courier New"/>
+                <w:b/>
+                <w:color w:val="FFC000"/>
+                <w:sz w:val="16"/>
+                <w:szCs w:val="16"/>
+                <w:lang w:val="fr-FR"/>
+              </w:rPr>
+              <w:t>oOrm</w:t>
+            </w:r>
+            <w:r>
+              <w:rPr>
+                <w:rFonts w:ascii="Courier New" w:hAnsi="Courier New" w:cs="Courier New"/>
+                <w:b/>
+                <w:color w:val="FFFFFF" w:themeColor="background1"/>
+                <w:sz w:val="16"/>
+                <w:szCs w:val="16"/>
+                <w:lang w:val="fr-FR"/>
+              </w:rPr>
+              <w:t>-&gt;</w:t>
+            </w:r>
+            <w:r>
+              <w:rPr>
+                <w:rFonts w:ascii="Courier New" w:hAnsi="Courier New" w:cs="Courier New"/>
+                <w:b/>
+                <w:color w:val="92D050"/>
+                <w:sz w:val="16"/>
+                <w:szCs w:val="16"/>
+                <w:lang w:val="fr-FR"/>
+              </w:rPr>
+              <w:t>rollback</w:t>
+            </w:r>
+            <w:r>
+              <w:rPr>
+                <w:rFonts w:ascii="Courier New" w:hAnsi="Courier New" w:cs="Courier New"/>
+                <w:b/>
+                <w:color w:val="FFFFFF" w:themeColor="background1"/>
+                <w:sz w:val="16"/>
+                <w:szCs w:val="16"/>
+                <w:lang w:val="fr-FR"/>
+              </w:rPr>
+              <w:t>() ;</w:t>
+            </w:r>
+          </w:p>
+        </w:tc>
+      </w:tr>
+    </w:tbl>
+    <w:p>
+      <w:pPr>
+        <w:pStyle w:val="NormalWeb"/>
+        <w:shd w:val="clear" w:color="auto" w:fill="FFFFFF"/>
+        <w:spacing w:before="0" w:after="255"/>
+        <w:rPr>
+          <w:rFonts w:asciiTheme="minorHAnsi" w:hAnsiTheme="minorHAnsi" w:cs="Miriam"/>
+          <w:szCs w:val="24"/>
+          <w:lang w:val="fr-FR"/>
+        </w:rPr>
+      </w:pPr>
+    </w:p>
+    <w:p>
+      <w:pPr>
+        <w:pStyle w:val="Titre2"/>
+        <w:rPr>
+          <w:lang w:val="fr-FR"/>
+        </w:rPr>
+      </w:pPr>
+      <w:r>
+        <w:rPr>
+          <w:rFonts w:cs="Miriam"/>
+          <w:sz w:val="24"/>
+          <w:szCs w:val="24"/>
+          <w:lang w:val="fr-FR"/>
+        </w:rPr>
+        <w:t>4</w:t>
+      </w:r>
+      <w:r>
+        <w:rPr>
+          <w:rFonts w:cs="Miriam"/>
+          <w:sz w:val="24"/>
+          <w:szCs w:val="24"/>
+          <w:lang w:val="fr-FR"/>
+        </w:rPr>
+        <w:t xml:space="preserve"> triggers d’initialisation sur les </w:t>
+      </w:r>
+      <w:r>
+        <w:rPr>
+          <w:rFonts w:cs="Miriam"/>
+          <w:sz w:val="24"/>
+          <w:szCs w:val="24"/>
+          <w:lang w:val="fr-FR"/>
+        </w:rPr>
+        <w:t>entités</w:t>
+      </w:r>
+    </w:p>
+    <w:p>
+      <w:pPr>
+        <w:rPr>
+          <w:rFonts w:cs="Miriam"/>
+          <w:b/>
+          <w:color w:val="FF0000"/>
+          <w:lang w:val="fr-FR"/>
+        </w:rPr>
+      </w:pPr>
+      <w:r>
+        <w:rPr>
+          <w:rFonts w:cs="Miriam"/>
+          <w:b/>
+          <w:color w:val="FF0000"/>
+          <w:lang w:val="fr-FR"/>
+        </w:rPr>
+        <w:t>Disponibilité</w:t>
+      </w:r>
+      <w:r>
+        <w:rPr>
+          <w:rFonts w:cs="Miriam"/>
+          <w:b/>
+          <w:color w:val="FF0000"/>
+          <w:lang w:val="fr-FR"/>
+        </w:rPr>
+        <w:t xml:space="preserve"> : </w:t>
+      </w:r>
+      <w:r>
+        <w:rPr>
+          <w:rFonts w:cs="Miriam"/>
+          <w:b/>
+          <w:color w:val="FF0000"/>
+          <w:lang w:val="fr-FR"/>
+        </w:rPr>
+        <w:t>Attila 1.0.0-beta2</w:t>
+      </w:r>
+    </w:p>
+    <w:p>
+      <w:pPr>
+        <w:pStyle w:val="NormalWeb"/>
+        <w:shd w:val="clear" w:color="auto" w:fill="FFFFFF"/>
+        <w:spacing w:before="0" w:after="255"/>
+        <w:rPr>
+          <w:rFonts w:asciiTheme="minorHAnsi" w:hAnsiTheme="minorHAnsi" w:cs="Miriam"/>
+          <w:szCs w:val="24"/>
+          <w:lang w:val="fr-FR"/>
+        </w:rPr>
+      </w:pPr>
+      <w:r>
+        <w:rPr>
+          <w:rFonts w:asciiTheme="minorHAnsi" w:hAnsiTheme="minorHAnsi" w:cs="Miriam"/>
+          <w:szCs w:val="24"/>
+          <w:lang w:val="fr-FR"/>
+        </w:rPr>
+        <w:t xml:space="preserve">Les </w:t>
+      </w:r>
+      <w:r>
+        <w:rPr>
+          <w:rFonts w:asciiTheme="minorHAnsi" w:hAnsiTheme="minorHAnsi" w:cs="Miriam"/>
+          <w:szCs w:val="24"/>
+          <w:lang w:val="fr-FR"/>
+        </w:rPr>
+        <w:t>entités</w:t>
+      </w:r>
+      <w:r>
+        <w:rPr>
+          <w:rFonts w:asciiTheme="minorHAnsi" w:hAnsiTheme="minorHAnsi" w:cs="Miriam"/>
+          <w:szCs w:val="24"/>
+          <w:lang w:val="fr-FR"/>
+        </w:rPr>
+        <w:t xml:space="preserve"> ont deux triggers qui permettent d’être initialisé :</w:t>
+      </w:r>
+    </w:p>
+    <w:p>
+      <w:pPr>
+        <w:rPr>
+          <w:rFonts w:cs="Miriam"/>
+          <w:sz w:val="24"/>
+          <w:szCs w:val="24"/>
+          <w:lang w:val="fr-FR"/>
+        </w:rPr>
+      </w:pPr>
+      <w:r>
+        <w:rPr>
+          <w:rFonts w:cs="Miriam"/>
+          <w:sz w:val="24"/>
+          <w:szCs w:val="24"/>
+          <w:lang w:val="fr-FR"/>
+        </w:rPr>
+        <w:t>1/ La fonction initialize permet d’</w:t>
+      </w:r>
+      <w:r>
+        <w:rPr>
+          <w:rFonts w:cs="Miriam"/>
+          <w:sz w:val="24"/>
+          <w:szCs w:val="24"/>
+          <w:lang w:val="fr-FR"/>
+        </w:rPr>
+        <w:t xml:space="preserve">initialiser l’entité </w:t>
+      </w:r>
+      <w:r>
+        <w:rPr>
+          <w:rFonts w:cs="Miriam"/>
+          <w:sz w:val="24"/>
+          <w:szCs w:val="24"/>
+          <w:lang w:val="fr-FR"/>
+        </w:rPr>
+        <w:t>la première fois qu’</w:t>
+      </w:r>
+      <w:r>
+        <w:rPr>
+          <w:rFonts w:cs="Miriam"/>
+          <w:sz w:val="24"/>
+          <w:szCs w:val="24"/>
+          <w:lang w:val="fr-FR"/>
+        </w:rPr>
+        <w:t>el</w:t>
+      </w:r>
+      <w:r>
+        <w:rPr>
+          <w:rFonts w:cs="Miriam"/>
+          <w:sz w:val="24"/>
+          <w:szCs w:val="24"/>
+          <w:lang w:val="fr-FR"/>
+        </w:rPr>
+        <w:t>l</w:t>
+      </w:r>
+      <w:r>
+        <w:rPr>
+          <w:rFonts w:cs="Miriam"/>
+          <w:sz w:val="24"/>
+          <w:szCs w:val="24"/>
+          <w:lang w:val="fr-FR"/>
+        </w:rPr>
+        <w:t>e</w:t>
+      </w:r>
+      <w:r>
+        <w:rPr>
+          <w:rFonts w:cs="Miriam"/>
+          <w:sz w:val="24"/>
+          <w:szCs w:val="24"/>
+          <w:lang w:val="fr-FR"/>
+        </w:rPr>
+        <w:t xml:space="preserve"> est appelé</w:t>
+      </w:r>
+      <w:r>
+        <w:rPr>
+          <w:rFonts w:cs="Miriam"/>
+          <w:sz w:val="24"/>
+          <w:szCs w:val="24"/>
+          <w:lang w:val="fr-FR"/>
+        </w:rPr>
+        <w:t>e</w:t>
+      </w:r>
+      <w:r>
+        <w:rPr>
+          <w:rFonts w:cs="Miriam"/>
+          <w:sz w:val="24"/>
+          <w:szCs w:val="24"/>
+          <w:lang w:val="fr-FR"/>
+        </w:rPr>
+        <w:t xml:space="preserve"> et uniquement cette fois-là pendant tout le déroulement du script</w:t>
+      </w:r>
+      <w:r>
+        <w:rPr>
+          <w:rFonts w:cs="Miriam"/>
+          <w:sz w:val="24"/>
+          <w:szCs w:val="24"/>
+          <w:lang w:val="fr-FR"/>
+        </w:rPr>
+        <w:t> :</w:t>
+      </w:r>
+    </w:p>
+    <w:tbl>
+      <w:tblPr>
+        <w:tblStyle w:val="Grilledutableau"/>
+        <w:tblW w:w="0" w:type="auto"/>
+        <w:shd w:val="clear" w:color="auto" w:fill="000000" w:themeFill="text1"/>
+        <w:tblLook w:val="04A0" w:firstRow="1" w:lastRow="0" w:firstColumn="1" w:lastColumn="0" w:noHBand="0" w:noVBand="1"/>
+      </w:tblPr>
+      <w:tblGrid>
+        <w:gridCol w:w="9211"/>
+      </w:tblGrid>
+      <w:tr>
+        <w:tc>
+          <w:tcPr>
+            <w:tcW w:w="9211" w:type="dxa"/>
+            <w:shd w:val="clear" w:color="auto" w:fill="000000" w:themeFill="text1"/>
+          </w:tcPr>
+          <w:p>
+            <w:pPr>
+              <w:autoSpaceDE w:val="0"/>
+              <w:autoSpaceDN w:val="0"/>
+              <w:adjustRightInd w:val="0"/>
+              <w:spacing w:before="0" w:after="0" w:line="240" w:lineRule="auto"/>
+              <w:rPr>
+                <w:rFonts w:ascii="Consolas" w:eastAsiaTheme="minorEastAsia" w:hAnsi="Consolas" w:cs="Consolas"/>
+                <w:color w:val="FFFFFF" w:themeColor="background1"/>
+                <w:kern w:val="0"/>
+                <w:lang w:val="fr-FR" w:eastAsia="ja-JP"/>
+              </w:rPr>
+            </w:pPr>
+          </w:p>
+          <w:p>
+            <w:pPr>
+              <w:autoSpaceDE w:val="0"/>
+              <w:autoSpaceDN w:val="0"/>
+              <w:adjustRightInd w:val="0"/>
+              <w:spacing w:before="0" w:after="0" w:line="240" w:lineRule="auto"/>
+              <w:rPr>
+                <w:rFonts w:ascii="Courier New" w:eastAsiaTheme="minorEastAsia" w:hAnsi="Courier New" w:cs="Courier New"/>
+                <w:color w:val="FFFFFF" w:themeColor="background1"/>
+                <w:kern w:val="0"/>
+                <w:sz w:val="16"/>
+                <w:szCs w:val="16"/>
+                <w:lang w:val="fr-FR" w:eastAsia="ja-JP"/>
+              </w:rPr>
+            </w:pPr>
+            <w:r>
+              <w:rPr>
+                <w:rFonts w:ascii="Courier New" w:eastAsiaTheme="minorEastAsia" w:hAnsi="Courier New" w:cs="Courier New"/>
+                <w:b/>
+                <w:bCs/>
+                <w:color w:val="FFFF00"/>
+                <w:kern w:val="0"/>
+                <w:sz w:val="16"/>
+                <w:szCs w:val="16"/>
+                <w:lang w:val="fr-FR" w:eastAsia="ja-JP"/>
+              </w:rPr>
+              <w:t xml:space="preserve">public function </w:t>
+            </w:r>
+            <w:r>
+              <w:rPr>
+                <w:rFonts w:ascii="Courier New" w:eastAsiaTheme="minorEastAsia" w:hAnsi="Courier New" w:cs="Courier New"/>
+                <w:color w:val="92D050"/>
+                <w:kern w:val="0"/>
+                <w:sz w:val="16"/>
+                <w:szCs w:val="16"/>
+                <w:lang w:val="fr-FR" w:eastAsia="ja-JP"/>
+              </w:rPr>
+              <w:t>initialize</w:t>
+            </w:r>
+            <w:r>
+              <w:rPr>
+                <w:rFonts w:ascii="Courier New" w:eastAsiaTheme="minorEastAsia" w:hAnsi="Courier New" w:cs="Courier New"/>
+                <w:color w:val="FFFFFF" w:themeColor="background1"/>
+                <w:kern w:val="0"/>
+                <w:sz w:val="16"/>
+                <w:szCs w:val="16"/>
+                <w:lang w:val="fr-FR" w:eastAsia="ja-JP"/>
+              </w:rPr>
+              <w:t>() { ; }</w:t>
+            </w:r>
+          </w:p>
+          <w:p>
+            <w:pPr>
+              <w:autoSpaceDE w:val="0"/>
+              <w:autoSpaceDN w:val="0"/>
+              <w:adjustRightInd w:val="0"/>
+              <w:spacing w:before="0" w:after="0" w:line="240" w:lineRule="auto"/>
+              <w:rPr>
+                <w:rFonts w:ascii="Courier New" w:hAnsi="Courier New" w:cs="Courier New"/>
+                <w:b/>
+                <w:sz w:val="16"/>
+                <w:szCs w:val="16"/>
+                <w:lang w:val="fr-FR"/>
+              </w:rPr>
+            </w:pPr>
+            <w:r>
+              <w:rPr>
+                <w:rFonts w:ascii="Consolas" w:eastAsiaTheme="minorEastAsia" w:hAnsi="Consolas" w:cs="Consolas"/>
+                <w:color w:val="FFFFFF" w:themeColor="background1"/>
+                <w:kern w:val="0"/>
+                <w:lang w:val="fr-FR" w:eastAsia="ja-JP"/>
+              </w:rPr>
+              <w:lastRenderedPageBreak/>
+              <w:t xml:space="preserve">    </w:t>
+            </w:r>
+          </w:p>
+        </w:tc>
+      </w:tr>
+    </w:tbl>
+    <w:p>
+      <w:pPr>
+        <w:rPr>
+          <w:rFonts w:cs="Miriam"/>
+          <w:sz w:val="24"/>
+          <w:szCs w:val="24"/>
+          <w:lang w:val="fr-FR"/>
+        </w:rPr>
+      </w:pPr>
+      <w:r>
+        <w:rPr>
+          <w:rFonts w:cs="Miriam"/>
+          <w:sz w:val="24"/>
+          <w:szCs w:val="24"/>
+          <w:lang w:val="fr-FR"/>
+        </w:rPr>
+        <w:lastRenderedPageBreak/>
+        <w:t>2</w:t>
+      </w:r>
+      <w:r>
+        <w:rPr>
+          <w:rFonts w:cs="Miriam"/>
+          <w:sz w:val="24"/>
+          <w:szCs w:val="24"/>
+          <w:lang w:val="fr-FR"/>
+        </w:rPr>
+        <w:t xml:space="preserve">/ La fonction </w:t>
+      </w:r>
+      <w:r>
+        <w:rPr>
+          <w:rFonts w:cs="Miriam"/>
+          <w:sz w:val="24"/>
+          <w:szCs w:val="24"/>
+          <w:lang w:val="fr-FR"/>
+        </w:rPr>
+        <w:t>onConstruct</w:t>
+      </w:r>
+      <w:r>
+        <w:rPr>
+          <w:rFonts w:cs="Miriam"/>
+          <w:sz w:val="24"/>
+          <w:szCs w:val="24"/>
+          <w:lang w:val="fr-FR"/>
+        </w:rPr>
+        <w:t xml:space="preserve"> permet d’</w:t>
+      </w:r>
+      <w:r>
+        <w:rPr>
+          <w:rFonts w:cs="Miriam"/>
+          <w:sz w:val="24"/>
+          <w:szCs w:val="24"/>
+          <w:lang w:val="fr-FR"/>
+        </w:rPr>
+        <w:t xml:space="preserve">initialiser l’entité </w:t>
+      </w:r>
+      <w:r>
+        <w:rPr>
+          <w:rFonts w:cs="Miriam"/>
+          <w:sz w:val="24"/>
+          <w:szCs w:val="24"/>
+          <w:lang w:val="fr-FR"/>
+        </w:rPr>
+        <w:t xml:space="preserve">à chaque fois </w:t>
+      </w:r>
+      <w:r>
+        <w:rPr>
+          <w:rFonts w:cs="Miriam"/>
+          <w:sz w:val="24"/>
+          <w:szCs w:val="24"/>
+          <w:lang w:val="fr-FR"/>
+        </w:rPr>
+        <w:t>qu’</w:t>
+      </w:r>
+      <w:r>
+        <w:rPr>
+          <w:rFonts w:cs="Miriam"/>
+          <w:sz w:val="24"/>
+          <w:szCs w:val="24"/>
+          <w:lang w:val="fr-FR"/>
+        </w:rPr>
+        <w:t>e</w:t>
+      </w:r>
+      <w:r>
+        <w:rPr>
+          <w:rFonts w:cs="Miriam"/>
+          <w:sz w:val="24"/>
+          <w:szCs w:val="24"/>
+          <w:lang w:val="fr-FR"/>
+        </w:rPr>
+        <w:t>l</w:t>
+      </w:r>
+      <w:r>
+        <w:rPr>
+          <w:rFonts w:cs="Miriam"/>
+          <w:sz w:val="24"/>
+          <w:szCs w:val="24"/>
+          <w:lang w:val="fr-FR"/>
+        </w:rPr>
+        <w:t>le</w:t>
+      </w:r>
+      <w:r>
+        <w:rPr>
+          <w:rFonts w:cs="Miriam"/>
+          <w:sz w:val="24"/>
+          <w:szCs w:val="24"/>
+          <w:lang w:val="fr-FR"/>
+        </w:rPr>
+        <w:t xml:space="preserve"> est </w:t>
+      </w:r>
+      <w:r>
+        <w:rPr>
+          <w:rFonts w:cs="Miriam"/>
+          <w:sz w:val="24"/>
+          <w:szCs w:val="24"/>
+          <w:lang w:val="fr-FR"/>
+        </w:rPr>
+        <w:t>instancié</w:t>
+      </w:r>
+      <w:r>
+        <w:rPr>
+          <w:rFonts w:cs="Miriam"/>
+          <w:sz w:val="24"/>
+          <w:szCs w:val="24"/>
+          <w:lang w:val="fr-FR"/>
+        </w:rPr>
+        <w:t>e</w:t>
+      </w:r>
+      <w:r>
+        <w:rPr>
+          <w:rFonts w:cs="Miriam"/>
+          <w:sz w:val="24"/>
+          <w:szCs w:val="24"/>
+          <w:lang w:val="fr-FR"/>
+        </w:rPr>
+        <w:t> :</w:t>
+      </w:r>
+      <w:r>
+        <w:rPr>
+          <w:rFonts w:cs="Miriam"/>
+          <w:sz w:val="24"/>
+          <w:szCs w:val="24"/>
+          <w:lang w:val="fr-FR"/>
+        </w:rPr>
+        <w:t xml:space="preserve"> </w:t>
+      </w:r>
+    </w:p>
+    <w:tbl>
+      <w:tblPr>
+        <w:tblStyle w:val="Grilledutableau"/>
+        <w:tblW w:w="0" w:type="auto"/>
+        <w:shd w:val="clear" w:color="auto" w:fill="000000" w:themeFill="text1"/>
+        <w:tblLook w:val="04A0" w:firstRow="1" w:lastRow="0" w:firstColumn="1" w:lastColumn="0" w:noHBand="0" w:noVBand="1"/>
+      </w:tblPr>
+      <w:tblGrid>
+        <w:gridCol w:w="9211"/>
+      </w:tblGrid>
+      <w:tr>
+        <w:tc>
+          <w:tcPr>
+            <w:tcW w:w="9211" w:type="dxa"/>
+            <w:shd w:val="clear" w:color="auto" w:fill="000000" w:themeFill="text1"/>
+          </w:tcPr>
+          <w:p>
+            <w:pPr>
+              <w:autoSpaceDE w:val="0"/>
+              <w:autoSpaceDN w:val="0"/>
+              <w:adjustRightInd w:val="0"/>
+              <w:spacing w:before="0" w:after="0" w:line="240" w:lineRule="auto"/>
+              <w:rPr>
+                <w:rFonts w:ascii="Consolas" w:eastAsiaTheme="minorEastAsia" w:hAnsi="Consolas" w:cs="Consolas"/>
+                <w:color w:val="FFFFFF" w:themeColor="background1"/>
+                <w:kern w:val="0"/>
+                <w:lang w:val="fr-FR" w:eastAsia="ja-JP"/>
+              </w:rPr>
+            </w:pPr>
+          </w:p>
+          <w:p>
+            <w:pPr>
+              <w:autoSpaceDE w:val="0"/>
+              <w:autoSpaceDN w:val="0"/>
+              <w:adjustRightInd w:val="0"/>
+              <w:spacing w:before="0" w:after="0" w:line="240" w:lineRule="auto"/>
+              <w:rPr>
+                <w:rFonts w:ascii="Courier New" w:eastAsiaTheme="minorEastAsia" w:hAnsi="Courier New" w:cs="Courier New"/>
+                <w:color w:val="FFFFFF" w:themeColor="background1"/>
+                <w:kern w:val="0"/>
+                <w:sz w:val="16"/>
+                <w:szCs w:val="16"/>
+                <w:lang w:val="fr-FR" w:eastAsia="ja-JP"/>
+              </w:rPr>
+            </w:pPr>
+            <w:r>
+              <w:rPr>
+                <w:rFonts w:ascii="Courier New" w:eastAsiaTheme="minorEastAsia" w:hAnsi="Courier New" w:cs="Courier New"/>
+                <w:b/>
+                <w:bCs/>
+                <w:color w:val="FFFF00"/>
+                <w:kern w:val="0"/>
+                <w:sz w:val="16"/>
+                <w:szCs w:val="16"/>
+                <w:lang w:val="fr-FR" w:eastAsia="ja-JP"/>
+              </w:rPr>
+              <w:t xml:space="preserve">public function </w:t>
+            </w:r>
+            <w:r>
+              <w:rPr>
+                <w:rFonts w:ascii="Courier New" w:eastAsiaTheme="minorEastAsia" w:hAnsi="Courier New" w:cs="Courier New"/>
+                <w:color w:val="92D050"/>
+                <w:kern w:val="0"/>
+                <w:sz w:val="16"/>
+                <w:szCs w:val="16"/>
+                <w:lang w:val="fr-FR" w:eastAsia="ja-JP"/>
+              </w:rPr>
+              <w:t>onConstruct</w:t>
+            </w:r>
+            <w:r>
+              <w:rPr>
+                <w:rFonts w:ascii="Courier New" w:eastAsiaTheme="minorEastAsia" w:hAnsi="Courier New" w:cs="Courier New"/>
+                <w:color w:val="FFFFFF" w:themeColor="background1"/>
+                <w:kern w:val="0"/>
+                <w:sz w:val="16"/>
+                <w:szCs w:val="16"/>
+                <w:lang w:val="fr-FR" w:eastAsia="ja-JP"/>
+              </w:rPr>
+              <w:t>() { ; }</w:t>
+            </w:r>
+          </w:p>
+          <w:p>
+            <w:pPr>
+              <w:autoSpaceDE w:val="0"/>
+              <w:autoSpaceDN w:val="0"/>
+              <w:adjustRightInd w:val="0"/>
+              <w:spacing w:before="0" w:after="0" w:line="240" w:lineRule="auto"/>
+              <w:rPr>
+                <w:rFonts w:ascii="Courier New" w:hAnsi="Courier New" w:cs="Courier New"/>
+                <w:b/>
+                <w:sz w:val="16"/>
+                <w:szCs w:val="16"/>
+                <w:lang w:val="fr-FR"/>
+              </w:rPr>
+            </w:pPr>
+            <w:r>
+              <w:rPr>
+                <w:rFonts w:ascii="Consolas" w:eastAsiaTheme="minorEastAsia" w:hAnsi="Consolas" w:cs="Consolas"/>
+                <w:color w:val="FFFFFF" w:themeColor="background1"/>
+                <w:kern w:val="0"/>
+                <w:lang w:val="fr-FR" w:eastAsia="ja-JP"/>
+              </w:rPr>
+              <w:t xml:space="preserve">    </w:t>
+            </w:r>
+          </w:p>
+        </w:tc>
+      </w:tr>
+    </w:tbl>
+    <w:p>
+      <w:pPr>
+        <w:rPr>
+          <w:rFonts w:cs="Miriam"/>
+          <w:sz w:val="24"/>
+          <w:szCs w:val="24"/>
+          <w:lang w:val="fr-FR"/>
+        </w:rPr>
+      </w:pPr>
+      <w:r>
+        <w:rPr>
+          <w:rFonts w:cs="Miriam"/>
+          <w:sz w:val="24"/>
+          <w:szCs w:val="24"/>
+          <w:lang w:val="fr-FR"/>
+        </w:rPr>
+        <w:t>3</w:t>
+      </w:r>
+      <w:r>
+        <w:rPr>
+          <w:rFonts w:cs="Miriam"/>
+          <w:sz w:val="24"/>
+          <w:szCs w:val="24"/>
+          <w:lang w:val="fr-FR"/>
+        </w:rPr>
+        <w:t xml:space="preserve">/ La fonction </w:t>
+      </w:r>
+      <w:r>
+        <w:rPr>
+          <w:rFonts w:cs="Miriam"/>
+          <w:sz w:val="24"/>
+          <w:szCs w:val="24"/>
+          <w:lang w:val="fr-FR"/>
+        </w:rPr>
+        <w:t>beforeSave</w:t>
+      </w:r>
+      <w:r>
+        <w:rPr>
+          <w:rFonts w:cs="Miriam"/>
+          <w:sz w:val="24"/>
+          <w:szCs w:val="24"/>
+          <w:lang w:val="fr-FR"/>
+        </w:rPr>
+        <w:t xml:space="preserve"> permet d’</w:t>
+      </w:r>
+      <w:r>
+        <w:rPr>
+          <w:rFonts w:cs="Miriam"/>
+          <w:sz w:val="24"/>
+          <w:szCs w:val="24"/>
+          <w:lang w:val="fr-FR"/>
+        </w:rPr>
+        <w:t xml:space="preserve">initialiser l’entité </w:t>
+      </w:r>
+      <w:r>
+        <w:rPr>
+          <w:rFonts w:cs="Miriam"/>
+          <w:sz w:val="24"/>
+          <w:szCs w:val="24"/>
+          <w:lang w:val="fr-FR"/>
+        </w:rPr>
+        <w:t>avant chaque save effectué</w:t>
+      </w:r>
+      <w:r>
+        <w:rPr>
+          <w:rFonts w:cs="Miriam"/>
+          <w:sz w:val="24"/>
+          <w:szCs w:val="24"/>
+          <w:lang w:val="fr-FR"/>
+        </w:rPr>
+        <w:t> :</w:t>
+      </w:r>
+      <w:r>
+        <w:rPr>
+          <w:rFonts w:cs="Miriam"/>
+          <w:sz w:val="24"/>
+          <w:szCs w:val="24"/>
+          <w:lang w:val="fr-FR"/>
+        </w:rPr>
+        <w:t xml:space="preserve"> </w:t>
+      </w:r>
+    </w:p>
+    <w:tbl>
+      <w:tblPr>
+        <w:tblStyle w:val="Grilledutableau"/>
+        <w:tblW w:w="0" w:type="auto"/>
+        <w:shd w:val="clear" w:color="auto" w:fill="000000" w:themeFill="text1"/>
+        <w:tblLook w:val="04A0" w:firstRow="1" w:lastRow="0" w:firstColumn="1" w:lastColumn="0" w:noHBand="0" w:noVBand="1"/>
+      </w:tblPr>
+      <w:tblGrid>
+        <w:gridCol w:w="9211"/>
+      </w:tblGrid>
+      <w:tr>
+        <w:tc>
+          <w:tcPr>
+            <w:tcW w:w="9211" w:type="dxa"/>
+            <w:shd w:val="clear" w:color="auto" w:fill="000000" w:themeFill="text1"/>
+          </w:tcPr>
+          <w:p>
+            <w:pPr>
+              <w:autoSpaceDE w:val="0"/>
+              <w:autoSpaceDN w:val="0"/>
+              <w:adjustRightInd w:val="0"/>
+              <w:spacing w:before="0" w:after="0" w:line="240" w:lineRule="auto"/>
+              <w:rPr>
+                <w:rFonts w:ascii="Consolas" w:eastAsiaTheme="minorEastAsia" w:hAnsi="Consolas" w:cs="Consolas"/>
+                <w:color w:val="FFFFFF" w:themeColor="background1"/>
+                <w:kern w:val="0"/>
+                <w:lang w:val="fr-FR" w:eastAsia="ja-JP"/>
+              </w:rPr>
+            </w:pPr>
+          </w:p>
+          <w:p>
+            <w:pPr>
+              <w:autoSpaceDE w:val="0"/>
+              <w:autoSpaceDN w:val="0"/>
+              <w:adjustRightInd w:val="0"/>
+              <w:spacing w:before="0" w:after="0" w:line="240" w:lineRule="auto"/>
+              <w:rPr>
+                <w:rFonts w:ascii="Courier New" w:eastAsiaTheme="minorEastAsia" w:hAnsi="Courier New" w:cs="Courier New"/>
+                <w:color w:val="FFFFFF" w:themeColor="background1"/>
+                <w:kern w:val="0"/>
+                <w:sz w:val="16"/>
+                <w:szCs w:val="16"/>
+                <w:lang w:val="fr-FR" w:eastAsia="ja-JP"/>
+              </w:rPr>
+            </w:pPr>
+            <w:r>
+              <w:rPr>
+                <w:rFonts w:ascii="Courier New" w:eastAsiaTheme="minorEastAsia" w:hAnsi="Courier New" w:cs="Courier New"/>
+                <w:b/>
+                <w:bCs/>
+                <w:color w:val="FFFF00"/>
+                <w:kern w:val="0"/>
+                <w:sz w:val="16"/>
+                <w:szCs w:val="16"/>
+                <w:lang w:val="fr-FR" w:eastAsia="ja-JP"/>
+              </w:rPr>
+              <w:t xml:space="preserve">public function </w:t>
+            </w:r>
+            <w:r>
+              <w:rPr>
+                <w:rFonts w:ascii="Courier New" w:eastAsiaTheme="minorEastAsia" w:hAnsi="Courier New" w:cs="Courier New"/>
+                <w:color w:val="92D050"/>
+                <w:kern w:val="0"/>
+                <w:sz w:val="16"/>
+                <w:szCs w:val="16"/>
+                <w:lang w:val="fr-FR" w:eastAsia="ja-JP"/>
+              </w:rPr>
+              <w:t>beforeSave</w:t>
+            </w:r>
+            <w:r>
+              <w:rPr>
+                <w:rFonts w:ascii="Courier New" w:eastAsiaTheme="minorEastAsia" w:hAnsi="Courier New" w:cs="Courier New"/>
+                <w:color w:val="FFFFFF" w:themeColor="background1"/>
+                <w:kern w:val="0"/>
+                <w:sz w:val="16"/>
+                <w:szCs w:val="16"/>
+                <w:lang w:val="fr-FR" w:eastAsia="ja-JP"/>
+              </w:rPr>
+              <w:t>() { ; }</w:t>
+            </w:r>
+          </w:p>
+          <w:p>
+            <w:pPr>
+              <w:autoSpaceDE w:val="0"/>
+              <w:autoSpaceDN w:val="0"/>
+              <w:adjustRightInd w:val="0"/>
+              <w:spacing w:before="0" w:after="0" w:line="240" w:lineRule="auto"/>
+              <w:rPr>
+                <w:rFonts w:ascii="Courier New" w:hAnsi="Courier New" w:cs="Courier New"/>
+                <w:b/>
+                <w:sz w:val="16"/>
+                <w:szCs w:val="16"/>
+                <w:lang w:val="fr-FR"/>
+              </w:rPr>
+            </w:pPr>
+            <w:r>
+              <w:rPr>
+                <w:rFonts w:ascii="Consolas" w:eastAsiaTheme="minorEastAsia" w:hAnsi="Consolas" w:cs="Consolas"/>
+                <w:color w:val="FFFFFF" w:themeColor="background1"/>
+                <w:kern w:val="0"/>
+                <w:lang w:val="fr-FR" w:eastAsia="ja-JP"/>
+              </w:rPr>
+              <w:t xml:space="preserve">    </w:t>
+            </w:r>
+          </w:p>
+        </w:tc>
+      </w:tr>
+    </w:tbl>
+    <w:p>
+      <w:pPr>
+        <w:rPr>
+          <w:rFonts w:cs="Miriam"/>
+          <w:sz w:val="24"/>
+          <w:szCs w:val="24"/>
+          <w:lang w:val="fr-FR"/>
+        </w:rPr>
+      </w:pPr>
+      <w:r>
+        <w:rPr>
+          <w:rFonts w:cs="Miriam"/>
+          <w:sz w:val="24"/>
+          <w:szCs w:val="24"/>
+          <w:lang w:val="fr-FR"/>
+        </w:rPr>
+        <w:t>4</w:t>
+      </w:r>
+      <w:r>
+        <w:rPr>
+          <w:rFonts w:cs="Miriam"/>
+          <w:sz w:val="24"/>
+          <w:szCs w:val="24"/>
+          <w:lang w:val="fr-FR"/>
+        </w:rPr>
+        <w:t xml:space="preserve">/ La fonction </w:t>
+      </w:r>
+      <w:r>
+        <w:rPr>
+          <w:rFonts w:cs="Miriam"/>
+          <w:sz w:val="24"/>
+          <w:szCs w:val="24"/>
+          <w:lang w:val="fr-FR"/>
+        </w:rPr>
+        <w:t>afterFetch</w:t>
+      </w:r>
+      <w:r>
+        <w:rPr>
+          <w:rFonts w:cs="Miriam"/>
+          <w:sz w:val="24"/>
+          <w:szCs w:val="24"/>
+          <w:lang w:val="fr-FR"/>
+        </w:rPr>
+        <w:t xml:space="preserve"> permet d’</w:t>
+      </w:r>
+      <w:r>
+        <w:rPr>
+          <w:rFonts w:cs="Miriam"/>
+          <w:sz w:val="24"/>
+          <w:szCs w:val="24"/>
+          <w:lang w:val="fr-FR"/>
+        </w:rPr>
+        <w:t xml:space="preserve">initialiser l’entité </w:t>
+      </w:r>
+      <w:r>
+        <w:rPr>
+          <w:rFonts w:cs="Miriam"/>
+          <w:sz w:val="24"/>
+          <w:szCs w:val="24"/>
+          <w:lang w:val="fr-FR"/>
+        </w:rPr>
+        <w:t>dès qu’elle a été remplit</w:t>
+      </w:r>
+      <w:r>
+        <w:rPr>
+          <w:rFonts w:cs="Miriam"/>
+          <w:sz w:val="24"/>
+          <w:szCs w:val="24"/>
+          <w:lang w:val="fr-FR"/>
+        </w:rPr>
+        <w:t xml:space="preserve"> (par load</w:t>
+      </w:r>
+      <w:bookmarkStart w:id="3" w:name="_GoBack"/>
+      <w:bookmarkEnd w:id="3"/>
+      <w:r>
+        <w:rPr>
+          <w:rFonts w:cs="Miriam"/>
+          <w:sz w:val="24"/>
+          <w:szCs w:val="24"/>
+          <w:lang w:val="fr-FR"/>
+        </w:rPr>
+        <w:t>)</w:t>
+      </w:r>
+      <w:r>
+        <w:rPr>
+          <w:rFonts w:cs="Miriam"/>
+          <w:sz w:val="24"/>
+          <w:szCs w:val="24"/>
+          <w:lang w:val="fr-FR"/>
+        </w:rPr>
+        <w:t> :</w:t>
+      </w:r>
+      <w:r>
+        <w:rPr>
+          <w:rFonts w:cs="Miriam"/>
+          <w:sz w:val="24"/>
+          <w:szCs w:val="24"/>
+          <w:lang w:val="fr-FR"/>
+        </w:rPr>
+        <w:t xml:space="preserve"> </w:t>
+      </w:r>
+    </w:p>
+    <w:tbl>
+      <w:tblPr>
+        <w:tblStyle w:val="Grilledutableau"/>
+        <w:tblW w:w="0" w:type="auto"/>
+        <w:shd w:val="clear" w:color="auto" w:fill="000000" w:themeFill="text1"/>
+        <w:tblLook w:val="04A0" w:firstRow="1" w:lastRow="0" w:firstColumn="1" w:lastColumn="0" w:noHBand="0" w:noVBand="1"/>
+      </w:tblPr>
+      <w:tblGrid>
+        <w:gridCol w:w="9211"/>
+      </w:tblGrid>
+      <w:tr>
+        <w:tc>
+          <w:tcPr>
+            <w:tcW w:w="9211" w:type="dxa"/>
+            <w:shd w:val="clear" w:color="auto" w:fill="000000" w:themeFill="text1"/>
+          </w:tcPr>
+          <w:p>
+            <w:pPr>
+              <w:autoSpaceDE w:val="0"/>
+              <w:autoSpaceDN w:val="0"/>
+              <w:adjustRightInd w:val="0"/>
+              <w:spacing w:before="0" w:after="0" w:line="240" w:lineRule="auto"/>
+              <w:rPr>
+                <w:rFonts w:ascii="Consolas" w:eastAsiaTheme="minorEastAsia" w:hAnsi="Consolas" w:cs="Consolas"/>
+                <w:color w:val="FFFFFF" w:themeColor="background1"/>
+                <w:kern w:val="0"/>
+                <w:lang w:val="fr-FR" w:eastAsia="ja-JP"/>
+              </w:rPr>
+            </w:pPr>
+          </w:p>
+          <w:p>
+            <w:pPr>
+              <w:autoSpaceDE w:val="0"/>
+              <w:autoSpaceDN w:val="0"/>
+              <w:adjustRightInd w:val="0"/>
+              <w:spacing w:before="0" w:after="0" w:line="240" w:lineRule="auto"/>
+              <w:rPr>
+                <w:rFonts w:ascii="Courier New" w:eastAsiaTheme="minorEastAsia" w:hAnsi="Courier New" w:cs="Courier New"/>
+                <w:color w:val="FFFFFF" w:themeColor="background1"/>
+                <w:kern w:val="0"/>
+                <w:sz w:val="16"/>
+                <w:szCs w:val="16"/>
+                <w:lang w:val="fr-FR" w:eastAsia="ja-JP"/>
+              </w:rPr>
+            </w:pPr>
+            <w:r>
+              <w:rPr>
+                <w:rFonts w:ascii="Courier New" w:eastAsiaTheme="minorEastAsia" w:hAnsi="Courier New" w:cs="Courier New"/>
+                <w:b/>
+                <w:bCs/>
+                <w:color w:val="FFFF00"/>
+                <w:kern w:val="0"/>
+                <w:sz w:val="16"/>
+                <w:szCs w:val="16"/>
+                <w:lang w:val="fr-FR" w:eastAsia="ja-JP"/>
+              </w:rPr>
+              <w:t xml:space="preserve">public function </w:t>
+            </w:r>
+            <w:r>
+              <w:rPr>
+                <w:rFonts w:ascii="Courier New" w:eastAsiaTheme="minorEastAsia" w:hAnsi="Courier New" w:cs="Courier New"/>
+                <w:color w:val="92D050"/>
+                <w:kern w:val="0"/>
+                <w:sz w:val="16"/>
+                <w:szCs w:val="16"/>
+                <w:lang w:val="fr-FR" w:eastAsia="ja-JP"/>
+              </w:rPr>
+              <w:t>afterFetch</w:t>
+            </w:r>
+            <w:r>
+              <w:rPr>
+                <w:rFonts w:ascii="Courier New" w:eastAsiaTheme="minorEastAsia" w:hAnsi="Courier New" w:cs="Courier New"/>
+                <w:color w:val="FFFFFF" w:themeColor="background1"/>
+                <w:kern w:val="0"/>
+                <w:sz w:val="16"/>
+                <w:szCs w:val="16"/>
+                <w:lang w:val="fr-FR" w:eastAsia="ja-JP"/>
+              </w:rPr>
+              <w:t>() { ; }</w:t>
+            </w:r>
+          </w:p>
+          <w:p>
+            <w:pPr>
+              <w:autoSpaceDE w:val="0"/>
+              <w:autoSpaceDN w:val="0"/>
+              <w:adjustRightInd w:val="0"/>
+              <w:spacing w:before="0" w:after="0" w:line="240" w:lineRule="auto"/>
+              <w:rPr>
+                <w:rFonts w:ascii="Courier New" w:hAnsi="Courier New" w:cs="Courier New"/>
+                <w:b/>
+                <w:sz w:val="16"/>
+                <w:szCs w:val="16"/>
+                <w:lang w:val="fr-FR"/>
+              </w:rPr>
+            </w:pPr>
+            <w:r>
+              <w:rPr>
+                <w:rFonts w:ascii="Consolas" w:eastAsiaTheme="minorEastAsia" w:hAnsi="Consolas" w:cs="Consolas"/>
+                <w:color w:val="FFFFFF" w:themeColor="background1"/>
+                <w:kern w:val="0"/>
+                <w:lang w:val="fr-FR" w:eastAsia="ja-JP"/>
+              </w:rPr>
+              <w:t xml:space="preserve">    </w:t>
+            </w:r>
+          </w:p>
+        </w:tc>
+      </w:tr>
+    </w:tbl>
+    <w:p>
+      <w:pPr>
+        <w:pStyle w:val="NormalWeb"/>
+        <w:shd w:val="clear" w:color="auto" w:fill="FFFFFF"/>
+        <w:spacing w:before="0" w:after="255"/>
+        <w:rPr>
+          <w:rFonts w:asciiTheme="minorHAnsi" w:hAnsiTheme="minorHAnsi" w:cs="Miriam"/>
+          <w:szCs w:val="24"/>
+          <w:lang w:val="fr-FR"/>
+        </w:rPr>
+      </w:pPr>
+    </w:p>
+    <w:p>
+      <w:pPr>
+        <w:rPr>
+          <w:rFonts w:cs="Miriam"/>
+          <w:sz w:val="24"/>
+          <w:szCs w:val="24"/>
+          <w:lang w:val="fr-FR"/>
+        </w:rPr>
+      </w:pPr>
+    </w:p>
+    <w:p>
+      <w:pPr>
+        <w:rPr>
+          <w:rFonts w:cs="Miriam"/>
+          <w:sz w:val="24"/>
+          <w:szCs w:val="24"/>
+          <w:lang w:val="fr-FR"/>
+        </w:rPr>
+      </w:pPr>
+    </w:p>
+    <w:p>
+      <w:pPr>
+        <w:rPr>
+          <w:rFonts w:cs="Miriam"/>
+          <w:sz w:val="24"/>
+          <w:szCs w:val="24"/>
+          <w:lang w:val="fr-FR"/>
+        </w:rPr>
+      </w:pPr>
     </w:p>
     <w:sectPr>
       <w:pgSz w:w="11907" w:h="16839" w:code="1"/>
@@ -3507,7 +5211,7 @@
 </file>
 
 <file path=customXml/itemProps3.xml><?xml version="1.0" encoding="utf-8"?>
-<ds:datastoreItem xmlns:ds="http://schemas.openxmlformats.org/officeDocument/2006/customXml" ds:itemID="{7E77DC41-0AE7-4ADA-B1CC-997562FFBA5C}">
+<ds:datastoreItem xmlns:ds="http://schemas.openxmlformats.org/officeDocument/2006/customXml" ds:itemID="{88B08B23-988D-46FD-B708-8CFBEAC10D49}">
   <ds:schemaRefs>
     <ds:schemaRef ds:uri="http://schemas.openxmlformats.org/officeDocument/2006/bibliography"/>
   </ds:schemaRefs>

</xml_diff>

<commit_message>
Add the models part Move file in the lib/ directory Update document
</commit_message>
<xml_diff>
--- a/Attila_tutoriel.docx
+++ b/Attila_tutoriel.docx
@@ -1424,15 +1424,7 @@
           <w:color w:val="F24F4F"/>
           <w:lang w:val="fr-FR"/>
         </w:rPr>
-        <w:t xml:space="preserve">Utilisation </w:t>
-      </w:r>
-      <w:r>
-        <w:rPr>
-          <w:rFonts w:ascii="Century Gothic" w:hAnsi="Century Gothic"/>
-          <w:color w:val="F24F4F"/>
-          <w:lang w:val="fr-FR"/>
-        </w:rPr>
-        <w:t>avancée</w:t>
+        <w:t>Utilisation avancée</w:t>
       </w:r>
     </w:p>
     <w:p>
@@ -1748,84 +1740,7 @@
                 <w:szCs w:val="16"/>
                 <w:lang w:val="fr-FR"/>
               </w:rPr>
-              <w:t xml:space="preserve">// </w:t>
-            </w:r>
-            <w:r>
-              <w:rPr>
-                <w:rFonts w:ascii="Courier New" w:hAnsi="Courier New" w:cs="Courier New"/>
-                <w:b/>
-                <w:color w:val="00B0F0"/>
-                <w:sz w:val="16"/>
-                <w:szCs w:val="16"/>
-                <w:lang w:val="fr-FR"/>
-              </w:rPr>
-              <w:t>Invalider</w:t>
-            </w:r>
-            <w:r>
-              <w:rPr>
-                <w:rFonts w:ascii="Courier New" w:hAnsi="Courier New" w:cs="Courier New"/>
-                <w:b/>
-                <w:color w:val="00B0F0"/>
-                <w:sz w:val="16"/>
-                <w:szCs w:val="16"/>
-                <w:lang w:val="fr-FR"/>
-              </w:rPr>
-              <w:t xml:space="preserve"> une transaction qui </w:t>
-            </w:r>
-            <w:r>
-              <w:rPr>
-                <w:rFonts w:ascii="Courier New" w:hAnsi="Courier New" w:cs="Courier New"/>
-                <w:b/>
-                <w:color w:val="00B0F0"/>
-                <w:sz w:val="16"/>
-                <w:szCs w:val="16"/>
-                <w:lang w:val="fr-FR"/>
-              </w:rPr>
-              <w:t xml:space="preserve">ne </w:t>
-            </w:r>
-            <w:r>
-              <w:rPr>
-                <w:rFonts w:ascii="Courier New" w:hAnsi="Courier New" w:cs="Courier New"/>
-                <w:b/>
-                <w:color w:val="00B0F0"/>
-                <w:sz w:val="16"/>
-                <w:szCs w:val="16"/>
-                <w:lang w:val="fr-FR"/>
-              </w:rPr>
-              <w:t>s’appliquera</w:t>
-            </w:r>
-            <w:r>
-              <w:rPr>
-                <w:rFonts w:ascii="Courier New" w:hAnsi="Courier New" w:cs="Courier New"/>
-                <w:b/>
-                <w:color w:val="00B0F0"/>
-                <w:sz w:val="16"/>
-                <w:szCs w:val="16"/>
-                <w:lang w:val="fr-FR"/>
-              </w:rPr>
-              <w:t xml:space="preserve"> pas</w:t>
-            </w:r>
-            <w:r>
-              <w:rPr>
-                <w:rFonts w:ascii="Courier New" w:hAnsi="Courier New" w:cs="Courier New"/>
-                <w:b/>
-                <w:color w:val="00B0F0"/>
-                <w:sz w:val="16"/>
-                <w:szCs w:val="16"/>
-                <w:lang w:val="fr-FR"/>
-              </w:rPr>
-              <w:t xml:space="preserve"> en base</w:t>
-            </w:r>
-            <w:r>
-              <w:rPr>
-                <w:rFonts w:ascii="Courier New" w:hAnsi="Courier New" w:cs="Courier New"/>
-                <w:b/>
-                <w:color w:val="00B0F0"/>
-                <w:sz w:val="16"/>
-                <w:szCs w:val="16"/>
-                <w:lang w:val="fr-FR"/>
-              </w:rPr>
-              <w:t>.</w:t>
+              <w:t>// Invalider une transaction qui ne s’appliquera pas en base.</w:t>
             </w:r>
             <w:r>
               <w:rPr>
@@ -2544,25 +2459,7 @@
           <w:szCs w:val="24"/>
           <w:lang w:val="fr-FR"/>
         </w:rPr>
-        <w:t xml:space="preserve">initialiser l’entité </w:t>
-      </w:r>
-      <w:r>
-        <w:rPr>
-          <w:rFonts w:cs="Miriam"/>
-          <w:sz w:val="24"/>
-          <w:szCs w:val="24"/>
-          <w:lang w:val="fr-FR"/>
-        </w:rPr>
-        <w:t>avant chaque save effectué</w:t>
-      </w:r>
-      <w:r>
-        <w:rPr>
-          <w:rFonts w:cs="Miriam"/>
-          <w:sz w:val="24"/>
-          <w:szCs w:val="24"/>
-          <w:lang w:val="fr-FR"/>
-        </w:rPr>
-        <w:t> :</w:t>
+        <w:t>initialiser l’entité avant chaque save effectué :</w:t>
       </w:r>
       <w:r>
         <w:rPr>
@@ -2734,36 +2631,16 @@
           <w:szCs w:val="24"/>
           <w:lang w:val="fr-FR"/>
         </w:rPr>
-        <w:t xml:space="preserve">initialiser l’entité </w:t>
-      </w:r>
-      <w:r>
-        <w:rPr>
-          <w:rFonts w:cs="Miriam"/>
-          <w:sz w:val="24"/>
-          <w:szCs w:val="24"/>
-          <w:lang w:val="fr-FR"/>
-        </w:rPr>
-        <w:t>dès qu’elle a été remplit</w:t>
-      </w:r>
-      <w:r>
-        <w:rPr>
-          <w:rFonts w:cs="Miriam"/>
-          <w:sz w:val="24"/>
-          <w:szCs w:val="24"/>
-          <w:lang w:val="fr-FR"/>
-        </w:rPr>
-        <w:t xml:space="preserve"> (par load</w:t>
-      </w:r>
-      <w:bookmarkStart w:id="3" w:name="_GoBack"/>
-      <w:bookmarkEnd w:id="3"/>
-      <w:r>
-        <w:rPr>
-          <w:rFonts w:cs="Miriam"/>
-          <w:sz w:val="24"/>
-          <w:szCs w:val="24"/>
-          <w:lang w:val="fr-FR"/>
-        </w:rPr>
-        <w:t>)</w:t>
+        <w:t>initialiser l’entité dès qu’elle a été remplit</w:t>
+      </w:r>
+      <w:r>
+        <w:rPr>
+          <w:rFonts w:cs="Miriam"/>
+          <w:sz w:val="24"/>
+          <w:szCs w:val="24"/>
+          <w:lang w:val="fr-FR"/>
+        </w:rPr>
+        <w:t xml:space="preserve"> (par load)</w:t>
       </w:r>
       <w:r>
         <w:rPr>
@@ -2894,6 +2771,62 @@
     </w:tbl>
     <w:p>
       <w:pPr>
+        <w:pStyle w:val="Titre2"/>
+        <w:rPr>
+          <w:rFonts w:cs="Miriam"/>
+          <w:sz w:val="24"/>
+          <w:szCs w:val="24"/>
+          <w:lang w:val="fr-FR"/>
+        </w:rPr>
+      </w:pPr>
+    </w:p>
+    <w:p>
+      <w:pPr>
+        <w:pStyle w:val="Titre2"/>
+        <w:rPr>
+          <w:lang w:val="fr-FR"/>
+        </w:rPr>
+      </w:pPr>
+      <w:r>
+        <w:rPr>
+          <w:rFonts w:cs="Miriam"/>
+          <w:sz w:val="24"/>
+          <w:szCs w:val="24"/>
+          <w:lang w:val="fr-FR"/>
+        </w:rPr>
+        <w:t>Des filtres sur les résultats de l’ORM</w:t>
+      </w:r>
+    </w:p>
+    <w:p>
+      <w:pPr>
+        <w:rPr>
+          <w:rFonts w:cs="Miriam"/>
+          <w:b/>
+          <w:color w:val="FF0000"/>
+          <w:lang w:val="fr-FR"/>
+        </w:rPr>
+      </w:pPr>
+      <w:r>
+        <w:rPr>
+          <w:rFonts w:cs="Miriam"/>
+          <w:b/>
+          <w:color w:val="FF0000"/>
+          <w:lang w:val="fr-FR"/>
+        </w:rPr>
+        <w:t>Disponibilité</w:t>
+      </w:r>
+      <w:r>
+        <w:rPr>
+          <w:rFonts w:cs="Miriam"/>
+          <w:b/>
+          <w:color w:val="FF0000"/>
+          <w:lang w:val="fr-FR"/>
+        </w:rPr>
+        <w:t> : Attila 1.0.0-beta2</w:t>
+      </w:r>
+    </w:p>
+    <w:p>
+      <w:pPr>
         <w:pStyle w:val="NormalWeb"/>
         <w:shd w:val="clear" w:color="auto" w:fill="FFFFFF"/>
         <w:spacing w:before="0" w:after="255"/>
@@ -2903,6 +2836,569 @@
           <w:lang w:val="fr-FR"/>
         </w:rPr>
       </w:pPr>
+      <w:r>
+        <w:rPr>
+          <w:rFonts w:asciiTheme="minorHAnsi" w:hAnsiTheme="minorHAnsi" w:cs="Miriam"/>
+          <w:szCs w:val="24"/>
+          <w:lang w:val="fr-FR"/>
+        </w:rPr>
+        <w:t>Attila</w:t>
+      </w:r>
+      <w:bookmarkStart w:id="3" w:name="_GoBack"/>
+      <w:bookmarkEnd w:id="3"/>
+      <w:r>
+        <w:rPr>
+          <w:rFonts w:asciiTheme="minorHAnsi" w:hAnsiTheme="minorHAnsi" w:cs="Miriam"/>
+          <w:szCs w:val="24"/>
+          <w:lang w:val="fr-FR"/>
+        </w:rPr>
+        <w:t xml:space="preserve"> vous propose de créer des filtres qui s’appliquent avant le retour des résultats au contrôleur.</w:t>
+      </w:r>
+    </w:p>
+    <w:tbl>
+      <w:tblPr>
+        <w:tblStyle w:val="Grilledutableau"/>
+        <w:tblW w:w="0" w:type="auto"/>
+        <w:shd w:val="clear" w:color="auto" w:fill="000000" w:themeFill="text1"/>
+        <w:tblLook w:val="04A0" w:firstRow="1" w:lastRow="0" w:firstColumn="1" w:lastColumn="0" w:noHBand="0" w:noVBand="1"/>
+      </w:tblPr>
+      <w:tblGrid>
+        <w:gridCol w:w="9211"/>
+      </w:tblGrid>
+      <w:tr>
+        <w:tc>
+          <w:tcPr>
+            <w:tcW w:w="9211" w:type="dxa"/>
+            <w:shd w:val="clear" w:color="auto" w:fill="000000" w:themeFill="text1"/>
+          </w:tcPr>
+          <w:p>
+            <w:pPr>
+              <w:autoSpaceDE w:val="0"/>
+              <w:autoSpaceDN w:val="0"/>
+              <w:adjustRightInd w:val="0"/>
+              <w:spacing w:before="0" w:after="0" w:line="240" w:lineRule="auto"/>
+              <w:rPr>
+                <w:rFonts w:ascii="Courier New" w:eastAsiaTheme="minorEastAsia" w:hAnsi="Courier New" w:cs="Courier New"/>
+                <w:color w:val="FFFFFF" w:themeColor="background1"/>
+                <w:kern w:val="0"/>
+                <w:sz w:val="16"/>
+                <w:szCs w:val="16"/>
+                <w:lang w:val="fr-FR" w:eastAsia="ja-JP"/>
+              </w:rPr>
+            </w:pPr>
+          </w:p>
+          <w:p>
+            <w:pPr>
+              <w:autoSpaceDE w:val="0"/>
+              <w:autoSpaceDN w:val="0"/>
+              <w:adjustRightInd w:val="0"/>
+              <w:spacing w:before="0" w:after="0" w:line="240" w:lineRule="auto"/>
+              <w:rPr>
+                <w:rFonts w:ascii="Courier New" w:eastAsiaTheme="minorEastAsia" w:hAnsi="Courier New" w:cs="Courier New"/>
+                <w:b/>
+                <w:color w:val="FFFFFF" w:themeColor="background1"/>
+                <w:kern w:val="0"/>
+                <w:sz w:val="16"/>
+                <w:szCs w:val="16"/>
+                <w:lang w:eastAsia="ja-JP"/>
+              </w:rPr>
+            </w:pPr>
+            <w:r>
+              <w:rPr>
+                <w:rFonts w:ascii="Courier New" w:eastAsiaTheme="minorEastAsia" w:hAnsi="Courier New" w:cs="Courier New"/>
+                <w:b/>
+                <w:color w:val="FFC000"/>
+                <w:kern w:val="0"/>
+                <w:sz w:val="16"/>
+                <w:szCs w:val="16"/>
+                <w:lang w:eastAsia="ja-JP"/>
+              </w:rPr>
+              <w:t xml:space="preserve">$cFilter </w:t>
+            </w:r>
+            <w:r>
+              <w:rPr>
+                <w:rFonts w:ascii="Courier New" w:eastAsiaTheme="minorEastAsia" w:hAnsi="Courier New" w:cs="Courier New"/>
+                <w:b/>
+                <w:color w:val="FFFFFF" w:themeColor="background1"/>
+                <w:kern w:val="0"/>
+                <w:sz w:val="16"/>
+                <w:szCs w:val="16"/>
+                <w:lang w:eastAsia="ja-JP"/>
+              </w:rPr>
+              <w:t xml:space="preserve">= </w:t>
+            </w:r>
+            <w:r>
+              <w:rPr>
+                <w:rFonts w:ascii="Courier New" w:eastAsiaTheme="minorEastAsia" w:hAnsi="Courier New" w:cs="Courier New"/>
+                <w:b/>
+                <w:color w:val="FFFF00"/>
+                <w:kern w:val="0"/>
+                <w:sz w:val="16"/>
+                <w:szCs w:val="16"/>
+                <w:lang w:eastAsia="ja-JP"/>
+              </w:rPr>
+              <w:t>function</w:t>
+            </w:r>
+            <w:r>
+              <w:rPr>
+                <w:rFonts w:ascii="Courier New" w:eastAsiaTheme="minorEastAsia" w:hAnsi="Courier New" w:cs="Courier New"/>
+                <w:b/>
+                <w:color w:val="FFFFFF" w:themeColor="background1"/>
+                <w:kern w:val="0"/>
+                <w:sz w:val="16"/>
+                <w:szCs w:val="16"/>
+                <w:lang w:eastAsia="ja-JP"/>
+              </w:rPr>
+              <w:t>(</w:t>
+            </w:r>
+            <w:r>
+              <w:rPr>
+                <w:rFonts w:ascii="Courier New" w:eastAsiaTheme="minorEastAsia" w:hAnsi="Courier New" w:cs="Courier New"/>
+                <w:b/>
+                <w:color w:val="FFC000"/>
+                <w:kern w:val="0"/>
+                <w:sz w:val="16"/>
+                <w:szCs w:val="16"/>
+                <w:lang w:eastAsia="ja-JP"/>
+              </w:rPr>
+              <w:t>$oArticle</w:t>
+            </w:r>
+            <w:r>
+              <w:rPr>
+                <w:rFonts w:ascii="Courier New" w:eastAsiaTheme="minorEastAsia" w:hAnsi="Courier New" w:cs="Courier New"/>
+                <w:b/>
+                <w:color w:val="FFFFFF" w:themeColor="background1"/>
+                <w:kern w:val="0"/>
+                <w:sz w:val="16"/>
+                <w:szCs w:val="16"/>
+                <w:lang w:eastAsia="ja-JP"/>
+              </w:rPr>
+              <w:t>) {</w:t>
+            </w:r>
+          </w:p>
+          <w:p>
+            <w:pPr>
+              <w:autoSpaceDE w:val="0"/>
+              <w:autoSpaceDN w:val="0"/>
+              <w:adjustRightInd w:val="0"/>
+              <w:spacing w:before="0" w:after="0" w:line="240" w:lineRule="auto"/>
+              <w:rPr>
+                <w:rFonts w:ascii="Courier New" w:eastAsiaTheme="minorEastAsia" w:hAnsi="Courier New" w:cs="Courier New"/>
+                <w:b/>
+                <w:color w:val="FFFFFF" w:themeColor="background1"/>
+                <w:kern w:val="0"/>
+                <w:sz w:val="16"/>
+                <w:szCs w:val="16"/>
+                <w:lang w:eastAsia="ja-JP"/>
+              </w:rPr>
+            </w:pPr>
+          </w:p>
+          <w:p>
+            <w:pPr>
+              <w:autoSpaceDE w:val="0"/>
+              <w:autoSpaceDN w:val="0"/>
+              <w:adjustRightInd w:val="0"/>
+              <w:spacing w:before="0" w:after="0" w:line="240" w:lineRule="auto"/>
+              <w:rPr>
+                <w:rFonts w:ascii="Courier New" w:eastAsiaTheme="minorEastAsia" w:hAnsi="Courier New" w:cs="Courier New"/>
+                <w:b/>
+                <w:color w:val="FFFFFF" w:themeColor="background1"/>
+                <w:kern w:val="0"/>
+                <w:sz w:val="16"/>
+                <w:szCs w:val="16"/>
+                <w:lang w:eastAsia="ja-JP"/>
+              </w:rPr>
+            </w:pPr>
+            <w:r>
+              <w:rPr>
+                <w:rFonts w:ascii="Courier New" w:eastAsiaTheme="minorEastAsia" w:hAnsi="Courier New" w:cs="Courier New"/>
+                <w:b/>
+                <w:color w:val="FFFFFF" w:themeColor="background1"/>
+                <w:kern w:val="0"/>
+                <w:sz w:val="16"/>
+                <w:szCs w:val="16"/>
+                <w:lang w:eastAsia="ja-JP"/>
+              </w:rPr>
+              <w:t xml:space="preserve">    </w:t>
+            </w:r>
+            <w:r>
+              <w:rPr>
+                <w:rFonts w:ascii="Courier New" w:eastAsiaTheme="minorEastAsia" w:hAnsi="Courier New" w:cs="Courier New"/>
+                <w:b/>
+                <w:color w:val="FFC000"/>
+                <w:kern w:val="0"/>
+                <w:sz w:val="16"/>
+                <w:szCs w:val="16"/>
+                <w:lang w:eastAsia="ja-JP"/>
+              </w:rPr>
+              <w:t>$oArticle</w:t>
+            </w:r>
+            <w:r>
+              <w:rPr>
+                <w:rFonts w:ascii="Courier New" w:eastAsiaTheme="minorEastAsia" w:hAnsi="Courier New" w:cs="Courier New"/>
+                <w:b/>
+                <w:color w:val="FFFFFF" w:themeColor="background1"/>
+                <w:kern w:val="0"/>
+                <w:sz w:val="16"/>
+                <w:szCs w:val="16"/>
+                <w:lang w:eastAsia="ja-JP"/>
+              </w:rPr>
+              <w:t>-&gt;</w:t>
+            </w:r>
+            <w:r>
+              <w:rPr>
+                <w:rFonts w:ascii="Courier New" w:eastAsiaTheme="minorEastAsia" w:hAnsi="Courier New" w:cs="Courier New"/>
+                <w:b/>
+                <w:color w:val="92D050"/>
+                <w:kern w:val="0"/>
+                <w:sz w:val="16"/>
+                <w:szCs w:val="16"/>
+                <w:lang w:eastAsia="ja-JP"/>
+              </w:rPr>
+              <w:t xml:space="preserve">title </w:t>
+            </w:r>
+            <w:r>
+              <w:rPr>
+                <w:rFonts w:ascii="Courier New" w:eastAsiaTheme="minorEastAsia" w:hAnsi="Courier New" w:cs="Courier New"/>
+                <w:b/>
+                <w:color w:val="FFFFFF" w:themeColor="background1"/>
+                <w:kern w:val="0"/>
+                <w:sz w:val="16"/>
+                <w:szCs w:val="16"/>
+                <w:lang w:eastAsia="ja-JP"/>
+              </w:rPr>
+              <w:t xml:space="preserve">= </w:t>
+            </w:r>
+            <w:r>
+              <w:rPr>
+                <w:rFonts w:ascii="Courier New" w:eastAsiaTheme="minorEastAsia" w:hAnsi="Courier New" w:cs="Courier New"/>
+                <w:b/>
+                <w:color w:val="00B0F0"/>
+                <w:kern w:val="0"/>
+                <w:sz w:val="16"/>
+                <w:szCs w:val="16"/>
+                <w:lang w:eastAsia="ja-JP"/>
+              </w:rPr>
+              <w:t>‘Monsite.com : ’</w:t>
+            </w:r>
+            <w:r>
+              <w:rPr>
+                <w:rFonts w:ascii="Courier New" w:eastAsiaTheme="minorEastAsia" w:hAnsi="Courier New" w:cs="Courier New"/>
+                <w:b/>
+                <w:color w:val="FFFFFF" w:themeColor="background1"/>
+                <w:kern w:val="0"/>
+                <w:sz w:val="16"/>
+                <w:szCs w:val="16"/>
+                <w:lang w:eastAsia="ja-JP"/>
+              </w:rPr>
+              <w:t>.</w:t>
+            </w:r>
+            <w:r>
+              <w:rPr>
+                <w:rFonts w:ascii="Courier New" w:eastAsiaTheme="minorEastAsia" w:hAnsi="Courier New" w:cs="Courier New"/>
+                <w:b/>
+                <w:color w:val="FFC000"/>
+                <w:kern w:val="0"/>
+                <w:sz w:val="16"/>
+                <w:szCs w:val="16"/>
+                <w:lang w:eastAsia="ja-JP"/>
+              </w:rPr>
+              <w:t>$oArticle</w:t>
+            </w:r>
+            <w:r>
+              <w:rPr>
+                <w:rFonts w:ascii="Courier New" w:eastAsiaTheme="minorEastAsia" w:hAnsi="Courier New" w:cs="Courier New"/>
+                <w:b/>
+                <w:color w:val="FFFFFF" w:themeColor="background1"/>
+                <w:kern w:val="0"/>
+                <w:sz w:val="16"/>
+                <w:szCs w:val="16"/>
+                <w:lang w:eastAsia="ja-JP"/>
+              </w:rPr>
+              <w:t>-&gt;</w:t>
+            </w:r>
+            <w:r>
+              <w:rPr>
+                <w:rFonts w:ascii="Courier New" w:eastAsiaTheme="minorEastAsia" w:hAnsi="Courier New" w:cs="Courier New"/>
+                <w:b/>
+                <w:color w:val="92D050"/>
+                <w:kern w:val="0"/>
+                <w:sz w:val="16"/>
+                <w:szCs w:val="16"/>
+                <w:lang w:eastAsia="ja-JP"/>
+              </w:rPr>
+              <w:t>title</w:t>
+            </w:r>
+            <w:r>
+              <w:rPr>
+                <w:rFonts w:ascii="Courier New" w:eastAsiaTheme="minorEastAsia" w:hAnsi="Courier New" w:cs="Courier New"/>
+                <w:b/>
+                <w:color w:val="FFFFFF" w:themeColor="background1"/>
+                <w:kern w:val="0"/>
+                <w:sz w:val="16"/>
+                <w:szCs w:val="16"/>
+                <w:lang w:eastAsia="ja-JP"/>
+              </w:rPr>
+              <w:t>;</w:t>
+            </w:r>
+          </w:p>
+          <w:p>
+            <w:pPr>
+              <w:autoSpaceDE w:val="0"/>
+              <w:autoSpaceDN w:val="0"/>
+              <w:adjustRightInd w:val="0"/>
+              <w:spacing w:before="0" w:after="0" w:line="240" w:lineRule="auto"/>
+              <w:rPr>
+                <w:rFonts w:ascii="Courier New" w:eastAsiaTheme="minorEastAsia" w:hAnsi="Courier New" w:cs="Courier New"/>
+                <w:b/>
+                <w:color w:val="FFFFFF" w:themeColor="background1"/>
+                <w:kern w:val="0"/>
+                <w:sz w:val="16"/>
+                <w:szCs w:val="16"/>
+                <w:lang w:eastAsia="ja-JP"/>
+              </w:rPr>
+            </w:pPr>
+            <w:r>
+              <w:rPr>
+                <w:rFonts w:ascii="Courier New" w:eastAsiaTheme="minorEastAsia" w:hAnsi="Courier New" w:cs="Courier New"/>
+                <w:b/>
+                <w:color w:val="FFFFFF" w:themeColor="background1"/>
+                <w:kern w:val="0"/>
+                <w:sz w:val="16"/>
+                <w:szCs w:val="16"/>
+                <w:lang w:eastAsia="ja-JP"/>
+              </w:rPr>
+              <w:t>}</w:t>
+            </w:r>
+          </w:p>
+          <w:p>
+            <w:pPr>
+              <w:autoSpaceDE w:val="0"/>
+              <w:autoSpaceDN w:val="0"/>
+              <w:adjustRightInd w:val="0"/>
+              <w:spacing w:before="0" w:after="0" w:line="240" w:lineRule="auto"/>
+              <w:rPr>
+                <w:rFonts w:ascii="Courier New" w:eastAsiaTheme="minorEastAsia" w:hAnsi="Courier New" w:cs="Courier New"/>
+                <w:b/>
+                <w:color w:val="FFFFFF" w:themeColor="background1"/>
+                <w:kern w:val="0"/>
+                <w:sz w:val="16"/>
+                <w:szCs w:val="16"/>
+                <w:lang w:eastAsia="ja-JP"/>
+              </w:rPr>
+            </w:pPr>
+          </w:p>
+          <w:p>
+            <w:pPr>
+              <w:autoSpaceDE w:val="0"/>
+              <w:autoSpaceDN w:val="0"/>
+              <w:adjustRightInd w:val="0"/>
+              <w:spacing w:before="0" w:after="0" w:line="240" w:lineRule="auto"/>
+              <w:rPr>
+                <w:rFonts w:ascii="Courier New" w:eastAsiaTheme="minorEastAsia" w:hAnsi="Courier New" w:cs="Courier New"/>
+                <w:b/>
+                <w:color w:val="FFFFFF" w:themeColor="background1"/>
+                <w:kern w:val="0"/>
+                <w:sz w:val="16"/>
+                <w:szCs w:val="16"/>
+                <w:lang w:eastAsia="ja-JP"/>
+              </w:rPr>
+            </w:pPr>
+            <w:r>
+              <w:rPr>
+                <w:rFonts w:ascii="Courier New" w:eastAsiaTheme="minorEastAsia" w:hAnsi="Courier New" w:cs="Courier New"/>
+                <w:b/>
+                <w:color w:val="FFC000"/>
+                <w:kern w:val="0"/>
+                <w:sz w:val="16"/>
+                <w:szCs w:val="16"/>
+                <w:lang w:eastAsia="ja-JP"/>
+              </w:rPr>
+              <w:t xml:space="preserve">$aResults </w:t>
+            </w:r>
+            <w:r>
+              <w:rPr>
+                <w:rFonts w:ascii="Courier New" w:eastAsiaTheme="minorEastAsia" w:hAnsi="Courier New" w:cs="Courier New"/>
+                <w:b/>
+                <w:color w:val="FFFFFF" w:themeColor="background1"/>
+                <w:kern w:val="0"/>
+                <w:sz w:val="16"/>
+                <w:szCs w:val="16"/>
+                <w:lang w:eastAsia="ja-JP"/>
+              </w:rPr>
+              <w:t xml:space="preserve">= </w:t>
+            </w:r>
+            <w:r>
+              <w:rPr>
+                <w:rFonts w:ascii="Courier New" w:eastAsiaTheme="minorEastAsia" w:hAnsi="Courier New" w:cs="Courier New"/>
+                <w:b/>
+                <w:color w:val="FFC000"/>
+                <w:kern w:val="0"/>
+                <w:sz w:val="16"/>
+                <w:szCs w:val="16"/>
+                <w:lang w:eastAsia="ja-JP"/>
+              </w:rPr>
+              <w:t>$oArticleModel</w:t>
+            </w:r>
+            <w:r>
+              <w:rPr>
+                <w:rFonts w:ascii="Courier New" w:eastAsiaTheme="minorEastAsia" w:hAnsi="Courier New" w:cs="Courier New"/>
+                <w:b/>
+                <w:color w:val="FFFFFF" w:themeColor="background1"/>
+                <w:kern w:val="0"/>
+                <w:sz w:val="16"/>
+                <w:szCs w:val="16"/>
+                <w:lang w:eastAsia="ja-JP"/>
+              </w:rPr>
+              <w:t>-&gt;</w:t>
+            </w:r>
+            <w:r>
+              <w:rPr>
+                <w:rFonts w:ascii="Courier New" w:eastAsiaTheme="minorEastAsia" w:hAnsi="Courier New" w:cs="Courier New"/>
+                <w:b/>
+                <w:color w:val="92D050"/>
+                <w:kern w:val="0"/>
+                <w:sz w:val="16"/>
+                <w:szCs w:val="16"/>
+                <w:lang w:eastAsia="ja-JP"/>
+              </w:rPr>
+              <w:t>filter</w:t>
+            </w:r>
+            <w:r>
+              <w:rPr>
+                <w:rFonts w:ascii="Courier New" w:eastAsiaTheme="minorEastAsia" w:hAnsi="Courier New" w:cs="Courier New"/>
+                <w:b/>
+                <w:color w:val="FFFFFF" w:themeColor="background1"/>
+                <w:kern w:val="0"/>
+                <w:sz w:val="16"/>
+                <w:szCs w:val="16"/>
+                <w:lang w:eastAsia="ja-JP"/>
+              </w:rPr>
+              <w:t>(</w:t>
+            </w:r>
+            <w:r>
+              <w:rPr>
+                <w:rFonts w:ascii="Courier New" w:eastAsiaTheme="minorEastAsia" w:hAnsi="Courier New" w:cs="Courier New"/>
+                <w:b/>
+                <w:color w:val="FFC000"/>
+                <w:kern w:val="0"/>
+                <w:sz w:val="16"/>
+                <w:szCs w:val="16"/>
+                <w:lang w:eastAsia="ja-JP"/>
+              </w:rPr>
+              <w:t>$cFilter</w:t>
+            </w:r>
+            <w:r>
+              <w:rPr>
+                <w:rFonts w:ascii="Courier New" w:eastAsiaTheme="minorEastAsia" w:hAnsi="Courier New" w:cs="Courier New"/>
+                <w:b/>
+                <w:color w:val="FFFFFF" w:themeColor="background1"/>
+                <w:kern w:val="0"/>
+                <w:sz w:val="16"/>
+                <w:szCs w:val="16"/>
+                <w:lang w:eastAsia="ja-JP"/>
+              </w:rPr>
+              <w:t>)</w:t>
+            </w:r>
+          </w:p>
+          <w:p>
+            <w:pPr>
+              <w:autoSpaceDE w:val="0"/>
+              <w:autoSpaceDN w:val="0"/>
+              <w:adjustRightInd w:val="0"/>
+              <w:spacing w:before="0" w:after="0" w:line="240" w:lineRule="auto"/>
+              <w:rPr>
+                <w:rFonts w:ascii="Courier New" w:hAnsi="Courier New" w:cs="Courier New"/>
+                <w:b/>
+                <w:sz w:val="16"/>
+                <w:szCs w:val="16"/>
+              </w:rPr>
+            </w:pPr>
+            <w:r>
+              <w:rPr>
+                <w:rFonts w:ascii="Courier New" w:eastAsiaTheme="minorEastAsia" w:hAnsi="Courier New" w:cs="Courier New"/>
+                <w:b/>
+                <w:color w:val="FFFFFF" w:themeColor="background1"/>
+                <w:kern w:val="0"/>
+                <w:sz w:val="16"/>
+                <w:szCs w:val="16"/>
+                <w:lang w:eastAsia="ja-JP"/>
+              </w:rPr>
+              <w:t xml:space="preserve">                          -&gt;</w:t>
+            </w:r>
+            <w:r>
+              <w:rPr>
+                <w:rFonts w:ascii="Courier New" w:eastAsiaTheme="minorEastAsia" w:hAnsi="Courier New" w:cs="Courier New"/>
+                <w:b/>
+                <w:color w:val="92D050"/>
+                <w:kern w:val="0"/>
+                <w:sz w:val="16"/>
+                <w:szCs w:val="16"/>
+                <w:lang w:eastAsia="ja-JP"/>
+              </w:rPr>
+              <w:t>find</w:t>
+            </w:r>
+            <w:r>
+              <w:rPr>
+                <w:rFonts w:ascii="Courier New" w:eastAsiaTheme="minorEastAsia" w:hAnsi="Courier New" w:cs="Courier New"/>
+                <w:b/>
+                <w:color w:val="FFFFFF" w:themeColor="background1"/>
+                <w:kern w:val="0"/>
+                <w:sz w:val="16"/>
+                <w:szCs w:val="16"/>
+                <w:lang w:eastAsia="ja-JP"/>
+              </w:rPr>
+              <w:t>();</w:t>
+            </w:r>
+            <w:r>
+              <w:rPr>
+                <w:rFonts w:ascii="Courier New" w:eastAsiaTheme="minorEastAsia" w:hAnsi="Courier New" w:cs="Courier New"/>
+                <w:color w:val="FFFFFF" w:themeColor="background1"/>
+                <w:kern w:val="0"/>
+                <w:sz w:val="16"/>
+                <w:szCs w:val="16"/>
+                <w:lang w:eastAsia="ja-JP"/>
+              </w:rPr>
+              <w:t xml:space="preserve">    </w:t>
+            </w:r>
+          </w:p>
+        </w:tc>
+      </w:tr>
+      <w:tr>
+        <w:tc>
+          <w:tcPr>
+            <w:tcW w:w="9211" w:type="dxa"/>
+            <w:shd w:val="clear" w:color="auto" w:fill="000000" w:themeFill="text1"/>
+          </w:tcPr>
+          <w:p>
+            <w:pPr>
+              <w:autoSpaceDE w:val="0"/>
+              <w:autoSpaceDN w:val="0"/>
+              <w:adjustRightInd w:val="0"/>
+              <w:spacing w:before="0" w:after="0" w:line="240" w:lineRule="auto"/>
+              <w:rPr>
+                <w:rFonts w:ascii="Courier New" w:eastAsiaTheme="minorEastAsia" w:hAnsi="Courier New" w:cs="Courier New"/>
+                <w:color w:val="FFFFFF" w:themeColor="background1"/>
+                <w:kern w:val="0"/>
+                <w:sz w:val="16"/>
+                <w:szCs w:val="16"/>
+                <w:lang w:eastAsia="ja-JP"/>
+              </w:rPr>
+            </w:pPr>
+          </w:p>
+        </w:tc>
+      </w:tr>
+    </w:tbl>
+    <w:p>
+      <w:pPr>
+        <w:pStyle w:val="NormalWeb"/>
+        <w:shd w:val="clear" w:color="auto" w:fill="FFFFFF"/>
+        <w:spacing w:before="0" w:after="255"/>
+        <w:rPr>
+          <w:rFonts w:asciiTheme="minorHAnsi" w:hAnsiTheme="minorHAnsi" w:cs="Miriam"/>
+          <w:szCs w:val="24"/>
+        </w:rPr>
+      </w:pPr>
     </w:p>
     <w:p>
       <w:pPr>
@@ -2910,7 +3406,6 @@
           <w:rFonts w:cs="Miriam"/>
           <w:sz w:val="24"/>
           <w:szCs w:val="24"/>
-          <w:lang w:val="fr-FR"/>
         </w:rPr>
       </w:pPr>
     </w:p>
@@ -2920,7 +3415,6 @@
           <w:rFonts w:cs="Miriam"/>
           <w:sz w:val="24"/>
           <w:szCs w:val="24"/>
-          <w:lang w:val="fr-FR"/>
         </w:rPr>
       </w:pPr>
     </w:p>
@@ -2930,7 +3424,6 @@
           <w:rFonts w:cs="Miriam"/>
           <w:sz w:val="24"/>
           <w:szCs w:val="24"/>
-          <w:lang w:val="fr-FR"/>
         </w:rPr>
       </w:pPr>
     </w:p>
@@ -5211,7 +5704,7 @@
 </file>
 
 <file path=customXml/itemProps3.xml><?xml version="1.0" encoding="utf-8"?>
-<ds:datastoreItem xmlns:ds="http://schemas.openxmlformats.org/officeDocument/2006/customXml" ds:itemID="{88B08B23-988D-46FD-B708-8CFBEAC10D49}">
+<ds:datastoreItem xmlns:ds="http://schemas.openxmlformats.org/officeDocument/2006/customXml" ds:itemID="{354B30C9-5360-4D2C-82E6-E8B56093E6A5}">
   <ds:schemaRefs>
     <ds:schemaRef ds:uri="http://schemas.openxmlformats.org/officeDocument/2006/bibliography"/>
   </ds:schemaRefs>

</xml_diff>

<commit_message>
Add : many_to_many join in the scaffolding (must finish the join between entities) Add : function hasOne() and hasMany() in the entities to create join without the scaffolding Add : function getRelated() to add a call to have the results of one join where you want to put it in your entity Update : document
</commit_message>
<xml_diff>
--- a/Attila_tutoriel.docx
+++ b/Attila_tutoriel.docx
@@ -2842,17 +2842,7 @@
           <w:szCs w:val="24"/>
           <w:lang w:val="fr-FR"/>
         </w:rPr>
-        <w:t>Attila</w:t>
-      </w:r>
-      <w:bookmarkStart w:id="3" w:name="_GoBack"/>
-      <w:bookmarkEnd w:id="3"/>
-      <w:r>
-        <w:rPr>
-          <w:rFonts w:asciiTheme="minorHAnsi" w:hAnsiTheme="minorHAnsi" w:cs="Miriam"/>
-          <w:szCs w:val="24"/>
-          <w:lang w:val="fr-FR"/>
-        </w:rPr>
-        <w:t xml:space="preserve"> vous propose de créer des filtres qui s’appliquent avant le retour des résultats au contrôleur.</w:t>
+        <w:t>Attila vous propose de créer des filtres qui s’appliquent avant le retour des résultats au contrôleur.</w:t>
       </w:r>
     </w:p>
     <w:tbl>
@@ -3391,32 +3381,1920 @@
     </w:tbl>
     <w:p>
       <w:pPr>
+        <w:pStyle w:val="Titre2"/>
+        <w:rPr>
+          <w:lang w:val="fr-FR"/>
+        </w:rPr>
+      </w:pPr>
+      <w:r>
+        <w:rPr>
+          <w:rFonts w:cs="Miriam"/>
+          <w:sz w:val="24"/>
+          <w:szCs w:val="24"/>
+          <w:lang w:val="fr-FR"/>
+        </w:rPr>
+        <w:t>Automatisation des jointures many to many</w:t>
+      </w:r>
+    </w:p>
+    <w:p>
+      <w:pPr>
+        <w:rPr>
+          <w:rFonts w:cs="Miriam"/>
+          <w:b/>
+          <w:color w:val="FF0000"/>
+          <w:lang w:val="fr-FR"/>
+        </w:rPr>
+      </w:pPr>
+      <w:r>
+        <w:rPr>
+          <w:rFonts w:cs="Miriam"/>
+          <w:b/>
+          <w:color w:val="FF0000"/>
+          <w:lang w:val="fr-FR"/>
+        </w:rPr>
+        <w:t>Disponibilité</w:t>
+      </w:r>
+      <w:r>
+        <w:rPr>
+          <w:rFonts w:cs="Miriam"/>
+          <w:b/>
+          <w:color w:val="FF0000"/>
+          <w:lang w:val="fr-FR"/>
+        </w:rPr>
+        <w:t> : Attila 1.0.0-beta2</w:t>
+      </w:r>
+    </w:p>
+    <w:p>
+      <w:pPr>
         <w:pStyle w:val="NormalWeb"/>
         <w:shd w:val="clear" w:color="auto" w:fill="FFFFFF"/>
         <w:spacing w:before="0" w:after="255"/>
         <w:rPr>
           <w:rFonts w:asciiTheme="minorHAnsi" w:hAnsiTheme="minorHAnsi" w:cs="Miriam"/>
           <w:szCs w:val="24"/>
+          <w:lang w:val="fr-FR"/>
+        </w:rPr>
+      </w:pPr>
+      <w:r>
+        <w:rPr>
+          <w:rFonts w:asciiTheme="minorHAnsi" w:hAnsiTheme="minorHAnsi" w:cs="Miriam"/>
+          <w:szCs w:val="24"/>
+          <w:lang w:val="fr-FR"/>
+        </w:rPr>
+        <w:t xml:space="preserve">Attila vous propose de créer </w:t>
+      </w:r>
+      <w:r>
+        <w:rPr>
+          <w:rFonts w:asciiTheme="minorHAnsi" w:hAnsiTheme="minorHAnsi" w:cs="Miriam"/>
+          <w:szCs w:val="24"/>
+          <w:lang w:val="fr-FR"/>
+        </w:rPr>
+        <w:t>vos tables et vos entités de type many to many automatiquement. Pour cela il suffit de rajouter le champ « many_to_many » sur la clé primaire de la table en indiquant la table sur laquelle vous voulez faire ce type de jointure. Voici un exemple ci-dessous :</w:t>
+      </w:r>
+    </w:p>
+    <w:tbl>
+      <w:tblPr>
+        <w:tblStyle w:val="Grilledutableau"/>
+        <w:tblW w:w="0" w:type="auto"/>
+        <w:shd w:val="clear" w:color="auto" w:fill="000000" w:themeFill="text1"/>
+        <w:tblLook w:val="04A0" w:firstRow="1" w:lastRow="0" w:firstColumn="1" w:lastColumn="0" w:noHBand="0" w:noVBand="1"/>
+      </w:tblPr>
+      <w:tblGrid>
+        <w:gridCol w:w="9211"/>
+      </w:tblGrid>
+      <w:tr>
+        <w:tc>
+          <w:tcPr>
+            <w:tcW w:w="9211" w:type="dxa"/>
+            <w:shd w:val="clear" w:color="auto" w:fill="000000" w:themeFill="text1"/>
+          </w:tcPr>
+          <w:p>
+            <w:pPr>
+              <w:autoSpaceDE w:val="0"/>
+              <w:autoSpaceDN w:val="0"/>
+              <w:adjustRightInd w:val="0"/>
+              <w:spacing w:before="0" w:after="0" w:line="240" w:lineRule="auto"/>
+              <w:rPr>
+                <w:rFonts w:ascii="Courier New" w:eastAsiaTheme="minorEastAsia" w:hAnsi="Courier New" w:cs="Courier New"/>
+                <w:color w:val="FFFFFF" w:themeColor="background1"/>
+                <w:kern w:val="0"/>
+                <w:sz w:val="16"/>
+                <w:szCs w:val="16"/>
+                <w:lang w:eastAsia="ja-JP"/>
+              </w:rPr>
+            </w:pPr>
+          </w:p>
+          <w:p>
+            <w:pPr>
+              <w:autoSpaceDE w:val="0"/>
+              <w:autoSpaceDN w:val="0"/>
+              <w:adjustRightInd w:val="0"/>
+              <w:spacing w:before="0" w:after="0" w:line="240" w:lineRule="auto"/>
+              <w:rPr>
+                <w:rFonts w:ascii="Courier New" w:eastAsiaTheme="minorEastAsia" w:hAnsi="Courier New" w:cs="Courier New"/>
+                <w:color w:val="FFFFFF" w:themeColor="background1"/>
+                <w:kern w:val="0"/>
+                <w:sz w:val="16"/>
+                <w:szCs w:val="16"/>
+                <w:lang w:eastAsia="ja-JP"/>
+              </w:rPr>
+            </w:pPr>
+            <w:r>
+              <w:rPr>
+                <w:rFonts w:ascii="Courier New" w:eastAsiaTheme="minorEastAsia" w:hAnsi="Courier New" w:cs="Courier New"/>
+                <w:color w:val="FFFFFF" w:themeColor="background1"/>
+                <w:kern w:val="0"/>
+                <w:sz w:val="16"/>
+                <w:szCs w:val="16"/>
+                <w:lang w:eastAsia="ja-JP"/>
+              </w:rPr>
+              <w:t xml:space="preserve">            "tables": {</w:t>
+            </w:r>
+          </w:p>
+          <w:p>
+            <w:pPr>
+              <w:autoSpaceDE w:val="0"/>
+              <w:autoSpaceDN w:val="0"/>
+              <w:adjustRightInd w:val="0"/>
+              <w:spacing w:before="0" w:after="0" w:line="240" w:lineRule="auto"/>
+              <w:rPr>
+                <w:rFonts w:ascii="Courier New" w:eastAsiaTheme="minorEastAsia" w:hAnsi="Courier New" w:cs="Courier New"/>
+                <w:color w:val="FFFFFF" w:themeColor="background1"/>
+                <w:kern w:val="0"/>
+                <w:sz w:val="16"/>
+                <w:szCs w:val="16"/>
+                <w:lang w:eastAsia="ja-JP"/>
+              </w:rPr>
+            </w:pPr>
+            <w:r>
+              <w:rPr>
+                <w:rFonts w:ascii="Courier New" w:eastAsiaTheme="minorEastAsia" w:hAnsi="Courier New" w:cs="Courier New"/>
+                <w:color w:val="FFFFFF" w:themeColor="background1"/>
+                <w:kern w:val="0"/>
+                <w:sz w:val="16"/>
+                <w:szCs w:val="16"/>
+                <w:lang w:eastAsia="ja-JP"/>
+              </w:rPr>
+              <w:t xml:space="preserve">                "attribute": {</w:t>
+            </w:r>
+          </w:p>
+          <w:p>
+            <w:pPr>
+              <w:autoSpaceDE w:val="0"/>
+              <w:autoSpaceDN w:val="0"/>
+              <w:adjustRightInd w:val="0"/>
+              <w:spacing w:before="0" w:after="0" w:line="240" w:lineRule="auto"/>
+              <w:rPr>
+                <w:rFonts w:ascii="Courier New" w:eastAsiaTheme="minorEastAsia" w:hAnsi="Courier New" w:cs="Courier New"/>
+                <w:color w:val="FFFFFF" w:themeColor="background1"/>
+                <w:kern w:val="0"/>
+                <w:sz w:val="16"/>
+                <w:szCs w:val="16"/>
+                <w:lang w:eastAsia="ja-JP"/>
+              </w:rPr>
+            </w:pPr>
+            <w:r>
+              <w:rPr>
+                <w:rFonts w:ascii="Courier New" w:eastAsiaTheme="minorEastAsia" w:hAnsi="Courier New" w:cs="Courier New"/>
+                <w:color w:val="FFFFFF" w:themeColor="background1"/>
+                <w:kern w:val="0"/>
+                <w:sz w:val="16"/>
+                <w:szCs w:val="16"/>
+                <w:lang w:eastAsia="ja-JP"/>
+              </w:rPr>
+              <w:t xml:space="preserve">                    "fields": {</w:t>
+            </w:r>
+          </w:p>
+          <w:p>
+            <w:pPr>
+              <w:autoSpaceDE w:val="0"/>
+              <w:autoSpaceDN w:val="0"/>
+              <w:adjustRightInd w:val="0"/>
+              <w:spacing w:before="0" w:after="0" w:line="240" w:lineRule="auto"/>
+              <w:rPr>
+                <w:rFonts w:ascii="Courier New" w:eastAsiaTheme="minorEastAsia" w:hAnsi="Courier New" w:cs="Courier New"/>
+                <w:color w:val="FFFFFF" w:themeColor="background1"/>
+                <w:kern w:val="0"/>
+                <w:sz w:val="16"/>
+                <w:szCs w:val="16"/>
+                <w:lang w:eastAsia="ja-JP"/>
+              </w:rPr>
+            </w:pPr>
+            <w:r>
+              <w:rPr>
+                <w:rFonts w:ascii="Courier New" w:eastAsiaTheme="minorEastAsia" w:hAnsi="Courier New" w:cs="Courier New"/>
+                <w:color w:val="FFFFFF" w:themeColor="background1"/>
+                <w:kern w:val="0"/>
+                <w:sz w:val="16"/>
+                <w:szCs w:val="16"/>
+                <w:lang w:eastAsia="ja-JP"/>
+              </w:rPr>
+              <w:t xml:space="preserve">                        "id": {</w:t>
+            </w:r>
+          </w:p>
+          <w:p>
+            <w:pPr>
+              <w:autoSpaceDE w:val="0"/>
+              <w:autoSpaceDN w:val="0"/>
+              <w:adjustRightInd w:val="0"/>
+              <w:spacing w:before="0" w:after="0" w:line="240" w:lineRule="auto"/>
+              <w:rPr>
+                <w:rFonts w:ascii="Courier New" w:eastAsiaTheme="minorEastAsia" w:hAnsi="Courier New" w:cs="Courier New"/>
+                <w:color w:val="FFFFFF" w:themeColor="background1"/>
+                <w:kern w:val="0"/>
+                <w:sz w:val="16"/>
+                <w:szCs w:val="16"/>
+                <w:lang w:eastAsia="ja-JP"/>
+              </w:rPr>
+            </w:pPr>
+            <w:r>
+              <w:rPr>
+                <w:rFonts w:ascii="Courier New" w:eastAsiaTheme="minorEastAsia" w:hAnsi="Courier New" w:cs="Courier New"/>
+                <w:color w:val="FFFFFF" w:themeColor="background1"/>
+                <w:kern w:val="0"/>
+                <w:sz w:val="16"/>
+                <w:szCs w:val="16"/>
+                <w:lang w:eastAsia="ja-JP"/>
+              </w:rPr>
+              <w:t xml:space="preserve">                            "type": "int",</w:t>
+            </w:r>
+          </w:p>
+          <w:p>
+            <w:pPr>
+              <w:autoSpaceDE w:val="0"/>
+              <w:autoSpaceDN w:val="0"/>
+              <w:adjustRightInd w:val="0"/>
+              <w:spacing w:before="0" w:after="0" w:line="240" w:lineRule="auto"/>
+              <w:rPr>
+                <w:rFonts w:ascii="Courier New" w:eastAsiaTheme="minorEastAsia" w:hAnsi="Courier New" w:cs="Courier New"/>
+                <w:color w:val="FFFFFF" w:themeColor="background1"/>
+                <w:kern w:val="0"/>
+                <w:sz w:val="16"/>
+                <w:szCs w:val="16"/>
+                <w:lang w:eastAsia="ja-JP"/>
+              </w:rPr>
+            </w:pPr>
+            <w:r>
+              <w:rPr>
+                <w:rFonts w:ascii="Courier New" w:eastAsiaTheme="minorEastAsia" w:hAnsi="Courier New" w:cs="Courier New"/>
+                <w:color w:val="FFFFFF" w:themeColor="background1"/>
+                <w:kern w:val="0"/>
+                <w:sz w:val="16"/>
+                <w:szCs w:val="16"/>
+                <w:lang w:eastAsia="ja-JP"/>
+              </w:rPr>
+              <w:t xml:space="preserve">                            "key": "primary",</w:t>
+            </w:r>
+          </w:p>
+          <w:p>
+            <w:pPr>
+              <w:autoSpaceDE w:val="0"/>
+              <w:autoSpaceDN w:val="0"/>
+              <w:adjustRightInd w:val="0"/>
+              <w:spacing w:before="0" w:after="0" w:line="240" w:lineRule="auto"/>
+              <w:rPr>
+                <w:rFonts w:ascii="Courier New" w:eastAsiaTheme="minorEastAsia" w:hAnsi="Courier New" w:cs="Courier New"/>
+                <w:color w:val="FFFFFF" w:themeColor="background1"/>
+                <w:kern w:val="0"/>
+                <w:sz w:val="16"/>
+                <w:szCs w:val="16"/>
+                <w:lang w:eastAsia="ja-JP"/>
+              </w:rPr>
+            </w:pPr>
+            <w:r>
+              <w:rPr>
+                <w:rFonts w:ascii="Courier New" w:eastAsiaTheme="minorEastAsia" w:hAnsi="Courier New" w:cs="Courier New"/>
+                <w:color w:val="FFFFFF" w:themeColor="background1"/>
+                <w:kern w:val="0"/>
+                <w:sz w:val="16"/>
+                <w:szCs w:val="16"/>
+                <w:lang w:eastAsia="ja-JP"/>
+              </w:rPr>
+              <w:t xml:space="preserve">                            "null": false,</w:t>
+            </w:r>
+          </w:p>
+          <w:p>
+            <w:pPr>
+              <w:autoSpaceDE w:val="0"/>
+              <w:autoSpaceDN w:val="0"/>
+              <w:adjustRightInd w:val="0"/>
+              <w:spacing w:before="0" w:after="0" w:line="240" w:lineRule="auto"/>
+              <w:rPr>
+                <w:rFonts w:ascii="Courier New" w:eastAsiaTheme="minorEastAsia" w:hAnsi="Courier New" w:cs="Courier New"/>
+                <w:color w:val="FFFFFF" w:themeColor="background1"/>
+                <w:kern w:val="0"/>
+                <w:sz w:val="16"/>
+                <w:szCs w:val="16"/>
+                <w:lang w:eastAsia="ja-JP"/>
+              </w:rPr>
+            </w:pPr>
+            <w:r>
+              <w:rPr>
+                <w:rFonts w:ascii="Courier New" w:eastAsiaTheme="minorEastAsia" w:hAnsi="Courier New" w:cs="Courier New"/>
+                <w:color w:val="FFFFFF" w:themeColor="background1"/>
+                <w:kern w:val="0"/>
+                <w:sz w:val="16"/>
+                <w:szCs w:val="16"/>
+                <w:lang w:eastAsia="ja-JP"/>
+              </w:rPr>
+              <w:t xml:space="preserve">                            "unsigned": true,</w:t>
+            </w:r>
+          </w:p>
+          <w:p>
+            <w:pPr>
+              <w:autoSpaceDE w:val="0"/>
+              <w:autoSpaceDN w:val="0"/>
+              <w:adjustRightInd w:val="0"/>
+              <w:spacing w:before="0" w:after="0" w:line="240" w:lineRule="auto"/>
+              <w:rPr>
+                <w:rFonts w:ascii="Courier New" w:eastAsiaTheme="minorEastAsia" w:hAnsi="Courier New" w:cs="Courier New"/>
+                <w:color w:val="FFFFFF" w:themeColor="background1"/>
+                <w:kern w:val="0"/>
+                <w:sz w:val="16"/>
+                <w:szCs w:val="16"/>
+                <w:lang w:eastAsia="ja-JP"/>
+              </w:rPr>
+            </w:pPr>
+            <w:r>
+              <w:rPr>
+                <w:rFonts w:ascii="Courier New" w:eastAsiaTheme="minorEastAsia" w:hAnsi="Courier New" w:cs="Courier New"/>
+                <w:color w:val="FFFFFF" w:themeColor="background1"/>
+                <w:kern w:val="0"/>
+                <w:sz w:val="16"/>
+                <w:szCs w:val="16"/>
+                <w:lang w:eastAsia="ja-JP"/>
+              </w:rPr>
+              <w:t xml:space="preserve">                            "autoincrement": true,</w:t>
+            </w:r>
+          </w:p>
+          <w:p>
+            <w:pPr>
+              <w:autoSpaceDE w:val="0"/>
+              <w:autoSpaceDN w:val="0"/>
+              <w:adjustRightInd w:val="0"/>
+              <w:spacing w:before="0" w:after="0" w:line="240" w:lineRule="auto"/>
+              <w:rPr>
+                <w:rFonts w:ascii="Courier New" w:eastAsiaTheme="minorEastAsia" w:hAnsi="Courier New" w:cs="Courier New"/>
+                <w:b/>
+                <w:color w:val="FFFF00"/>
+                <w:kern w:val="0"/>
+                <w:sz w:val="16"/>
+                <w:szCs w:val="16"/>
+                <w:lang w:eastAsia="ja-JP"/>
+              </w:rPr>
+            </w:pPr>
+            <w:r>
+              <w:rPr>
+                <w:rFonts w:ascii="Courier New" w:eastAsiaTheme="minorEastAsia" w:hAnsi="Courier New" w:cs="Courier New"/>
+                <w:b/>
+                <w:color w:val="FFFF00"/>
+                <w:kern w:val="0"/>
+                <w:sz w:val="16"/>
+                <w:szCs w:val="16"/>
+                <w:lang w:eastAsia="ja-JP"/>
+              </w:rPr>
+              <w:t xml:space="preserve">                            "many_to_many": "category"</w:t>
+            </w:r>
+          </w:p>
+          <w:p>
+            <w:pPr>
+              <w:autoSpaceDE w:val="0"/>
+              <w:autoSpaceDN w:val="0"/>
+              <w:adjustRightInd w:val="0"/>
+              <w:spacing w:before="0" w:after="0" w:line="240" w:lineRule="auto"/>
+              <w:rPr>
+                <w:rFonts w:ascii="Courier New" w:eastAsiaTheme="minorEastAsia" w:hAnsi="Courier New" w:cs="Courier New"/>
+                <w:color w:val="FFFFFF" w:themeColor="background1"/>
+                <w:kern w:val="0"/>
+                <w:sz w:val="16"/>
+                <w:szCs w:val="16"/>
+                <w:lang w:eastAsia="ja-JP"/>
+              </w:rPr>
+            </w:pPr>
+            <w:r>
+              <w:rPr>
+                <w:rFonts w:ascii="Courier New" w:eastAsiaTheme="minorEastAsia" w:hAnsi="Courier New" w:cs="Courier New"/>
+                <w:color w:val="FFFFFF" w:themeColor="background1"/>
+                <w:kern w:val="0"/>
+                <w:sz w:val="16"/>
+                <w:szCs w:val="16"/>
+                <w:lang w:eastAsia="ja-JP"/>
+              </w:rPr>
+              <w:t xml:space="preserve">                        },</w:t>
+            </w:r>
+          </w:p>
+          <w:p>
+            <w:pPr>
+              <w:autoSpaceDE w:val="0"/>
+              <w:autoSpaceDN w:val="0"/>
+              <w:adjustRightInd w:val="0"/>
+              <w:spacing w:before="0" w:after="0" w:line="240" w:lineRule="auto"/>
+              <w:rPr>
+                <w:rFonts w:ascii="Courier New" w:eastAsiaTheme="minorEastAsia" w:hAnsi="Courier New" w:cs="Courier New"/>
+                <w:color w:val="FFFFFF" w:themeColor="background1"/>
+                <w:kern w:val="0"/>
+                <w:sz w:val="16"/>
+                <w:szCs w:val="16"/>
+                <w:lang w:eastAsia="ja-JP"/>
+              </w:rPr>
+            </w:pPr>
+            <w:r>
+              <w:rPr>
+                <w:rFonts w:ascii="Courier New" w:eastAsiaTheme="minorEastAsia" w:hAnsi="Courier New" w:cs="Courier New"/>
+                <w:color w:val="FFFFFF" w:themeColor="background1"/>
+                <w:kern w:val="0"/>
+                <w:sz w:val="16"/>
+                <w:szCs w:val="16"/>
+                <w:lang w:eastAsia="ja-JP"/>
+              </w:rPr>
+              <w:t xml:space="preserve">                        "name": {</w:t>
+            </w:r>
+          </w:p>
+          <w:p>
+            <w:pPr>
+              <w:autoSpaceDE w:val="0"/>
+              <w:autoSpaceDN w:val="0"/>
+              <w:adjustRightInd w:val="0"/>
+              <w:spacing w:before="0" w:after="0" w:line="240" w:lineRule="auto"/>
+              <w:rPr>
+                <w:rFonts w:ascii="Courier New" w:eastAsiaTheme="minorEastAsia" w:hAnsi="Courier New" w:cs="Courier New"/>
+                <w:color w:val="FFFFFF" w:themeColor="background1"/>
+                <w:kern w:val="0"/>
+                <w:sz w:val="16"/>
+                <w:szCs w:val="16"/>
+                <w:lang w:eastAsia="ja-JP"/>
+              </w:rPr>
+            </w:pPr>
+            <w:r>
+              <w:rPr>
+                <w:rFonts w:ascii="Courier New" w:eastAsiaTheme="minorEastAsia" w:hAnsi="Courier New" w:cs="Courier New"/>
+                <w:color w:val="FFFFFF" w:themeColor="background1"/>
+                <w:kern w:val="0"/>
+                <w:sz w:val="16"/>
+                <w:szCs w:val="16"/>
+                <w:lang w:eastAsia="ja-JP"/>
+              </w:rPr>
+              <w:t xml:space="preserve">                            "type": "varchar",</w:t>
+            </w:r>
+          </w:p>
+          <w:p>
+            <w:pPr>
+              <w:autoSpaceDE w:val="0"/>
+              <w:autoSpaceDN w:val="0"/>
+              <w:adjustRightInd w:val="0"/>
+              <w:spacing w:before="0" w:after="0" w:line="240" w:lineRule="auto"/>
+              <w:rPr>
+                <w:rFonts w:ascii="Courier New" w:eastAsiaTheme="minorEastAsia" w:hAnsi="Courier New" w:cs="Courier New"/>
+                <w:color w:val="FFFFFF" w:themeColor="background1"/>
+                <w:kern w:val="0"/>
+                <w:sz w:val="16"/>
+                <w:szCs w:val="16"/>
+                <w:lang w:eastAsia="ja-JP"/>
+              </w:rPr>
+            </w:pPr>
+            <w:r>
+              <w:rPr>
+                <w:rFonts w:ascii="Courier New" w:eastAsiaTheme="minorEastAsia" w:hAnsi="Courier New" w:cs="Courier New"/>
+                <w:color w:val="FFFFFF" w:themeColor="background1"/>
+                <w:kern w:val="0"/>
+                <w:sz w:val="16"/>
+                <w:szCs w:val="16"/>
+                <w:lang w:eastAsia="ja-JP"/>
+              </w:rPr>
+              <w:t xml:space="preserve">                            "value": 100,</w:t>
+            </w:r>
+          </w:p>
+          <w:p>
+            <w:pPr>
+              <w:autoSpaceDE w:val="0"/>
+              <w:autoSpaceDN w:val="0"/>
+              <w:adjustRightInd w:val="0"/>
+              <w:spacing w:before="0" w:after="0" w:line="240" w:lineRule="auto"/>
+              <w:rPr>
+                <w:rFonts w:ascii="Courier New" w:eastAsiaTheme="minorEastAsia" w:hAnsi="Courier New" w:cs="Courier New"/>
+                <w:color w:val="FFFFFF" w:themeColor="background1"/>
+                <w:kern w:val="0"/>
+                <w:sz w:val="16"/>
+                <w:szCs w:val="16"/>
+                <w:lang w:eastAsia="ja-JP"/>
+              </w:rPr>
+            </w:pPr>
+            <w:r>
+              <w:rPr>
+                <w:rFonts w:ascii="Courier New" w:eastAsiaTheme="minorEastAsia" w:hAnsi="Courier New" w:cs="Courier New"/>
+                <w:color w:val="FFFFFF" w:themeColor="background1"/>
+                <w:kern w:val="0"/>
+                <w:sz w:val="16"/>
+                <w:szCs w:val="16"/>
+                <w:lang w:eastAsia="ja-JP"/>
+              </w:rPr>
+              <w:t xml:space="preserve">                            "null": false</w:t>
+            </w:r>
+          </w:p>
+          <w:p>
+            <w:pPr>
+              <w:autoSpaceDE w:val="0"/>
+              <w:autoSpaceDN w:val="0"/>
+              <w:adjustRightInd w:val="0"/>
+              <w:spacing w:before="0" w:after="0" w:line="240" w:lineRule="auto"/>
+              <w:rPr>
+                <w:rFonts w:ascii="Courier New" w:eastAsiaTheme="minorEastAsia" w:hAnsi="Courier New" w:cs="Courier New"/>
+                <w:color w:val="FFFFFF" w:themeColor="background1"/>
+                <w:kern w:val="0"/>
+                <w:sz w:val="16"/>
+                <w:szCs w:val="16"/>
+                <w:lang w:eastAsia="ja-JP"/>
+              </w:rPr>
+            </w:pPr>
+            <w:r>
+              <w:rPr>
+                <w:rFonts w:ascii="Courier New" w:eastAsiaTheme="minorEastAsia" w:hAnsi="Courier New" w:cs="Courier New"/>
+                <w:color w:val="FFFFFF" w:themeColor="background1"/>
+                <w:kern w:val="0"/>
+                <w:sz w:val="16"/>
+                <w:szCs w:val="16"/>
+                <w:lang w:eastAsia="ja-JP"/>
+              </w:rPr>
+              <w:t xml:space="preserve">                        },</w:t>
+            </w:r>
+          </w:p>
+          <w:p>
+            <w:pPr>
+              <w:autoSpaceDE w:val="0"/>
+              <w:autoSpaceDN w:val="0"/>
+              <w:adjustRightInd w:val="0"/>
+              <w:spacing w:before="0" w:after="0" w:line="240" w:lineRule="auto"/>
+              <w:rPr>
+                <w:rFonts w:ascii="Courier New" w:eastAsiaTheme="minorEastAsia" w:hAnsi="Courier New" w:cs="Courier New"/>
+                <w:color w:val="FFFFFF" w:themeColor="background1"/>
+                <w:kern w:val="0"/>
+                <w:sz w:val="16"/>
+                <w:szCs w:val="16"/>
+                <w:lang w:eastAsia="ja-JP"/>
+              </w:rPr>
+            </w:pPr>
+            <w:r>
+              <w:rPr>
+                <w:rFonts w:ascii="Courier New" w:eastAsiaTheme="minorEastAsia" w:hAnsi="Courier New" w:cs="Courier New"/>
+                <w:color w:val="FFFFFF" w:themeColor="background1"/>
+                <w:kern w:val="0"/>
+                <w:sz w:val="16"/>
+                <w:szCs w:val="16"/>
+                <w:lang w:eastAsia="ja-JP"/>
+              </w:rPr>
+              <w:t xml:space="preserve">                        "type": {</w:t>
+            </w:r>
+          </w:p>
+          <w:p>
+            <w:pPr>
+              <w:autoSpaceDE w:val="0"/>
+              <w:autoSpaceDN w:val="0"/>
+              <w:adjustRightInd w:val="0"/>
+              <w:spacing w:before="0" w:after="0" w:line="240" w:lineRule="auto"/>
+              <w:rPr>
+                <w:rFonts w:ascii="Courier New" w:eastAsiaTheme="minorEastAsia" w:hAnsi="Courier New" w:cs="Courier New"/>
+                <w:color w:val="FFFFFF" w:themeColor="background1"/>
+                <w:kern w:val="0"/>
+                <w:sz w:val="16"/>
+                <w:szCs w:val="16"/>
+                <w:lang w:eastAsia="ja-JP"/>
+              </w:rPr>
+            </w:pPr>
+            <w:r>
+              <w:rPr>
+                <w:rFonts w:ascii="Courier New" w:eastAsiaTheme="minorEastAsia" w:hAnsi="Courier New" w:cs="Courier New"/>
+                <w:color w:val="FFFFFF" w:themeColor="background1"/>
+                <w:kern w:val="0"/>
+                <w:sz w:val="16"/>
+                <w:szCs w:val="16"/>
+                <w:lang w:eastAsia="ja-JP"/>
+              </w:rPr>
+              <w:t xml:space="preserve">                            "type": "enum",</w:t>
+            </w:r>
+          </w:p>
+          <w:p>
+            <w:pPr>
+              <w:autoSpaceDE w:val="0"/>
+              <w:autoSpaceDN w:val="0"/>
+              <w:adjustRightInd w:val="0"/>
+              <w:spacing w:before="0" w:after="0" w:line="240" w:lineRule="auto"/>
+              <w:rPr>
+                <w:rFonts w:ascii="Courier New" w:eastAsiaTheme="minorEastAsia" w:hAnsi="Courier New" w:cs="Courier New"/>
+                <w:color w:val="FFFFFF" w:themeColor="background1"/>
+                <w:kern w:val="0"/>
+                <w:sz w:val="16"/>
+                <w:szCs w:val="16"/>
+                <w:lang w:eastAsia="ja-JP"/>
+              </w:rPr>
+            </w:pPr>
+            <w:r>
+              <w:rPr>
+                <w:rFonts w:ascii="Courier New" w:eastAsiaTheme="minorEastAsia" w:hAnsi="Courier New" w:cs="Courier New"/>
+                <w:color w:val="FFFFFF" w:themeColor="background1"/>
+                <w:kern w:val="0"/>
+                <w:sz w:val="16"/>
+                <w:szCs w:val="16"/>
+                <w:lang w:eastAsia="ja-JP"/>
+              </w:rPr>
+              <w:t xml:space="preserve">                            "values": [ "predefined", "free" ],</w:t>
+            </w:r>
+          </w:p>
+          <w:p>
+            <w:pPr>
+              <w:autoSpaceDE w:val="0"/>
+              <w:autoSpaceDN w:val="0"/>
+              <w:adjustRightInd w:val="0"/>
+              <w:spacing w:before="0" w:after="0" w:line="240" w:lineRule="auto"/>
+              <w:rPr>
+                <w:rFonts w:ascii="Courier New" w:eastAsiaTheme="minorEastAsia" w:hAnsi="Courier New" w:cs="Courier New"/>
+                <w:color w:val="FFFFFF" w:themeColor="background1"/>
+                <w:kern w:val="0"/>
+                <w:sz w:val="16"/>
+                <w:szCs w:val="16"/>
+                <w:lang w:eastAsia="ja-JP"/>
+              </w:rPr>
+            </w:pPr>
+            <w:r>
+              <w:rPr>
+                <w:rFonts w:ascii="Courier New" w:eastAsiaTheme="minorEastAsia" w:hAnsi="Courier New" w:cs="Courier New"/>
+                <w:color w:val="FFFFFF" w:themeColor="background1"/>
+                <w:kern w:val="0"/>
+                <w:sz w:val="16"/>
+                <w:szCs w:val="16"/>
+                <w:lang w:eastAsia="ja-JP"/>
+              </w:rPr>
+              <w:t xml:space="preserve">                            </w:t>
+            </w:r>
+            <w:r>
+              <w:rPr>
+                <w:rFonts w:ascii="Courier New" w:eastAsiaTheme="minorEastAsia" w:hAnsi="Courier New" w:cs="Courier New"/>
+                <w:color w:val="FFFFFF" w:themeColor="background1"/>
+                <w:kern w:val="0"/>
+                <w:sz w:val="16"/>
+                <w:szCs w:val="16"/>
+                <w:lang w:eastAsia="ja-JP"/>
+              </w:rPr>
+              <w:t>"null": false</w:t>
+            </w:r>
+          </w:p>
+          <w:p>
+            <w:pPr>
+              <w:autoSpaceDE w:val="0"/>
+              <w:autoSpaceDN w:val="0"/>
+              <w:adjustRightInd w:val="0"/>
+              <w:spacing w:before="0" w:after="0" w:line="240" w:lineRule="auto"/>
+              <w:rPr>
+                <w:rFonts w:ascii="Courier New" w:eastAsiaTheme="minorEastAsia" w:hAnsi="Courier New" w:cs="Courier New"/>
+                <w:color w:val="FFFFFF" w:themeColor="background1"/>
+                <w:kern w:val="0"/>
+                <w:sz w:val="16"/>
+                <w:szCs w:val="16"/>
+                <w:lang w:eastAsia="ja-JP"/>
+              </w:rPr>
+            </w:pPr>
+            <w:r>
+              <w:rPr>
+                <w:rFonts w:ascii="Courier New" w:eastAsiaTheme="minorEastAsia" w:hAnsi="Courier New" w:cs="Courier New"/>
+                <w:color w:val="FFFFFF" w:themeColor="background1"/>
+                <w:kern w:val="0"/>
+                <w:sz w:val="16"/>
+                <w:szCs w:val="16"/>
+                <w:lang w:eastAsia="ja-JP"/>
+              </w:rPr>
+              <w:t xml:space="preserve">                        }</w:t>
+            </w:r>
+          </w:p>
+          <w:p>
+            <w:pPr>
+              <w:autoSpaceDE w:val="0"/>
+              <w:autoSpaceDN w:val="0"/>
+              <w:adjustRightInd w:val="0"/>
+              <w:spacing w:before="0" w:after="0" w:line="240" w:lineRule="auto"/>
+              <w:rPr>
+                <w:rFonts w:ascii="Courier New" w:eastAsiaTheme="minorEastAsia" w:hAnsi="Courier New" w:cs="Courier New"/>
+                <w:color w:val="FFFFFF" w:themeColor="background1"/>
+                <w:kern w:val="0"/>
+                <w:sz w:val="16"/>
+                <w:szCs w:val="16"/>
+                <w:lang w:eastAsia="ja-JP"/>
+              </w:rPr>
+            </w:pPr>
+            <w:r>
+              <w:rPr>
+                <w:rFonts w:ascii="Courier New" w:eastAsiaTheme="minorEastAsia" w:hAnsi="Courier New" w:cs="Courier New"/>
+                <w:color w:val="FFFFFF" w:themeColor="background1"/>
+                <w:kern w:val="0"/>
+                <w:sz w:val="16"/>
+                <w:szCs w:val="16"/>
+                <w:lang w:eastAsia="ja-JP"/>
+              </w:rPr>
+              <w:t xml:space="preserve">                    }</w:t>
+            </w:r>
+          </w:p>
+          <w:p>
+            <w:pPr>
+              <w:autoSpaceDE w:val="0"/>
+              <w:autoSpaceDN w:val="0"/>
+              <w:adjustRightInd w:val="0"/>
+              <w:spacing w:before="0" w:after="0" w:line="240" w:lineRule="auto"/>
+              <w:rPr>
+                <w:rFonts w:ascii="Courier New" w:eastAsiaTheme="minorEastAsia" w:hAnsi="Courier New" w:cs="Courier New"/>
+                <w:color w:val="FFFFFF" w:themeColor="background1"/>
+                <w:kern w:val="0"/>
+                <w:sz w:val="16"/>
+                <w:szCs w:val="16"/>
+                <w:lang w:eastAsia="ja-JP"/>
+              </w:rPr>
+            </w:pPr>
+            <w:r>
+              <w:rPr>
+                <w:rFonts w:ascii="Courier New" w:eastAsiaTheme="minorEastAsia" w:hAnsi="Courier New" w:cs="Courier New"/>
+                <w:color w:val="FFFFFF" w:themeColor="background1"/>
+                <w:kern w:val="0"/>
+                <w:sz w:val="16"/>
+                <w:szCs w:val="16"/>
+                <w:lang w:eastAsia="ja-JP"/>
+              </w:rPr>
+              <w:t xml:space="preserve">                },</w:t>
+            </w:r>
+          </w:p>
+          <w:p>
+            <w:pPr>
+              <w:autoSpaceDE w:val="0"/>
+              <w:autoSpaceDN w:val="0"/>
+              <w:adjustRightInd w:val="0"/>
+              <w:spacing w:before="0" w:after="0" w:line="240" w:lineRule="auto"/>
+              <w:rPr>
+                <w:rFonts w:ascii="Courier New" w:eastAsiaTheme="minorEastAsia" w:hAnsi="Courier New" w:cs="Courier New"/>
+                <w:color w:val="FFFFFF" w:themeColor="background1"/>
+                <w:kern w:val="0"/>
+                <w:sz w:val="16"/>
+                <w:szCs w:val="16"/>
+                <w:lang w:eastAsia="ja-JP"/>
+              </w:rPr>
+            </w:pPr>
+            <w:r>
+              <w:rPr>
+                <w:rFonts w:ascii="Courier New" w:eastAsiaTheme="minorEastAsia" w:hAnsi="Courier New" w:cs="Courier New"/>
+                <w:color w:val="FFFFFF" w:themeColor="background1"/>
+                <w:kern w:val="0"/>
+                <w:sz w:val="16"/>
+                <w:szCs w:val="16"/>
+                <w:lang w:eastAsia="ja-JP"/>
+              </w:rPr>
+              <w:t xml:space="preserve">                "category": {</w:t>
+            </w:r>
+          </w:p>
+          <w:p>
+            <w:pPr>
+              <w:autoSpaceDE w:val="0"/>
+              <w:autoSpaceDN w:val="0"/>
+              <w:adjustRightInd w:val="0"/>
+              <w:spacing w:before="0" w:after="0" w:line="240" w:lineRule="auto"/>
+              <w:rPr>
+                <w:rFonts w:ascii="Courier New" w:eastAsiaTheme="minorEastAsia" w:hAnsi="Courier New" w:cs="Courier New"/>
+                <w:color w:val="FFFFFF" w:themeColor="background1"/>
+                <w:kern w:val="0"/>
+                <w:sz w:val="16"/>
+                <w:szCs w:val="16"/>
+                <w:lang w:eastAsia="ja-JP"/>
+              </w:rPr>
+            </w:pPr>
+            <w:r>
+              <w:rPr>
+                <w:rFonts w:ascii="Courier New" w:eastAsiaTheme="minorEastAsia" w:hAnsi="Courier New" w:cs="Courier New"/>
+                <w:color w:val="FFFFFF" w:themeColor="background1"/>
+                <w:kern w:val="0"/>
+                <w:sz w:val="16"/>
+                <w:szCs w:val="16"/>
+                <w:lang w:eastAsia="ja-JP"/>
+              </w:rPr>
+              <w:t xml:space="preserve">                    "fields": {</w:t>
+            </w:r>
+          </w:p>
+          <w:p>
+            <w:pPr>
+              <w:autoSpaceDE w:val="0"/>
+              <w:autoSpaceDN w:val="0"/>
+              <w:adjustRightInd w:val="0"/>
+              <w:spacing w:before="0" w:after="0" w:line="240" w:lineRule="auto"/>
+              <w:rPr>
+                <w:rFonts w:ascii="Courier New" w:eastAsiaTheme="minorEastAsia" w:hAnsi="Courier New" w:cs="Courier New"/>
+                <w:color w:val="FFFFFF" w:themeColor="background1"/>
+                <w:kern w:val="0"/>
+                <w:sz w:val="16"/>
+                <w:szCs w:val="16"/>
+                <w:lang w:eastAsia="ja-JP"/>
+              </w:rPr>
+            </w:pPr>
+            <w:r>
+              <w:rPr>
+                <w:rFonts w:ascii="Courier New" w:eastAsiaTheme="minorEastAsia" w:hAnsi="Courier New" w:cs="Courier New"/>
+                <w:color w:val="FFFFFF" w:themeColor="background1"/>
+                <w:kern w:val="0"/>
+                <w:sz w:val="16"/>
+                <w:szCs w:val="16"/>
+                <w:lang w:eastAsia="ja-JP"/>
+              </w:rPr>
+              <w:t xml:space="preserve">                        "id": {</w:t>
+            </w:r>
+          </w:p>
+          <w:p>
+            <w:pPr>
+              <w:autoSpaceDE w:val="0"/>
+              <w:autoSpaceDN w:val="0"/>
+              <w:adjustRightInd w:val="0"/>
+              <w:spacing w:before="0" w:after="0" w:line="240" w:lineRule="auto"/>
+              <w:rPr>
+                <w:rFonts w:ascii="Courier New" w:eastAsiaTheme="minorEastAsia" w:hAnsi="Courier New" w:cs="Courier New"/>
+                <w:color w:val="FFFFFF" w:themeColor="background1"/>
+                <w:kern w:val="0"/>
+                <w:sz w:val="16"/>
+                <w:szCs w:val="16"/>
+                <w:lang w:eastAsia="ja-JP"/>
+              </w:rPr>
+            </w:pPr>
+            <w:r>
+              <w:rPr>
+                <w:rFonts w:ascii="Courier New" w:eastAsiaTheme="minorEastAsia" w:hAnsi="Courier New" w:cs="Courier New"/>
+                <w:color w:val="FFFFFF" w:themeColor="background1"/>
+                <w:kern w:val="0"/>
+                <w:sz w:val="16"/>
+                <w:szCs w:val="16"/>
+                <w:lang w:eastAsia="ja-JP"/>
+              </w:rPr>
+              <w:t xml:space="preserve">                            "type": "int",</w:t>
+            </w:r>
+          </w:p>
+          <w:p>
+            <w:pPr>
+              <w:autoSpaceDE w:val="0"/>
+              <w:autoSpaceDN w:val="0"/>
+              <w:adjustRightInd w:val="0"/>
+              <w:spacing w:before="0" w:after="0" w:line="240" w:lineRule="auto"/>
+              <w:rPr>
+                <w:rFonts w:ascii="Courier New" w:eastAsiaTheme="minorEastAsia" w:hAnsi="Courier New" w:cs="Courier New"/>
+                <w:color w:val="FFFFFF" w:themeColor="background1"/>
+                <w:kern w:val="0"/>
+                <w:sz w:val="16"/>
+                <w:szCs w:val="16"/>
+                <w:lang w:eastAsia="ja-JP"/>
+              </w:rPr>
+            </w:pPr>
+            <w:r>
+              <w:rPr>
+                <w:rFonts w:ascii="Courier New" w:eastAsiaTheme="minorEastAsia" w:hAnsi="Courier New" w:cs="Courier New"/>
+                <w:color w:val="FFFFFF" w:themeColor="background1"/>
+                <w:kern w:val="0"/>
+                <w:sz w:val="16"/>
+                <w:szCs w:val="16"/>
+                <w:lang w:eastAsia="ja-JP"/>
+              </w:rPr>
+              <w:lastRenderedPageBreak/>
+              <w:t xml:space="preserve">                            "key": "primary",</w:t>
+            </w:r>
+          </w:p>
+          <w:p>
+            <w:pPr>
+              <w:autoSpaceDE w:val="0"/>
+              <w:autoSpaceDN w:val="0"/>
+              <w:adjustRightInd w:val="0"/>
+              <w:spacing w:before="0" w:after="0" w:line="240" w:lineRule="auto"/>
+              <w:rPr>
+                <w:rFonts w:ascii="Courier New" w:eastAsiaTheme="minorEastAsia" w:hAnsi="Courier New" w:cs="Courier New"/>
+                <w:color w:val="FFFFFF" w:themeColor="background1"/>
+                <w:kern w:val="0"/>
+                <w:sz w:val="16"/>
+                <w:szCs w:val="16"/>
+                <w:lang w:eastAsia="ja-JP"/>
+              </w:rPr>
+            </w:pPr>
+            <w:r>
+              <w:rPr>
+                <w:rFonts w:ascii="Courier New" w:eastAsiaTheme="minorEastAsia" w:hAnsi="Courier New" w:cs="Courier New"/>
+                <w:color w:val="FFFFFF" w:themeColor="background1"/>
+                <w:kern w:val="0"/>
+                <w:sz w:val="16"/>
+                <w:szCs w:val="16"/>
+                <w:lang w:eastAsia="ja-JP"/>
+              </w:rPr>
+              <w:t xml:space="preserve">                            "null": false,</w:t>
+            </w:r>
+          </w:p>
+          <w:p>
+            <w:pPr>
+              <w:autoSpaceDE w:val="0"/>
+              <w:autoSpaceDN w:val="0"/>
+              <w:adjustRightInd w:val="0"/>
+              <w:spacing w:before="0" w:after="0" w:line="240" w:lineRule="auto"/>
+              <w:rPr>
+                <w:rFonts w:ascii="Courier New" w:eastAsiaTheme="minorEastAsia" w:hAnsi="Courier New" w:cs="Courier New"/>
+                <w:color w:val="FFFFFF" w:themeColor="background1"/>
+                <w:kern w:val="0"/>
+                <w:sz w:val="16"/>
+                <w:szCs w:val="16"/>
+                <w:lang w:eastAsia="ja-JP"/>
+              </w:rPr>
+            </w:pPr>
+            <w:r>
+              <w:rPr>
+                <w:rFonts w:ascii="Courier New" w:eastAsiaTheme="minorEastAsia" w:hAnsi="Courier New" w:cs="Courier New"/>
+                <w:color w:val="FFFFFF" w:themeColor="background1"/>
+                <w:kern w:val="0"/>
+                <w:sz w:val="16"/>
+                <w:szCs w:val="16"/>
+                <w:lang w:eastAsia="ja-JP"/>
+              </w:rPr>
+              <w:t xml:space="preserve">                            "unsigned": true,</w:t>
+            </w:r>
+          </w:p>
+          <w:p>
+            <w:pPr>
+              <w:autoSpaceDE w:val="0"/>
+              <w:autoSpaceDN w:val="0"/>
+              <w:adjustRightInd w:val="0"/>
+              <w:spacing w:before="0" w:after="0" w:line="240" w:lineRule="auto"/>
+              <w:rPr>
+                <w:rFonts w:ascii="Courier New" w:eastAsiaTheme="minorEastAsia" w:hAnsi="Courier New" w:cs="Courier New"/>
+                <w:color w:val="FFFFFF" w:themeColor="background1"/>
+                <w:kern w:val="0"/>
+                <w:sz w:val="16"/>
+                <w:szCs w:val="16"/>
+                <w:lang w:eastAsia="ja-JP"/>
+              </w:rPr>
+            </w:pPr>
+            <w:r>
+              <w:rPr>
+                <w:rFonts w:ascii="Courier New" w:eastAsiaTheme="minorEastAsia" w:hAnsi="Courier New" w:cs="Courier New"/>
+                <w:color w:val="FFFFFF" w:themeColor="background1"/>
+                <w:kern w:val="0"/>
+                <w:sz w:val="16"/>
+                <w:szCs w:val="16"/>
+                <w:lang w:eastAsia="ja-JP"/>
+              </w:rPr>
+              <w:t xml:space="preserve">                            "autoincrement": true</w:t>
+            </w:r>
+          </w:p>
+          <w:p>
+            <w:pPr>
+              <w:autoSpaceDE w:val="0"/>
+              <w:autoSpaceDN w:val="0"/>
+              <w:adjustRightInd w:val="0"/>
+              <w:spacing w:before="0" w:after="0" w:line="240" w:lineRule="auto"/>
+              <w:rPr>
+                <w:rFonts w:ascii="Courier New" w:eastAsiaTheme="minorEastAsia" w:hAnsi="Courier New" w:cs="Courier New"/>
+                <w:color w:val="FFFFFF" w:themeColor="background1"/>
+                <w:kern w:val="0"/>
+                <w:sz w:val="16"/>
+                <w:szCs w:val="16"/>
+                <w:lang w:eastAsia="ja-JP"/>
+              </w:rPr>
+            </w:pPr>
+            <w:r>
+              <w:rPr>
+                <w:rFonts w:ascii="Courier New" w:eastAsiaTheme="minorEastAsia" w:hAnsi="Courier New" w:cs="Courier New"/>
+                <w:color w:val="FFFFFF" w:themeColor="background1"/>
+                <w:kern w:val="0"/>
+                <w:sz w:val="16"/>
+                <w:szCs w:val="16"/>
+                <w:lang w:eastAsia="ja-JP"/>
+              </w:rPr>
+              <w:t xml:space="preserve">                        },</w:t>
+            </w:r>
+          </w:p>
+          <w:p>
+            <w:pPr>
+              <w:autoSpaceDE w:val="0"/>
+              <w:autoSpaceDN w:val="0"/>
+              <w:adjustRightInd w:val="0"/>
+              <w:spacing w:before="0" w:after="0" w:line="240" w:lineRule="auto"/>
+              <w:rPr>
+                <w:rFonts w:ascii="Courier New" w:eastAsiaTheme="minorEastAsia" w:hAnsi="Courier New" w:cs="Courier New"/>
+                <w:color w:val="FFFFFF" w:themeColor="background1"/>
+                <w:kern w:val="0"/>
+                <w:sz w:val="16"/>
+                <w:szCs w:val="16"/>
+                <w:lang w:eastAsia="ja-JP"/>
+              </w:rPr>
+            </w:pPr>
+            <w:r>
+              <w:rPr>
+                <w:rFonts w:ascii="Courier New" w:eastAsiaTheme="minorEastAsia" w:hAnsi="Courier New" w:cs="Courier New"/>
+                <w:color w:val="FFFFFF" w:themeColor="background1"/>
+                <w:kern w:val="0"/>
+                <w:sz w:val="16"/>
+                <w:szCs w:val="16"/>
+                <w:lang w:eastAsia="ja-JP"/>
+              </w:rPr>
+              <w:t xml:space="preserve">                        "name": {</w:t>
+            </w:r>
+          </w:p>
+          <w:p>
+            <w:pPr>
+              <w:autoSpaceDE w:val="0"/>
+              <w:autoSpaceDN w:val="0"/>
+              <w:adjustRightInd w:val="0"/>
+              <w:spacing w:before="0" w:after="0" w:line="240" w:lineRule="auto"/>
+              <w:rPr>
+                <w:rFonts w:ascii="Courier New" w:eastAsiaTheme="minorEastAsia" w:hAnsi="Courier New" w:cs="Courier New"/>
+                <w:color w:val="FFFFFF" w:themeColor="background1"/>
+                <w:kern w:val="0"/>
+                <w:sz w:val="16"/>
+                <w:szCs w:val="16"/>
+                <w:lang w:eastAsia="ja-JP"/>
+              </w:rPr>
+            </w:pPr>
+            <w:r>
+              <w:rPr>
+                <w:rFonts w:ascii="Courier New" w:eastAsiaTheme="minorEastAsia" w:hAnsi="Courier New" w:cs="Courier New"/>
+                <w:color w:val="FFFFFF" w:themeColor="background1"/>
+                <w:kern w:val="0"/>
+                <w:sz w:val="16"/>
+                <w:szCs w:val="16"/>
+                <w:lang w:eastAsia="ja-JP"/>
+              </w:rPr>
+              <w:t xml:space="preserve">                            "type": "varchar",</w:t>
+            </w:r>
+          </w:p>
+          <w:p>
+            <w:pPr>
+              <w:autoSpaceDE w:val="0"/>
+              <w:autoSpaceDN w:val="0"/>
+              <w:adjustRightInd w:val="0"/>
+              <w:spacing w:before="0" w:after="0" w:line="240" w:lineRule="auto"/>
+              <w:rPr>
+                <w:rFonts w:ascii="Courier New" w:eastAsiaTheme="minorEastAsia" w:hAnsi="Courier New" w:cs="Courier New"/>
+                <w:color w:val="FFFFFF" w:themeColor="background1"/>
+                <w:kern w:val="0"/>
+                <w:sz w:val="16"/>
+                <w:szCs w:val="16"/>
+                <w:lang w:eastAsia="ja-JP"/>
+              </w:rPr>
+            </w:pPr>
+            <w:r>
+              <w:rPr>
+                <w:rFonts w:ascii="Courier New" w:eastAsiaTheme="minorEastAsia" w:hAnsi="Courier New" w:cs="Courier New"/>
+                <w:color w:val="FFFFFF" w:themeColor="background1"/>
+                <w:kern w:val="0"/>
+                <w:sz w:val="16"/>
+                <w:szCs w:val="16"/>
+                <w:lang w:eastAsia="ja-JP"/>
+              </w:rPr>
+              <w:t xml:space="preserve">                            "null": false,</w:t>
+            </w:r>
+          </w:p>
+          <w:p>
+            <w:pPr>
+              <w:autoSpaceDE w:val="0"/>
+              <w:autoSpaceDN w:val="0"/>
+              <w:adjustRightInd w:val="0"/>
+              <w:spacing w:before="0" w:after="0" w:line="240" w:lineRule="auto"/>
+              <w:rPr>
+                <w:rFonts w:ascii="Courier New" w:eastAsiaTheme="minorEastAsia" w:hAnsi="Courier New" w:cs="Courier New"/>
+                <w:color w:val="FFFFFF" w:themeColor="background1"/>
+                <w:kern w:val="0"/>
+                <w:sz w:val="16"/>
+                <w:szCs w:val="16"/>
+                <w:lang w:eastAsia="ja-JP"/>
+              </w:rPr>
+            </w:pPr>
+            <w:r>
+              <w:rPr>
+                <w:rFonts w:ascii="Courier New" w:eastAsiaTheme="minorEastAsia" w:hAnsi="Courier New" w:cs="Courier New"/>
+                <w:color w:val="FFFFFF" w:themeColor="background1"/>
+                <w:kern w:val="0"/>
+                <w:sz w:val="16"/>
+                <w:szCs w:val="16"/>
+                <w:lang w:eastAsia="ja-JP"/>
+              </w:rPr>
+              <w:t xml:space="preserve">                            "value": 100</w:t>
+            </w:r>
+          </w:p>
+          <w:p>
+            <w:pPr>
+              <w:autoSpaceDE w:val="0"/>
+              <w:autoSpaceDN w:val="0"/>
+              <w:adjustRightInd w:val="0"/>
+              <w:spacing w:before="0" w:after="0" w:line="240" w:lineRule="auto"/>
+              <w:rPr>
+                <w:rFonts w:ascii="Courier New" w:eastAsiaTheme="minorEastAsia" w:hAnsi="Courier New" w:cs="Courier New"/>
+                <w:color w:val="FFFFFF" w:themeColor="background1"/>
+                <w:kern w:val="0"/>
+                <w:sz w:val="16"/>
+                <w:szCs w:val="16"/>
+                <w:lang w:val="fr-FR" w:eastAsia="ja-JP"/>
+              </w:rPr>
+            </w:pPr>
+            <w:r>
+              <w:rPr>
+                <w:rFonts w:ascii="Courier New" w:eastAsiaTheme="minorEastAsia" w:hAnsi="Courier New" w:cs="Courier New"/>
+                <w:color w:val="FFFFFF" w:themeColor="background1"/>
+                <w:kern w:val="0"/>
+                <w:sz w:val="16"/>
+                <w:szCs w:val="16"/>
+                <w:lang w:eastAsia="ja-JP"/>
+              </w:rPr>
+              <w:t xml:space="preserve">                        }</w:t>
+            </w:r>
+            <w:r>
+              <w:rPr>
+                <w:rFonts w:ascii="Courier New" w:eastAsiaTheme="minorEastAsia" w:hAnsi="Courier New" w:cs="Courier New"/>
+                <w:color w:val="FFFFFF" w:themeColor="background1"/>
+                <w:kern w:val="0"/>
+                <w:sz w:val="16"/>
+                <w:szCs w:val="16"/>
+                <w:lang w:val="fr-FR" w:eastAsia="ja-JP"/>
+              </w:rPr>
+              <w:t xml:space="preserve">                    </w:t>
+            </w:r>
+          </w:p>
+          <w:p>
+            <w:pPr>
+              <w:autoSpaceDE w:val="0"/>
+              <w:autoSpaceDN w:val="0"/>
+              <w:adjustRightInd w:val="0"/>
+              <w:spacing w:before="0" w:after="0" w:line="240" w:lineRule="auto"/>
+              <w:rPr>
+                <w:rFonts w:ascii="Courier New" w:eastAsiaTheme="minorEastAsia" w:hAnsi="Courier New" w:cs="Courier New"/>
+                <w:color w:val="FFFFFF" w:themeColor="background1"/>
+                <w:kern w:val="0"/>
+                <w:sz w:val="16"/>
+                <w:szCs w:val="16"/>
+                <w:lang w:eastAsia="ja-JP"/>
+              </w:rPr>
+            </w:pPr>
+            <w:r>
+              <w:rPr>
+                <w:rFonts w:ascii="Courier New" w:eastAsiaTheme="minorEastAsia" w:hAnsi="Courier New" w:cs="Courier New"/>
+                <w:color w:val="FFFFFF" w:themeColor="background1"/>
+                <w:kern w:val="0"/>
+                <w:sz w:val="16"/>
+                <w:szCs w:val="16"/>
+                <w:lang w:val="fr-FR" w:eastAsia="ja-JP"/>
+              </w:rPr>
+              <w:t xml:space="preserve">                    }</w:t>
+            </w:r>
+          </w:p>
+          <w:p>
+            <w:pPr>
+              <w:autoSpaceDE w:val="0"/>
+              <w:autoSpaceDN w:val="0"/>
+              <w:adjustRightInd w:val="0"/>
+              <w:spacing w:before="0" w:after="0" w:line="240" w:lineRule="auto"/>
+              <w:rPr>
+                <w:rFonts w:ascii="Courier New" w:eastAsiaTheme="minorEastAsia" w:hAnsi="Courier New" w:cs="Courier New"/>
+                <w:color w:val="FFFFFF" w:themeColor="background1"/>
+                <w:kern w:val="0"/>
+                <w:sz w:val="16"/>
+                <w:szCs w:val="16"/>
+                <w:lang w:val="fr-FR" w:eastAsia="ja-JP"/>
+              </w:rPr>
+            </w:pPr>
+            <w:r>
+              <w:rPr>
+                <w:rFonts w:ascii="Courier New" w:eastAsiaTheme="minorEastAsia" w:hAnsi="Courier New" w:cs="Courier New"/>
+                <w:color w:val="FFFFFF" w:themeColor="background1"/>
+                <w:kern w:val="0"/>
+                <w:sz w:val="16"/>
+                <w:szCs w:val="16"/>
+                <w:lang w:val="fr-FR" w:eastAsia="ja-JP"/>
+              </w:rPr>
+              <w:t xml:space="preserve">                }</w:t>
+            </w:r>
+          </w:p>
+          <w:p>
+            <w:pPr>
+              <w:autoSpaceDE w:val="0"/>
+              <w:autoSpaceDN w:val="0"/>
+              <w:adjustRightInd w:val="0"/>
+              <w:spacing w:before="0" w:after="0" w:line="240" w:lineRule="auto"/>
+              <w:rPr>
+                <w:rFonts w:ascii="Courier New" w:hAnsi="Courier New" w:cs="Courier New"/>
+                <w:b/>
+                <w:sz w:val="16"/>
+                <w:szCs w:val="16"/>
+              </w:rPr>
+            </w:pPr>
+            <w:r>
+              <w:rPr>
+                <w:rFonts w:ascii="Courier New" w:eastAsiaTheme="minorEastAsia" w:hAnsi="Courier New" w:cs="Courier New"/>
+                <w:color w:val="FFFFFF" w:themeColor="background1"/>
+                <w:kern w:val="0"/>
+                <w:sz w:val="16"/>
+                <w:szCs w:val="16"/>
+                <w:lang w:val="fr-FR" w:eastAsia="ja-JP"/>
+              </w:rPr>
+              <w:t xml:space="preserve">            }</w:t>
+            </w:r>
+          </w:p>
+        </w:tc>
+      </w:tr>
+      <w:tr>
+        <w:tc>
+          <w:tcPr>
+            <w:tcW w:w="9211" w:type="dxa"/>
+            <w:shd w:val="clear" w:color="auto" w:fill="000000" w:themeFill="text1"/>
+          </w:tcPr>
+          <w:p>
+            <w:pPr>
+              <w:autoSpaceDE w:val="0"/>
+              <w:autoSpaceDN w:val="0"/>
+              <w:adjustRightInd w:val="0"/>
+              <w:spacing w:before="0" w:after="0" w:line="240" w:lineRule="auto"/>
+              <w:rPr>
+                <w:rFonts w:ascii="Courier New" w:eastAsiaTheme="minorEastAsia" w:hAnsi="Courier New" w:cs="Courier New"/>
+                <w:color w:val="FFFFFF" w:themeColor="background1"/>
+                <w:kern w:val="0"/>
+                <w:sz w:val="16"/>
+                <w:szCs w:val="16"/>
+                <w:lang w:eastAsia="ja-JP"/>
+              </w:rPr>
+            </w:pPr>
+          </w:p>
+        </w:tc>
+      </w:tr>
+    </w:tbl>
+    <w:p>
+      <w:pPr>
+        <w:pStyle w:val="NormalWeb"/>
+        <w:shd w:val="clear" w:color="auto" w:fill="FFFFFF"/>
+        <w:spacing w:before="0" w:after="255"/>
+        <w:rPr>
+          <w:rFonts w:asciiTheme="minorHAnsi" w:hAnsiTheme="minorHAnsi" w:cs="Miriam"/>
+          <w:szCs w:val="24"/>
+          <w:lang w:val="fr-FR"/>
+        </w:rPr>
+      </w:pPr>
+      <w:r>
+        <w:rPr>
+          <w:rFonts w:asciiTheme="minorHAnsi" w:hAnsiTheme="minorHAnsi" w:cs="Miriam"/>
+          <w:szCs w:val="24"/>
+          <w:lang w:val="fr-FR"/>
+        </w:rPr>
+        <w:br/>
+        <w:t>Il va créer automatiquement la table (et l’entité correspondante ci-</w:t>
+      </w:r>
+      <w:r>
+        <w:rPr>
+          <w:rFonts w:asciiTheme="minorHAnsi" w:hAnsiTheme="minorHAnsi" w:cs="Miriam"/>
+          <w:szCs w:val="24"/>
+          <w:lang w:val="fr-FR"/>
+        </w:rPr>
+        <w:t>d</w:t>
+      </w:r>
+      <w:r>
+        <w:rPr>
+          <w:rFonts w:asciiTheme="minorHAnsi" w:hAnsiTheme="minorHAnsi" w:cs="Miriam"/>
+          <w:szCs w:val="24"/>
+          <w:lang w:val="fr-FR"/>
+        </w:rPr>
+        <w:t xml:space="preserve">essous sans que vous ayez besoin de la définir dans votre fichier de configuration : </w:t>
+      </w:r>
+    </w:p>
+    <w:tbl>
+      <w:tblPr>
+        <w:tblStyle w:val="Grilledutableau"/>
+        <w:tblW w:w="0" w:type="auto"/>
+        <w:shd w:val="clear" w:color="auto" w:fill="000000" w:themeFill="text1"/>
+        <w:tblLook w:val="04A0" w:firstRow="1" w:lastRow="0" w:firstColumn="1" w:lastColumn="0" w:noHBand="0" w:noVBand="1"/>
+      </w:tblPr>
+      <w:tblGrid>
+        <w:gridCol w:w="9211"/>
+      </w:tblGrid>
+      <w:tr>
+        <w:tc>
+          <w:tcPr>
+            <w:tcW w:w="9211" w:type="dxa"/>
+            <w:shd w:val="clear" w:color="auto" w:fill="000000" w:themeFill="text1"/>
+          </w:tcPr>
+          <w:p>
+            <w:pPr>
+              <w:autoSpaceDE w:val="0"/>
+              <w:autoSpaceDN w:val="0"/>
+              <w:adjustRightInd w:val="0"/>
+              <w:spacing w:before="0" w:after="0" w:line="240" w:lineRule="auto"/>
+              <w:rPr>
+                <w:rFonts w:ascii="Courier New" w:eastAsiaTheme="minorEastAsia" w:hAnsi="Courier New" w:cs="Courier New"/>
+                <w:color w:val="FFFFFF" w:themeColor="background1"/>
+                <w:kern w:val="0"/>
+                <w:sz w:val="16"/>
+                <w:szCs w:val="16"/>
+                <w:lang w:val="fr-FR" w:eastAsia="ja-JP"/>
+              </w:rPr>
+            </w:pPr>
+          </w:p>
+          <w:p>
+            <w:pPr>
+              <w:autoSpaceDE w:val="0"/>
+              <w:autoSpaceDN w:val="0"/>
+              <w:adjustRightInd w:val="0"/>
+              <w:spacing w:before="0" w:after="0" w:line="240" w:lineRule="auto"/>
+              <w:rPr>
+                <w:rFonts w:ascii="Courier New" w:eastAsiaTheme="minorEastAsia" w:hAnsi="Courier New" w:cs="Courier New"/>
+                <w:color w:val="FFFFFF" w:themeColor="background1"/>
+                <w:kern w:val="0"/>
+                <w:sz w:val="16"/>
+                <w:szCs w:val="16"/>
+                <w:lang w:eastAsia="ja-JP"/>
+              </w:rPr>
+            </w:pPr>
+            <w:r>
+              <w:rPr>
+                <w:rFonts w:ascii="Courier New" w:eastAsiaTheme="minorEastAsia" w:hAnsi="Courier New" w:cs="Courier New"/>
+                <w:color w:val="FFFFFF" w:themeColor="background1"/>
+                <w:kern w:val="0"/>
+                <w:sz w:val="16"/>
+                <w:szCs w:val="16"/>
+                <w:lang w:val="fr-FR" w:eastAsia="ja-JP"/>
+              </w:rPr>
+              <w:t xml:space="preserve">            </w:t>
+            </w:r>
+            <w:r>
+              <w:rPr>
+                <w:rFonts w:ascii="Courier New" w:eastAsiaTheme="minorEastAsia" w:hAnsi="Courier New" w:cs="Courier New"/>
+                <w:color w:val="FFFFFF" w:themeColor="background1"/>
+                <w:kern w:val="0"/>
+                <w:sz w:val="16"/>
+                <w:szCs w:val="16"/>
+                <w:lang w:eastAsia="ja-JP"/>
+              </w:rPr>
+              <w:t>"tables": {</w:t>
+            </w:r>
+          </w:p>
+          <w:p>
+            <w:pPr>
+              <w:autoSpaceDE w:val="0"/>
+              <w:autoSpaceDN w:val="0"/>
+              <w:adjustRightInd w:val="0"/>
+              <w:spacing w:before="0" w:after="0" w:line="240" w:lineRule="auto"/>
+              <w:rPr>
+                <w:rFonts w:ascii="Courier New" w:eastAsiaTheme="minorEastAsia" w:hAnsi="Courier New" w:cs="Courier New"/>
+                <w:color w:val="FFFFFF" w:themeColor="background1"/>
+                <w:kern w:val="0"/>
+                <w:sz w:val="16"/>
+                <w:szCs w:val="16"/>
+                <w:lang w:eastAsia="ja-JP"/>
+              </w:rPr>
+            </w:pPr>
+            <w:r>
+              <w:rPr>
+                <w:rFonts w:ascii="Courier New" w:eastAsiaTheme="minorEastAsia" w:hAnsi="Courier New" w:cs="Courier New"/>
+                <w:color w:val="FFFFFF" w:themeColor="background1"/>
+                <w:kern w:val="0"/>
+                <w:sz w:val="16"/>
+                <w:szCs w:val="16"/>
+                <w:lang w:eastAsia="ja-JP"/>
+              </w:rPr>
+              <w:t xml:space="preserve">                "attribute</w:t>
+            </w:r>
+            <w:r>
+              <w:rPr>
+                <w:rFonts w:ascii="Courier New" w:eastAsiaTheme="minorEastAsia" w:hAnsi="Courier New" w:cs="Courier New"/>
+                <w:color w:val="FFFFFF" w:themeColor="background1"/>
+                <w:kern w:val="0"/>
+                <w:sz w:val="16"/>
+                <w:szCs w:val="16"/>
+                <w:lang w:eastAsia="ja-JP"/>
+              </w:rPr>
+              <w:t>_category</w:t>
+            </w:r>
+            <w:r>
+              <w:rPr>
+                <w:rFonts w:ascii="Courier New" w:eastAsiaTheme="minorEastAsia" w:hAnsi="Courier New" w:cs="Courier New"/>
+                <w:color w:val="FFFFFF" w:themeColor="background1"/>
+                <w:kern w:val="0"/>
+                <w:sz w:val="16"/>
+                <w:szCs w:val="16"/>
+                <w:lang w:eastAsia="ja-JP"/>
+              </w:rPr>
+              <w:t>": {</w:t>
+            </w:r>
+          </w:p>
+          <w:p>
+            <w:pPr>
+              <w:autoSpaceDE w:val="0"/>
+              <w:autoSpaceDN w:val="0"/>
+              <w:adjustRightInd w:val="0"/>
+              <w:spacing w:before="0" w:after="0" w:line="240" w:lineRule="auto"/>
+              <w:rPr>
+                <w:rFonts w:ascii="Courier New" w:eastAsiaTheme="minorEastAsia" w:hAnsi="Courier New" w:cs="Courier New"/>
+                <w:color w:val="FFFFFF" w:themeColor="background1"/>
+                <w:kern w:val="0"/>
+                <w:sz w:val="16"/>
+                <w:szCs w:val="16"/>
+                <w:lang w:eastAsia="ja-JP"/>
+              </w:rPr>
+            </w:pPr>
+            <w:r>
+              <w:rPr>
+                <w:rFonts w:ascii="Courier New" w:eastAsiaTheme="minorEastAsia" w:hAnsi="Courier New" w:cs="Courier New"/>
+                <w:color w:val="FFFFFF" w:themeColor="background1"/>
+                <w:kern w:val="0"/>
+                <w:sz w:val="16"/>
+                <w:szCs w:val="16"/>
+                <w:lang w:eastAsia="ja-JP"/>
+              </w:rPr>
+              <w:t xml:space="preserve">                    "fields": {</w:t>
+            </w:r>
+          </w:p>
+          <w:p>
+            <w:pPr>
+              <w:autoSpaceDE w:val="0"/>
+              <w:autoSpaceDN w:val="0"/>
+              <w:adjustRightInd w:val="0"/>
+              <w:spacing w:before="0" w:after="0" w:line="240" w:lineRule="auto"/>
+              <w:rPr>
+                <w:rFonts w:ascii="Courier New" w:eastAsiaTheme="minorEastAsia" w:hAnsi="Courier New" w:cs="Courier New"/>
+                <w:color w:val="FFFFFF" w:themeColor="background1"/>
+                <w:kern w:val="0"/>
+                <w:sz w:val="16"/>
+                <w:szCs w:val="16"/>
+                <w:lang w:eastAsia="ja-JP"/>
+              </w:rPr>
+            </w:pPr>
+            <w:r>
+              <w:rPr>
+                <w:rFonts w:ascii="Courier New" w:eastAsiaTheme="minorEastAsia" w:hAnsi="Courier New" w:cs="Courier New"/>
+                <w:color w:val="FFFFFF" w:themeColor="background1"/>
+                <w:kern w:val="0"/>
+                <w:sz w:val="16"/>
+                <w:szCs w:val="16"/>
+                <w:lang w:eastAsia="ja-JP"/>
+              </w:rPr>
+              <w:t xml:space="preserve">                        "id": {</w:t>
+            </w:r>
+          </w:p>
+          <w:p>
+            <w:pPr>
+              <w:autoSpaceDE w:val="0"/>
+              <w:autoSpaceDN w:val="0"/>
+              <w:adjustRightInd w:val="0"/>
+              <w:spacing w:before="0" w:after="0" w:line="240" w:lineRule="auto"/>
+              <w:rPr>
+                <w:rFonts w:ascii="Courier New" w:eastAsiaTheme="minorEastAsia" w:hAnsi="Courier New" w:cs="Courier New"/>
+                <w:color w:val="FFFFFF" w:themeColor="background1"/>
+                <w:kern w:val="0"/>
+                <w:sz w:val="16"/>
+                <w:szCs w:val="16"/>
+                <w:lang w:eastAsia="ja-JP"/>
+              </w:rPr>
+            </w:pPr>
+            <w:r>
+              <w:rPr>
+                <w:rFonts w:ascii="Courier New" w:eastAsiaTheme="minorEastAsia" w:hAnsi="Courier New" w:cs="Courier New"/>
+                <w:color w:val="FFFFFF" w:themeColor="background1"/>
+                <w:kern w:val="0"/>
+                <w:sz w:val="16"/>
+                <w:szCs w:val="16"/>
+                <w:lang w:eastAsia="ja-JP"/>
+              </w:rPr>
+              <w:t xml:space="preserve">                            "type": "int",</w:t>
+            </w:r>
+          </w:p>
+          <w:p>
+            <w:pPr>
+              <w:autoSpaceDE w:val="0"/>
+              <w:autoSpaceDN w:val="0"/>
+              <w:adjustRightInd w:val="0"/>
+              <w:spacing w:before="0" w:after="0" w:line="240" w:lineRule="auto"/>
+              <w:rPr>
+                <w:rFonts w:ascii="Courier New" w:eastAsiaTheme="minorEastAsia" w:hAnsi="Courier New" w:cs="Courier New"/>
+                <w:color w:val="FFFFFF" w:themeColor="background1"/>
+                <w:kern w:val="0"/>
+                <w:sz w:val="16"/>
+                <w:szCs w:val="16"/>
+                <w:lang w:eastAsia="ja-JP"/>
+              </w:rPr>
+            </w:pPr>
+            <w:r>
+              <w:rPr>
+                <w:rFonts w:ascii="Courier New" w:eastAsiaTheme="minorEastAsia" w:hAnsi="Courier New" w:cs="Courier New"/>
+                <w:color w:val="FFFFFF" w:themeColor="background1"/>
+                <w:kern w:val="0"/>
+                <w:sz w:val="16"/>
+                <w:szCs w:val="16"/>
+                <w:lang w:eastAsia="ja-JP"/>
+              </w:rPr>
+              <w:t xml:space="preserve">                            "key": "primary",</w:t>
+            </w:r>
+          </w:p>
+          <w:p>
+            <w:pPr>
+              <w:autoSpaceDE w:val="0"/>
+              <w:autoSpaceDN w:val="0"/>
+              <w:adjustRightInd w:val="0"/>
+              <w:spacing w:before="0" w:after="0" w:line="240" w:lineRule="auto"/>
+              <w:rPr>
+                <w:rFonts w:ascii="Courier New" w:eastAsiaTheme="minorEastAsia" w:hAnsi="Courier New" w:cs="Courier New"/>
+                <w:color w:val="FFFFFF" w:themeColor="background1"/>
+                <w:kern w:val="0"/>
+                <w:sz w:val="16"/>
+                <w:szCs w:val="16"/>
+                <w:lang w:eastAsia="ja-JP"/>
+              </w:rPr>
+            </w:pPr>
+            <w:r>
+              <w:rPr>
+                <w:rFonts w:ascii="Courier New" w:eastAsiaTheme="minorEastAsia" w:hAnsi="Courier New" w:cs="Courier New"/>
+                <w:color w:val="FFFFFF" w:themeColor="background1"/>
+                <w:kern w:val="0"/>
+                <w:sz w:val="16"/>
+                <w:szCs w:val="16"/>
+                <w:lang w:eastAsia="ja-JP"/>
+              </w:rPr>
+              <w:t xml:space="preserve">                            "null": false,</w:t>
+            </w:r>
+          </w:p>
+          <w:p>
+            <w:pPr>
+              <w:autoSpaceDE w:val="0"/>
+              <w:autoSpaceDN w:val="0"/>
+              <w:adjustRightInd w:val="0"/>
+              <w:spacing w:before="0" w:after="0" w:line="240" w:lineRule="auto"/>
+              <w:rPr>
+                <w:rFonts w:ascii="Courier New" w:eastAsiaTheme="minorEastAsia" w:hAnsi="Courier New" w:cs="Courier New"/>
+                <w:b/>
+                <w:color w:val="FFFF00"/>
+                <w:kern w:val="0"/>
+                <w:sz w:val="16"/>
+                <w:szCs w:val="16"/>
+                <w:lang w:eastAsia="ja-JP"/>
+              </w:rPr>
+            </w:pPr>
+            <w:r>
+              <w:rPr>
+                <w:rFonts w:ascii="Courier New" w:eastAsiaTheme="minorEastAsia" w:hAnsi="Courier New" w:cs="Courier New"/>
+                <w:color w:val="FFFFFF" w:themeColor="background1"/>
+                <w:kern w:val="0"/>
+                <w:sz w:val="16"/>
+                <w:szCs w:val="16"/>
+                <w:lang w:eastAsia="ja-JP"/>
+              </w:rPr>
+              <w:t xml:space="preserve">             </w:t>
+            </w:r>
+            <w:r>
+              <w:rPr>
+                <w:rFonts w:ascii="Courier New" w:eastAsiaTheme="minorEastAsia" w:hAnsi="Courier New" w:cs="Courier New"/>
+                <w:color w:val="FFFFFF" w:themeColor="background1"/>
+                <w:kern w:val="0"/>
+                <w:sz w:val="16"/>
+                <w:szCs w:val="16"/>
+                <w:lang w:eastAsia="ja-JP"/>
+              </w:rPr>
+              <w:t xml:space="preserve">               "unsigned": true</w:t>
+            </w:r>
+          </w:p>
+          <w:p>
+            <w:pPr>
+              <w:autoSpaceDE w:val="0"/>
+              <w:autoSpaceDN w:val="0"/>
+              <w:adjustRightInd w:val="0"/>
+              <w:spacing w:before="0" w:after="0" w:line="240" w:lineRule="auto"/>
+              <w:rPr>
+                <w:rFonts w:ascii="Courier New" w:eastAsiaTheme="minorEastAsia" w:hAnsi="Courier New" w:cs="Courier New"/>
+                <w:color w:val="FFFFFF" w:themeColor="background1"/>
+                <w:kern w:val="0"/>
+                <w:sz w:val="16"/>
+                <w:szCs w:val="16"/>
+                <w:lang w:eastAsia="ja-JP"/>
+              </w:rPr>
+            </w:pPr>
+            <w:r>
+              <w:rPr>
+                <w:rFonts w:ascii="Courier New" w:eastAsiaTheme="minorEastAsia" w:hAnsi="Courier New" w:cs="Courier New"/>
+                <w:color w:val="FFFFFF" w:themeColor="background1"/>
+                <w:kern w:val="0"/>
+                <w:sz w:val="16"/>
+                <w:szCs w:val="16"/>
+                <w:lang w:eastAsia="ja-JP"/>
+              </w:rPr>
+              <w:t xml:space="preserve">                        },</w:t>
+            </w:r>
+          </w:p>
+          <w:p>
+            <w:pPr>
+              <w:autoSpaceDE w:val="0"/>
+              <w:autoSpaceDN w:val="0"/>
+              <w:adjustRightInd w:val="0"/>
+              <w:spacing w:before="0" w:after="0" w:line="240" w:lineRule="auto"/>
+              <w:rPr>
+                <w:rFonts w:ascii="Courier New" w:eastAsiaTheme="minorEastAsia" w:hAnsi="Courier New" w:cs="Courier New"/>
+                <w:color w:val="FFFFFF" w:themeColor="background1"/>
+                <w:kern w:val="0"/>
+                <w:sz w:val="16"/>
+                <w:szCs w:val="16"/>
+                <w:lang w:eastAsia="ja-JP"/>
+              </w:rPr>
+            </w:pPr>
+            <w:r>
+              <w:rPr>
+                <w:rFonts w:ascii="Courier New" w:eastAsiaTheme="minorEastAsia" w:hAnsi="Courier New" w:cs="Courier New"/>
+                <w:color w:val="FFFFFF" w:themeColor="background1"/>
+                <w:kern w:val="0"/>
+                <w:sz w:val="16"/>
+                <w:szCs w:val="16"/>
+                <w:lang w:eastAsia="ja-JP"/>
+              </w:rPr>
+              <w:t xml:space="preserve">                        "id": {</w:t>
+            </w:r>
+          </w:p>
+          <w:p>
+            <w:pPr>
+              <w:autoSpaceDE w:val="0"/>
+              <w:autoSpaceDN w:val="0"/>
+              <w:adjustRightInd w:val="0"/>
+              <w:spacing w:before="0" w:after="0" w:line="240" w:lineRule="auto"/>
+              <w:rPr>
+                <w:rFonts w:ascii="Courier New" w:eastAsiaTheme="minorEastAsia" w:hAnsi="Courier New" w:cs="Courier New"/>
+                <w:color w:val="FFFFFF" w:themeColor="background1"/>
+                <w:kern w:val="0"/>
+                <w:sz w:val="16"/>
+                <w:szCs w:val="16"/>
+                <w:lang w:eastAsia="ja-JP"/>
+              </w:rPr>
+            </w:pPr>
+            <w:r>
+              <w:rPr>
+                <w:rFonts w:ascii="Courier New" w:eastAsiaTheme="minorEastAsia" w:hAnsi="Courier New" w:cs="Courier New"/>
+                <w:color w:val="FFFFFF" w:themeColor="background1"/>
+                <w:kern w:val="0"/>
+                <w:sz w:val="16"/>
+                <w:szCs w:val="16"/>
+                <w:lang w:eastAsia="ja-JP"/>
+              </w:rPr>
+              <w:t xml:space="preserve">                            "type": "int",</w:t>
+            </w:r>
+          </w:p>
+          <w:p>
+            <w:pPr>
+              <w:autoSpaceDE w:val="0"/>
+              <w:autoSpaceDN w:val="0"/>
+              <w:adjustRightInd w:val="0"/>
+              <w:spacing w:before="0" w:after="0" w:line="240" w:lineRule="auto"/>
+              <w:rPr>
+                <w:rFonts w:ascii="Courier New" w:eastAsiaTheme="minorEastAsia" w:hAnsi="Courier New" w:cs="Courier New"/>
+                <w:color w:val="FFFFFF" w:themeColor="background1"/>
+                <w:kern w:val="0"/>
+                <w:sz w:val="16"/>
+                <w:szCs w:val="16"/>
+                <w:lang w:eastAsia="ja-JP"/>
+              </w:rPr>
+            </w:pPr>
+            <w:r>
+              <w:rPr>
+                <w:rFonts w:ascii="Courier New" w:eastAsiaTheme="minorEastAsia" w:hAnsi="Courier New" w:cs="Courier New"/>
+                <w:color w:val="FFFFFF" w:themeColor="background1"/>
+                <w:kern w:val="0"/>
+                <w:sz w:val="16"/>
+                <w:szCs w:val="16"/>
+                <w:lang w:eastAsia="ja-JP"/>
+              </w:rPr>
+              <w:t xml:space="preserve">                            "key": "primary",</w:t>
+            </w:r>
+          </w:p>
+          <w:p>
+            <w:pPr>
+              <w:autoSpaceDE w:val="0"/>
+              <w:autoSpaceDN w:val="0"/>
+              <w:adjustRightInd w:val="0"/>
+              <w:spacing w:before="0" w:after="0" w:line="240" w:lineRule="auto"/>
+              <w:rPr>
+                <w:rFonts w:ascii="Courier New" w:eastAsiaTheme="minorEastAsia" w:hAnsi="Courier New" w:cs="Courier New"/>
+                <w:color w:val="FFFFFF" w:themeColor="background1"/>
+                <w:kern w:val="0"/>
+                <w:sz w:val="16"/>
+                <w:szCs w:val="16"/>
+                <w:lang w:eastAsia="ja-JP"/>
+              </w:rPr>
+            </w:pPr>
+            <w:r>
+              <w:rPr>
+                <w:rFonts w:ascii="Courier New" w:eastAsiaTheme="minorEastAsia" w:hAnsi="Courier New" w:cs="Courier New"/>
+                <w:color w:val="FFFFFF" w:themeColor="background1"/>
+                <w:kern w:val="0"/>
+                <w:sz w:val="16"/>
+                <w:szCs w:val="16"/>
+                <w:lang w:eastAsia="ja-JP"/>
+              </w:rPr>
+              <w:t xml:space="preserve">                            "null": false,</w:t>
+            </w:r>
+          </w:p>
+          <w:p>
+            <w:pPr>
+              <w:autoSpaceDE w:val="0"/>
+              <w:autoSpaceDN w:val="0"/>
+              <w:adjustRightInd w:val="0"/>
+              <w:spacing w:before="0" w:after="0" w:line="240" w:lineRule="auto"/>
+              <w:rPr>
+                <w:rFonts w:ascii="Courier New" w:eastAsiaTheme="minorEastAsia" w:hAnsi="Courier New" w:cs="Courier New"/>
+                <w:color w:val="FFFFFF" w:themeColor="background1"/>
+                <w:kern w:val="0"/>
+                <w:sz w:val="16"/>
+                <w:szCs w:val="16"/>
+                <w:lang w:eastAsia="ja-JP"/>
+              </w:rPr>
+            </w:pPr>
+            <w:r>
+              <w:rPr>
+                <w:rFonts w:ascii="Courier New" w:eastAsiaTheme="minorEastAsia" w:hAnsi="Courier New" w:cs="Courier New"/>
+                <w:color w:val="FFFFFF" w:themeColor="background1"/>
+                <w:kern w:val="0"/>
+                <w:sz w:val="16"/>
+                <w:szCs w:val="16"/>
+                <w:lang w:eastAsia="ja-JP"/>
+              </w:rPr>
+              <w:t xml:space="preserve">                            "unsigned": true</w:t>
+            </w:r>
+          </w:p>
+          <w:p>
+            <w:pPr>
+              <w:autoSpaceDE w:val="0"/>
+              <w:autoSpaceDN w:val="0"/>
+              <w:adjustRightInd w:val="0"/>
+              <w:spacing w:before="0" w:after="0" w:line="240" w:lineRule="auto"/>
+              <w:rPr>
+                <w:rFonts w:ascii="Courier New" w:eastAsiaTheme="minorEastAsia" w:hAnsi="Courier New" w:cs="Courier New"/>
+                <w:color w:val="FFFFFF" w:themeColor="background1"/>
+                <w:kern w:val="0"/>
+                <w:sz w:val="16"/>
+                <w:szCs w:val="16"/>
+                <w:lang w:val="fr-FR" w:eastAsia="ja-JP"/>
+              </w:rPr>
+            </w:pPr>
+            <w:r>
+              <w:rPr>
+                <w:rFonts w:ascii="Courier New" w:eastAsiaTheme="minorEastAsia" w:hAnsi="Courier New" w:cs="Courier New"/>
+                <w:color w:val="FFFFFF" w:themeColor="background1"/>
+                <w:kern w:val="0"/>
+                <w:sz w:val="16"/>
+                <w:szCs w:val="16"/>
+                <w:lang w:eastAsia="ja-JP"/>
+              </w:rPr>
+              <w:t xml:space="preserve">                        }</w:t>
+            </w:r>
+          </w:p>
+          <w:p>
+            <w:pPr>
+              <w:autoSpaceDE w:val="0"/>
+              <w:autoSpaceDN w:val="0"/>
+              <w:adjustRightInd w:val="0"/>
+              <w:spacing w:before="0" w:after="0" w:line="240" w:lineRule="auto"/>
+              <w:rPr>
+                <w:rFonts w:ascii="Courier New" w:eastAsiaTheme="minorEastAsia" w:hAnsi="Courier New" w:cs="Courier New"/>
+                <w:color w:val="FFFFFF" w:themeColor="background1"/>
+                <w:kern w:val="0"/>
+                <w:sz w:val="16"/>
+                <w:szCs w:val="16"/>
+                <w:lang w:eastAsia="ja-JP"/>
+              </w:rPr>
+            </w:pPr>
+            <w:r>
+              <w:rPr>
+                <w:rFonts w:ascii="Courier New" w:eastAsiaTheme="minorEastAsia" w:hAnsi="Courier New" w:cs="Courier New"/>
+                <w:color w:val="FFFFFF" w:themeColor="background1"/>
+                <w:kern w:val="0"/>
+                <w:sz w:val="16"/>
+                <w:szCs w:val="16"/>
+                <w:lang w:val="fr-FR" w:eastAsia="ja-JP"/>
+              </w:rPr>
+              <w:t xml:space="preserve">                    }</w:t>
+            </w:r>
+          </w:p>
+          <w:p>
+            <w:pPr>
+              <w:autoSpaceDE w:val="0"/>
+              <w:autoSpaceDN w:val="0"/>
+              <w:adjustRightInd w:val="0"/>
+              <w:spacing w:before="0" w:after="0" w:line="240" w:lineRule="auto"/>
+              <w:rPr>
+                <w:rFonts w:ascii="Courier New" w:eastAsiaTheme="minorEastAsia" w:hAnsi="Courier New" w:cs="Courier New"/>
+                <w:color w:val="FFFFFF" w:themeColor="background1"/>
+                <w:kern w:val="0"/>
+                <w:sz w:val="16"/>
+                <w:szCs w:val="16"/>
+                <w:lang w:val="fr-FR" w:eastAsia="ja-JP"/>
+              </w:rPr>
+            </w:pPr>
+            <w:r>
+              <w:rPr>
+                <w:rFonts w:ascii="Courier New" w:eastAsiaTheme="minorEastAsia" w:hAnsi="Courier New" w:cs="Courier New"/>
+                <w:color w:val="FFFFFF" w:themeColor="background1"/>
+                <w:kern w:val="0"/>
+                <w:sz w:val="16"/>
+                <w:szCs w:val="16"/>
+                <w:lang w:val="fr-FR" w:eastAsia="ja-JP"/>
+              </w:rPr>
+              <w:t xml:space="preserve">                }</w:t>
+            </w:r>
+          </w:p>
+          <w:p>
+            <w:pPr>
+              <w:autoSpaceDE w:val="0"/>
+              <w:autoSpaceDN w:val="0"/>
+              <w:adjustRightInd w:val="0"/>
+              <w:spacing w:before="0" w:after="0" w:line="240" w:lineRule="auto"/>
+              <w:rPr>
+                <w:rFonts w:ascii="Courier New" w:hAnsi="Courier New" w:cs="Courier New"/>
+                <w:b/>
+                <w:sz w:val="16"/>
+                <w:szCs w:val="16"/>
+              </w:rPr>
+            </w:pPr>
+            <w:r>
+              <w:rPr>
+                <w:rFonts w:ascii="Courier New" w:eastAsiaTheme="minorEastAsia" w:hAnsi="Courier New" w:cs="Courier New"/>
+                <w:color w:val="FFFFFF" w:themeColor="background1"/>
+                <w:kern w:val="0"/>
+                <w:sz w:val="16"/>
+                <w:szCs w:val="16"/>
+                <w:lang w:val="fr-FR" w:eastAsia="ja-JP"/>
+              </w:rPr>
+              <w:t xml:space="preserve">            }</w:t>
+            </w:r>
+          </w:p>
+        </w:tc>
+      </w:tr>
+      <w:tr>
+        <w:tc>
+          <w:tcPr>
+            <w:tcW w:w="9211" w:type="dxa"/>
+            <w:shd w:val="clear" w:color="auto" w:fill="000000" w:themeFill="text1"/>
+          </w:tcPr>
+          <w:p>
+            <w:pPr>
+              <w:autoSpaceDE w:val="0"/>
+              <w:autoSpaceDN w:val="0"/>
+              <w:adjustRightInd w:val="0"/>
+              <w:spacing w:before="0" w:after="0" w:line="240" w:lineRule="auto"/>
+              <w:rPr>
+                <w:rFonts w:ascii="Courier New" w:eastAsiaTheme="minorEastAsia" w:hAnsi="Courier New" w:cs="Courier New"/>
+                <w:color w:val="FFFFFF" w:themeColor="background1"/>
+                <w:kern w:val="0"/>
+                <w:sz w:val="16"/>
+                <w:szCs w:val="16"/>
+                <w:lang w:eastAsia="ja-JP"/>
+              </w:rPr>
+            </w:pPr>
+          </w:p>
+        </w:tc>
+      </w:tr>
+    </w:tbl>
+    <w:p>
+      <w:pPr>
+        <w:pStyle w:val="NormalWeb"/>
+        <w:shd w:val="clear" w:color="auto" w:fill="FFFFFF"/>
+        <w:spacing w:before="0" w:after="255"/>
+        <w:rPr>
+          <w:rFonts w:asciiTheme="minorHAnsi" w:hAnsiTheme="minorHAnsi" w:cs="Miriam"/>
+          <w:szCs w:val="24"/>
+          <w:lang w:val="fr-FR"/>
         </w:rPr>
       </w:pPr>
     </w:p>
     <w:p>
       <w:pPr>
-        <w:rPr>
-          <w:rFonts w:cs="Miriam"/>
-          <w:sz w:val="24"/>
-          <w:szCs w:val="24"/>
-        </w:rPr>
-      </w:pPr>
+        <w:pStyle w:val="Titre2"/>
+        <w:rPr>
+          <w:lang w:val="fr-FR"/>
+        </w:rPr>
+      </w:pPr>
+      <w:r>
+        <w:rPr>
+          <w:rFonts w:cs="Miriam"/>
+          <w:sz w:val="24"/>
+          <w:szCs w:val="24"/>
+          <w:lang w:val="fr-FR"/>
+        </w:rPr>
+        <w:t>Fonctions pour créer vos jointures dans les entités</w:t>
+      </w:r>
     </w:p>
     <w:p>
       <w:pPr>
         <w:rPr>
           <w:rFonts w:cs="Miriam"/>
-          <w:sz w:val="24"/>
-          <w:szCs w:val="24"/>
-        </w:rPr>
-      </w:pPr>
+          <w:b/>
+          <w:color w:val="FF0000"/>
+          <w:lang w:val="fr-FR"/>
+        </w:rPr>
+      </w:pPr>
+      <w:r>
+        <w:rPr>
+          <w:rFonts w:cs="Miriam"/>
+          <w:b/>
+          <w:color w:val="FF0000"/>
+          <w:lang w:val="fr-FR"/>
+        </w:rPr>
+        <w:t>Disponibilité</w:t>
+      </w:r>
+      <w:r>
+        <w:rPr>
+          <w:rFonts w:cs="Miriam"/>
+          <w:b/>
+          <w:color w:val="FF0000"/>
+          <w:lang w:val="fr-FR"/>
+        </w:rPr>
+        <w:t> : Attila 1.0.0-beta2</w:t>
+      </w:r>
     </w:p>
     <w:p>
       <w:pPr>
@@ -3424,6 +5302,1356 @@
           <w:rFonts w:cs="Miriam"/>
           <w:sz w:val="24"/>
           <w:szCs w:val="24"/>
+          <w:lang w:val="fr-FR"/>
+        </w:rPr>
+      </w:pPr>
+      <w:r>
+        <w:rPr>
+          <w:rFonts w:cs="Miriam"/>
+          <w:sz w:val="24"/>
+          <w:szCs w:val="24"/>
+          <w:lang w:val="fr-FR"/>
+        </w:rPr>
+        <w:t>Si vous écrivez vous-même vos entités, il est également possible de créer vous-même vos jointure</w:t>
+      </w:r>
+      <w:r>
+        <w:rPr>
+          <w:rFonts w:cs="Miriam"/>
+          <w:sz w:val="24"/>
+          <w:szCs w:val="24"/>
+          <w:lang w:val="fr-FR"/>
+        </w:rPr>
+        <w:t>s</w:t>
+      </w:r>
+      <w:r>
+        <w:rPr>
+          <w:rFonts w:cs="Miriam"/>
+          <w:sz w:val="24"/>
+          <w:szCs w:val="24"/>
+          <w:lang w:val="fr-FR"/>
+        </w:rPr>
+        <w:t xml:space="preserve"> dans la fonction trigger initiali</w:t>
+      </w:r>
+      <w:r>
+        <w:rPr>
+          <w:rFonts w:cs="Miriam"/>
+          <w:sz w:val="24"/>
+          <w:szCs w:val="24"/>
+          <w:lang w:val="fr-FR"/>
+        </w:rPr>
+        <w:t>ze()</w:t>
+      </w:r>
+      <w:r>
+        <w:rPr>
+          <w:rFonts w:cs="Miriam"/>
+          <w:sz w:val="24"/>
+          <w:szCs w:val="24"/>
+          <w:lang w:val="fr-FR"/>
+        </w:rPr>
+        <w:t xml:space="preserve"> comme ci-dessous des jointures « one to many » ou « one to one »</w:t>
+      </w:r>
+      <w:r>
+        <w:rPr>
+          <w:rFonts w:cs="Miriam"/>
+          <w:sz w:val="24"/>
+          <w:szCs w:val="24"/>
+          <w:lang w:val="fr-FR"/>
+        </w:rPr>
+        <w:t> :</w:t>
+      </w:r>
+    </w:p>
+    <w:tbl>
+      <w:tblPr>
+        <w:tblStyle w:val="Grilledutableau"/>
+        <w:tblW w:w="0" w:type="auto"/>
+        <w:shd w:val="clear" w:color="auto" w:fill="000000" w:themeFill="text1"/>
+        <w:tblLook w:val="04A0" w:firstRow="1" w:lastRow="0" w:firstColumn="1" w:lastColumn="0" w:noHBand="0" w:noVBand="1"/>
+      </w:tblPr>
+      <w:tblGrid>
+        <w:gridCol w:w="9211"/>
+      </w:tblGrid>
+      <w:tr>
+        <w:tc>
+          <w:tcPr>
+            <w:tcW w:w="9211" w:type="dxa"/>
+            <w:shd w:val="clear" w:color="auto" w:fill="000000" w:themeFill="text1"/>
+          </w:tcPr>
+          <w:p>
+            <w:pPr>
+              <w:autoSpaceDE w:val="0"/>
+              <w:autoSpaceDN w:val="0"/>
+              <w:adjustRightInd w:val="0"/>
+              <w:spacing w:before="0" w:after="0" w:line="240" w:lineRule="auto"/>
+              <w:rPr>
+                <w:rFonts w:ascii="Consolas" w:eastAsiaTheme="minorEastAsia" w:hAnsi="Consolas" w:cs="Consolas"/>
+                <w:color w:val="FFFFFF" w:themeColor="background1"/>
+                <w:kern w:val="0"/>
+                <w:lang w:val="fr-FR" w:eastAsia="ja-JP"/>
+              </w:rPr>
+            </w:pPr>
+          </w:p>
+          <w:p>
+            <w:pPr>
+              <w:autoSpaceDE w:val="0"/>
+              <w:autoSpaceDN w:val="0"/>
+              <w:adjustRightInd w:val="0"/>
+              <w:spacing w:before="0" w:after="0" w:line="240" w:lineRule="auto"/>
+              <w:rPr>
+                <w:rFonts w:ascii="Courier New" w:eastAsiaTheme="minorEastAsia" w:hAnsi="Courier New" w:cs="Courier New"/>
+                <w:color w:val="FFFFFF" w:themeColor="background1"/>
+                <w:kern w:val="0"/>
+                <w:sz w:val="16"/>
+                <w:szCs w:val="16"/>
+                <w:lang w:eastAsia="ja-JP"/>
+              </w:rPr>
+            </w:pPr>
+            <w:r>
+              <w:rPr>
+                <w:rFonts w:ascii="Courier New" w:eastAsiaTheme="minorEastAsia" w:hAnsi="Courier New" w:cs="Courier New"/>
+                <w:b/>
+                <w:bCs/>
+                <w:color w:val="FFFF00"/>
+                <w:kern w:val="0"/>
+                <w:sz w:val="16"/>
+                <w:szCs w:val="16"/>
+                <w:lang w:eastAsia="ja-JP"/>
+              </w:rPr>
+              <w:t xml:space="preserve">public function </w:t>
+            </w:r>
+            <w:r>
+              <w:rPr>
+                <w:rFonts w:ascii="Courier New" w:eastAsiaTheme="minorEastAsia" w:hAnsi="Courier New" w:cs="Courier New"/>
+                <w:color w:val="92D050"/>
+                <w:kern w:val="0"/>
+                <w:sz w:val="16"/>
+                <w:szCs w:val="16"/>
+                <w:lang w:eastAsia="ja-JP"/>
+              </w:rPr>
+              <w:t>initialize</w:t>
+            </w:r>
+            <w:r>
+              <w:rPr>
+                <w:rFonts w:ascii="Courier New" w:eastAsiaTheme="minorEastAsia" w:hAnsi="Courier New" w:cs="Courier New"/>
+                <w:color w:val="FFFFFF" w:themeColor="background1"/>
+                <w:kern w:val="0"/>
+                <w:sz w:val="16"/>
+                <w:szCs w:val="16"/>
+                <w:lang w:eastAsia="ja-JP"/>
+              </w:rPr>
+              <w:t>()</w:t>
+            </w:r>
+          </w:p>
+          <w:p>
+            <w:pPr>
+              <w:autoSpaceDE w:val="0"/>
+              <w:autoSpaceDN w:val="0"/>
+              <w:adjustRightInd w:val="0"/>
+              <w:spacing w:before="0" w:after="0" w:line="240" w:lineRule="auto"/>
+              <w:rPr>
+                <w:rFonts w:ascii="Courier New" w:eastAsiaTheme="minorEastAsia" w:hAnsi="Courier New" w:cs="Courier New"/>
+                <w:color w:val="FFFFFF" w:themeColor="background1"/>
+                <w:kern w:val="0"/>
+                <w:sz w:val="16"/>
+                <w:szCs w:val="16"/>
+                <w:lang w:eastAsia="ja-JP"/>
+              </w:rPr>
+            </w:pPr>
+            <w:r>
+              <w:rPr>
+                <w:rFonts w:ascii="Courier New" w:eastAsiaTheme="minorEastAsia" w:hAnsi="Courier New" w:cs="Courier New"/>
+                <w:color w:val="FFFFFF" w:themeColor="background1"/>
+                <w:kern w:val="0"/>
+                <w:sz w:val="16"/>
+                <w:szCs w:val="16"/>
+                <w:lang w:eastAsia="ja-JP"/>
+              </w:rPr>
+              <w:t>{</w:t>
+            </w:r>
+          </w:p>
+          <w:p>
+            <w:pPr>
+              <w:autoSpaceDE w:val="0"/>
+              <w:autoSpaceDN w:val="0"/>
+              <w:adjustRightInd w:val="0"/>
+              <w:spacing w:before="0" w:after="0" w:line="240" w:lineRule="auto"/>
+              <w:rPr>
+                <w:rFonts w:ascii="Courier New" w:eastAsiaTheme="minorEastAsia" w:hAnsi="Courier New" w:cs="Courier New"/>
+                <w:color w:val="FFFFFF" w:themeColor="background1"/>
+                <w:kern w:val="0"/>
+                <w:sz w:val="16"/>
+                <w:szCs w:val="16"/>
+                <w:lang w:eastAsia="ja-JP"/>
+              </w:rPr>
+            </w:pPr>
+            <w:r>
+              <w:rPr>
+                <w:rFonts w:ascii="Courier New" w:eastAsiaTheme="minorEastAsia" w:hAnsi="Courier New" w:cs="Courier New"/>
+                <w:color w:val="FFFF00"/>
+                <w:kern w:val="0"/>
+                <w:sz w:val="16"/>
+                <w:szCs w:val="16"/>
+                <w:lang w:eastAsia="ja-JP"/>
+              </w:rPr>
+              <w:t xml:space="preserve">    </w:t>
+            </w:r>
+            <w:r>
+              <w:rPr>
+                <w:rFonts w:ascii="Courier New" w:eastAsiaTheme="minorEastAsia" w:hAnsi="Courier New" w:cs="Courier New"/>
+                <w:color w:val="FFC000"/>
+                <w:kern w:val="0"/>
+                <w:sz w:val="16"/>
+                <w:szCs w:val="16"/>
+                <w:lang w:eastAsia="ja-JP"/>
+              </w:rPr>
+              <w:t>$this</w:t>
+            </w:r>
+            <w:r>
+              <w:rPr>
+                <w:rFonts w:ascii="Courier New" w:eastAsiaTheme="minorEastAsia" w:hAnsi="Courier New" w:cs="Courier New"/>
+                <w:color w:val="FFFF00"/>
+                <w:kern w:val="0"/>
+                <w:sz w:val="16"/>
+                <w:szCs w:val="16"/>
+                <w:lang w:eastAsia="ja-JP"/>
+              </w:rPr>
+              <w:t>-&gt;</w:t>
+            </w:r>
+            <w:r>
+              <w:rPr>
+                <w:rFonts w:ascii="Courier New" w:eastAsiaTheme="minorEastAsia" w:hAnsi="Courier New" w:cs="Courier New"/>
+                <w:color w:val="92D050"/>
+                <w:kern w:val="0"/>
+                <w:sz w:val="16"/>
+                <w:szCs w:val="16"/>
+                <w:lang w:eastAsia="ja-JP"/>
+              </w:rPr>
+              <w:t>hasMany</w:t>
+            </w:r>
+            <w:r>
+              <w:rPr>
+                <w:rFonts w:ascii="Courier New" w:eastAsiaTheme="minorEastAsia" w:hAnsi="Courier New" w:cs="Courier New"/>
+                <w:color w:val="FFFF00"/>
+                <w:kern w:val="0"/>
+                <w:sz w:val="16"/>
+                <w:szCs w:val="16"/>
+                <w:lang w:eastAsia="ja-JP"/>
+              </w:rPr>
+              <w:t>(</w:t>
+            </w:r>
+            <w:r>
+              <w:rPr>
+                <w:rFonts w:ascii="Courier New" w:eastAsiaTheme="minorEastAsia" w:hAnsi="Courier New" w:cs="Courier New"/>
+                <w:color w:val="FF0000"/>
+                <w:kern w:val="0"/>
+                <w:sz w:val="16"/>
+                <w:szCs w:val="16"/>
+                <w:lang w:eastAsia="ja-JP"/>
+              </w:rPr>
+              <w:t>'id'</w:t>
+            </w:r>
+            <w:r>
+              <w:rPr>
+                <w:rFonts w:ascii="Courier New" w:eastAsiaTheme="minorEastAsia" w:hAnsi="Courier New" w:cs="Courier New"/>
+                <w:color w:val="FFFFFF" w:themeColor="background1"/>
+                <w:kern w:val="0"/>
+                <w:sz w:val="16"/>
+                <w:szCs w:val="16"/>
+                <w:lang w:eastAsia="ja-JP"/>
+              </w:rPr>
+              <w:t xml:space="preserve">, </w:t>
+            </w:r>
+            <w:r>
+              <w:rPr>
+                <w:rFonts w:ascii="Courier New" w:eastAsiaTheme="minorEastAsia" w:hAnsi="Courier New" w:cs="Courier New"/>
+                <w:color w:val="FF0000"/>
+                <w:kern w:val="0"/>
+                <w:sz w:val="16"/>
+                <w:szCs w:val="16"/>
+                <w:lang w:eastAsia="ja-JP"/>
+              </w:rPr>
+              <w:t>'product'</w:t>
+            </w:r>
+            <w:r>
+              <w:rPr>
+                <w:rFonts w:ascii="Courier New" w:eastAsiaTheme="minorEastAsia" w:hAnsi="Courier New" w:cs="Courier New"/>
+                <w:color w:val="FFFFFF" w:themeColor="background1"/>
+                <w:kern w:val="0"/>
+                <w:sz w:val="16"/>
+                <w:szCs w:val="16"/>
+                <w:lang w:eastAsia="ja-JP"/>
+              </w:rPr>
+              <w:t xml:space="preserve">, </w:t>
+            </w:r>
+            <w:r>
+              <w:rPr>
+                <w:rFonts w:ascii="Courier New" w:eastAsiaTheme="minorEastAsia" w:hAnsi="Courier New" w:cs="Courier New"/>
+                <w:color w:val="FF0000"/>
+                <w:kern w:val="0"/>
+                <w:sz w:val="16"/>
+                <w:szCs w:val="16"/>
+                <w:lang w:eastAsia="ja-JP"/>
+              </w:rPr>
+              <w:t>'id_main_category'</w:t>
+            </w:r>
+            <w:r>
+              <w:rPr>
+                <w:rFonts w:ascii="Courier New" w:eastAsiaTheme="minorEastAsia" w:hAnsi="Courier New" w:cs="Courier New"/>
+                <w:color w:val="FFFFFF" w:themeColor="background1"/>
+                <w:kern w:val="0"/>
+                <w:sz w:val="16"/>
+                <w:szCs w:val="16"/>
+                <w:lang w:eastAsia="ja-JP"/>
+              </w:rPr>
+              <w:t xml:space="preserve">, </w:t>
+            </w:r>
+            <w:r>
+              <w:rPr>
+                <w:rFonts w:ascii="Courier New" w:eastAsiaTheme="minorEastAsia" w:hAnsi="Courier New" w:cs="Courier New"/>
+                <w:color w:val="FF0000"/>
+                <w:kern w:val="0"/>
+                <w:sz w:val="16"/>
+                <w:szCs w:val="16"/>
+                <w:lang w:eastAsia="ja-JP"/>
+              </w:rPr>
+              <w:t>'\Venus\src\Helium\Entity'</w:t>
+            </w:r>
+            <w:r>
+              <w:rPr>
+                <w:rFonts w:ascii="Courier New" w:eastAsiaTheme="minorEastAsia" w:hAnsi="Courier New" w:cs="Courier New"/>
+                <w:color w:val="FFFFFF" w:themeColor="background1"/>
+                <w:kern w:val="0"/>
+                <w:sz w:val="16"/>
+                <w:szCs w:val="16"/>
+                <w:lang w:eastAsia="ja-JP"/>
+              </w:rPr>
+              <w:t>);</w:t>
+            </w:r>
+          </w:p>
+          <w:p>
+            <w:pPr>
+              <w:autoSpaceDE w:val="0"/>
+              <w:autoSpaceDN w:val="0"/>
+              <w:adjustRightInd w:val="0"/>
+              <w:spacing w:before="0" w:after="0" w:line="240" w:lineRule="auto"/>
+              <w:rPr>
+                <w:rFonts w:ascii="Courier New" w:eastAsiaTheme="minorEastAsia" w:hAnsi="Courier New" w:cs="Courier New"/>
+                <w:b/>
+                <w:bCs/>
+                <w:color w:val="FFFF00"/>
+                <w:kern w:val="0"/>
+                <w:sz w:val="16"/>
+                <w:szCs w:val="16"/>
+                <w:lang w:eastAsia="ja-JP"/>
+              </w:rPr>
+            </w:pPr>
+            <w:r>
+              <w:rPr>
+                <w:rFonts w:ascii="Courier New" w:eastAsiaTheme="minorEastAsia" w:hAnsi="Courier New" w:cs="Courier New"/>
+                <w:color w:val="FFFFFF" w:themeColor="background1"/>
+                <w:kern w:val="0"/>
+                <w:sz w:val="16"/>
+                <w:szCs w:val="16"/>
+                <w:lang w:eastAsia="ja-JP"/>
+              </w:rPr>
+              <w:t>}</w:t>
+            </w:r>
+            <w:r>
+              <w:rPr>
+                <w:rFonts w:ascii="Courier New" w:eastAsiaTheme="minorEastAsia" w:hAnsi="Courier New" w:cs="Courier New"/>
+                <w:b/>
+                <w:bCs/>
+                <w:color w:val="FFFF00"/>
+                <w:kern w:val="0"/>
+                <w:sz w:val="16"/>
+                <w:szCs w:val="16"/>
+                <w:lang w:eastAsia="ja-JP"/>
+              </w:rPr>
+              <w:t xml:space="preserve"> </w:t>
+            </w:r>
+          </w:p>
+          <w:p>
+            <w:pPr>
+              <w:autoSpaceDE w:val="0"/>
+              <w:autoSpaceDN w:val="0"/>
+              <w:adjustRightInd w:val="0"/>
+              <w:spacing w:before="0" w:after="0" w:line="240" w:lineRule="auto"/>
+              <w:rPr>
+                <w:rFonts w:ascii="Courier New" w:eastAsiaTheme="minorEastAsia" w:hAnsi="Courier New" w:cs="Courier New"/>
+                <w:b/>
+                <w:bCs/>
+                <w:color w:val="FFFF00"/>
+                <w:kern w:val="0"/>
+                <w:sz w:val="16"/>
+                <w:szCs w:val="16"/>
+                <w:lang w:eastAsia="ja-JP"/>
+              </w:rPr>
+            </w:pPr>
+          </w:p>
+          <w:p>
+            <w:pPr>
+              <w:autoSpaceDE w:val="0"/>
+              <w:autoSpaceDN w:val="0"/>
+              <w:adjustRightInd w:val="0"/>
+              <w:spacing w:before="0" w:after="0" w:line="240" w:lineRule="auto"/>
+              <w:rPr>
+                <w:rFonts w:ascii="Courier New" w:eastAsiaTheme="minorEastAsia" w:hAnsi="Courier New" w:cs="Courier New"/>
+                <w:color w:val="FFFFFF" w:themeColor="background1"/>
+                <w:kern w:val="0"/>
+                <w:sz w:val="16"/>
+                <w:szCs w:val="16"/>
+                <w:lang w:eastAsia="ja-JP"/>
+              </w:rPr>
+            </w:pPr>
+            <w:r>
+              <w:rPr>
+                <w:rFonts w:ascii="Courier New" w:eastAsiaTheme="minorEastAsia" w:hAnsi="Courier New" w:cs="Courier New"/>
+                <w:b/>
+                <w:bCs/>
+                <w:color w:val="FFFF00"/>
+                <w:kern w:val="0"/>
+                <w:sz w:val="16"/>
+                <w:szCs w:val="16"/>
+                <w:lang w:eastAsia="ja-JP"/>
+              </w:rPr>
+              <w:t xml:space="preserve">public function </w:t>
+            </w:r>
+            <w:r>
+              <w:rPr>
+                <w:rFonts w:ascii="Courier New" w:eastAsiaTheme="minorEastAsia" w:hAnsi="Courier New" w:cs="Courier New"/>
+                <w:color w:val="92D050"/>
+                <w:kern w:val="0"/>
+                <w:sz w:val="16"/>
+                <w:szCs w:val="16"/>
+                <w:lang w:eastAsia="ja-JP"/>
+              </w:rPr>
+              <w:t>initialize</w:t>
+            </w:r>
+            <w:r>
+              <w:rPr>
+                <w:rFonts w:ascii="Courier New" w:eastAsiaTheme="minorEastAsia" w:hAnsi="Courier New" w:cs="Courier New"/>
+                <w:color w:val="FFFFFF" w:themeColor="background1"/>
+                <w:kern w:val="0"/>
+                <w:sz w:val="16"/>
+                <w:szCs w:val="16"/>
+                <w:lang w:eastAsia="ja-JP"/>
+              </w:rPr>
+              <w:t>()</w:t>
+            </w:r>
+          </w:p>
+          <w:p>
+            <w:pPr>
+              <w:autoSpaceDE w:val="0"/>
+              <w:autoSpaceDN w:val="0"/>
+              <w:adjustRightInd w:val="0"/>
+              <w:spacing w:before="0" w:after="0" w:line="240" w:lineRule="auto"/>
+              <w:rPr>
+                <w:rFonts w:ascii="Courier New" w:eastAsiaTheme="minorEastAsia" w:hAnsi="Courier New" w:cs="Courier New"/>
+                <w:color w:val="FFFFFF" w:themeColor="background1"/>
+                <w:kern w:val="0"/>
+                <w:sz w:val="16"/>
+                <w:szCs w:val="16"/>
+                <w:lang w:eastAsia="ja-JP"/>
+              </w:rPr>
+            </w:pPr>
+            <w:r>
+              <w:rPr>
+                <w:rFonts w:ascii="Courier New" w:eastAsiaTheme="minorEastAsia" w:hAnsi="Courier New" w:cs="Courier New"/>
+                <w:color w:val="FFFFFF" w:themeColor="background1"/>
+                <w:kern w:val="0"/>
+                <w:sz w:val="16"/>
+                <w:szCs w:val="16"/>
+                <w:lang w:eastAsia="ja-JP"/>
+              </w:rPr>
+              <w:t>{</w:t>
+            </w:r>
+          </w:p>
+          <w:p>
+            <w:pPr>
+              <w:autoSpaceDE w:val="0"/>
+              <w:autoSpaceDN w:val="0"/>
+              <w:adjustRightInd w:val="0"/>
+              <w:spacing w:before="0" w:after="0" w:line="240" w:lineRule="auto"/>
+              <w:rPr>
+                <w:rFonts w:ascii="Courier New" w:eastAsiaTheme="minorEastAsia" w:hAnsi="Courier New" w:cs="Courier New"/>
+                <w:color w:val="FFFFFF" w:themeColor="background1"/>
+                <w:kern w:val="0"/>
+                <w:sz w:val="16"/>
+                <w:szCs w:val="16"/>
+                <w:lang w:eastAsia="ja-JP"/>
+              </w:rPr>
+            </w:pPr>
+            <w:r>
+              <w:rPr>
+                <w:rFonts w:ascii="Courier New" w:eastAsiaTheme="minorEastAsia" w:hAnsi="Courier New" w:cs="Courier New"/>
+                <w:color w:val="FFFF00"/>
+                <w:kern w:val="0"/>
+                <w:sz w:val="16"/>
+                <w:szCs w:val="16"/>
+                <w:lang w:eastAsia="ja-JP"/>
+              </w:rPr>
+              <w:t xml:space="preserve">    </w:t>
+            </w:r>
+            <w:r>
+              <w:rPr>
+                <w:rFonts w:ascii="Courier New" w:eastAsiaTheme="minorEastAsia" w:hAnsi="Courier New" w:cs="Courier New"/>
+                <w:color w:val="FFC000"/>
+                <w:kern w:val="0"/>
+                <w:sz w:val="16"/>
+                <w:szCs w:val="16"/>
+                <w:lang w:eastAsia="ja-JP"/>
+              </w:rPr>
+              <w:t>$this</w:t>
+            </w:r>
+            <w:r>
+              <w:rPr>
+                <w:rFonts w:ascii="Courier New" w:eastAsiaTheme="minorEastAsia" w:hAnsi="Courier New" w:cs="Courier New"/>
+                <w:color w:val="FFFF00"/>
+                <w:kern w:val="0"/>
+                <w:sz w:val="16"/>
+                <w:szCs w:val="16"/>
+                <w:lang w:eastAsia="ja-JP"/>
+              </w:rPr>
+              <w:t>-&gt;</w:t>
+            </w:r>
+            <w:r>
+              <w:rPr>
+                <w:rFonts w:ascii="Courier New" w:eastAsiaTheme="minorEastAsia" w:hAnsi="Courier New" w:cs="Courier New"/>
+                <w:color w:val="92D050"/>
+                <w:kern w:val="0"/>
+                <w:sz w:val="16"/>
+                <w:szCs w:val="16"/>
+                <w:lang w:eastAsia="ja-JP"/>
+              </w:rPr>
+              <w:t>has</w:t>
+            </w:r>
+            <w:r>
+              <w:rPr>
+                <w:rFonts w:ascii="Courier New" w:eastAsiaTheme="minorEastAsia" w:hAnsi="Courier New" w:cs="Courier New"/>
+                <w:color w:val="92D050"/>
+                <w:kern w:val="0"/>
+                <w:sz w:val="16"/>
+                <w:szCs w:val="16"/>
+                <w:lang w:eastAsia="ja-JP"/>
+              </w:rPr>
+              <w:t>One</w:t>
+            </w:r>
+            <w:r>
+              <w:rPr>
+                <w:rFonts w:ascii="Courier New" w:eastAsiaTheme="minorEastAsia" w:hAnsi="Courier New" w:cs="Courier New"/>
+                <w:color w:val="FFFF00"/>
+                <w:kern w:val="0"/>
+                <w:sz w:val="16"/>
+                <w:szCs w:val="16"/>
+                <w:lang w:eastAsia="ja-JP"/>
+              </w:rPr>
+              <w:t>(</w:t>
+            </w:r>
+            <w:r>
+              <w:rPr>
+                <w:rFonts w:ascii="Courier New" w:eastAsiaTheme="minorEastAsia" w:hAnsi="Courier New" w:cs="Courier New"/>
+                <w:color w:val="FF0000"/>
+                <w:kern w:val="0"/>
+                <w:sz w:val="16"/>
+                <w:szCs w:val="16"/>
+                <w:lang w:eastAsia="ja-JP"/>
+              </w:rPr>
+              <w:t>'id'</w:t>
+            </w:r>
+            <w:r>
+              <w:rPr>
+                <w:rFonts w:ascii="Courier New" w:eastAsiaTheme="minorEastAsia" w:hAnsi="Courier New" w:cs="Courier New"/>
+                <w:color w:val="FFFFFF" w:themeColor="background1"/>
+                <w:kern w:val="0"/>
+                <w:sz w:val="16"/>
+                <w:szCs w:val="16"/>
+                <w:lang w:eastAsia="ja-JP"/>
+              </w:rPr>
+              <w:t xml:space="preserve">, </w:t>
+            </w:r>
+            <w:r>
+              <w:rPr>
+                <w:rFonts w:ascii="Courier New" w:eastAsiaTheme="minorEastAsia" w:hAnsi="Courier New" w:cs="Courier New"/>
+                <w:color w:val="FF0000"/>
+                <w:kern w:val="0"/>
+                <w:sz w:val="16"/>
+                <w:szCs w:val="16"/>
+                <w:lang w:eastAsia="ja-JP"/>
+              </w:rPr>
+              <w:t>'product'</w:t>
+            </w:r>
+            <w:r>
+              <w:rPr>
+                <w:rFonts w:ascii="Courier New" w:eastAsiaTheme="minorEastAsia" w:hAnsi="Courier New" w:cs="Courier New"/>
+                <w:color w:val="FFFFFF" w:themeColor="background1"/>
+                <w:kern w:val="0"/>
+                <w:sz w:val="16"/>
+                <w:szCs w:val="16"/>
+                <w:lang w:eastAsia="ja-JP"/>
+              </w:rPr>
+              <w:t xml:space="preserve">, </w:t>
+            </w:r>
+            <w:r>
+              <w:rPr>
+                <w:rFonts w:ascii="Courier New" w:eastAsiaTheme="minorEastAsia" w:hAnsi="Courier New" w:cs="Courier New"/>
+                <w:color w:val="FF0000"/>
+                <w:kern w:val="0"/>
+                <w:sz w:val="16"/>
+                <w:szCs w:val="16"/>
+                <w:lang w:eastAsia="ja-JP"/>
+              </w:rPr>
+              <w:t>'id_main_category'</w:t>
+            </w:r>
+            <w:r>
+              <w:rPr>
+                <w:rFonts w:ascii="Courier New" w:eastAsiaTheme="minorEastAsia" w:hAnsi="Courier New" w:cs="Courier New"/>
+                <w:color w:val="FFFFFF" w:themeColor="background1"/>
+                <w:kern w:val="0"/>
+                <w:sz w:val="16"/>
+                <w:szCs w:val="16"/>
+                <w:lang w:eastAsia="ja-JP"/>
+              </w:rPr>
+              <w:t xml:space="preserve">, </w:t>
+            </w:r>
+            <w:r>
+              <w:rPr>
+                <w:rFonts w:ascii="Courier New" w:eastAsiaTheme="minorEastAsia" w:hAnsi="Courier New" w:cs="Courier New"/>
+                <w:color w:val="FF0000"/>
+                <w:kern w:val="0"/>
+                <w:sz w:val="16"/>
+                <w:szCs w:val="16"/>
+                <w:lang w:eastAsia="ja-JP"/>
+              </w:rPr>
+              <w:t>'\Venus\src\Helium\Entity'</w:t>
+            </w:r>
+            <w:r>
+              <w:rPr>
+                <w:rFonts w:ascii="Courier New" w:eastAsiaTheme="minorEastAsia" w:hAnsi="Courier New" w:cs="Courier New"/>
+                <w:color w:val="FFFFFF" w:themeColor="background1"/>
+                <w:kern w:val="0"/>
+                <w:sz w:val="16"/>
+                <w:szCs w:val="16"/>
+                <w:lang w:eastAsia="ja-JP"/>
+              </w:rPr>
+              <w:t>);</w:t>
+            </w:r>
+          </w:p>
+          <w:p>
+            <w:pPr>
+              <w:autoSpaceDE w:val="0"/>
+              <w:autoSpaceDN w:val="0"/>
+              <w:adjustRightInd w:val="0"/>
+              <w:spacing w:before="0" w:after="0" w:line="240" w:lineRule="auto"/>
+              <w:rPr>
+                <w:rFonts w:ascii="Courier New" w:eastAsiaTheme="minorEastAsia" w:hAnsi="Courier New" w:cs="Courier New"/>
+                <w:color w:val="FFFFFF" w:themeColor="background1"/>
+                <w:kern w:val="0"/>
+                <w:sz w:val="16"/>
+                <w:szCs w:val="16"/>
+                <w:lang w:val="fr-FR" w:eastAsia="ja-JP"/>
+              </w:rPr>
+            </w:pPr>
+            <w:r>
+              <w:rPr>
+                <w:rFonts w:ascii="Courier New" w:eastAsiaTheme="minorEastAsia" w:hAnsi="Courier New" w:cs="Courier New"/>
+                <w:color w:val="FFFFFF" w:themeColor="background1"/>
+                <w:kern w:val="0"/>
+                <w:sz w:val="16"/>
+                <w:szCs w:val="16"/>
+                <w:lang w:val="fr-FR" w:eastAsia="ja-JP"/>
+              </w:rPr>
+              <w:t>}</w:t>
+            </w:r>
+          </w:p>
+          <w:p>
+            <w:pPr>
+              <w:autoSpaceDE w:val="0"/>
+              <w:autoSpaceDN w:val="0"/>
+              <w:adjustRightInd w:val="0"/>
+              <w:spacing w:before="0" w:after="0" w:line="240" w:lineRule="auto"/>
+              <w:rPr>
+                <w:rFonts w:ascii="Courier New" w:hAnsi="Courier New" w:cs="Courier New"/>
+                <w:b/>
+                <w:sz w:val="16"/>
+                <w:szCs w:val="16"/>
+                <w:lang w:val="fr-FR"/>
+              </w:rPr>
+            </w:pPr>
+            <w:r>
+              <w:rPr>
+                <w:rFonts w:ascii="Consolas" w:eastAsiaTheme="minorEastAsia" w:hAnsi="Consolas" w:cs="Consolas"/>
+                <w:color w:val="FFFFFF" w:themeColor="background1"/>
+                <w:kern w:val="0"/>
+                <w:lang w:val="fr-FR" w:eastAsia="ja-JP"/>
+              </w:rPr>
+              <w:t xml:space="preserve"> </w:t>
+            </w:r>
+          </w:p>
+        </w:tc>
+      </w:tr>
+    </w:tbl>
+    <w:p>
+      <w:pPr>
+        <w:pStyle w:val="NormalWeb"/>
+        <w:shd w:val="clear" w:color="auto" w:fill="FFFFFF"/>
+        <w:spacing w:before="0" w:after="255"/>
+        <w:rPr>
+          <w:rFonts w:asciiTheme="minorHAnsi" w:hAnsiTheme="minorHAnsi" w:cs="Miriam"/>
+          <w:szCs w:val="24"/>
+          <w:lang w:val="fr-FR"/>
+        </w:rPr>
+      </w:pPr>
+      <w:r>
+        <w:rPr>
+          <w:rFonts w:asciiTheme="minorHAnsi" w:hAnsiTheme="minorHAnsi" w:cs="Miriam"/>
+          <w:szCs w:val="24"/>
+          <w:lang w:val="fr-FR"/>
+        </w:rPr>
+        <w:t>Dans ces fonctions, le premier paramètre correspond au champ de l’entité sur lequel on fera la jointure, le deuxième paramètre est le nom de l’entité destinataire sur laquelle on veut fait la jointure, le troisième paramètre est le nom du champ de l’entité destinataire sur lequel on fait la jointure et le quatrième paramètre est le namespace de l’entité destinataire.</w:t>
+      </w:r>
+    </w:p>
+    <w:p>
+      <w:pPr>
+        <w:rPr>
+          <w:rFonts w:cs="Miriam"/>
+          <w:sz w:val="24"/>
+          <w:szCs w:val="24"/>
+          <w:lang w:val="fr-FR"/>
+        </w:rPr>
+      </w:pPr>
+      <w:r>
+        <w:rPr>
+          <w:rFonts w:cs="Miriam"/>
+          <w:sz w:val="24"/>
+          <w:szCs w:val="24"/>
+          <w:lang w:val="fr-FR"/>
+        </w:rPr>
+        <w:t xml:space="preserve">Quand vous avez déclaré vos relations, vous pouvez appeler votre relation en ajoutant get_ au nom de l’entité destinataire sur laquelle on fait la jointure : </w:t>
+      </w:r>
+    </w:p>
+    <w:tbl>
+      <w:tblPr>
+        <w:tblStyle w:val="Grilledutableau"/>
+        <w:tblW w:w="0" w:type="auto"/>
+        <w:shd w:val="clear" w:color="auto" w:fill="000000" w:themeFill="text1"/>
+        <w:tblLook w:val="04A0" w:firstRow="1" w:lastRow="0" w:firstColumn="1" w:lastColumn="0" w:noHBand="0" w:noVBand="1"/>
+      </w:tblPr>
+      <w:tblGrid>
+        <w:gridCol w:w="9211"/>
+      </w:tblGrid>
+      <w:tr>
+        <w:tc>
+          <w:tcPr>
+            <w:tcW w:w="9211" w:type="dxa"/>
+            <w:shd w:val="clear" w:color="auto" w:fill="000000" w:themeFill="text1"/>
+          </w:tcPr>
+          <w:p>
+            <w:pPr>
+              <w:autoSpaceDE w:val="0"/>
+              <w:autoSpaceDN w:val="0"/>
+              <w:adjustRightInd w:val="0"/>
+              <w:spacing w:before="0" w:after="0" w:line="240" w:lineRule="auto"/>
+              <w:rPr>
+                <w:rFonts w:ascii="Consolas" w:eastAsiaTheme="minorEastAsia" w:hAnsi="Consolas" w:cs="Consolas"/>
+                <w:color w:val="FFFFFF" w:themeColor="background1"/>
+                <w:kern w:val="0"/>
+                <w:lang w:val="fr-FR" w:eastAsia="ja-JP"/>
+              </w:rPr>
+            </w:pPr>
+          </w:p>
+          <w:p>
+            <w:pPr>
+              <w:autoSpaceDE w:val="0"/>
+              <w:autoSpaceDN w:val="0"/>
+              <w:adjustRightInd w:val="0"/>
+              <w:spacing w:before="0" w:after="0" w:line="240" w:lineRule="auto"/>
+              <w:rPr>
+                <w:rFonts w:ascii="Courier New" w:eastAsiaTheme="minorEastAsia" w:hAnsi="Courier New" w:cs="Courier New"/>
+                <w:b/>
+                <w:bCs/>
+                <w:color w:val="FFFF00"/>
+                <w:kern w:val="0"/>
+                <w:sz w:val="16"/>
+                <w:szCs w:val="16"/>
+                <w:lang w:eastAsia="ja-JP"/>
+              </w:rPr>
+            </w:pPr>
+            <w:r>
+              <w:rPr>
+                <w:rFonts w:ascii="Courier New" w:eastAsiaTheme="minorEastAsia" w:hAnsi="Courier New" w:cs="Courier New"/>
+                <w:b/>
+                <w:bCs/>
+                <w:color w:val="FFFF00"/>
+                <w:kern w:val="0"/>
+                <w:sz w:val="16"/>
+                <w:szCs w:val="16"/>
+                <w:lang w:eastAsia="ja-JP"/>
+              </w:rPr>
+              <w:t>$oMyCategory</w:t>
+            </w:r>
+            <w:r>
+              <w:rPr>
+                <w:rFonts w:ascii="Courier New" w:eastAsiaTheme="minorEastAsia" w:hAnsi="Courier New" w:cs="Courier New"/>
+                <w:color w:val="FFFFFF" w:themeColor="background1"/>
+                <w:kern w:val="0"/>
+                <w:sz w:val="16"/>
+                <w:szCs w:val="16"/>
+                <w:lang w:eastAsia="ja-JP"/>
+              </w:rPr>
+              <w:t>-&gt;</w:t>
+            </w:r>
+            <w:r>
+              <w:rPr>
+                <w:rFonts w:ascii="Courier New" w:eastAsiaTheme="minorEastAsia" w:hAnsi="Courier New" w:cs="Courier New"/>
+                <w:color w:val="92D050"/>
+                <w:kern w:val="0"/>
+                <w:sz w:val="16"/>
+                <w:szCs w:val="16"/>
+                <w:lang w:eastAsia="ja-JP"/>
+              </w:rPr>
+              <w:t>get_product</w:t>
+            </w:r>
+            <w:r>
+              <w:rPr>
+                <w:rFonts w:ascii="Courier New" w:eastAsiaTheme="minorEastAsia" w:hAnsi="Courier New" w:cs="Courier New"/>
+                <w:color w:val="FFFFFF" w:themeColor="background1"/>
+                <w:kern w:val="0"/>
+                <w:sz w:val="16"/>
+                <w:szCs w:val="16"/>
+                <w:lang w:eastAsia="ja-JP"/>
+              </w:rPr>
+              <w:t>();</w:t>
+            </w:r>
+          </w:p>
+          <w:p>
+            <w:pPr>
+              <w:autoSpaceDE w:val="0"/>
+              <w:autoSpaceDN w:val="0"/>
+              <w:adjustRightInd w:val="0"/>
+              <w:spacing w:before="0" w:after="0" w:line="240" w:lineRule="auto"/>
+              <w:rPr>
+                <w:rFonts w:ascii="Courier New" w:hAnsi="Courier New" w:cs="Courier New"/>
+                <w:b/>
+                <w:sz w:val="16"/>
+                <w:szCs w:val="16"/>
+                <w:lang w:val="fr-FR"/>
+              </w:rPr>
+            </w:pPr>
+            <w:r>
+              <w:rPr>
+                <w:rFonts w:ascii="Consolas" w:eastAsiaTheme="minorEastAsia" w:hAnsi="Consolas" w:cs="Consolas"/>
+                <w:color w:val="FFFFFF" w:themeColor="background1"/>
+                <w:kern w:val="0"/>
+                <w:lang w:val="fr-FR" w:eastAsia="ja-JP"/>
+              </w:rPr>
+              <w:t xml:space="preserve">    </w:t>
+            </w:r>
+          </w:p>
+        </w:tc>
+      </w:tr>
+    </w:tbl>
+    <w:p>
+      <w:pPr>
+        <w:rPr>
+          <w:rFonts w:cs="Miriam"/>
+          <w:sz w:val="24"/>
+          <w:szCs w:val="24"/>
+          <w:lang w:val="fr-FR"/>
+        </w:rPr>
+      </w:pPr>
+      <w:r>
+        <w:rPr>
+          <w:rFonts w:cs="Miriam"/>
+          <w:szCs w:val="24"/>
+          <w:lang w:val="fr-FR"/>
+        </w:rPr>
+        <w:br/>
+      </w:r>
+      <w:r>
+        <w:rPr>
+          <w:rFonts w:cs="Miriam"/>
+          <w:sz w:val="24"/>
+          <w:szCs w:val="24"/>
+          <w:lang w:val="fr-FR"/>
+        </w:rPr>
+        <w:t xml:space="preserve">Nous pouvons également définit une fonction qui prendra cette fonction grâce à la méthode getRelated() : </w:t>
+      </w:r>
+    </w:p>
+    <w:tbl>
+      <w:tblPr>
+        <w:tblStyle w:val="Grilledutableau"/>
+        <w:tblW w:w="0" w:type="auto"/>
+        <w:shd w:val="clear" w:color="auto" w:fill="000000" w:themeFill="text1"/>
+        <w:tblLook w:val="04A0" w:firstRow="1" w:lastRow="0" w:firstColumn="1" w:lastColumn="0" w:noHBand="0" w:noVBand="1"/>
+      </w:tblPr>
+      <w:tblGrid>
+        <w:gridCol w:w="9211"/>
+      </w:tblGrid>
+      <w:tr>
+        <w:tc>
+          <w:tcPr>
+            <w:tcW w:w="9211" w:type="dxa"/>
+            <w:shd w:val="clear" w:color="auto" w:fill="000000" w:themeFill="text1"/>
+          </w:tcPr>
+          <w:p>
+            <w:pPr>
+              <w:autoSpaceDE w:val="0"/>
+              <w:autoSpaceDN w:val="0"/>
+              <w:adjustRightInd w:val="0"/>
+              <w:spacing w:before="0" w:after="0" w:line="240" w:lineRule="auto"/>
+              <w:rPr>
+                <w:rFonts w:ascii="Consolas" w:eastAsiaTheme="minorEastAsia" w:hAnsi="Consolas" w:cs="Consolas"/>
+                <w:color w:val="FFFFFF" w:themeColor="background1"/>
+                <w:kern w:val="0"/>
+                <w:lang w:val="fr-FR" w:eastAsia="ja-JP"/>
+              </w:rPr>
+            </w:pPr>
+          </w:p>
+          <w:p>
+            <w:pPr>
+              <w:autoSpaceDE w:val="0"/>
+              <w:autoSpaceDN w:val="0"/>
+              <w:adjustRightInd w:val="0"/>
+              <w:spacing w:before="0" w:after="0" w:line="240" w:lineRule="auto"/>
+              <w:rPr>
+                <w:rFonts w:ascii="Courier New" w:eastAsiaTheme="minorEastAsia" w:hAnsi="Courier New" w:cs="Courier New"/>
+                <w:color w:val="FFFFFF" w:themeColor="background1"/>
+                <w:kern w:val="0"/>
+                <w:sz w:val="16"/>
+                <w:szCs w:val="16"/>
+                <w:lang w:eastAsia="ja-JP"/>
+              </w:rPr>
+            </w:pPr>
+            <w:r>
+              <w:rPr>
+                <w:rFonts w:ascii="Courier New" w:eastAsiaTheme="minorEastAsia" w:hAnsi="Courier New" w:cs="Courier New"/>
+                <w:b/>
+                <w:bCs/>
+                <w:color w:val="FFFF00"/>
+                <w:kern w:val="0"/>
+                <w:sz w:val="16"/>
+                <w:szCs w:val="16"/>
+                <w:lang w:eastAsia="ja-JP"/>
+              </w:rPr>
+              <w:t xml:space="preserve">public function </w:t>
+            </w:r>
+            <w:r>
+              <w:rPr>
+                <w:rFonts w:ascii="Courier New" w:eastAsiaTheme="minorEastAsia" w:hAnsi="Courier New" w:cs="Courier New"/>
+                <w:color w:val="92D050"/>
+                <w:kern w:val="0"/>
+                <w:sz w:val="16"/>
+                <w:szCs w:val="16"/>
+                <w:lang w:eastAsia="ja-JP"/>
+              </w:rPr>
+              <w:t>GetMaRelation</w:t>
+            </w:r>
+            <w:r>
+              <w:rPr>
+                <w:rFonts w:ascii="Courier New" w:eastAsiaTheme="minorEastAsia" w:hAnsi="Courier New" w:cs="Courier New"/>
+                <w:color w:val="92D050"/>
+                <w:kern w:val="0"/>
+                <w:sz w:val="16"/>
+                <w:szCs w:val="16"/>
+                <w:lang w:eastAsia="ja-JP"/>
+              </w:rPr>
+              <w:t>AProduct</w:t>
+            </w:r>
+            <w:r>
+              <w:rPr>
+                <w:rFonts w:ascii="Courier New" w:eastAsiaTheme="minorEastAsia" w:hAnsi="Courier New" w:cs="Courier New"/>
+                <w:color w:val="FFFFFF" w:themeColor="background1"/>
+                <w:kern w:val="0"/>
+                <w:sz w:val="16"/>
+                <w:szCs w:val="16"/>
+                <w:lang w:eastAsia="ja-JP"/>
+              </w:rPr>
+              <w:t>(</w:t>
+            </w:r>
+            <w:r>
+              <w:rPr>
+                <w:rFonts w:ascii="Courier New" w:eastAsiaTheme="minorEastAsia" w:hAnsi="Courier New" w:cs="Courier New"/>
+                <w:color w:val="FFC000"/>
+                <w:kern w:val="0"/>
+                <w:sz w:val="16"/>
+                <w:szCs w:val="16"/>
+                <w:lang w:eastAsia="ja-JP"/>
+              </w:rPr>
+              <w:t>$mParameters</w:t>
+            </w:r>
+            <w:r>
+              <w:rPr>
+                <w:rFonts w:ascii="Courier New" w:eastAsiaTheme="minorEastAsia" w:hAnsi="Courier New" w:cs="Courier New"/>
+                <w:color w:val="FFFFFF" w:themeColor="background1"/>
+                <w:kern w:val="0"/>
+                <w:sz w:val="16"/>
+                <w:szCs w:val="16"/>
+                <w:lang w:eastAsia="ja-JP"/>
+              </w:rPr>
+              <w:t>)</w:t>
+            </w:r>
+          </w:p>
+          <w:p>
+            <w:pPr>
+              <w:autoSpaceDE w:val="0"/>
+              <w:autoSpaceDN w:val="0"/>
+              <w:adjustRightInd w:val="0"/>
+              <w:spacing w:before="0" w:after="0" w:line="240" w:lineRule="auto"/>
+              <w:rPr>
+                <w:rFonts w:ascii="Courier New" w:eastAsiaTheme="minorEastAsia" w:hAnsi="Courier New" w:cs="Courier New"/>
+                <w:color w:val="FFFFFF" w:themeColor="background1"/>
+                <w:kern w:val="0"/>
+                <w:sz w:val="16"/>
+                <w:szCs w:val="16"/>
+                <w:lang w:eastAsia="ja-JP"/>
+              </w:rPr>
+            </w:pPr>
+            <w:r>
+              <w:rPr>
+                <w:rFonts w:ascii="Courier New" w:eastAsiaTheme="minorEastAsia" w:hAnsi="Courier New" w:cs="Courier New"/>
+                <w:color w:val="FFFFFF" w:themeColor="background1"/>
+                <w:kern w:val="0"/>
+                <w:sz w:val="16"/>
+                <w:szCs w:val="16"/>
+                <w:lang w:eastAsia="ja-JP"/>
+              </w:rPr>
+              <w:t>{</w:t>
+            </w:r>
+          </w:p>
+          <w:p>
+            <w:pPr>
+              <w:autoSpaceDE w:val="0"/>
+              <w:autoSpaceDN w:val="0"/>
+              <w:adjustRightInd w:val="0"/>
+              <w:spacing w:before="0" w:after="0" w:line="240" w:lineRule="auto"/>
+              <w:rPr>
+                <w:rFonts w:ascii="Courier New" w:eastAsiaTheme="minorEastAsia" w:hAnsi="Courier New" w:cs="Courier New"/>
+                <w:color w:val="FFFFFF" w:themeColor="background1"/>
+                <w:kern w:val="0"/>
+                <w:sz w:val="16"/>
+                <w:szCs w:val="16"/>
+                <w:lang w:eastAsia="ja-JP"/>
+              </w:rPr>
+            </w:pPr>
+            <w:r>
+              <w:rPr>
+                <w:rFonts w:ascii="Courier New" w:eastAsiaTheme="minorEastAsia" w:hAnsi="Courier New" w:cs="Courier New"/>
+                <w:color w:val="FFFF00"/>
+                <w:kern w:val="0"/>
+                <w:sz w:val="16"/>
+                <w:szCs w:val="16"/>
+                <w:lang w:eastAsia="ja-JP"/>
+              </w:rPr>
+              <w:t xml:space="preserve">    </w:t>
+            </w:r>
+            <w:r>
+              <w:rPr>
+                <w:rFonts w:ascii="Courier New" w:eastAsiaTheme="minorEastAsia" w:hAnsi="Courier New" w:cs="Courier New"/>
+                <w:color w:val="FFFF00"/>
+                <w:kern w:val="0"/>
+                <w:sz w:val="16"/>
+                <w:szCs w:val="16"/>
+                <w:lang w:eastAsia="ja-JP"/>
+              </w:rPr>
+              <w:t>r</w:t>
+            </w:r>
+            <w:bookmarkStart w:id="3" w:name="_GoBack"/>
+            <w:bookmarkEnd w:id="3"/>
+            <w:r>
+              <w:rPr>
+                <w:rFonts w:ascii="Courier New" w:eastAsiaTheme="minorEastAsia" w:hAnsi="Courier New" w:cs="Courier New"/>
+                <w:color w:val="FFFF00"/>
+                <w:kern w:val="0"/>
+                <w:sz w:val="16"/>
+                <w:szCs w:val="16"/>
+                <w:lang w:eastAsia="ja-JP"/>
+              </w:rPr>
+              <w:t xml:space="preserve">eturn </w:t>
+            </w:r>
+            <w:r>
+              <w:rPr>
+                <w:rFonts w:ascii="Courier New" w:eastAsiaTheme="minorEastAsia" w:hAnsi="Courier New" w:cs="Courier New"/>
+                <w:color w:val="FFC000"/>
+                <w:kern w:val="0"/>
+                <w:sz w:val="16"/>
+                <w:szCs w:val="16"/>
+                <w:lang w:eastAsia="ja-JP"/>
+              </w:rPr>
+              <w:t>$this</w:t>
+            </w:r>
+            <w:r>
+              <w:rPr>
+                <w:rFonts w:ascii="Courier New" w:eastAsiaTheme="minorEastAsia" w:hAnsi="Courier New" w:cs="Courier New"/>
+                <w:color w:val="FFFF00"/>
+                <w:kern w:val="0"/>
+                <w:sz w:val="16"/>
+                <w:szCs w:val="16"/>
+                <w:lang w:eastAsia="ja-JP"/>
+              </w:rPr>
+              <w:t>-&gt;</w:t>
+            </w:r>
+            <w:r>
+              <w:rPr>
+                <w:rFonts w:ascii="Courier New" w:eastAsiaTheme="minorEastAsia" w:hAnsi="Courier New" w:cs="Courier New"/>
+                <w:color w:val="92D050"/>
+                <w:kern w:val="0"/>
+                <w:sz w:val="16"/>
+                <w:szCs w:val="16"/>
+                <w:lang w:eastAsia="ja-JP"/>
+              </w:rPr>
+              <w:t>getRelated</w:t>
+            </w:r>
+            <w:r>
+              <w:rPr>
+                <w:rFonts w:ascii="Courier New" w:eastAsiaTheme="minorEastAsia" w:hAnsi="Courier New" w:cs="Courier New"/>
+                <w:color w:val="FFFF00"/>
+                <w:kern w:val="0"/>
+                <w:sz w:val="16"/>
+                <w:szCs w:val="16"/>
+                <w:lang w:eastAsia="ja-JP"/>
+              </w:rPr>
+              <w:t>(</w:t>
+            </w:r>
+            <w:r>
+              <w:rPr>
+                <w:rFonts w:ascii="Courier New" w:eastAsiaTheme="minorEastAsia" w:hAnsi="Courier New" w:cs="Courier New"/>
+                <w:color w:val="FF0000"/>
+                <w:kern w:val="0"/>
+                <w:sz w:val="16"/>
+                <w:szCs w:val="16"/>
+                <w:lang w:eastAsia="ja-JP"/>
+              </w:rPr>
+              <w:t>'product</w:t>
+            </w:r>
+            <w:r>
+              <w:rPr>
+                <w:rFonts w:ascii="Courier New" w:eastAsiaTheme="minorEastAsia" w:hAnsi="Courier New" w:cs="Courier New"/>
+                <w:color w:val="FF0000"/>
+                <w:kern w:val="0"/>
+                <w:sz w:val="16"/>
+                <w:szCs w:val="16"/>
+                <w:lang w:eastAsia="ja-JP"/>
+              </w:rPr>
+              <w:t>'</w:t>
+            </w:r>
+            <w:r>
+              <w:rPr>
+                <w:rFonts w:ascii="Courier New" w:eastAsiaTheme="minorEastAsia" w:hAnsi="Courier New" w:cs="Courier New"/>
+                <w:color w:val="FFFFFF" w:themeColor="background1"/>
+                <w:kern w:val="0"/>
+                <w:sz w:val="16"/>
+                <w:szCs w:val="16"/>
+                <w:lang w:eastAsia="ja-JP"/>
+              </w:rPr>
+              <w:t xml:space="preserve">, </w:t>
+            </w:r>
+            <w:r>
+              <w:rPr>
+                <w:rFonts w:ascii="Courier New" w:eastAsiaTheme="minorEastAsia" w:hAnsi="Courier New" w:cs="Courier New"/>
+                <w:color w:val="FFC000"/>
+                <w:kern w:val="0"/>
+                <w:sz w:val="16"/>
+                <w:szCs w:val="16"/>
+                <w:lang w:eastAsia="ja-JP"/>
+              </w:rPr>
+              <w:t>$mParameters</w:t>
+            </w:r>
+            <w:r>
+              <w:rPr>
+                <w:rFonts w:ascii="Courier New" w:eastAsiaTheme="minorEastAsia" w:hAnsi="Courier New" w:cs="Courier New"/>
+                <w:color w:val="FFFFFF" w:themeColor="background1"/>
+                <w:kern w:val="0"/>
+                <w:sz w:val="16"/>
+                <w:szCs w:val="16"/>
+                <w:lang w:eastAsia="ja-JP"/>
+              </w:rPr>
+              <w:t>);</w:t>
+            </w:r>
+          </w:p>
+          <w:p>
+            <w:pPr>
+              <w:autoSpaceDE w:val="0"/>
+              <w:autoSpaceDN w:val="0"/>
+              <w:adjustRightInd w:val="0"/>
+              <w:spacing w:before="0" w:after="0" w:line="240" w:lineRule="auto"/>
+              <w:rPr>
+                <w:rFonts w:ascii="Courier New" w:eastAsiaTheme="minorEastAsia" w:hAnsi="Courier New" w:cs="Courier New"/>
+                <w:color w:val="FFFFFF" w:themeColor="background1"/>
+                <w:kern w:val="0"/>
+                <w:sz w:val="16"/>
+                <w:szCs w:val="16"/>
+                <w:lang w:val="fr-FR" w:eastAsia="ja-JP"/>
+              </w:rPr>
+            </w:pPr>
+            <w:r>
+              <w:rPr>
+                <w:rFonts w:ascii="Courier New" w:eastAsiaTheme="minorEastAsia" w:hAnsi="Courier New" w:cs="Courier New"/>
+                <w:color w:val="FFFFFF" w:themeColor="background1"/>
+                <w:kern w:val="0"/>
+                <w:sz w:val="16"/>
+                <w:szCs w:val="16"/>
+                <w:lang w:val="fr-FR" w:eastAsia="ja-JP"/>
+              </w:rPr>
+              <w:t>}</w:t>
+            </w:r>
+          </w:p>
+          <w:p>
+            <w:pPr>
+              <w:autoSpaceDE w:val="0"/>
+              <w:autoSpaceDN w:val="0"/>
+              <w:adjustRightInd w:val="0"/>
+              <w:spacing w:before="0" w:after="0" w:line="240" w:lineRule="auto"/>
+              <w:rPr>
+                <w:rFonts w:ascii="Courier New" w:hAnsi="Courier New" w:cs="Courier New"/>
+                <w:b/>
+                <w:sz w:val="16"/>
+                <w:szCs w:val="16"/>
+                <w:lang w:val="fr-FR"/>
+              </w:rPr>
+            </w:pPr>
+            <w:r>
+              <w:rPr>
+                <w:rFonts w:ascii="Consolas" w:eastAsiaTheme="minorEastAsia" w:hAnsi="Consolas" w:cs="Consolas"/>
+                <w:color w:val="FFFFFF" w:themeColor="background1"/>
+                <w:kern w:val="0"/>
+                <w:lang w:val="fr-FR" w:eastAsia="ja-JP"/>
+              </w:rPr>
+              <w:t xml:space="preserve">    </w:t>
+            </w:r>
+          </w:p>
+        </w:tc>
+      </w:tr>
+    </w:tbl>
+    <w:p>
+      <w:pPr>
+        <w:pStyle w:val="NormalWeb"/>
+        <w:shd w:val="clear" w:color="auto" w:fill="FFFFFF"/>
+        <w:spacing w:before="0" w:after="255"/>
+        <w:rPr>
+          <w:rFonts w:asciiTheme="minorHAnsi" w:hAnsiTheme="minorHAnsi" w:cs="Miriam"/>
+          <w:szCs w:val="24"/>
+          <w:lang w:val="fr-FR"/>
+        </w:rPr>
+      </w:pPr>
+      <w:r>
+        <w:rPr>
+          <w:rFonts w:asciiTheme="minorHAnsi" w:hAnsiTheme="minorHAnsi" w:cs="Miriam"/>
+          <w:szCs w:val="24"/>
+          <w:lang w:val="fr-FR"/>
+        </w:rPr>
+        <w:br/>
+      </w:r>
+    </w:p>
+    <w:p>
+      <w:pPr>
+        <w:pStyle w:val="NormalWeb"/>
+        <w:shd w:val="clear" w:color="auto" w:fill="FFFFFF"/>
+        <w:spacing w:before="0" w:after="255"/>
+        <w:rPr>
+          <w:rFonts w:asciiTheme="minorHAnsi" w:hAnsiTheme="minorHAnsi" w:cs="Miriam"/>
+          <w:szCs w:val="24"/>
+          <w:lang w:val="fr-FR"/>
+        </w:rPr>
+      </w:pPr>
+    </w:p>
+    <w:p>
+      <w:pPr>
+        <w:pStyle w:val="NormalWeb"/>
+        <w:shd w:val="clear" w:color="auto" w:fill="FFFFFF"/>
+        <w:spacing w:before="0" w:after="255"/>
+        <w:rPr>
+          <w:rFonts w:asciiTheme="minorHAnsi" w:hAnsiTheme="minorHAnsi" w:cs="Miriam"/>
+          <w:szCs w:val="24"/>
+          <w:lang w:val="fr-FR"/>
+        </w:rPr>
+      </w:pPr>
+      <w:r>
+        <w:rPr>
+          <w:rFonts w:asciiTheme="minorHAnsi" w:hAnsiTheme="minorHAnsi" w:cs="Miriam"/>
+          <w:szCs w:val="24"/>
+          <w:lang w:val="fr-FR"/>
+        </w:rPr>
+        <w:t xml:space="preserve"> </w:t>
+      </w:r>
+    </w:p>
+    <w:p>
+      <w:pPr>
+        <w:pStyle w:val="NormalWeb"/>
+        <w:shd w:val="clear" w:color="auto" w:fill="FFFFFF"/>
+        <w:spacing w:before="0" w:after="255"/>
+        <w:rPr>
+          <w:rFonts w:asciiTheme="minorHAnsi" w:hAnsiTheme="minorHAnsi" w:cs="Miriam"/>
+          <w:szCs w:val="24"/>
+          <w:lang w:val="fr-FR"/>
+        </w:rPr>
+      </w:pPr>
+      <w:r>
+        <w:rPr>
+          <w:rFonts w:asciiTheme="minorHAnsi" w:hAnsiTheme="minorHAnsi" w:cs="Miriam"/>
+          <w:szCs w:val="24"/>
+          <w:lang w:val="fr-FR"/>
+        </w:rPr>
+        <w:t>* faire belongsTo (n-1) et hasManyToMany (n-n) sur les modèles.</w:t>
+      </w:r>
+      <w:r>
+        <w:rPr>
+          <w:rFonts w:asciiTheme="minorHAnsi" w:hAnsiTheme="minorHAnsi" w:cs="Miriam"/>
+          <w:szCs w:val="24"/>
+          <w:lang w:val="fr-FR"/>
+        </w:rPr>
+        <w:br/>
+      </w:r>
+    </w:p>
+    <w:p>
+      <w:pPr>
+        <w:pStyle w:val="NormalWeb"/>
+        <w:shd w:val="clear" w:color="auto" w:fill="FFFFFF"/>
+        <w:spacing w:before="0" w:after="255"/>
+        <w:rPr>
+          <w:rFonts w:asciiTheme="minorHAnsi" w:hAnsiTheme="minorHAnsi" w:cs="Miriam"/>
+          <w:szCs w:val="24"/>
+          <w:lang w:val="fr-FR"/>
+        </w:rPr>
+      </w:pPr>
+    </w:p>
+    <w:p>
+      <w:pPr>
+        <w:pStyle w:val="NormalWeb"/>
+        <w:shd w:val="clear" w:color="auto" w:fill="FFFFFF"/>
+        <w:spacing w:before="0" w:after="255"/>
+        <w:rPr>
+          <w:rFonts w:asciiTheme="minorHAnsi" w:hAnsiTheme="minorHAnsi" w:cs="Miriam"/>
+          <w:szCs w:val="24"/>
+          <w:lang w:val="fr-FR"/>
+        </w:rPr>
+      </w:pPr>
+    </w:p>
+    <w:p>
+      <w:pPr>
+        <w:rPr>
+          <w:rFonts w:cs="Miriam"/>
+          <w:sz w:val="24"/>
+          <w:szCs w:val="24"/>
+          <w:lang w:val="fr-FR"/>
+        </w:rPr>
+      </w:pPr>
+    </w:p>
+    <w:p>
+      <w:pPr>
+        <w:rPr>
+          <w:rFonts w:cs="Miriam"/>
+          <w:sz w:val="24"/>
+          <w:szCs w:val="24"/>
+          <w:lang w:val="fr-FR"/>
+        </w:rPr>
+      </w:pPr>
+    </w:p>
+    <w:p>
+      <w:pPr>
+        <w:rPr>
+          <w:rFonts w:cs="Miriam"/>
+          <w:sz w:val="24"/>
+          <w:szCs w:val="24"/>
+          <w:lang w:val="fr-FR"/>
         </w:rPr>
       </w:pPr>
     </w:p>
@@ -3602,10 +6830,11 @@
     </w:lvl>
   </w:abstractNum>
   <w:abstractNum w:abstractNumId="1">
-    <w:nsid w:val="0EA21499"/>
+    <w:nsid w:val="03B42D75"/>
     <w:multiLevelType w:val="hybridMultilevel"/>
-    <w:tmpl w:val="D1D6B094"/>
-    <w:lvl w:ilvl="0" w:tplc="52363E06">
+    <w:tmpl w:val="5AE20C1A"/>
+    <w:lvl w:ilvl="0" w:tplc="F2EA888E">
+      <w:start w:val="2"/>
       <w:numFmt w:val="bullet"/>
       <w:lvlText w:val=""/>
       <w:lvlJc w:val="left"/>
@@ -3714,6 +6943,118 @@
     </w:lvl>
   </w:abstractNum>
   <w:abstractNum w:abstractNumId="2">
+    <w:nsid w:val="0EA21499"/>
+    <w:multiLevelType w:val="hybridMultilevel"/>
+    <w:tmpl w:val="D1D6B094"/>
+    <w:lvl w:ilvl="0" w:tplc="52363E06">
+      <w:numFmt w:val="bullet"/>
+      <w:lvlText w:val=""/>
+      <w:lvlJc w:val="left"/>
+      <w:pPr>
+        <w:ind w:left="720" w:hanging="360"/>
+      </w:pPr>
+      <w:rPr>
+        <w:rFonts w:ascii="Symbol" w:eastAsiaTheme="minorHAnsi" w:hAnsi="Symbol" w:cs="Miriam" w:hint="default"/>
+      </w:rPr>
+    </w:lvl>
+    <w:lvl w:ilvl="1" w:tplc="040C0003" w:tentative="1">
+      <w:start w:val="1"/>
+      <w:numFmt w:val="bullet"/>
+      <w:lvlText w:val="o"/>
+      <w:lvlJc w:val="left"/>
+      <w:pPr>
+        <w:ind w:left="1440" w:hanging="360"/>
+      </w:pPr>
+      <w:rPr>
+        <w:rFonts w:ascii="Courier New" w:hAnsi="Courier New" w:cs="Courier New" w:hint="default"/>
+      </w:rPr>
+    </w:lvl>
+    <w:lvl w:ilvl="2" w:tplc="040C0005" w:tentative="1">
+      <w:start w:val="1"/>
+      <w:numFmt w:val="bullet"/>
+      <w:lvlText w:val=""/>
+      <w:lvlJc w:val="left"/>
+      <w:pPr>
+        <w:ind w:left="2160" w:hanging="360"/>
+      </w:pPr>
+      <w:rPr>
+        <w:rFonts w:ascii="Wingdings" w:hAnsi="Wingdings" w:hint="default"/>
+      </w:rPr>
+    </w:lvl>
+    <w:lvl w:ilvl="3" w:tplc="040C0001" w:tentative="1">
+      <w:start w:val="1"/>
+      <w:numFmt w:val="bullet"/>
+      <w:lvlText w:val=""/>
+      <w:lvlJc w:val="left"/>
+      <w:pPr>
+        <w:ind w:left="2880" w:hanging="360"/>
+      </w:pPr>
+      <w:rPr>
+        <w:rFonts w:ascii="Symbol" w:hAnsi="Symbol" w:hint="default"/>
+      </w:rPr>
+    </w:lvl>
+    <w:lvl w:ilvl="4" w:tplc="040C0003" w:tentative="1">
+      <w:start w:val="1"/>
+      <w:numFmt w:val="bullet"/>
+      <w:lvlText w:val="o"/>
+      <w:lvlJc w:val="left"/>
+      <w:pPr>
+        <w:ind w:left="3600" w:hanging="360"/>
+      </w:pPr>
+      <w:rPr>
+        <w:rFonts w:ascii="Courier New" w:hAnsi="Courier New" w:cs="Courier New" w:hint="default"/>
+      </w:rPr>
+    </w:lvl>
+    <w:lvl w:ilvl="5" w:tplc="040C0005" w:tentative="1">
+      <w:start w:val="1"/>
+      <w:numFmt w:val="bullet"/>
+      <w:lvlText w:val=""/>
+      <w:lvlJc w:val="left"/>
+      <w:pPr>
+        <w:ind w:left="4320" w:hanging="360"/>
+      </w:pPr>
+      <w:rPr>
+        <w:rFonts w:ascii="Wingdings" w:hAnsi="Wingdings" w:hint="default"/>
+      </w:rPr>
+    </w:lvl>
+    <w:lvl w:ilvl="6" w:tplc="040C0001" w:tentative="1">
+      <w:start w:val="1"/>
+      <w:numFmt w:val="bullet"/>
+      <w:lvlText w:val=""/>
+      <w:lvlJc w:val="left"/>
+      <w:pPr>
+        <w:ind w:left="5040" w:hanging="360"/>
+      </w:pPr>
+      <w:rPr>
+        <w:rFonts w:ascii="Symbol" w:hAnsi="Symbol" w:hint="default"/>
+      </w:rPr>
+    </w:lvl>
+    <w:lvl w:ilvl="7" w:tplc="040C0003" w:tentative="1">
+      <w:start w:val="1"/>
+      <w:numFmt w:val="bullet"/>
+      <w:lvlText w:val="o"/>
+      <w:lvlJc w:val="left"/>
+      <w:pPr>
+        <w:ind w:left="5760" w:hanging="360"/>
+      </w:pPr>
+      <w:rPr>
+        <w:rFonts w:ascii="Courier New" w:hAnsi="Courier New" w:cs="Courier New" w:hint="default"/>
+      </w:rPr>
+    </w:lvl>
+    <w:lvl w:ilvl="8" w:tplc="040C0005" w:tentative="1">
+      <w:start w:val="1"/>
+      <w:numFmt w:val="bullet"/>
+      <w:lvlText w:val=""/>
+      <w:lvlJc w:val="left"/>
+      <w:pPr>
+        <w:ind w:left="6480" w:hanging="360"/>
+      </w:pPr>
+      <w:rPr>
+        <w:rFonts w:ascii="Wingdings" w:hAnsi="Wingdings" w:hint="default"/>
+      </w:rPr>
+    </w:lvl>
+  </w:abstractNum>
+  <w:abstractNum w:abstractNumId="3">
     <w:nsid w:val="1D835B5A"/>
     <w:multiLevelType w:val="hybridMultilevel"/>
     <w:tmpl w:val="1C0C43EA"/>
@@ -3826,7 +7167,7 @@
       </w:rPr>
     </w:lvl>
   </w:abstractNum>
-  <w:abstractNum w:abstractNumId="3">
+  <w:abstractNum w:abstractNumId="4">
     <w:nsid w:val="2D98689B"/>
     <w:multiLevelType w:val="hybridMultilevel"/>
     <w:tmpl w:val="3076A67E"/>
@@ -3915,7 +7256,7 @@
       </w:pPr>
     </w:lvl>
   </w:abstractNum>
-  <w:abstractNum w:abstractNumId="4">
+  <w:abstractNum w:abstractNumId="5">
     <w:nsid w:val="4AE56C24"/>
     <w:multiLevelType w:val="hybridMultilevel"/>
     <w:tmpl w:val="C8B68AA6"/>
@@ -4005,7 +7346,7 @@
       </w:pPr>
     </w:lvl>
   </w:abstractNum>
-  <w:abstractNum w:abstractNumId="5">
+  <w:abstractNum w:abstractNumId="6">
     <w:nsid w:val="5B8F4B0E"/>
     <w:multiLevelType w:val="hybridMultilevel"/>
     <w:tmpl w:val="6CAEB1B2"/>
@@ -4117,7 +7458,7 @@
       </w:rPr>
     </w:lvl>
   </w:abstractNum>
-  <w:abstractNum w:abstractNumId="6">
+  <w:abstractNum w:abstractNumId="7">
     <w:nsid w:val="7AB1222D"/>
     <w:multiLevelType w:val="hybridMultilevel"/>
     <w:tmpl w:val="EB04AD72"/>
@@ -4230,24 +7571,27 @@
     </w:lvl>
   </w:abstractNum>
   <w:num w:numId="1">
+    <w:abstractNumId w:val="5"/>
+  </w:num>
+  <w:num w:numId="2">
+    <w:abstractNumId w:val="3"/>
+  </w:num>
+  <w:num w:numId="3">
     <w:abstractNumId w:val="4"/>
   </w:num>
-  <w:num w:numId="2">
-    <w:abstractNumId w:val="2"/>
-  </w:num>
-  <w:num w:numId="3">
-    <w:abstractNumId w:val="3"/>
-  </w:num>
   <w:num w:numId="4">
-    <w:abstractNumId w:val="6"/>
+    <w:abstractNumId w:val="7"/>
   </w:num>
   <w:num w:numId="5">
-    <w:abstractNumId w:val="5"/>
+    <w:abstractNumId w:val="6"/>
   </w:num>
   <w:num w:numId="6">
     <w:abstractNumId w:val="0"/>
   </w:num>
   <w:num w:numId="7">
+    <w:abstractNumId w:val="2"/>
+  </w:num>
+  <w:num w:numId="8">
     <w:abstractNumId w:val="1"/>
   </w:num>
 </w:numbering>
@@ -5704,7 +9048,7 @@
 </file>
 
 <file path=customXml/itemProps3.xml><?xml version="1.0" encoding="utf-8"?>
-<ds:datastoreItem xmlns:ds="http://schemas.openxmlformats.org/officeDocument/2006/customXml" ds:itemID="{354B30C9-5360-4D2C-82E6-E8B56093E6A5}">
+<ds:datastoreItem xmlns:ds="http://schemas.openxmlformats.org/officeDocument/2006/customXml" ds:itemID="{C43394D9-ADCE-4DC3-A6EF-4D09CF75DA54}">
   <ds:schemaRefs>
     <ds:schemaRef ds:uri="http://schemas.openxmlformats.org/officeDocument/2006/bibliography"/>
   </ds:schemaRefs>

</xml_diff>

<commit_message>
Add : initialize and onConstruct method trigger on the model Add : belongTo and hasManyToMany method on the model Advance : Bug in the manytomany join in the scaffolding (it don't create the join in the entities) Bug fixed : remove static on a classic property
</commit_message>
<xml_diff>
--- a/Attila_tutoriel.docx
+++ b/Attila_tutoriel.docx
@@ -2041,6 +2041,15 @@
           <w:szCs w:val="24"/>
           <w:lang w:val="fr-FR"/>
         </w:rPr>
+        <w:t xml:space="preserve"> (également disponible sur le modèle)</w:t>
+      </w:r>
+      <w:r>
+        <w:rPr>
+          <w:rFonts w:cs="Miriam"/>
+          <w:sz w:val="24"/>
+          <w:szCs w:val="24"/>
+          <w:lang w:val="fr-FR"/>
+        </w:rPr>
         <w:t> :</w:t>
       </w:r>
     </w:p>
@@ -2146,7 +2155,6 @@
                 <w:kern w:val="0"/>
                 <w:lang w:val="fr-FR" w:eastAsia="ja-JP"/>
               </w:rPr>
-              <w:lastRenderedPageBreak/>
               <w:t xml:space="preserve">    </w:t>
             </w:r>
           </w:p>
@@ -2169,7 +2177,6 @@
           <w:szCs w:val="24"/>
           <w:lang w:val="fr-FR"/>
         </w:rPr>
-        <w:lastRenderedPageBreak/>
         <w:t>2</w:t>
       </w:r>
       <w:r>
@@ -2279,6 +2286,15 @@
           <w:lang w:val="fr-FR"/>
         </w:rPr>
         <w:t>e</w:t>
+      </w:r>
+      <w:r>
+        <w:rPr>
+          <w:rFonts w:cs="Miriam"/>
+          <w:sz w:val="24"/>
+          <w:szCs w:val="24"/>
+          <w:lang w:val="fr-FR"/>
+        </w:rPr>
+        <w:t xml:space="preserve"> (également disponible sur le modèle) </w:t>
       </w:r>
       <w:r>
         <w:rPr>
@@ -4142,6 +4158,7 @@
                 <w:szCs w:val="16"/>
                 <w:lang w:eastAsia="ja-JP"/>
               </w:rPr>
+              <w:lastRenderedPageBreak/>
               <w:t xml:space="preserve">                "category": {</w:t>
             </w:r>
           </w:p>
@@ -4250,7 +4267,6 @@
                 <w:szCs w:val="16"/>
                 <w:lang w:eastAsia="ja-JP"/>
               </w:rPr>
-              <w:lastRenderedPageBreak/>
               <w:t xml:space="preserve">                            "key": "primary",</w:t>
             </w:r>
           </w:p>
@@ -6025,6 +6041,7 @@
           <w:szCs w:val="24"/>
           <w:lang w:val="fr-FR"/>
         </w:rPr>
+        <w:lastRenderedPageBreak/>
         <w:t xml:space="preserve">Quand vous avez déclaré vos relations, vous pouvez appeler votre relation en ajoutant get_ au nom de l’entité destinataire sur laquelle on fait la jointure : </w:t>
       </w:r>
     </w:p>
@@ -6354,8 +6371,6 @@
               </w:rPr>
               <w:t>r</w:t>
             </w:r>
-            <w:bookmarkStart w:id="3" w:name="_GoBack"/>
-            <w:bookmarkEnd w:id="3"/>
             <w:r>
               <w:rPr>
                 <w:rFonts w:ascii="Courier New" w:eastAsiaTheme="minorEastAsia" w:hAnsi="Courier New" w:cs="Courier New"/>
@@ -6532,6 +6547,899 @@
           <w:lang w:val="fr-FR"/>
         </w:rPr>
       </w:pPr>
+    </w:p>
+    <w:p>
+      <w:pPr>
+        <w:pStyle w:val="Titre2"/>
+        <w:rPr>
+          <w:lang w:val="fr-FR"/>
+        </w:rPr>
+      </w:pPr>
+      <w:r>
+        <w:rPr>
+          <w:rFonts w:cs="Miriam"/>
+          <w:sz w:val="24"/>
+          <w:szCs w:val="24"/>
+          <w:lang w:val="fr-FR"/>
+        </w:rPr>
+        <w:t xml:space="preserve">Fonctions pour créer vos jointures dans les </w:t>
+      </w:r>
+      <w:r>
+        <w:rPr>
+          <w:rFonts w:cs="Miriam"/>
+          <w:sz w:val="24"/>
+          <w:szCs w:val="24"/>
+          <w:lang w:val="fr-FR"/>
+        </w:rPr>
+        <w:t>modèles</w:t>
+      </w:r>
+    </w:p>
+    <w:p>
+      <w:pPr>
+        <w:rPr>
+          <w:rFonts w:cs="Miriam"/>
+          <w:b/>
+          <w:color w:val="FF0000"/>
+          <w:lang w:val="fr-FR"/>
+        </w:rPr>
+      </w:pPr>
+      <w:r>
+        <w:rPr>
+          <w:rFonts w:cs="Miriam"/>
+          <w:b/>
+          <w:color w:val="FF0000"/>
+          <w:lang w:val="fr-FR"/>
+        </w:rPr>
+        <w:t>Disponibilité</w:t>
+      </w:r>
+      <w:r>
+        <w:rPr>
+          <w:rFonts w:cs="Miriam"/>
+          <w:b/>
+          <w:color w:val="FF0000"/>
+          <w:lang w:val="fr-FR"/>
+        </w:rPr>
+        <w:t> : Attila 1.0.0-beta2</w:t>
+      </w:r>
+    </w:p>
+    <w:p>
+      <w:pPr>
+        <w:rPr>
+          <w:rFonts w:cs="Miriam"/>
+          <w:sz w:val="24"/>
+          <w:szCs w:val="24"/>
+          <w:lang w:val="fr-FR"/>
+        </w:rPr>
+      </w:pPr>
+      <w:r>
+        <w:rPr>
+          <w:rFonts w:cs="Miriam"/>
+          <w:sz w:val="24"/>
+          <w:szCs w:val="24"/>
+          <w:lang w:val="fr-FR"/>
+        </w:rPr>
+        <w:t>Attila permet de créer aussi</w:t>
+      </w:r>
+      <w:r>
+        <w:rPr>
+          <w:rFonts w:cs="Miriam"/>
+          <w:sz w:val="24"/>
+          <w:szCs w:val="24"/>
+          <w:lang w:val="fr-FR"/>
+        </w:rPr>
+        <w:t xml:space="preserve"> des jointures « </w:t>
+      </w:r>
+      <w:r>
+        <w:rPr>
+          <w:rFonts w:cs="Miriam"/>
+          <w:sz w:val="24"/>
+          <w:szCs w:val="24"/>
+          <w:lang w:val="fr-FR"/>
+        </w:rPr>
+        <w:t>many to one »</w:t>
+      </w:r>
+      <w:r>
+        <w:rPr>
+          <w:rFonts w:cs="Miriam"/>
+          <w:sz w:val="24"/>
+          <w:szCs w:val="24"/>
+          <w:lang w:val="fr-FR"/>
+        </w:rPr>
+        <w:t xml:space="preserve"> avec belongsTo()</w:t>
+      </w:r>
+      <w:r>
+        <w:rPr>
+          <w:rFonts w:cs="Miriam"/>
+          <w:sz w:val="24"/>
+          <w:szCs w:val="24"/>
+          <w:lang w:val="fr-FR"/>
+        </w:rPr>
+        <w:t xml:space="preserve"> ou « many to many</w:t>
+      </w:r>
+      <w:r>
+        <w:rPr>
+          <w:rFonts w:cs="Miriam"/>
+          <w:sz w:val="24"/>
+          <w:szCs w:val="24"/>
+          <w:lang w:val="fr-FR"/>
+        </w:rPr>
+        <w:t> »</w:t>
+      </w:r>
+      <w:r>
+        <w:rPr>
+          <w:rFonts w:cs="Miriam"/>
+          <w:sz w:val="24"/>
+          <w:szCs w:val="24"/>
+          <w:lang w:val="fr-FR"/>
+        </w:rPr>
+        <w:t> </w:t>
+      </w:r>
+      <w:r>
+        <w:rPr>
+          <w:rFonts w:cs="Miriam"/>
+          <w:sz w:val="24"/>
+          <w:szCs w:val="24"/>
+          <w:lang w:val="fr-FR"/>
+        </w:rPr>
+        <w:t xml:space="preserve">avec hasManyToMany() </w:t>
+      </w:r>
+      <w:bookmarkStart w:id="3" w:name="_GoBack"/>
+      <w:bookmarkEnd w:id="3"/>
+      <w:r>
+        <w:rPr>
+          <w:rFonts w:cs="Miriam"/>
+          <w:sz w:val="24"/>
+          <w:szCs w:val="24"/>
+          <w:lang w:val="fr-FR"/>
+        </w:rPr>
+        <w:t xml:space="preserve">à partir des modèles qui gèrent les listes de résultats. Voici les deux fonctions à ajouter pour offrir ces jointures à vos modèles </w:t>
+      </w:r>
+      <w:r>
+        <w:rPr>
+          <w:rFonts w:cs="Miriam"/>
+          <w:sz w:val="24"/>
+          <w:szCs w:val="24"/>
+          <w:lang w:val="fr-FR"/>
+        </w:rPr>
+        <w:t>:</w:t>
+      </w:r>
+    </w:p>
+    <w:tbl>
+      <w:tblPr>
+        <w:tblStyle w:val="Grilledutableau"/>
+        <w:tblW w:w="0" w:type="auto"/>
+        <w:shd w:val="clear" w:color="auto" w:fill="000000" w:themeFill="text1"/>
+        <w:tblLook w:val="04A0" w:firstRow="1" w:lastRow="0" w:firstColumn="1" w:lastColumn="0" w:noHBand="0" w:noVBand="1"/>
+      </w:tblPr>
+      <w:tblGrid>
+        <w:gridCol w:w="9211"/>
+      </w:tblGrid>
+      <w:tr>
+        <w:tc>
+          <w:tcPr>
+            <w:tcW w:w="9211" w:type="dxa"/>
+            <w:shd w:val="clear" w:color="auto" w:fill="000000" w:themeFill="text1"/>
+          </w:tcPr>
+          <w:p>
+            <w:pPr>
+              <w:autoSpaceDE w:val="0"/>
+              <w:autoSpaceDN w:val="0"/>
+              <w:adjustRightInd w:val="0"/>
+              <w:spacing w:before="0" w:after="0" w:line="240" w:lineRule="auto"/>
+              <w:rPr>
+                <w:rFonts w:ascii="Consolas" w:eastAsiaTheme="minorEastAsia" w:hAnsi="Consolas" w:cs="Consolas"/>
+                <w:color w:val="FFFFFF" w:themeColor="background1"/>
+                <w:kern w:val="0"/>
+                <w:lang w:val="fr-FR" w:eastAsia="ja-JP"/>
+              </w:rPr>
+            </w:pPr>
+          </w:p>
+          <w:p>
+            <w:pPr>
+              <w:autoSpaceDE w:val="0"/>
+              <w:autoSpaceDN w:val="0"/>
+              <w:adjustRightInd w:val="0"/>
+              <w:spacing w:before="0" w:after="0" w:line="240" w:lineRule="auto"/>
+              <w:rPr>
+                <w:rFonts w:ascii="Courier New" w:eastAsiaTheme="minorEastAsia" w:hAnsi="Courier New" w:cs="Courier New"/>
+                <w:color w:val="FFFFFF" w:themeColor="background1"/>
+                <w:kern w:val="0"/>
+                <w:sz w:val="16"/>
+                <w:szCs w:val="16"/>
+                <w:lang w:val="fr-FR" w:eastAsia="ja-JP"/>
+              </w:rPr>
+            </w:pPr>
+            <w:r>
+              <w:rPr>
+                <w:rFonts w:ascii="Courier New" w:eastAsiaTheme="minorEastAsia" w:hAnsi="Courier New" w:cs="Courier New"/>
+                <w:b/>
+                <w:bCs/>
+                <w:color w:val="FFFF00"/>
+                <w:kern w:val="0"/>
+                <w:sz w:val="16"/>
+                <w:szCs w:val="16"/>
+                <w:lang w:val="fr-FR" w:eastAsia="ja-JP"/>
+              </w:rPr>
+              <w:t xml:space="preserve">public function </w:t>
+            </w:r>
+            <w:r>
+              <w:rPr>
+                <w:rFonts w:ascii="Courier New" w:eastAsiaTheme="minorEastAsia" w:hAnsi="Courier New" w:cs="Courier New"/>
+                <w:color w:val="92D050"/>
+                <w:kern w:val="0"/>
+                <w:sz w:val="16"/>
+                <w:szCs w:val="16"/>
+                <w:lang w:val="fr-FR" w:eastAsia="ja-JP"/>
+              </w:rPr>
+              <w:t>initialize</w:t>
+            </w:r>
+            <w:r>
+              <w:rPr>
+                <w:rFonts w:ascii="Courier New" w:eastAsiaTheme="minorEastAsia" w:hAnsi="Courier New" w:cs="Courier New"/>
+                <w:color w:val="FFFFFF" w:themeColor="background1"/>
+                <w:kern w:val="0"/>
+                <w:sz w:val="16"/>
+                <w:szCs w:val="16"/>
+                <w:lang w:val="fr-FR" w:eastAsia="ja-JP"/>
+              </w:rPr>
+              <w:t>()</w:t>
+            </w:r>
+          </w:p>
+          <w:p>
+            <w:pPr>
+              <w:autoSpaceDE w:val="0"/>
+              <w:autoSpaceDN w:val="0"/>
+              <w:adjustRightInd w:val="0"/>
+              <w:spacing w:before="0" w:after="0" w:line="240" w:lineRule="auto"/>
+              <w:rPr>
+                <w:rFonts w:ascii="Courier New" w:eastAsiaTheme="minorEastAsia" w:hAnsi="Courier New" w:cs="Courier New"/>
+                <w:color w:val="FFFFFF" w:themeColor="background1"/>
+                <w:kern w:val="0"/>
+                <w:sz w:val="16"/>
+                <w:szCs w:val="16"/>
+                <w:lang w:val="fr-FR" w:eastAsia="ja-JP"/>
+              </w:rPr>
+            </w:pPr>
+            <w:r>
+              <w:rPr>
+                <w:rFonts w:ascii="Courier New" w:eastAsiaTheme="minorEastAsia" w:hAnsi="Courier New" w:cs="Courier New"/>
+                <w:color w:val="FFFFFF" w:themeColor="background1"/>
+                <w:kern w:val="0"/>
+                <w:sz w:val="16"/>
+                <w:szCs w:val="16"/>
+                <w:lang w:val="fr-FR" w:eastAsia="ja-JP"/>
+              </w:rPr>
+              <w:t>{</w:t>
+            </w:r>
+          </w:p>
+          <w:p>
+            <w:pPr>
+              <w:autoSpaceDE w:val="0"/>
+              <w:autoSpaceDN w:val="0"/>
+              <w:adjustRightInd w:val="0"/>
+              <w:spacing w:before="0" w:after="0" w:line="240" w:lineRule="auto"/>
+              <w:rPr>
+                <w:rFonts w:ascii="Courier New" w:eastAsiaTheme="minorEastAsia" w:hAnsi="Courier New" w:cs="Courier New"/>
+                <w:color w:val="FFFFFF" w:themeColor="background1"/>
+                <w:kern w:val="0"/>
+                <w:sz w:val="16"/>
+                <w:szCs w:val="16"/>
+                <w:lang w:eastAsia="ja-JP"/>
+              </w:rPr>
+            </w:pPr>
+            <w:r>
+              <w:rPr>
+                <w:rFonts w:ascii="Courier New" w:eastAsiaTheme="minorEastAsia" w:hAnsi="Courier New" w:cs="Courier New"/>
+                <w:color w:val="FFFF00"/>
+                <w:kern w:val="0"/>
+                <w:sz w:val="16"/>
+                <w:szCs w:val="16"/>
+                <w:lang w:eastAsia="ja-JP"/>
+              </w:rPr>
+              <w:t xml:space="preserve">    </w:t>
+            </w:r>
+            <w:r>
+              <w:rPr>
+                <w:rFonts w:ascii="Courier New" w:eastAsiaTheme="minorEastAsia" w:hAnsi="Courier New" w:cs="Courier New"/>
+                <w:color w:val="FFC000"/>
+                <w:kern w:val="0"/>
+                <w:sz w:val="16"/>
+                <w:szCs w:val="16"/>
+                <w:lang w:eastAsia="ja-JP"/>
+              </w:rPr>
+              <w:t>$this</w:t>
+            </w:r>
+            <w:r>
+              <w:rPr>
+                <w:rFonts w:ascii="Courier New" w:eastAsiaTheme="minorEastAsia" w:hAnsi="Courier New" w:cs="Courier New"/>
+                <w:color w:val="FFFF00"/>
+                <w:kern w:val="0"/>
+                <w:sz w:val="16"/>
+                <w:szCs w:val="16"/>
+                <w:lang w:eastAsia="ja-JP"/>
+              </w:rPr>
+              <w:t>-&gt;</w:t>
+            </w:r>
+            <w:r>
+              <w:rPr>
+                <w:rFonts w:ascii="Courier New" w:eastAsiaTheme="minorEastAsia" w:hAnsi="Courier New" w:cs="Courier New"/>
+                <w:color w:val="92D050"/>
+                <w:kern w:val="0"/>
+                <w:sz w:val="16"/>
+                <w:szCs w:val="16"/>
+                <w:lang w:eastAsia="ja-JP"/>
+              </w:rPr>
+              <w:t>belongsTo</w:t>
+            </w:r>
+            <w:r>
+              <w:rPr>
+                <w:rFonts w:ascii="Courier New" w:eastAsiaTheme="minorEastAsia" w:hAnsi="Courier New" w:cs="Courier New"/>
+                <w:color w:val="FFFF00"/>
+                <w:kern w:val="0"/>
+                <w:sz w:val="16"/>
+                <w:szCs w:val="16"/>
+                <w:lang w:eastAsia="ja-JP"/>
+              </w:rPr>
+              <w:t>(</w:t>
+            </w:r>
+            <w:r>
+              <w:rPr>
+                <w:rFonts w:ascii="Courier New" w:eastAsiaTheme="minorEastAsia" w:hAnsi="Courier New" w:cs="Courier New"/>
+                <w:color w:val="FF0000"/>
+                <w:kern w:val="0"/>
+                <w:sz w:val="16"/>
+                <w:szCs w:val="16"/>
+                <w:lang w:eastAsia="ja-JP"/>
+              </w:rPr>
+              <w:t>'id'</w:t>
+            </w:r>
+            <w:r>
+              <w:rPr>
+                <w:rFonts w:ascii="Courier New" w:eastAsiaTheme="minorEastAsia" w:hAnsi="Courier New" w:cs="Courier New"/>
+                <w:color w:val="FFFFFF" w:themeColor="background1"/>
+                <w:kern w:val="0"/>
+                <w:sz w:val="16"/>
+                <w:szCs w:val="16"/>
+                <w:lang w:eastAsia="ja-JP"/>
+              </w:rPr>
+              <w:t xml:space="preserve">, </w:t>
+            </w:r>
+            <w:r>
+              <w:rPr>
+                <w:rFonts w:ascii="Courier New" w:eastAsiaTheme="minorEastAsia" w:hAnsi="Courier New" w:cs="Courier New"/>
+                <w:color w:val="FF0000"/>
+                <w:kern w:val="0"/>
+                <w:sz w:val="16"/>
+                <w:szCs w:val="16"/>
+                <w:lang w:eastAsia="ja-JP"/>
+              </w:rPr>
+              <w:t>'product'</w:t>
+            </w:r>
+            <w:r>
+              <w:rPr>
+                <w:rFonts w:ascii="Courier New" w:eastAsiaTheme="minorEastAsia" w:hAnsi="Courier New" w:cs="Courier New"/>
+                <w:color w:val="FFFFFF" w:themeColor="background1"/>
+                <w:kern w:val="0"/>
+                <w:sz w:val="16"/>
+                <w:szCs w:val="16"/>
+                <w:lang w:eastAsia="ja-JP"/>
+              </w:rPr>
+              <w:t xml:space="preserve">, </w:t>
+            </w:r>
+            <w:r>
+              <w:rPr>
+                <w:rFonts w:ascii="Courier New" w:eastAsiaTheme="minorEastAsia" w:hAnsi="Courier New" w:cs="Courier New"/>
+                <w:color w:val="FF0000"/>
+                <w:kern w:val="0"/>
+                <w:sz w:val="16"/>
+                <w:szCs w:val="16"/>
+                <w:lang w:eastAsia="ja-JP"/>
+              </w:rPr>
+              <w:t>'id</w:t>
+            </w:r>
+            <w:r>
+              <w:rPr>
+                <w:rFonts w:ascii="Courier New" w:eastAsiaTheme="minorEastAsia" w:hAnsi="Courier New" w:cs="Courier New"/>
+                <w:color w:val="FF0000"/>
+                <w:kern w:val="0"/>
+                <w:sz w:val="16"/>
+                <w:szCs w:val="16"/>
+                <w:lang w:eastAsia="ja-JP"/>
+              </w:rPr>
+              <w:t>_main_category'</w:t>
+            </w:r>
+            <w:r>
+              <w:rPr>
+                <w:rFonts w:ascii="Courier New" w:eastAsiaTheme="minorEastAsia" w:hAnsi="Courier New" w:cs="Courier New"/>
+                <w:color w:val="FFFFFF" w:themeColor="background1"/>
+                <w:kern w:val="0"/>
+                <w:sz w:val="16"/>
+                <w:szCs w:val="16"/>
+                <w:lang w:eastAsia="ja-JP"/>
+              </w:rPr>
+              <w:t xml:space="preserve">, </w:t>
+            </w:r>
+            <w:r>
+              <w:rPr>
+                <w:rFonts w:ascii="Courier New" w:eastAsiaTheme="minorEastAsia" w:hAnsi="Courier New" w:cs="Courier New"/>
+                <w:color w:val="FF0000"/>
+                <w:kern w:val="0"/>
+                <w:sz w:val="16"/>
+                <w:szCs w:val="16"/>
+                <w:lang w:eastAsia="ja-JP"/>
+              </w:rPr>
+              <w:t>'\Venus\src\Helium\Entity'</w:t>
+            </w:r>
+            <w:r>
+              <w:rPr>
+                <w:rFonts w:ascii="Courier New" w:eastAsiaTheme="minorEastAsia" w:hAnsi="Courier New" w:cs="Courier New"/>
+                <w:color w:val="FFFFFF" w:themeColor="background1"/>
+                <w:kern w:val="0"/>
+                <w:sz w:val="16"/>
+                <w:szCs w:val="16"/>
+                <w:lang w:eastAsia="ja-JP"/>
+              </w:rPr>
+              <w:t>);</w:t>
+            </w:r>
+          </w:p>
+          <w:p>
+            <w:pPr>
+              <w:autoSpaceDE w:val="0"/>
+              <w:autoSpaceDN w:val="0"/>
+              <w:adjustRightInd w:val="0"/>
+              <w:spacing w:before="0" w:after="0" w:line="240" w:lineRule="auto"/>
+              <w:rPr>
+                <w:rFonts w:ascii="Courier New" w:eastAsiaTheme="minorEastAsia" w:hAnsi="Courier New" w:cs="Courier New"/>
+                <w:b/>
+                <w:bCs/>
+                <w:color w:val="FFFF00"/>
+                <w:kern w:val="0"/>
+                <w:sz w:val="16"/>
+                <w:szCs w:val="16"/>
+                <w:lang w:eastAsia="ja-JP"/>
+              </w:rPr>
+            </w:pPr>
+            <w:r>
+              <w:rPr>
+                <w:rFonts w:ascii="Courier New" w:eastAsiaTheme="minorEastAsia" w:hAnsi="Courier New" w:cs="Courier New"/>
+                <w:color w:val="FFFFFF" w:themeColor="background1"/>
+                <w:kern w:val="0"/>
+                <w:sz w:val="16"/>
+                <w:szCs w:val="16"/>
+                <w:lang w:eastAsia="ja-JP"/>
+              </w:rPr>
+              <w:t>}</w:t>
+            </w:r>
+            <w:r>
+              <w:rPr>
+                <w:rFonts w:ascii="Courier New" w:eastAsiaTheme="minorEastAsia" w:hAnsi="Courier New" w:cs="Courier New"/>
+                <w:b/>
+                <w:bCs/>
+                <w:color w:val="FFFF00"/>
+                <w:kern w:val="0"/>
+                <w:sz w:val="16"/>
+                <w:szCs w:val="16"/>
+                <w:lang w:eastAsia="ja-JP"/>
+              </w:rPr>
+              <w:t xml:space="preserve"> </w:t>
+            </w:r>
+          </w:p>
+          <w:p>
+            <w:pPr>
+              <w:autoSpaceDE w:val="0"/>
+              <w:autoSpaceDN w:val="0"/>
+              <w:adjustRightInd w:val="0"/>
+              <w:spacing w:before="0" w:after="0" w:line="240" w:lineRule="auto"/>
+              <w:rPr>
+                <w:rFonts w:ascii="Courier New" w:eastAsiaTheme="minorEastAsia" w:hAnsi="Courier New" w:cs="Courier New"/>
+                <w:b/>
+                <w:bCs/>
+                <w:color w:val="FFFF00"/>
+                <w:kern w:val="0"/>
+                <w:sz w:val="16"/>
+                <w:szCs w:val="16"/>
+                <w:lang w:eastAsia="ja-JP"/>
+              </w:rPr>
+            </w:pPr>
+          </w:p>
+          <w:p>
+            <w:pPr>
+              <w:autoSpaceDE w:val="0"/>
+              <w:autoSpaceDN w:val="0"/>
+              <w:adjustRightInd w:val="0"/>
+              <w:spacing w:before="0" w:after="0" w:line="240" w:lineRule="auto"/>
+              <w:rPr>
+                <w:rFonts w:ascii="Courier New" w:eastAsiaTheme="minorEastAsia" w:hAnsi="Courier New" w:cs="Courier New"/>
+                <w:color w:val="FFFFFF" w:themeColor="background1"/>
+                <w:kern w:val="0"/>
+                <w:sz w:val="16"/>
+                <w:szCs w:val="16"/>
+                <w:lang w:eastAsia="ja-JP"/>
+              </w:rPr>
+            </w:pPr>
+            <w:r>
+              <w:rPr>
+                <w:rFonts w:ascii="Courier New" w:eastAsiaTheme="minorEastAsia" w:hAnsi="Courier New" w:cs="Courier New"/>
+                <w:b/>
+                <w:bCs/>
+                <w:color w:val="FFFF00"/>
+                <w:kern w:val="0"/>
+                <w:sz w:val="16"/>
+                <w:szCs w:val="16"/>
+                <w:lang w:eastAsia="ja-JP"/>
+              </w:rPr>
+              <w:t xml:space="preserve">public function </w:t>
+            </w:r>
+            <w:r>
+              <w:rPr>
+                <w:rFonts w:ascii="Courier New" w:eastAsiaTheme="minorEastAsia" w:hAnsi="Courier New" w:cs="Courier New"/>
+                <w:color w:val="92D050"/>
+                <w:kern w:val="0"/>
+                <w:sz w:val="16"/>
+                <w:szCs w:val="16"/>
+                <w:lang w:eastAsia="ja-JP"/>
+              </w:rPr>
+              <w:t>initialize</w:t>
+            </w:r>
+            <w:r>
+              <w:rPr>
+                <w:rFonts w:ascii="Courier New" w:eastAsiaTheme="minorEastAsia" w:hAnsi="Courier New" w:cs="Courier New"/>
+                <w:color w:val="FFFFFF" w:themeColor="background1"/>
+                <w:kern w:val="0"/>
+                <w:sz w:val="16"/>
+                <w:szCs w:val="16"/>
+                <w:lang w:eastAsia="ja-JP"/>
+              </w:rPr>
+              <w:t>()</w:t>
+            </w:r>
+          </w:p>
+          <w:p>
+            <w:pPr>
+              <w:autoSpaceDE w:val="0"/>
+              <w:autoSpaceDN w:val="0"/>
+              <w:adjustRightInd w:val="0"/>
+              <w:spacing w:before="0" w:after="0" w:line="240" w:lineRule="auto"/>
+              <w:rPr>
+                <w:rFonts w:ascii="Courier New" w:eastAsiaTheme="minorEastAsia" w:hAnsi="Courier New" w:cs="Courier New"/>
+                <w:color w:val="FFFFFF" w:themeColor="background1"/>
+                <w:kern w:val="0"/>
+                <w:sz w:val="16"/>
+                <w:szCs w:val="16"/>
+                <w:lang w:eastAsia="ja-JP"/>
+              </w:rPr>
+            </w:pPr>
+            <w:r>
+              <w:rPr>
+                <w:rFonts w:ascii="Courier New" w:eastAsiaTheme="minorEastAsia" w:hAnsi="Courier New" w:cs="Courier New"/>
+                <w:color w:val="FFFFFF" w:themeColor="background1"/>
+                <w:kern w:val="0"/>
+                <w:sz w:val="16"/>
+                <w:szCs w:val="16"/>
+                <w:lang w:eastAsia="ja-JP"/>
+              </w:rPr>
+              <w:t>{</w:t>
+            </w:r>
+          </w:p>
+          <w:p>
+            <w:pPr>
+              <w:autoSpaceDE w:val="0"/>
+              <w:autoSpaceDN w:val="0"/>
+              <w:adjustRightInd w:val="0"/>
+              <w:spacing w:before="0" w:after="0" w:line="240" w:lineRule="auto"/>
+              <w:rPr>
+                <w:rFonts w:ascii="Courier New" w:eastAsiaTheme="minorEastAsia" w:hAnsi="Courier New" w:cs="Courier New"/>
+                <w:color w:val="FFFFFF" w:themeColor="background1"/>
+                <w:kern w:val="0"/>
+                <w:sz w:val="16"/>
+                <w:szCs w:val="16"/>
+                <w:lang w:eastAsia="ja-JP"/>
+              </w:rPr>
+            </w:pPr>
+            <w:r>
+              <w:rPr>
+                <w:rFonts w:ascii="Courier New" w:eastAsiaTheme="minorEastAsia" w:hAnsi="Courier New" w:cs="Courier New"/>
+                <w:color w:val="FFFF00"/>
+                <w:kern w:val="0"/>
+                <w:sz w:val="16"/>
+                <w:szCs w:val="16"/>
+                <w:lang w:eastAsia="ja-JP"/>
+              </w:rPr>
+              <w:t xml:space="preserve">    </w:t>
+            </w:r>
+            <w:r>
+              <w:rPr>
+                <w:rFonts w:ascii="Courier New" w:eastAsiaTheme="minorEastAsia" w:hAnsi="Courier New" w:cs="Courier New"/>
+                <w:color w:val="FFC000"/>
+                <w:kern w:val="0"/>
+                <w:sz w:val="16"/>
+                <w:szCs w:val="16"/>
+                <w:lang w:eastAsia="ja-JP"/>
+              </w:rPr>
+              <w:t>$this</w:t>
+            </w:r>
+            <w:r>
+              <w:rPr>
+                <w:rFonts w:ascii="Courier New" w:eastAsiaTheme="minorEastAsia" w:hAnsi="Courier New" w:cs="Courier New"/>
+                <w:color w:val="FFFF00"/>
+                <w:kern w:val="0"/>
+                <w:sz w:val="16"/>
+                <w:szCs w:val="16"/>
+                <w:lang w:eastAsia="ja-JP"/>
+              </w:rPr>
+              <w:t>-&gt;</w:t>
+            </w:r>
+            <w:r>
+              <w:rPr>
+                <w:rFonts w:ascii="Courier New" w:eastAsiaTheme="minorEastAsia" w:hAnsi="Courier New" w:cs="Courier New"/>
+                <w:color w:val="92D050"/>
+                <w:kern w:val="0"/>
+                <w:sz w:val="16"/>
+                <w:szCs w:val="16"/>
+                <w:lang w:eastAsia="ja-JP"/>
+              </w:rPr>
+              <w:t>has</w:t>
+            </w:r>
+            <w:r>
+              <w:rPr>
+                <w:rFonts w:ascii="Courier New" w:eastAsiaTheme="minorEastAsia" w:hAnsi="Courier New" w:cs="Courier New"/>
+                <w:color w:val="92D050"/>
+                <w:kern w:val="0"/>
+                <w:sz w:val="16"/>
+                <w:szCs w:val="16"/>
+                <w:lang w:eastAsia="ja-JP"/>
+              </w:rPr>
+              <w:t>ManyToMany</w:t>
+            </w:r>
+            <w:r>
+              <w:rPr>
+                <w:rFonts w:ascii="Courier New" w:eastAsiaTheme="minorEastAsia" w:hAnsi="Courier New" w:cs="Courier New"/>
+                <w:color w:val="FFFF00"/>
+                <w:kern w:val="0"/>
+                <w:sz w:val="16"/>
+                <w:szCs w:val="16"/>
+                <w:lang w:eastAsia="ja-JP"/>
+              </w:rPr>
+              <w:t>(</w:t>
+            </w:r>
+            <w:r>
+              <w:rPr>
+                <w:rFonts w:ascii="Courier New" w:eastAsiaTheme="minorEastAsia" w:hAnsi="Courier New" w:cs="Courier New"/>
+                <w:color w:val="FF0000"/>
+                <w:kern w:val="0"/>
+                <w:sz w:val="16"/>
+                <w:szCs w:val="16"/>
+                <w:lang w:eastAsia="ja-JP"/>
+              </w:rPr>
+              <w:t>'id'</w:t>
+            </w:r>
+            <w:r>
+              <w:rPr>
+                <w:rFonts w:ascii="Courier New" w:eastAsiaTheme="minorEastAsia" w:hAnsi="Courier New" w:cs="Courier New"/>
+                <w:color w:val="FFFFFF" w:themeColor="background1"/>
+                <w:kern w:val="0"/>
+                <w:sz w:val="16"/>
+                <w:szCs w:val="16"/>
+                <w:lang w:eastAsia="ja-JP"/>
+              </w:rPr>
+              <w:t xml:space="preserve">, </w:t>
+            </w:r>
+            <w:r>
+              <w:rPr>
+                <w:rFonts w:ascii="Courier New" w:eastAsiaTheme="minorEastAsia" w:hAnsi="Courier New" w:cs="Courier New"/>
+                <w:color w:val="FF0000"/>
+                <w:kern w:val="0"/>
+                <w:sz w:val="16"/>
+                <w:szCs w:val="16"/>
+                <w:lang w:eastAsia="ja-JP"/>
+              </w:rPr>
+              <w:t>'product'</w:t>
+            </w:r>
+            <w:r>
+              <w:rPr>
+                <w:rFonts w:ascii="Courier New" w:eastAsiaTheme="minorEastAsia" w:hAnsi="Courier New" w:cs="Courier New"/>
+                <w:color w:val="FFFFFF" w:themeColor="background1"/>
+                <w:kern w:val="0"/>
+                <w:sz w:val="16"/>
+                <w:szCs w:val="16"/>
+                <w:lang w:eastAsia="ja-JP"/>
+              </w:rPr>
+              <w:t xml:space="preserve">, </w:t>
+            </w:r>
+            <w:r>
+              <w:rPr>
+                <w:rFonts w:ascii="Courier New" w:eastAsiaTheme="minorEastAsia" w:hAnsi="Courier New" w:cs="Courier New"/>
+                <w:color w:val="FF0000"/>
+                <w:kern w:val="0"/>
+                <w:sz w:val="16"/>
+                <w:szCs w:val="16"/>
+                <w:lang w:eastAsia="ja-JP"/>
+              </w:rPr>
+              <w:t>'id_main_category'</w:t>
+            </w:r>
+            <w:r>
+              <w:rPr>
+                <w:rFonts w:ascii="Courier New" w:eastAsiaTheme="minorEastAsia" w:hAnsi="Courier New" w:cs="Courier New"/>
+                <w:color w:val="FFFFFF" w:themeColor="background1"/>
+                <w:kern w:val="0"/>
+                <w:sz w:val="16"/>
+                <w:szCs w:val="16"/>
+                <w:lang w:eastAsia="ja-JP"/>
+              </w:rPr>
+              <w:t xml:space="preserve">, </w:t>
+            </w:r>
+            <w:r>
+              <w:rPr>
+                <w:rFonts w:ascii="Courier New" w:eastAsiaTheme="minorEastAsia" w:hAnsi="Courier New" w:cs="Courier New"/>
+                <w:color w:val="FF0000"/>
+                <w:kern w:val="0"/>
+                <w:sz w:val="16"/>
+                <w:szCs w:val="16"/>
+                <w:lang w:eastAsia="ja-JP"/>
+              </w:rPr>
+              <w:t>'\Venus\src\Helium\Entity'</w:t>
+            </w:r>
+            <w:r>
+              <w:rPr>
+                <w:rFonts w:ascii="Courier New" w:eastAsiaTheme="minorEastAsia" w:hAnsi="Courier New" w:cs="Courier New"/>
+                <w:color w:val="FFFFFF" w:themeColor="background1"/>
+                <w:kern w:val="0"/>
+                <w:sz w:val="16"/>
+                <w:szCs w:val="16"/>
+                <w:lang w:eastAsia="ja-JP"/>
+              </w:rPr>
+              <w:t xml:space="preserve">, </w:t>
+            </w:r>
+            <w:r>
+              <w:rPr>
+                <w:rFonts w:ascii="Courier New" w:eastAsiaTheme="minorEastAsia" w:hAnsi="Courier New" w:cs="Courier New"/>
+                <w:color w:val="FF0000"/>
+                <w:kern w:val="0"/>
+                <w:sz w:val="16"/>
+                <w:szCs w:val="16"/>
+                <w:lang w:eastAsia="ja-JP"/>
+              </w:rPr>
+              <w:t>'id_</w:t>
+            </w:r>
+            <w:r>
+              <w:rPr>
+                <w:rFonts w:ascii="Courier New" w:eastAsiaTheme="minorEastAsia" w:hAnsi="Courier New" w:cs="Courier New"/>
+                <w:color w:val="FF0000"/>
+                <w:kern w:val="0"/>
+                <w:sz w:val="16"/>
+                <w:szCs w:val="16"/>
+                <w:lang w:eastAsia="ja-JP"/>
+              </w:rPr>
+              <w:t xml:space="preserve"> </w:t>
+            </w:r>
+            <w:r>
+              <w:rPr>
+                <w:rFonts w:ascii="Courier New" w:eastAsiaTheme="minorEastAsia" w:hAnsi="Courier New" w:cs="Courier New"/>
+                <w:color w:val="FF0000"/>
+                <w:kern w:val="0"/>
+                <w:sz w:val="16"/>
+                <w:szCs w:val="16"/>
+                <w:lang w:eastAsia="ja-JP"/>
+              </w:rPr>
+              <w:t>category'</w:t>
+            </w:r>
+            <w:r>
+              <w:rPr>
+                <w:rFonts w:ascii="Courier New" w:eastAsiaTheme="minorEastAsia" w:hAnsi="Courier New" w:cs="Courier New"/>
+                <w:color w:val="FFFFFF" w:themeColor="background1"/>
+                <w:kern w:val="0"/>
+                <w:sz w:val="16"/>
+                <w:szCs w:val="16"/>
+                <w:lang w:eastAsia="ja-JP"/>
+              </w:rPr>
+              <w:t xml:space="preserve">, </w:t>
+            </w:r>
+            <w:r>
+              <w:rPr>
+                <w:rFonts w:ascii="Courier New" w:eastAsiaTheme="minorEastAsia" w:hAnsi="Courier New" w:cs="Courier New"/>
+                <w:color w:val="FF0000"/>
+                <w:kern w:val="0"/>
+                <w:sz w:val="16"/>
+                <w:szCs w:val="16"/>
+                <w:lang w:eastAsia="ja-JP"/>
+              </w:rPr>
+              <w:t>'category</w:t>
+            </w:r>
+            <w:r>
+              <w:rPr>
+                <w:rFonts w:ascii="Courier New" w:eastAsiaTheme="minorEastAsia" w:hAnsi="Courier New" w:cs="Courier New"/>
+                <w:color w:val="FF0000"/>
+                <w:kern w:val="0"/>
+                <w:sz w:val="16"/>
+                <w:szCs w:val="16"/>
+                <w:lang w:eastAsia="ja-JP"/>
+              </w:rPr>
+              <w:t>'</w:t>
+            </w:r>
+            <w:r>
+              <w:rPr>
+                <w:rFonts w:ascii="Courier New" w:eastAsiaTheme="minorEastAsia" w:hAnsi="Courier New" w:cs="Courier New"/>
+                <w:color w:val="FFFFFF" w:themeColor="background1"/>
+                <w:kern w:val="0"/>
+                <w:sz w:val="16"/>
+                <w:szCs w:val="16"/>
+                <w:lang w:eastAsia="ja-JP"/>
+              </w:rPr>
+              <w:t>);</w:t>
+            </w:r>
+          </w:p>
+          <w:p>
+            <w:pPr>
+              <w:autoSpaceDE w:val="0"/>
+              <w:autoSpaceDN w:val="0"/>
+              <w:adjustRightInd w:val="0"/>
+              <w:spacing w:before="0" w:after="0" w:line="240" w:lineRule="auto"/>
+              <w:rPr>
+                <w:rFonts w:ascii="Courier New" w:eastAsiaTheme="minorEastAsia" w:hAnsi="Courier New" w:cs="Courier New"/>
+                <w:color w:val="FFFFFF" w:themeColor="background1"/>
+                <w:kern w:val="0"/>
+                <w:sz w:val="16"/>
+                <w:szCs w:val="16"/>
+                <w:lang w:val="fr-FR" w:eastAsia="ja-JP"/>
+              </w:rPr>
+            </w:pPr>
+            <w:r>
+              <w:rPr>
+                <w:rFonts w:ascii="Courier New" w:eastAsiaTheme="minorEastAsia" w:hAnsi="Courier New" w:cs="Courier New"/>
+                <w:color w:val="FFFFFF" w:themeColor="background1"/>
+                <w:kern w:val="0"/>
+                <w:sz w:val="16"/>
+                <w:szCs w:val="16"/>
+                <w:lang w:val="fr-FR" w:eastAsia="ja-JP"/>
+              </w:rPr>
+              <w:t>}</w:t>
+            </w:r>
+          </w:p>
+          <w:p>
+            <w:pPr>
+              <w:autoSpaceDE w:val="0"/>
+              <w:autoSpaceDN w:val="0"/>
+              <w:adjustRightInd w:val="0"/>
+              <w:spacing w:before="0" w:after="0" w:line="240" w:lineRule="auto"/>
+              <w:rPr>
+                <w:rFonts w:ascii="Courier New" w:hAnsi="Courier New" w:cs="Courier New"/>
+                <w:b/>
+                <w:sz w:val="16"/>
+                <w:szCs w:val="16"/>
+                <w:lang w:val="fr-FR"/>
+              </w:rPr>
+            </w:pPr>
+            <w:r>
+              <w:rPr>
+                <w:rFonts w:ascii="Consolas" w:eastAsiaTheme="minorEastAsia" w:hAnsi="Consolas" w:cs="Consolas"/>
+                <w:color w:val="FFFFFF" w:themeColor="background1"/>
+                <w:kern w:val="0"/>
+                <w:lang w:val="fr-FR" w:eastAsia="ja-JP"/>
+              </w:rPr>
+              <w:t xml:space="preserve"> </w:t>
+            </w:r>
+          </w:p>
+        </w:tc>
+      </w:tr>
+    </w:tbl>
+    <w:p>
+      <w:pPr>
+        <w:pStyle w:val="NormalWeb"/>
+        <w:shd w:val="clear" w:color="auto" w:fill="FFFFFF"/>
+        <w:spacing w:before="0" w:after="255"/>
+        <w:rPr>
+          <w:rFonts w:asciiTheme="minorHAnsi" w:hAnsiTheme="minorHAnsi" w:cs="Miriam"/>
+          <w:szCs w:val="24"/>
+          <w:lang w:val="fr-FR"/>
+        </w:rPr>
+      </w:pPr>
+      <w:r>
+        <w:rPr>
+          <w:rFonts w:asciiTheme="minorHAnsi" w:hAnsiTheme="minorHAnsi" w:cs="Miriam"/>
+          <w:szCs w:val="24"/>
+          <w:lang w:val="fr-FR"/>
+        </w:rPr>
+        <w:t>Dans</w:t>
+      </w:r>
       <w:r>
         <w:rPr>
           <w:rFonts w:asciiTheme="minorHAnsi" w:hAnsiTheme="minorHAnsi" w:cs="Miriam"/>
@@ -9048,7 +9956,7 @@
 </file>
 
 <file path=customXml/itemProps3.xml><?xml version="1.0" encoding="utf-8"?>
-<ds:datastoreItem xmlns:ds="http://schemas.openxmlformats.org/officeDocument/2006/customXml" ds:itemID="{C43394D9-ADCE-4DC3-A6EF-4D09CF75DA54}">
+<ds:datastoreItem xmlns:ds="http://schemas.openxmlformats.org/officeDocument/2006/customXml" ds:itemID="{D9A6AE77-BBDD-4127-9E83-946F8DB3FA43}">
   <ds:schemaRefs>
     <ds:schemaRef ds:uri="http://schemas.openxmlformats.org/officeDocument/2006/bibliography"/>
   </ds:schemaRefs>

</xml_diff>

<commit_message>
Add : virtual foreign key Update : Mother class - remove unused element Update : Document
</commit_message>
<xml_diff>
--- a/Attila_tutoriel.docx
+++ b/Attila_tutoriel.docx
@@ -6562,16 +6562,7 @@
           <w:szCs w:val="24"/>
           <w:lang w:val="fr-FR"/>
         </w:rPr>
-        <w:t xml:space="preserve">Fonctions pour créer vos jointures dans les </w:t>
-      </w:r>
-      <w:r>
-        <w:rPr>
-          <w:rFonts w:cs="Miriam"/>
-          <w:sz w:val="24"/>
-          <w:szCs w:val="24"/>
-          <w:lang w:val="fr-FR"/>
-        </w:rPr>
-        <w:t>modèles</w:t>
+        <w:t>Fonctions pour créer vos jointures dans les modèles</w:t>
       </w:r>
     </w:p>
     <w:p>
@@ -6618,7 +6609,7 @@
           <w:szCs w:val="24"/>
           <w:lang w:val="fr-FR"/>
         </w:rPr>
-        <w:t>Attila permet de créer aussi</w:t>
+        <w:t>Attila permet de créer aussi des jointures « many to one »</w:t>
       </w:r>
       <w:r>
         <w:rPr>
@@ -6627,7 +6618,7 @@
           <w:szCs w:val="24"/>
           <w:lang w:val="fr-FR"/>
         </w:rPr>
-        <w:t xml:space="preserve"> des jointures « </w:t>
+        <w:t xml:space="preserve"> avec belongsTo()</w:t>
       </w:r>
       <w:r>
         <w:rPr>
@@ -6636,7 +6627,7 @@
           <w:szCs w:val="24"/>
           <w:lang w:val="fr-FR"/>
         </w:rPr>
-        <w:t>many to one »</w:t>
+        <w:t xml:space="preserve"> ou « many to many »</w:t>
       </w:r>
       <w:r>
         <w:rPr>
@@ -6645,7 +6636,7 @@
           <w:szCs w:val="24"/>
           <w:lang w:val="fr-FR"/>
         </w:rPr>
-        <w:t xml:space="preserve"> avec belongsTo()</w:t>
+        <w:t> </w:t>
       </w:r>
       <w:r>
         <w:rPr>
@@ -6654,37 +6645,8 @@
           <w:szCs w:val="24"/>
           <w:lang w:val="fr-FR"/>
         </w:rPr>
-        <w:t xml:space="preserve"> ou « many to many</w:t>
-      </w:r>
-      <w:r>
-        <w:rPr>
-          <w:rFonts w:cs="Miriam"/>
-          <w:sz w:val="24"/>
-          <w:szCs w:val="24"/>
-          <w:lang w:val="fr-FR"/>
-        </w:rPr>
-        <w:t> »</w:t>
-      </w:r>
-      <w:r>
-        <w:rPr>
-          <w:rFonts w:cs="Miriam"/>
-          <w:sz w:val="24"/>
-          <w:szCs w:val="24"/>
-          <w:lang w:val="fr-FR"/>
-        </w:rPr>
-        <w:t> </w:t>
-      </w:r>
-      <w:r>
-        <w:rPr>
-          <w:rFonts w:cs="Miriam"/>
-          <w:sz w:val="24"/>
-          <w:szCs w:val="24"/>
-          <w:lang w:val="fr-FR"/>
-        </w:rPr>
         <w:t xml:space="preserve">avec hasManyToMany() </w:t>
       </w:r>
-      <w:bookmarkStart w:id="3" w:name="_GoBack"/>
-      <w:bookmarkEnd w:id="3"/>
       <w:r>
         <w:rPr>
           <w:rFonts w:cs="Miriam"/>
@@ -6746,7 +6708,7 @@
                 <w:kern w:val="0"/>
                 <w:sz w:val="16"/>
                 <w:szCs w:val="16"/>
-                <w:lang w:val="fr-FR" w:eastAsia="ja-JP"/>
+                <w:lang w:eastAsia="ja-JP"/>
               </w:rPr>
             </w:pPr>
             <w:r>
@@ -6758,7 +6720,7 @@
                 <w:kern w:val="0"/>
                 <w:sz w:val="16"/>
                 <w:szCs w:val="16"/>
-                <w:lang w:val="fr-FR" w:eastAsia="ja-JP"/>
+                <w:lang w:eastAsia="ja-JP"/>
               </w:rPr>
               <w:t xml:space="preserve">public function </w:t>
             </w:r>
@@ -6769,7 +6731,7 @@
                 <w:kern w:val="0"/>
                 <w:sz w:val="16"/>
                 <w:szCs w:val="16"/>
-                <w:lang w:val="fr-FR" w:eastAsia="ja-JP"/>
+                <w:lang w:eastAsia="ja-JP"/>
               </w:rPr>
               <w:t>initialize</w:t>
             </w:r>
@@ -6780,7 +6742,7 @@
                 <w:kern w:val="0"/>
                 <w:sz w:val="16"/>
                 <w:szCs w:val="16"/>
-                <w:lang w:val="fr-FR" w:eastAsia="ja-JP"/>
+                <w:lang w:eastAsia="ja-JP"/>
               </w:rPr>
               <w:t>()</w:t>
             </w:r>
@@ -6797,17 +6759,17 @@
                 <w:kern w:val="0"/>
                 <w:sz w:val="16"/>
                 <w:szCs w:val="16"/>
-                <w:lang w:val="fr-FR" w:eastAsia="ja-JP"/>
-              </w:rPr>
-            </w:pPr>
-            <w:r>
-              <w:rPr>
-                <w:rFonts w:ascii="Courier New" w:eastAsiaTheme="minorEastAsia" w:hAnsi="Courier New" w:cs="Courier New"/>
-                <w:color w:val="FFFFFF" w:themeColor="background1"/>
-                <w:kern w:val="0"/>
-                <w:sz w:val="16"/>
-                <w:szCs w:val="16"/>
-                <w:lang w:val="fr-FR" w:eastAsia="ja-JP"/>
+                <w:lang w:eastAsia="ja-JP"/>
+              </w:rPr>
+            </w:pPr>
+            <w:r>
+              <w:rPr>
+                <w:rFonts w:ascii="Courier New" w:eastAsiaTheme="minorEastAsia" w:hAnsi="Courier New" w:cs="Courier New"/>
+                <w:color w:val="FFFFFF" w:themeColor="background1"/>
+                <w:kern w:val="0"/>
+                <w:sz w:val="16"/>
+                <w:szCs w:val="16"/>
+                <w:lang w:eastAsia="ja-JP"/>
               </w:rPr>
               <w:t>{</w:t>
             </w:r>
@@ -7298,29 +7260,7 @@
                 <w:szCs w:val="16"/>
                 <w:lang w:eastAsia="ja-JP"/>
               </w:rPr>
-              <w:t>'id_</w:t>
-            </w:r>
-            <w:r>
-              <w:rPr>
-                <w:rFonts w:ascii="Courier New" w:eastAsiaTheme="minorEastAsia" w:hAnsi="Courier New" w:cs="Courier New"/>
-                <w:color w:val="FF0000"/>
-                <w:kern w:val="0"/>
-                <w:sz w:val="16"/>
-                <w:szCs w:val="16"/>
-                <w:lang w:eastAsia="ja-JP"/>
-              </w:rPr>
-              <w:t xml:space="preserve"> </w:t>
-            </w:r>
-            <w:r>
-              <w:rPr>
-                <w:rFonts w:ascii="Courier New" w:eastAsiaTheme="minorEastAsia" w:hAnsi="Courier New" w:cs="Courier New"/>
-                <w:color w:val="FF0000"/>
-                <w:kern w:val="0"/>
-                <w:sz w:val="16"/>
-                <w:szCs w:val="16"/>
-                <w:lang w:eastAsia="ja-JP"/>
-              </w:rPr>
-              <w:t>category'</w:t>
+              <w:t>'id_ category'</w:t>
             </w:r>
             <w:r>
               <w:rPr>
@@ -7423,6 +7363,1316 @@
     </w:tbl>
     <w:p>
       <w:pPr>
+        <w:pStyle w:val="Titre2"/>
+        <w:rPr>
+          <w:lang w:val="fr-FR"/>
+        </w:rPr>
+      </w:pPr>
+      <w:r>
+        <w:rPr>
+          <w:rFonts w:cs="Miriam"/>
+          <w:sz w:val="24"/>
+          <w:szCs w:val="24"/>
+          <w:lang w:val="fr-FR"/>
+        </w:rPr>
+        <w:t>Les clés étrangères virtuelles</w:t>
+      </w:r>
+    </w:p>
+    <w:p>
+      <w:pPr>
+        <w:rPr>
+          <w:rFonts w:cs="Miriam"/>
+          <w:b/>
+          <w:color w:val="FF0000"/>
+          <w:lang w:val="fr-FR"/>
+        </w:rPr>
+      </w:pPr>
+      <w:r>
+        <w:rPr>
+          <w:rFonts w:cs="Miriam"/>
+          <w:b/>
+          <w:color w:val="FF0000"/>
+          <w:lang w:val="fr-FR"/>
+        </w:rPr>
+        <w:t>Disponibilité</w:t>
+      </w:r>
+      <w:r>
+        <w:rPr>
+          <w:rFonts w:cs="Miriam"/>
+          <w:b/>
+          <w:color w:val="FF0000"/>
+          <w:lang w:val="fr-FR"/>
+        </w:rPr>
+        <w:t> : Attila 1.0.0-</w:t>
+      </w:r>
+      <w:r>
+        <w:rPr>
+          <w:rFonts w:cs="Miriam"/>
+          <w:b/>
+          <w:color w:val="FF0000"/>
+          <w:lang w:val="fr-FR"/>
+        </w:rPr>
+        <w:t>RC1</w:t>
+      </w:r>
+    </w:p>
+    <w:p>
+      <w:pPr>
+        <w:rPr>
+          <w:rFonts w:cs="Miriam"/>
+          <w:sz w:val="24"/>
+          <w:szCs w:val="24"/>
+          <w:lang w:val="fr-FR"/>
+        </w:rPr>
+      </w:pPr>
+      <w:r>
+        <w:rPr>
+          <w:rFonts w:cs="Miriam"/>
+          <w:sz w:val="24"/>
+          <w:szCs w:val="24"/>
+          <w:lang w:val="fr-FR"/>
+        </w:rPr>
+        <w:t xml:space="preserve">Attila permet de créer </w:t>
+      </w:r>
+      <w:r>
+        <w:rPr>
+          <w:rFonts w:cs="Miriam"/>
+          <w:sz w:val="24"/>
+          <w:szCs w:val="24"/>
+          <w:lang w:val="fr-FR"/>
+        </w:rPr>
+        <w:t>des clés étrangères virtuelles. Même si vos bases ne contiennent pas de clés étrangères, Attila fera les tests nécessaires pour valider les insertions ou les suppressions. Vous pourrez déclarer ces clés étrangères des deux côtés</w:t>
+      </w:r>
+      <w:r>
+        <w:rPr>
+          <w:rFonts w:cs="Miriam"/>
+          <w:sz w:val="24"/>
+          <w:szCs w:val="24"/>
+          <w:lang w:val="fr-FR"/>
+        </w:rPr>
+        <w:t xml:space="preserve"> </w:t>
+      </w:r>
+      <w:r>
+        <w:rPr>
+          <w:rFonts w:cs="Miriam"/>
+          <w:sz w:val="24"/>
+          <w:szCs w:val="24"/>
+          <w:lang w:val="fr-FR"/>
+        </w:rPr>
+        <w:t>:</w:t>
+      </w:r>
+    </w:p>
+    <w:tbl>
+      <w:tblPr>
+        <w:tblStyle w:val="Grilledutableau"/>
+        <w:tblW w:w="0" w:type="auto"/>
+        <w:shd w:val="clear" w:color="auto" w:fill="000000" w:themeFill="text1"/>
+        <w:tblLook w:val="04A0" w:firstRow="1" w:lastRow="0" w:firstColumn="1" w:lastColumn="0" w:noHBand="0" w:noVBand="1"/>
+      </w:tblPr>
+      <w:tblGrid>
+        <w:gridCol w:w="9211"/>
+      </w:tblGrid>
+      <w:tr>
+        <w:tc>
+          <w:tcPr>
+            <w:tcW w:w="9211" w:type="dxa"/>
+            <w:shd w:val="clear" w:color="auto" w:fill="000000" w:themeFill="text1"/>
+          </w:tcPr>
+          <w:p>
+            <w:pPr>
+              <w:autoSpaceDE w:val="0"/>
+              <w:autoSpaceDN w:val="0"/>
+              <w:adjustRightInd w:val="0"/>
+              <w:spacing w:before="0" w:after="0" w:line="240" w:lineRule="auto"/>
+              <w:rPr>
+                <w:rFonts w:ascii="Consolas" w:eastAsiaTheme="minorEastAsia" w:hAnsi="Consolas" w:cs="Consolas"/>
+                <w:color w:val="FFFFFF" w:themeColor="background1"/>
+                <w:kern w:val="0"/>
+                <w:lang w:val="fr-FR" w:eastAsia="ja-JP"/>
+              </w:rPr>
+            </w:pPr>
+          </w:p>
+          <w:p>
+            <w:pPr>
+              <w:autoSpaceDE w:val="0"/>
+              <w:autoSpaceDN w:val="0"/>
+              <w:adjustRightInd w:val="0"/>
+              <w:spacing w:before="0" w:after="0" w:line="240" w:lineRule="auto"/>
+              <w:rPr>
+                <w:rFonts w:ascii="Courier New" w:eastAsiaTheme="minorEastAsia" w:hAnsi="Courier New" w:cs="Courier New"/>
+                <w:color w:val="FFFFFF" w:themeColor="background1"/>
+                <w:kern w:val="0"/>
+                <w:sz w:val="16"/>
+                <w:szCs w:val="16"/>
+                <w:lang w:val="fr-FR" w:eastAsia="ja-JP"/>
+              </w:rPr>
+            </w:pPr>
+            <w:r>
+              <w:rPr>
+                <w:rFonts w:ascii="Courier New" w:eastAsiaTheme="minorEastAsia" w:hAnsi="Courier New" w:cs="Courier New"/>
+                <w:b/>
+                <w:bCs/>
+                <w:color w:val="FFFF00"/>
+                <w:kern w:val="0"/>
+                <w:sz w:val="16"/>
+                <w:szCs w:val="16"/>
+                <w:lang w:val="fr-FR" w:eastAsia="ja-JP"/>
+              </w:rPr>
+              <w:t xml:space="preserve">public function </w:t>
+            </w:r>
+            <w:r>
+              <w:rPr>
+                <w:rFonts w:ascii="Courier New" w:eastAsiaTheme="minorEastAsia" w:hAnsi="Courier New" w:cs="Courier New"/>
+                <w:color w:val="92D050"/>
+                <w:kern w:val="0"/>
+                <w:sz w:val="16"/>
+                <w:szCs w:val="16"/>
+                <w:lang w:val="fr-FR" w:eastAsia="ja-JP"/>
+              </w:rPr>
+              <w:t>initialize</w:t>
+            </w:r>
+            <w:r>
+              <w:rPr>
+                <w:rFonts w:ascii="Courier New" w:eastAsiaTheme="minorEastAsia" w:hAnsi="Courier New" w:cs="Courier New"/>
+                <w:color w:val="FFFFFF" w:themeColor="background1"/>
+                <w:kern w:val="0"/>
+                <w:sz w:val="16"/>
+                <w:szCs w:val="16"/>
+                <w:lang w:val="fr-FR" w:eastAsia="ja-JP"/>
+              </w:rPr>
+              <w:t>()</w:t>
+            </w:r>
+          </w:p>
+          <w:p>
+            <w:pPr>
+              <w:autoSpaceDE w:val="0"/>
+              <w:autoSpaceDN w:val="0"/>
+              <w:adjustRightInd w:val="0"/>
+              <w:spacing w:before="0" w:after="0" w:line="240" w:lineRule="auto"/>
+              <w:rPr>
+                <w:rFonts w:ascii="Courier New" w:eastAsiaTheme="minorEastAsia" w:hAnsi="Courier New" w:cs="Courier New"/>
+                <w:color w:val="FFFFFF" w:themeColor="background1"/>
+                <w:kern w:val="0"/>
+                <w:sz w:val="16"/>
+                <w:szCs w:val="16"/>
+                <w:lang w:val="fr-FR" w:eastAsia="ja-JP"/>
+              </w:rPr>
+            </w:pPr>
+            <w:r>
+              <w:rPr>
+                <w:rFonts w:ascii="Courier New" w:eastAsiaTheme="minorEastAsia" w:hAnsi="Courier New" w:cs="Courier New"/>
+                <w:color w:val="FFFFFF" w:themeColor="background1"/>
+                <w:kern w:val="0"/>
+                <w:sz w:val="16"/>
+                <w:szCs w:val="16"/>
+                <w:lang w:val="fr-FR" w:eastAsia="ja-JP"/>
+              </w:rPr>
+              <w:t>{</w:t>
+            </w:r>
+          </w:p>
+          <w:p>
+            <w:pPr>
+              <w:autoSpaceDE w:val="0"/>
+              <w:autoSpaceDN w:val="0"/>
+              <w:adjustRightInd w:val="0"/>
+              <w:spacing w:before="0" w:after="0" w:line="240" w:lineRule="auto"/>
+              <w:rPr>
+                <w:rFonts w:ascii="Courier New" w:eastAsiaTheme="minorEastAsia" w:hAnsi="Courier New" w:cs="Courier New"/>
+                <w:color w:val="FF0000"/>
+                <w:kern w:val="0"/>
+                <w:sz w:val="16"/>
+                <w:szCs w:val="16"/>
+                <w:lang w:eastAsia="ja-JP"/>
+              </w:rPr>
+            </w:pPr>
+            <w:r>
+              <w:rPr>
+                <w:rFonts w:ascii="Courier New" w:eastAsiaTheme="minorEastAsia" w:hAnsi="Courier New" w:cs="Courier New"/>
+                <w:color w:val="FFFF00"/>
+                <w:kern w:val="0"/>
+                <w:sz w:val="16"/>
+                <w:szCs w:val="16"/>
+                <w:lang w:eastAsia="ja-JP"/>
+              </w:rPr>
+              <w:t xml:space="preserve">    </w:t>
+            </w:r>
+            <w:r>
+              <w:rPr>
+                <w:rFonts w:ascii="Courier New" w:eastAsiaTheme="minorEastAsia" w:hAnsi="Courier New" w:cs="Courier New"/>
+                <w:color w:val="FFC000"/>
+                <w:kern w:val="0"/>
+                <w:sz w:val="16"/>
+                <w:szCs w:val="16"/>
+                <w:lang w:eastAsia="ja-JP"/>
+              </w:rPr>
+              <w:t>$this</w:t>
+            </w:r>
+            <w:r>
+              <w:rPr>
+                <w:rFonts w:ascii="Courier New" w:eastAsiaTheme="minorEastAsia" w:hAnsi="Courier New" w:cs="Courier New"/>
+                <w:color w:val="FFFF00"/>
+                <w:kern w:val="0"/>
+                <w:sz w:val="16"/>
+                <w:szCs w:val="16"/>
+                <w:lang w:eastAsia="ja-JP"/>
+              </w:rPr>
+              <w:t>-&gt;</w:t>
+            </w:r>
+            <w:r>
+              <w:rPr>
+                <w:rFonts w:ascii="Courier New" w:eastAsiaTheme="minorEastAsia" w:hAnsi="Courier New" w:cs="Courier New"/>
+                <w:color w:val="92D050"/>
+                <w:kern w:val="0"/>
+                <w:sz w:val="16"/>
+                <w:szCs w:val="16"/>
+                <w:lang w:eastAsia="ja-JP"/>
+              </w:rPr>
+              <w:t>hasMany</w:t>
+            </w:r>
+            <w:r>
+              <w:rPr>
+                <w:rFonts w:ascii="Courier New" w:eastAsiaTheme="minorEastAsia" w:hAnsi="Courier New" w:cs="Courier New"/>
+                <w:color w:val="FFFF00"/>
+                <w:kern w:val="0"/>
+                <w:sz w:val="16"/>
+                <w:szCs w:val="16"/>
+                <w:lang w:eastAsia="ja-JP"/>
+              </w:rPr>
+              <w:t>(</w:t>
+            </w:r>
+            <w:r>
+              <w:rPr>
+                <w:rFonts w:ascii="Courier New" w:eastAsiaTheme="minorEastAsia" w:hAnsi="Courier New" w:cs="Courier New"/>
+                <w:color w:val="FF0000"/>
+                <w:kern w:val="0"/>
+                <w:sz w:val="16"/>
+                <w:szCs w:val="16"/>
+                <w:lang w:eastAsia="ja-JP"/>
+              </w:rPr>
+              <w:t>'id'</w:t>
+            </w:r>
+            <w:r>
+              <w:rPr>
+                <w:rFonts w:ascii="Courier New" w:eastAsiaTheme="minorEastAsia" w:hAnsi="Courier New" w:cs="Courier New"/>
+                <w:color w:val="FFFFFF" w:themeColor="background1"/>
+                <w:kern w:val="0"/>
+                <w:sz w:val="16"/>
+                <w:szCs w:val="16"/>
+                <w:lang w:eastAsia="ja-JP"/>
+              </w:rPr>
+              <w:t xml:space="preserve">, </w:t>
+            </w:r>
+            <w:r>
+              <w:rPr>
+                <w:rFonts w:ascii="Courier New" w:eastAsiaTheme="minorEastAsia" w:hAnsi="Courier New" w:cs="Courier New"/>
+                <w:color w:val="FF0000"/>
+                <w:kern w:val="0"/>
+                <w:sz w:val="16"/>
+                <w:szCs w:val="16"/>
+                <w:lang w:eastAsia="ja-JP"/>
+              </w:rPr>
+              <w:t>'product'</w:t>
+            </w:r>
+            <w:r>
+              <w:rPr>
+                <w:rFonts w:ascii="Courier New" w:eastAsiaTheme="minorEastAsia" w:hAnsi="Courier New" w:cs="Courier New"/>
+                <w:color w:val="FFFFFF" w:themeColor="background1"/>
+                <w:kern w:val="0"/>
+                <w:sz w:val="16"/>
+                <w:szCs w:val="16"/>
+                <w:lang w:eastAsia="ja-JP"/>
+              </w:rPr>
+              <w:t xml:space="preserve">, </w:t>
+            </w:r>
+            <w:r>
+              <w:rPr>
+                <w:rFonts w:ascii="Courier New" w:eastAsiaTheme="minorEastAsia" w:hAnsi="Courier New" w:cs="Courier New"/>
+                <w:color w:val="FF0000"/>
+                <w:kern w:val="0"/>
+                <w:sz w:val="16"/>
+                <w:szCs w:val="16"/>
+                <w:lang w:eastAsia="ja-JP"/>
+              </w:rPr>
+              <w:t>'id_main_category'</w:t>
+            </w:r>
+            <w:r>
+              <w:rPr>
+                <w:rFonts w:ascii="Courier New" w:eastAsiaTheme="minorEastAsia" w:hAnsi="Courier New" w:cs="Courier New"/>
+                <w:color w:val="FFFFFF" w:themeColor="background1"/>
+                <w:kern w:val="0"/>
+                <w:sz w:val="16"/>
+                <w:szCs w:val="16"/>
+                <w:lang w:eastAsia="ja-JP"/>
+              </w:rPr>
+              <w:t xml:space="preserve">, </w:t>
+            </w:r>
+            <w:r>
+              <w:rPr>
+                <w:rFonts w:ascii="Courier New" w:eastAsiaTheme="minorEastAsia" w:hAnsi="Courier New" w:cs="Courier New"/>
+                <w:color w:val="FF0000"/>
+                <w:kern w:val="0"/>
+                <w:sz w:val="16"/>
+                <w:szCs w:val="16"/>
+                <w:lang w:eastAsia="ja-JP"/>
+              </w:rPr>
+              <w:t>'\Venus\</w:t>
+            </w:r>
+            <w:r>
+              <w:rPr>
+                <w:rFonts w:ascii="Courier New" w:eastAsiaTheme="minorEastAsia" w:hAnsi="Courier New" w:cs="Courier New"/>
+                <w:color w:val="FF0000"/>
+                <w:kern w:val="0"/>
+                <w:sz w:val="16"/>
+                <w:szCs w:val="16"/>
+                <w:lang w:eastAsia="ja-JP"/>
+              </w:rPr>
+              <w:t>src\Helium\Entity'</w:t>
+            </w:r>
+            <w:r>
+              <w:rPr>
+                <w:rFonts w:ascii="Courier New" w:eastAsiaTheme="minorEastAsia" w:hAnsi="Courier New" w:cs="Courier New"/>
+                <w:color w:val="FFFFFF" w:themeColor="background1"/>
+                <w:kern w:val="0"/>
+                <w:sz w:val="16"/>
+                <w:szCs w:val="16"/>
+                <w:lang w:eastAsia="ja-JP"/>
+              </w:rPr>
+              <w:t>,</w:t>
+            </w:r>
+            <w:r>
+              <w:rPr>
+                <w:rFonts w:ascii="Courier New" w:eastAsiaTheme="minorEastAsia" w:hAnsi="Courier New" w:cs="Courier New"/>
+                <w:color w:val="FF0000"/>
+                <w:kern w:val="0"/>
+                <w:sz w:val="16"/>
+                <w:szCs w:val="16"/>
+                <w:lang w:eastAsia="ja-JP"/>
+              </w:rPr>
+              <w:t xml:space="preserve"> </w:t>
+            </w:r>
+            <w:r>
+              <w:rPr>
+                <w:rFonts w:ascii="Courier New" w:eastAsiaTheme="minorEastAsia" w:hAnsi="Courier New" w:cs="Courier New"/>
+                <w:color w:val="00B0F0"/>
+                <w:kern w:val="0"/>
+                <w:sz w:val="16"/>
+                <w:szCs w:val="16"/>
+                <w:lang w:eastAsia="ja-JP"/>
+              </w:rPr>
+              <w:t xml:space="preserve">array </w:t>
+            </w:r>
+            <w:r>
+              <w:rPr>
+                <w:rFonts w:ascii="Courier New" w:eastAsiaTheme="minorEastAsia" w:hAnsi="Courier New" w:cs="Courier New"/>
+                <w:color w:val="FFFFFF" w:themeColor="background1"/>
+                <w:kern w:val="0"/>
+                <w:sz w:val="16"/>
+                <w:szCs w:val="16"/>
+                <w:lang w:eastAsia="ja-JP"/>
+              </w:rPr>
+              <w:t>(</w:t>
+            </w:r>
+          </w:p>
+          <w:p>
+            <w:pPr>
+              <w:autoSpaceDE w:val="0"/>
+              <w:autoSpaceDN w:val="0"/>
+              <w:adjustRightInd w:val="0"/>
+              <w:spacing w:before="0" w:after="0" w:line="240" w:lineRule="auto"/>
+              <w:rPr>
+                <w:rFonts w:ascii="Courier New" w:eastAsiaTheme="minorEastAsia" w:hAnsi="Courier New" w:cs="Courier New"/>
+                <w:color w:val="FF0000"/>
+                <w:kern w:val="0"/>
+                <w:sz w:val="16"/>
+                <w:szCs w:val="16"/>
+                <w:lang w:eastAsia="ja-JP"/>
+              </w:rPr>
+            </w:pPr>
+            <w:r>
+              <w:rPr>
+                <w:rFonts w:ascii="Courier New" w:eastAsiaTheme="minorEastAsia" w:hAnsi="Courier New" w:cs="Courier New"/>
+                <w:color w:val="FF0000"/>
+                <w:kern w:val="0"/>
+                <w:sz w:val="16"/>
+                <w:szCs w:val="16"/>
+                <w:lang w:eastAsia="ja-JP"/>
+              </w:rPr>
+              <w:t xml:space="preserve">        ‘foreignKey’ </w:t>
+            </w:r>
+            <w:r>
+              <w:rPr>
+                <w:rFonts w:ascii="Courier New" w:eastAsiaTheme="minorEastAsia" w:hAnsi="Courier New" w:cs="Courier New"/>
+                <w:color w:val="FFFFFF" w:themeColor="background1"/>
+                <w:kern w:val="0"/>
+                <w:sz w:val="16"/>
+                <w:szCs w:val="16"/>
+                <w:lang w:eastAsia="ja-JP"/>
+              </w:rPr>
+              <w:t>=&gt;</w:t>
+            </w:r>
+            <w:r>
+              <w:rPr>
+                <w:rFonts w:ascii="Courier New" w:eastAsiaTheme="minorEastAsia" w:hAnsi="Courier New" w:cs="Courier New"/>
+                <w:color w:val="FF0000"/>
+                <w:kern w:val="0"/>
+                <w:sz w:val="16"/>
+                <w:szCs w:val="16"/>
+                <w:lang w:eastAsia="ja-JP"/>
+              </w:rPr>
+              <w:t xml:space="preserve"> </w:t>
+            </w:r>
+            <w:r>
+              <w:rPr>
+                <w:rFonts w:ascii="Courier New" w:eastAsiaTheme="minorEastAsia" w:hAnsi="Courier New" w:cs="Courier New"/>
+                <w:color w:val="00B0F0"/>
+                <w:kern w:val="0"/>
+                <w:sz w:val="16"/>
+                <w:szCs w:val="16"/>
+                <w:lang w:eastAsia="ja-JP"/>
+              </w:rPr>
+              <w:t>array</w:t>
+            </w:r>
+            <w:r>
+              <w:rPr>
+                <w:rFonts w:ascii="Courier New" w:eastAsiaTheme="minorEastAsia" w:hAnsi="Courier New" w:cs="Courier New"/>
+                <w:color w:val="FFFFFF" w:themeColor="background1"/>
+                <w:kern w:val="0"/>
+                <w:sz w:val="16"/>
+                <w:szCs w:val="16"/>
+                <w:lang w:eastAsia="ja-JP"/>
+              </w:rPr>
+              <w:t>(</w:t>
+            </w:r>
+          </w:p>
+          <w:p>
+            <w:pPr>
+              <w:autoSpaceDE w:val="0"/>
+              <w:autoSpaceDN w:val="0"/>
+              <w:adjustRightInd w:val="0"/>
+              <w:spacing w:before="0" w:after="0" w:line="240" w:lineRule="auto"/>
+              <w:rPr>
+                <w:rFonts w:ascii="Courier New" w:eastAsiaTheme="minorEastAsia" w:hAnsi="Courier New" w:cs="Courier New"/>
+                <w:color w:val="FF0000"/>
+                <w:kern w:val="0"/>
+                <w:sz w:val="16"/>
+                <w:szCs w:val="16"/>
+                <w:lang w:val="fr-FR" w:eastAsia="ja-JP"/>
+              </w:rPr>
+            </w:pPr>
+            <w:r>
+              <w:rPr>
+                <w:rFonts w:ascii="Courier New" w:eastAsiaTheme="minorEastAsia" w:hAnsi="Courier New" w:cs="Courier New"/>
+                <w:color w:val="FF0000"/>
+                <w:kern w:val="0"/>
+                <w:sz w:val="16"/>
+                <w:szCs w:val="16"/>
+                <w:lang w:val="fr-FR" w:eastAsia="ja-JP"/>
+              </w:rPr>
+              <w:t xml:space="preserve">            ‘message’ </w:t>
+            </w:r>
+            <w:r>
+              <w:rPr>
+                <w:rFonts w:ascii="Courier New" w:eastAsiaTheme="minorEastAsia" w:hAnsi="Courier New" w:cs="Courier New"/>
+                <w:color w:val="FFFFFF" w:themeColor="background1"/>
+                <w:kern w:val="0"/>
+                <w:sz w:val="16"/>
+                <w:szCs w:val="16"/>
+                <w:lang w:val="fr-FR" w:eastAsia="ja-JP"/>
+              </w:rPr>
+              <w:t xml:space="preserve">=&gt; </w:t>
+            </w:r>
+            <w:r>
+              <w:rPr>
+                <w:rFonts w:ascii="Courier New" w:eastAsiaTheme="minorEastAsia" w:hAnsi="Courier New" w:cs="Courier New"/>
+                <w:color w:val="FF0000"/>
+                <w:kern w:val="0"/>
+                <w:sz w:val="16"/>
+                <w:szCs w:val="16"/>
+                <w:lang w:val="fr-FR" w:eastAsia="ja-JP"/>
+              </w:rPr>
+              <w:t>‘ca ne marche pas’</w:t>
+            </w:r>
+          </w:p>
+          <w:p>
+            <w:pPr>
+              <w:autoSpaceDE w:val="0"/>
+              <w:autoSpaceDN w:val="0"/>
+              <w:adjustRightInd w:val="0"/>
+              <w:spacing w:before="0" w:after="0" w:line="240" w:lineRule="auto"/>
+              <w:rPr>
+                <w:rFonts w:ascii="Courier New" w:eastAsiaTheme="minorEastAsia" w:hAnsi="Courier New" w:cs="Courier New"/>
+                <w:color w:val="FF0000"/>
+                <w:kern w:val="0"/>
+                <w:sz w:val="16"/>
+                <w:szCs w:val="16"/>
+                <w:lang w:eastAsia="ja-JP"/>
+              </w:rPr>
+            </w:pPr>
+            <w:r>
+              <w:rPr>
+                <w:rFonts w:ascii="Courier New" w:eastAsiaTheme="minorEastAsia" w:hAnsi="Courier New" w:cs="Courier New"/>
+                <w:color w:val="FF0000"/>
+                <w:kern w:val="0"/>
+                <w:sz w:val="16"/>
+                <w:szCs w:val="16"/>
+                <w:lang w:val="fr-FR" w:eastAsia="ja-JP"/>
+              </w:rPr>
+              <w:t xml:space="preserve">        </w:t>
+            </w:r>
+            <w:r>
+              <w:rPr>
+                <w:rFonts w:ascii="Courier New" w:eastAsiaTheme="minorEastAsia" w:hAnsi="Courier New" w:cs="Courier New"/>
+                <w:color w:val="FFFFFF" w:themeColor="background1"/>
+                <w:kern w:val="0"/>
+                <w:sz w:val="16"/>
+                <w:szCs w:val="16"/>
+                <w:lang w:eastAsia="ja-JP"/>
+              </w:rPr>
+              <w:t>)</w:t>
+            </w:r>
+          </w:p>
+          <w:p>
+            <w:pPr>
+              <w:autoSpaceDE w:val="0"/>
+              <w:autoSpaceDN w:val="0"/>
+              <w:adjustRightInd w:val="0"/>
+              <w:spacing w:before="0" w:after="0" w:line="240" w:lineRule="auto"/>
+              <w:rPr>
+                <w:rFonts w:ascii="Courier New" w:eastAsiaTheme="minorEastAsia" w:hAnsi="Courier New" w:cs="Courier New"/>
+                <w:color w:val="FFFFFF" w:themeColor="background1"/>
+                <w:kern w:val="0"/>
+                <w:sz w:val="16"/>
+                <w:szCs w:val="16"/>
+                <w:lang w:eastAsia="ja-JP"/>
+              </w:rPr>
+            </w:pPr>
+            <w:r>
+              <w:rPr>
+                <w:rFonts w:ascii="Courier New" w:eastAsiaTheme="minorEastAsia" w:hAnsi="Courier New" w:cs="Courier New"/>
+                <w:color w:val="FF0000"/>
+                <w:kern w:val="0"/>
+                <w:sz w:val="16"/>
+                <w:szCs w:val="16"/>
+                <w:lang w:eastAsia="ja-JP"/>
+              </w:rPr>
+              <w:t xml:space="preserve">    </w:t>
+            </w:r>
+            <w:r>
+              <w:rPr>
+                <w:rFonts w:ascii="Courier New" w:eastAsiaTheme="minorEastAsia" w:hAnsi="Courier New" w:cs="Courier New"/>
+                <w:color w:val="FFFFFF" w:themeColor="background1"/>
+                <w:kern w:val="0"/>
+                <w:sz w:val="16"/>
+                <w:szCs w:val="16"/>
+                <w:lang w:eastAsia="ja-JP"/>
+              </w:rPr>
+              <w:t>)</w:t>
+            </w:r>
+            <w:r>
+              <w:rPr>
+                <w:rFonts w:ascii="Courier New" w:eastAsiaTheme="minorEastAsia" w:hAnsi="Courier New" w:cs="Courier New"/>
+                <w:color w:val="FFFFFF" w:themeColor="background1"/>
+                <w:kern w:val="0"/>
+                <w:sz w:val="16"/>
+                <w:szCs w:val="16"/>
+                <w:lang w:eastAsia="ja-JP"/>
+              </w:rPr>
+              <w:t>)</w:t>
+            </w:r>
+            <w:r>
+              <w:rPr>
+                <w:rFonts w:ascii="Courier New" w:eastAsiaTheme="minorEastAsia" w:hAnsi="Courier New" w:cs="Courier New"/>
+                <w:color w:val="FFFFFF" w:themeColor="background1"/>
+                <w:kern w:val="0"/>
+                <w:sz w:val="16"/>
+                <w:szCs w:val="16"/>
+                <w:lang w:eastAsia="ja-JP"/>
+              </w:rPr>
+              <w:t>;</w:t>
+            </w:r>
+          </w:p>
+          <w:p>
+            <w:pPr>
+              <w:autoSpaceDE w:val="0"/>
+              <w:autoSpaceDN w:val="0"/>
+              <w:adjustRightInd w:val="0"/>
+              <w:spacing w:before="0" w:after="0" w:line="240" w:lineRule="auto"/>
+              <w:rPr>
+                <w:rFonts w:ascii="Courier New" w:eastAsiaTheme="minorEastAsia" w:hAnsi="Courier New" w:cs="Courier New"/>
+                <w:b/>
+                <w:bCs/>
+                <w:color w:val="FFFF00"/>
+                <w:kern w:val="0"/>
+                <w:sz w:val="16"/>
+                <w:szCs w:val="16"/>
+                <w:lang w:eastAsia="ja-JP"/>
+              </w:rPr>
+            </w:pPr>
+            <w:r>
+              <w:rPr>
+                <w:rFonts w:ascii="Courier New" w:eastAsiaTheme="minorEastAsia" w:hAnsi="Courier New" w:cs="Courier New"/>
+                <w:color w:val="FFFFFF" w:themeColor="background1"/>
+                <w:kern w:val="0"/>
+                <w:sz w:val="16"/>
+                <w:szCs w:val="16"/>
+                <w:lang w:eastAsia="ja-JP"/>
+              </w:rPr>
+              <w:t>}</w:t>
+            </w:r>
+            <w:r>
+              <w:rPr>
+                <w:rFonts w:ascii="Courier New" w:eastAsiaTheme="minorEastAsia" w:hAnsi="Courier New" w:cs="Courier New"/>
+                <w:b/>
+                <w:bCs/>
+                <w:color w:val="FFFF00"/>
+                <w:kern w:val="0"/>
+                <w:sz w:val="16"/>
+                <w:szCs w:val="16"/>
+                <w:lang w:eastAsia="ja-JP"/>
+              </w:rPr>
+              <w:t xml:space="preserve"> </w:t>
+            </w:r>
+          </w:p>
+          <w:p>
+            <w:pPr>
+              <w:autoSpaceDE w:val="0"/>
+              <w:autoSpaceDN w:val="0"/>
+              <w:adjustRightInd w:val="0"/>
+              <w:spacing w:before="0" w:after="0" w:line="240" w:lineRule="auto"/>
+              <w:rPr>
+                <w:rFonts w:ascii="Courier New" w:eastAsiaTheme="minorEastAsia" w:hAnsi="Courier New" w:cs="Courier New"/>
+                <w:b/>
+                <w:bCs/>
+                <w:color w:val="FFFF00"/>
+                <w:kern w:val="0"/>
+                <w:sz w:val="16"/>
+                <w:szCs w:val="16"/>
+                <w:lang w:eastAsia="ja-JP"/>
+              </w:rPr>
+            </w:pPr>
+          </w:p>
+          <w:p>
+            <w:pPr>
+              <w:autoSpaceDE w:val="0"/>
+              <w:autoSpaceDN w:val="0"/>
+              <w:adjustRightInd w:val="0"/>
+              <w:spacing w:before="0" w:after="0" w:line="240" w:lineRule="auto"/>
+              <w:rPr>
+                <w:rFonts w:ascii="Courier New" w:eastAsiaTheme="minorEastAsia" w:hAnsi="Courier New" w:cs="Courier New"/>
+                <w:color w:val="FFFFFF" w:themeColor="background1"/>
+                <w:kern w:val="0"/>
+                <w:sz w:val="16"/>
+                <w:szCs w:val="16"/>
+                <w:lang w:eastAsia="ja-JP"/>
+              </w:rPr>
+            </w:pPr>
+            <w:r>
+              <w:rPr>
+                <w:rFonts w:ascii="Courier New" w:eastAsiaTheme="minorEastAsia" w:hAnsi="Courier New" w:cs="Courier New"/>
+                <w:b/>
+                <w:bCs/>
+                <w:color w:val="FFFF00"/>
+                <w:kern w:val="0"/>
+                <w:sz w:val="16"/>
+                <w:szCs w:val="16"/>
+                <w:lang w:eastAsia="ja-JP"/>
+              </w:rPr>
+              <w:t xml:space="preserve">public function </w:t>
+            </w:r>
+            <w:r>
+              <w:rPr>
+                <w:rFonts w:ascii="Courier New" w:eastAsiaTheme="minorEastAsia" w:hAnsi="Courier New" w:cs="Courier New"/>
+                <w:color w:val="92D050"/>
+                <w:kern w:val="0"/>
+                <w:sz w:val="16"/>
+                <w:szCs w:val="16"/>
+                <w:lang w:eastAsia="ja-JP"/>
+              </w:rPr>
+              <w:t>initialize</w:t>
+            </w:r>
+            <w:r>
+              <w:rPr>
+                <w:rFonts w:ascii="Courier New" w:eastAsiaTheme="minorEastAsia" w:hAnsi="Courier New" w:cs="Courier New"/>
+                <w:color w:val="FFFFFF" w:themeColor="background1"/>
+                <w:kern w:val="0"/>
+                <w:sz w:val="16"/>
+                <w:szCs w:val="16"/>
+                <w:lang w:eastAsia="ja-JP"/>
+              </w:rPr>
+              <w:t>()</w:t>
+            </w:r>
+            <w:bookmarkStart w:id="3" w:name="_GoBack"/>
+            <w:bookmarkEnd w:id="3"/>
+          </w:p>
+          <w:p>
+            <w:pPr>
+              <w:autoSpaceDE w:val="0"/>
+              <w:autoSpaceDN w:val="0"/>
+              <w:adjustRightInd w:val="0"/>
+              <w:spacing w:before="0" w:after="0" w:line="240" w:lineRule="auto"/>
+              <w:rPr>
+                <w:rFonts w:ascii="Courier New" w:eastAsiaTheme="minorEastAsia" w:hAnsi="Courier New" w:cs="Courier New"/>
+                <w:color w:val="FFFFFF" w:themeColor="background1"/>
+                <w:kern w:val="0"/>
+                <w:sz w:val="16"/>
+                <w:szCs w:val="16"/>
+                <w:lang w:eastAsia="ja-JP"/>
+              </w:rPr>
+            </w:pPr>
+            <w:r>
+              <w:rPr>
+                <w:rFonts w:ascii="Courier New" w:eastAsiaTheme="minorEastAsia" w:hAnsi="Courier New" w:cs="Courier New"/>
+                <w:color w:val="FFFFFF" w:themeColor="background1"/>
+                <w:kern w:val="0"/>
+                <w:sz w:val="16"/>
+                <w:szCs w:val="16"/>
+                <w:lang w:eastAsia="ja-JP"/>
+              </w:rPr>
+              <w:t>{</w:t>
+            </w:r>
+          </w:p>
+          <w:p>
+            <w:pPr>
+              <w:autoSpaceDE w:val="0"/>
+              <w:autoSpaceDN w:val="0"/>
+              <w:adjustRightInd w:val="0"/>
+              <w:spacing w:before="0" w:after="0" w:line="240" w:lineRule="auto"/>
+              <w:rPr>
+                <w:rFonts w:ascii="Courier New" w:eastAsiaTheme="minorEastAsia" w:hAnsi="Courier New" w:cs="Courier New"/>
+                <w:color w:val="FF0000"/>
+                <w:kern w:val="0"/>
+                <w:sz w:val="16"/>
+                <w:szCs w:val="16"/>
+                <w:lang w:eastAsia="ja-JP"/>
+              </w:rPr>
+            </w:pPr>
+            <w:r>
+              <w:rPr>
+                <w:rFonts w:ascii="Courier New" w:eastAsiaTheme="minorEastAsia" w:hAnsi="Courier New" w:cs="Courier New"/>
+                <w:color w:val="FFC000"/>
+                <w:kern w:val="0"/>
+                <w:sz w:val="16"/>
+                <w:szCs w:val="16"/>
+                <w:lang w:eastAsia="ja-JP"/>
+              </w:rPr>
+              <w:t xml:space="preserve">    </w:t>
+            </w:r>
+            <w:r>
+              <w:rPr>
+                <w:rFonts w:ascii="Courier New" w:eastAsiaTheme="minorEastAsia" w:hAnsi="Courier New" w:cs="Courier New"/>
+                <w:color w:val="FFC000"/>
+                <w:kern w:val="0"/>
+                <w:sz w:val="16"/>
+                <w:szCs w:val="16"/>
+                <w:lang w:eastAsia="ja-JP"/>
+              </w:rPr>
+              <w:t>$this</w:t>
+            </w:r>
+            <w:r>
+              <w:rPr>
+                <w:rFonts w:ascii="Courier New" w:eastAsiaTheme="minorEastAsia" w:hAnsi="Courier New" w:cs="Courier New"/>
+                <w:color w:val="FFFF00"/>
+                <w:kern w:val="0"/>
+                <w:sz w:val="16"/>
+                <w:szCs w:val="16"/>
+                <w:lang w:eastAsia="ja-JP"/>
+              </w:rPr>
+              <w:t>-&gt;</w:t>
+            </w:r>
+            <w:r>
+              <w:rPr>
+                <w:rFonts w:ascii="Courier New" w:eastAsiaTheme="minorEastAsia" w:hAnsi="Courier New" w:cs="Courier New"/>
+                <w:color w:val="92D050"/>
+                <w:kern w:val="0"/>
+                <w:sz w:val="16"/>
+                <w:szCs w:val="16"/>
+                <w:lang w:eastAsia="ja-JP"/>
+              </w:rPr>
+              <w:t>has</w:t>
+            </w:r>
+            <w:r>
+              <w:rPr>
+                <w:rFonts w:ascii="Courier New" w:eastAsiaTheme="minorEastAsia" w:hAnsi="Courier New" w:cs="Courier New"/>
+                <w:color w:val="92D050"/>
+                <w:kern w:val="0"/>
+                <w:sz w:val="16"/>
+                <w:szCs w:val="16"/>
+                <w:lang w:eastAsia="ja-JP"/>
+              </w:rPr>
+              <w:t>One</w:t>
+            </w:r>
+            <w:r>
+              <w:rPr>
+                <w:rFonts w:ascii="Courier New" w:eastAsiaTheme="minorEastAsia" w:hAnsi="Courier New" w:cs="Courier New"/>
+                <w:color w:val="FFFF00"/>
+                <w:kern w:val="0"/>
+                <w:sz w:val="16"/>
+                <w:szCs w:val="16"/>
+                <w:lang w:eastAsia="ja-JP"/>
+              </w:rPr>
+              <w:t>(</w:t>
+            </w:r>
+            <w:r>
+              <w:rPr>
+                <w:rFonts w:ascii="Courier New" w:eastAsiaTheme="minorEastAsia" w:hAnsi="Courier New" w:cs="Courier New"/>
+                <w:color w:val="FF0000"/>
+                <w:kern w:val="0"/>
+                <w:sz w:val="16"/>
+                <w:szCs w:val="16"/>
+                <w:lang w:eastAsia="ja-JP"/>
+              </w:rPr>
+              <w:t>'id'</w:t>
+            </w:r>
+            <w:r>
+              <w:rPr>
+                <w:rFonts w:ascii="Courier New" w:eastAsiaTheme="minorEastAsia" w:hAnsi="Courier New" w:cs="Courier New"/>
+                <w:color w:val="FFFFFF" w:themeColor="background1"/>
+                <w:kern w:val="0"/>
+                <w:sz w:val="16"/>
+                <w:szCs w:val="16"/>
+                <w:lang w:eastAsia="ja-JP"/>
+              </w:rPr>
+              <w:t xml:space="preserve">, </w:t>
+            </w:r>
+            <w:r>
+              <w:rPr>
+                <w:rFonts w:ascii="Courier New" w:eastAsiaTheme="minorEastAsia" w:hAnsi="Courier New" w:cs="Courier New"/>
+                <w:color w:val="FF0000"/>
+                <w:kern w:val="0"/>
+                <w:sz w:val="16"/>
+                <w:szCs w:val="16"/>
+                <w:lang w:eastAsia="ja-JP"/>
+              </w:rPr>
+              <w:t>'product'</w:t>
+            </w:r>
+            <w:r>
+              <w:rPr>
+                <w:rFonts w:ascii="Courier New" w:eastAsiaTheme="minorEastAsia" w:hAnsi="Courier New" w:cs="Courier New"/>
+                <w:color w:val="FFFFFF" w:themeColor="background1"/>
+                <w:kern w:val="0"/>
+                <w:sz w:val="16"/>
+                <w:szCs w:val="16"/>
+                <w:lang w:eastAsia="ja-JP"/>
+              </w:rPr>
+              <w:t xml:space="preserve">, </w:t>
+            </w:r>
+            <w:r>
+              <w:rPr>
+                <w:rFonts w:ascii="Courier New" w:eastAsiaTheme="minorEastAsia" w:hAnsi="Courier New" w:cs="Courier New"/>
+                <w:color w:val="FF0000"/>
+                <w:kern w:val="0"/>
+                <w:sz w:val="16"/>
+                <w:szCs w:val="16"/>
+                <w:lang w:eastAsia="ja-JP"/>
+              </w:rPr>
+              <w:t>'id_main_category'</w:t>
+            </w:r>
+            <w:r>
+              <w:rPr>
+                <w:rFonts w:ascii="Courier New" w:eastAsiaTheme="minorEastAsia" w:hAnsi="Courier New" w:cs="Courier New"/>
+                <w:color w:val="FFFFFF" w:themeColor="background1"/>
+                <w:kern w:val="0"/>
+                <w:sz w:val="16"/>
+                <w:szCs w:val="16"/>
+                <w:lang w:eastAsia="ja-JP"/>
+              </w:rPr>
+              <w:t xml:space="preserve">, </w:t>
+            </w:r>
+            <w:r>
+              <w:rPr>
+                <w:rFonts w:ascii="Courier New" w:eastAsiaTheme="minorEastAsia" w:hAnsi="Courier New" w:cs="Courier New"/>
+                <w:color w:val="FF0000"/>
+                <w:kern w:val="0"/>
+                <w:sz w:val="16"/>
+                <w:szCs w:val="16"/>
+                <w:lang w:eastAsia="ja-JP"/>
+              </w:rPr>
+              <w:t>'\Venus\</w:t>
+            </w:r>
+            <w:r>
+              <w:rPr>
+                <w:rFonts w:ascii="Courier New" w:eastAsiaTheme="minorEastAsia" w:hAnsi="Courier New" w:cs="Courier New"/>
+                <w:color w:val="FF0000"/>
+                <w:kern w:val="0"/>
+                <w:sz w:val="16"/>
+                <w:szCs w:val="16"/>
+                <w:lang w:eastAsia="ja-JP"/>
+              </w:rPr>
+              <w:t>src\Helium\Entity'</w:t>
+            </w:r>
+            <w:r>
+              <w:rPr>
+                <w:rFonts w:ascii="Courier New" w:eastAsiaTheme="minorEastAsia" w:hAnsi="Courier New" w:cs="Courier New"/>
+                <w:color w:val="FFFFFF" w:themeColor="background1"/>
+                <w:kern w:val="0"/>
+                <w:sz w:val="16"/>
+                <w:szCs w:val="16"/>
+                <w:lang w:eastAsia="ja-JP"/>
+              </w:rPr>
+              <w:t>,</w:t>
+            </w:r>
+            <w:r>
+              <w:rPr>
+                <w:rFonts w:ascii="Courier New" w:eastAsiaTheme="minorEastAsia" w:hAnsi="Courier New" w:cs="Courier New"/>
+                <w:color w:val="FF0000"/>
+                <w:kern w:val="0"/>
+                <w:sz w:val="16"/>
+                <w:szCs w:val="16"/>
+                <w:lang w:eastAsia="ja-JP"/>
+              </w:rPr>
+              <w:t xml:space="preserve"> </w:t>
+            </w:r>
+            <w:r>
+              <w:rPr>
+                <w:rFonts w:ascii="Courier New" w:eastAsiaTheme="minorEastAsia" w:hAnsi="Courier New" w:cs="Courier New"/>
+                <w:color w:val="00B0F0"/>
+                <w:kern w:val="0"/>
+                <w:sz w:val="16"/>
+                <w:szCs w:val="16"/>
+                <w:lang w:eastAsia="ja-JP"/>
+              </w:rPr>
+              <w:t xml:space="preserve">array </w:t>
+            </w:r>
+            <w:r>
+              <w:rPr>
+                <w:rFonts w:ascii="Courier New" w:eastAsiaTheme="minorEastAsia" w:hAnsi="Courier New" w:cs="Courier New"/>
+                <w:color w:val="FFFFFF" w:themeColor="background1"/>
+                <w:kern w:val="0"/>
+                <w:sz w:val="16"/>
+                <w:szCs w:val="16"/>
+                <w:lang w:eastAsia="ja-JP"/>
+              </w:rPr>
+              <w:t>(</w:t>
+            </w:r>
+          </w:p>
+          <w:p>
+            <w:pPr>
+              <w:autoSpaceDE w:val="0"/>
+              <w:autoSpaceDN w:val="0"/>
+              <w:adjustRightInd w:val="0"/>
+              <w:spacing w:before="0" w:after="0" w:line="240" w:lineRule="auto"/>
+              <w:rPr>
+                <w:rFonts w:ascii="Courier New" w:eastAsiaTheme="minorEastAsia" w:hAnsi="Courier New" w:cs="Courier New"/>
+                <w:color w:val="FF0000"/>
+                <w:kern w:val="0"/>
+                <w:sz w:val="16"/>
+                <w:szCs w:val="16"/>
+                <w:lang w:eastAsia="ja-JP"/>
+              </w:rPr>
+            </w:pPr>
+            <w:r>
+              <w:rPr>
+                <w:rFonts w:ascii="Courier New" w:eastAsiaTheme="minorEastAsia" w:hAnsi="Courier New" w:cs="Courier New"/>
+                <w:color w:val="FF0000"/>
+                <w:kern w:val="0"/>
+                <w:sz w:val="16"/>
+                <w:szCs w:val="16"/>
+                <w:lang w:eastAsia="ja-JP"/>
+              </w:rPr>
+              <w:t xml:space="preserve">        ‘foreignKey’ </w:t>
+            </w:r>
+            <w:r>
+              <w:rPr>
+                <w:rFonts w:ascii="Courier New" w:eastAsiaTheme="minorEastAsia" w:hAnsi="Courier New" w:cs="Courier New"/>
+                <w:color w:val="FFFFFF" w:themeColor="background1"/>
+                <w:kern w:val="0"/>
+                <w:sz w:val="16"/>
+                <w:szCs w:val="16"/>
+                <w:lang w:eastAsia="ja-JP"/>
+              </w:rPr>
+              <w:t>=&gt;</w:t>
+            </w:r>
+            <w:r>
+              <w:rPr>
+                <w:rFonts w:ascii="Courier New" w:eastAsiaTheme="minorEastAsia" w:hAnsi="Courier New" w:cs="Courier New"/>
+                <w:color w:val="FF0000"/>
+                <w:kern w:val="0"/>
+                <w:sz w:val="16"/>
+                <w:szCs w:val="16"/>
+                <w:lang w:eastAsia="ja-JP"/>
+              </w:rPr>
+              <w:t xml:space="preserve"> </w:t>
+            </w:r>
+            <w:r>
+              <w:rPr>
+                <w:rFonts w:ascii="Courier New" w:eastAsiaTheme="minorEastAsia" w:hAnsi="Courier New" w:cs="Courier New"/>
+                <w:color w:val="00B0F0"/>
+                <w:kern w:val="0"/>
+                <w:sz w:val="16"/>
+                <w:szCs w:val="16"/>
+                <w:lang w:eastAsia="ja-JP"/>
+              </w:rPr>
+              <w:t>array</w:t>
+            </w:r>
+            <w:r>
+              <w:rPr>
+                <w:rFonts w:ascii="Courier New" w:eastAsiaTheme="minorEastAsia" w:hAnsi="Courier New" w:cs="Courier New"/>
+                <w:color w:val="FFFFFF" w:themeColor="background1"/>
+                <w:kern w:val="0"/>
+                <w:sz w:val="16"/>
+                <w:szCs w:val="16"/>
+                <w:lang w:eastAsia="ja-JP"/>
+              </w:rPr>
+              <w:t>(</w:t>
+            </w:r>
+          </w:p>
+          <w:p>
+            <w:pPr>
+              <w:autoSpaceDE w:val="0"/>
+              <w:autoSpaceDN w:val="0"/>
+              <w:adjustRightInd w:val="0"/>
+              <w:spacing w:before="0" w:after="0" w:line="240" w:lineRule="auto"/>
+              <w:rPr>
+                <w:rFonts w:ascii="Courier New" w:eastAsiaTheme="minorEastAsia" w:hAnsi="Courier New" w:cs="Courier New"/>
+                <w:color w:val="FF0000"/>
+                <w:kern w:val="0"/>
+                <w:sz w:val="16"/>
+                <w:szCs w:val="16"/>
+                <w:lang w:eastAsia="ja-JP"/>
+              </w:rPr>
+            </w:pPr>
+            <w:r>
+              <w:rPr>
+                <w:rFonts w:ascii="Courier New" w:eastAsiaTheme="minorEastAsia" w:hAnsi="Courier New" w:cs="Courier New"/>
+                <w:color w:val="FF0000"/>
+                <w:kern w:val="0"/>
+                <w:sz w:val="16"/>
+                <w:szCs w:val="16"/>
+                <w:lang w:eastAsia="ja-JP"/>
+              </w:rPr>
+              <w:t xml:space="preserve">            ‘</w:t>
+            </w:r>
+            <w:r>
+              <w:rPr>
+                <w:rFonts w:ascii="Courier New" w:eastAsiaTheme="minorEastAsia" w:hAnsi="Courier New" w:cs="Courier New"/>
+                <w:color w:val="FF0000"/>
+                <w:kern w:val="0"/>
+                <w:sz w:val="16"/>
+                <w:szCs w:val="16"/>
+                <w:lang w:eastAsia="ja-JP"/>
+              </w:rPr>
+              <w:t>action</w:t>
+            </w:r>
+            <w:r>
+              <w:rPr>
+                <w:rFonts w:ascii="Courier New" w:eastAsiaTheme="minorEastAsia" w:hAnsi="Courier New" w:cs="Courier New"/>
+                <w:color w:val="FF0000"/>
+                <w:kern w:val="0"/>
+                <w:sz w:val="16"/>
+                <w:szCs w:val="16"/>
+                <w:lang w:eastAsia="ja-JP"/>
+              </w:rPr>
+              <w:t xml:space="preserve"> </w:t>
+            </w:r>
+            <w:r>
+              <w:rPr>
+                <w:rFonts w:ascii="Courier New" w:eastAsiaTheme="minorEastAsia" w:hAnsi="Courier New" w:cs="Courier New"/>
+                <w:color w:val="FFFFFF" w:themeColor="background1"/>
+                <w:kern w:val="0"/>
+                <w:sz w:val="16"/>
+                <w:szCs w:val="16"/>
+                <w:lang w:eastAsia="ja-JP"/>
+              </w:rPr>
+              <w:t xml:space="preserve">=&gt; </w:t>
+            </w:r>
+            <w:r>
+              <w:rPr>
+                <w:rFonts w:ascii="Courier New" w:eastAsiaTheme="minorEastAsia" w:hAnsi="Courier New" w:cs="Courier New"/>
+                <w:color w:val="FFFFFF" w:themeColor="background1"/>
+                <w:kern w:val="0"/>
+                <w:sz w:val="16"/>
+                <w:szCs w:val="16"/>
+                <w:lang w:eastAsia="ja-JP"/>
+              </w:rPr>
+              <w:t>self::</w:t>
+            </w:r>
+            <w:r>
+              <w:rPr>
+                <w:rFonts w:ascii="Courier New" w:eastAsiaTheme="minorEastAsia" w:hAnsi="Courier New" w:cs="Courier New"/>
+                <w:color w:val="92D050"/>
+                <w:kern w:val="0"/>
+                <w:sz w:val="16"/>
+                <w:szCs w:val="16"/>
+                <w:lang w:eastAsia="ja-JP"/>
+              </w:rPr>
+              <w:t>CASCADE</w:t>
+            </w:r>
+          </w:p>
+          <w:p>
+            <w:pPr>
+              <w:autoSpaceDE w:val="0"/>
+              <w:autoSpaceDN w:val="0"/>
+              <w:adjustRightInd w:val="0"/>
+              <w:spacing w:before="0" w:after="0" w:line="240" w:lineRule="auto"/>
+              <w:rPr>
+                <w:rFonts w:ascii="Courier New" w:eastAsiaTheme="minorEastAsia" w:hAnsi="Courier New" w:cs="Courier New"/>
+                <w:color w:val="FF0000"/>
+                <w:kern w:val="0"/>
+                <w:sz w:val="16"/>
+                <w:szCs w:val="16"/>
+                <w:lang w:eastAsia="ja-JP"/>
+              </w:rPr>
+            </w:pPr>
+            <w:r>
+              <w:rPr>
+                <w:rFonts w:ascii="Courier New" w:eastAsiaTheme="minorEastAsia" w:hAnsi="Courier New" w:cs="Courier New"/>
+                <w:color w:val="FF0000"/>
+                <w:kern w:val="0"/>
+                <w:sz w:val="16"/>
+                <w:szCs w:val="16"/>
+                <w:lang w:eastAsia="ja-JP"/>
+              </w:rPr>
+              <w:t xml:space="preserve">        </w:t>
+            </w:r>
+            <w:r>
+              <w:rPr>
+                <w:rFonts w:ascii="Courier New" w:eastAsiaTheme="minorEastAsia" w:hAnsi="Courier New" w:cs="Courier New"/>
+                <w:color w:val="FFFFFF" w:themeColor="background1"/>
+                <w:kern w:val="0"/>
+                <w:sz w:val="16"/>
+                <w:szCs w:val="16"/>
+                <w:lang w:eastAsia="ja-JP"/>
+              </w:rPr>
+              <w:t>)</w:t>
+            </w:r>
+          </w:p>
+          <w:p>
+            <w:pPr>
+              <w:autoSpaceDE w:val="0"/>
+              <w:autoSpaceDN w:val="0"/>
+              <w:adjustRightInd w:val="0"/>
+              <w:spacing w:before="0" w:after="0" w:line="240" w:lineRule="auto"/>
+              <w:rPr>
+                <w:rFonts w:ascii="Courier New" w:eastAsiaTheme="minorEastAsia" w:hAnsi="Courier New" w:cs="Courier New"/>
+                <w:color w:val="FFFFFF" w:themeColor="background1"/>
+                <w:kern w:val="0"/>
+                <w:sz w:val="16"/>
+                <w:szCs w:val="16"/>
+                <w:lang w:eastAsia="ja-JP"/>
+              </w:rPr>
+            </w:pPr>
+            <w:r>
+              <w:rPr>
+                <w:rFonts w:ascii="Courier New" w:eastAsiaTheme="minorEastAsia" w:hAnsi="Courier New" w:cs="Courier New"/>
+                <w:color w:val="FF0000"/>
+                <w:kern w:val="0"/>
+                <w:sz w:val="16"/>
+                <w:szCs w:val="16"/>
+                <w:lang w:eastAsia="ja-JP"/>
+              </w:rPr>
+              <w:t xml:space="preserve">    </w:t>
+            </w:r>
+            <w:r>
+              <w:rPr>
+                <w:rFonts w:ascii="Courier New" w:eastAsiaTheme="minorEastAsia" w:hAnsi="Courier New" w:cs="Courier New"/>
+                <w:color w:val="FFFFFF" w:themeColor="background1"/>
+                <w:kern w:val="0"/>
+                <w:sz w:val="16"/>
+                <w:szCs w:val="16"/>
+                <w:lang w:eastAsia="ja-JP"/>
+              </w:rPr>
+              <w:t>)</w:t>
+            </w:r>
+            <w:r>
+              <w:rPr>
+                <w:rFonts w:ascii="Courier New" w:eastAsiaTheme="minorEastAsia" w:hAnsi="Courier New" w:cs="Courier New"/>
+                <w:color w:val="FFFFFF" w:themeColor="background1"/>
+                <w:kern w:val="0"/>
+                <w:sz w:val="16"/>
+                <w:szCs w:val="16"/>
+                <w:lang w:eastAsia="ja-JP"/>
+              </w:rPr>
+              <w:t>)</w:t>
+            </w:r>
+            <w:r>
+              <w:rPr>
+                <w:rFonts w:ascii="Courier New" w:eastAsiaTheme="minorEastAsia" w:hAnsi="Courier New" w:cs="Courier New"/>
+                <w:color w:val="FFFFFF" w:themeColor="background1"/>
+                <w:kern w:val="0"/>
+                <w:sz w:val="16"/>
+                <w:szCs w:val="16"/>
+                <w:lang w:eastAsia="ja-JP"/>
+              </w:rPr>
+              <w:t>;</w:t>
+            </w:r>
+          </w:p>
+          <w:p>
+            <w:pPr>
+              <w:autoSpaceDE w:val="0"/>
+              <w:autoSpaceDN w:val="0"/>
+              <w:adjustRightInd w:val="0"/>
+              <w:spacing w:before="0" w:after="0" w:line="240" w:lineRule="auto"/>
+              <w:rPr>
+                <w:rFonts w:ascii="Courier New" w:eastAsiaTheme="minorEastAsia" w:hAnsi="Courier New" w:cs="Courier New"/>
+                <w:color w:val="FFFFFF" w:themeColor="background1"/>
+                <w:kern w:val="0"/>
+                <w:sz w:val="16"/>
+                <w:szCs w:val="16"/>
+                <w:lang w:val="fr-FR" w:eastAsia="ja-JP"/>
+              </w:rPr>
+            </w:pPr>
+            <w:r>
+              <w:rPr>
+                <w:rFonts w:ascii="Courier New" w:eastAsiaTheme="minorEastAsia" w:hAnsi="Courier New" w:cs="Courier New"/>
+                <w:color w:val="FFFFFF" w:themeColor="background1"/>
+                <w:kern w:val="0"/>
+                <w:sz w:val="16"/>
+                <w:szCs w:val="16"/>
+                <w:lang w:val="fr-FR" w:eastAsia="ja-JP"/>
+              </w:rPr>
+              <w:t>}</w:t>
+            </w:r>
+          </w:p>
+          <w:p>
+            <w:pPr>
+              <w:autoSpaceDE w:val="0"/>
+              <w:autoSpaceDN w:val="0"/>
+              <w:adjustRightInd w:val="0"/>
+              <w:spacing w:before="0" w:after="0" w:line="240" w:lineRule="auto"/>
+              <w:rPr>
+                <w:rFonts w:ascii="Courier New" w:hAnsi="Courier New" w:cs="Courier New"/>
+                <w:b/>
+                <w:sz w:val="16"/>
+                <w:szCs w:val="16"/>
+                <w:lang w:val="fr-FR"/>
+              </w:rPr>
+            </w:pPr>
+            <w:r>
+              <w:rPr>
+                <w:rFonts w:ascii="Consolas" w:eastAsiaTheme="minorEastAsia" w:hAnsi="Consolas" w:cs="Consolas"/>
+                <w:color w:val="FFFFFF" w:themeColor="background1"/>
+                <w:kern w:val="0"/>
+                <w:lang w:val="fr-FR" w:eastAsia="ja-JP"/>
+              </w:rPr>
+              <w:t xml:space="preserve"> </w:t>
+            </w:r>
+          </w:p>
+        </w:tc>
+      </w:tr>
+      <w:tr>
+        <w:tc>
+          <w:tcPr>
+            <w:tcW w:w="9211" w:type="dxa"/>
+            <w:shd w:val="clear" w:color="auto" w:fill="000000" w:themeFill="text1"/>
+          </w:tcPr>
+          <w:p>
+            <w:pPr>
+              <w:autoSpaceDE w:val="0"/>
+              <w:autoSpaceDN w:val="0"/>
+              <w:adjustRightInd w:val="0"/>
+              <w:spacing w:before="0" w:after="0" w:line="240" w:lineRule="auto"/>
+              <w:rPr>
+                <w:rFonts w:ascii="Consolas" w:eastAsiaTheme="minorEastAsia" w:hAnsi="Consolas" w:cs="Consolas"/>
+                <w:color w:val="FFFFFF" w:themeColor="background1"/>
+                <w:kern w:val="0"/>
+                <w:lang w:val="fr-FR" w:eastAsia="ja-JP"/>
+              </w:rPr>
+            </w:pPr>
+          </w:p>
+        </w:tc>
+      </w:tr>
+    </w:tbl>
+    <w:p>
+      <w:pPr>
         <w:pStyle w:val="NormalWeb"/>
         <w:shd w:val="clear" w:color="auto" w:fill="FFFFFF"/>
         <w:spacing w:before="0" w:after="255"/>
@@ -7438,6 +8688,7 @@
           <w:szCs w:val="24"/>
           <w:lang w:val="fr-FR"/>
         </w:rPr>
+        <w:lastRenderedPageBreak/>
         <w:t>Dans</w:t>
       </w:r>
       <w:r>
@@ -9956,7 +11207,7 @@
 </file>
 
 <file path=customXml/itemProps3.xml><?xml version="1.0" encoding="utf-8"?>
-<ds:datastoreItem xmlns:ds="http://schemas.openxmlformats.org/officeDocument/2006/customXml" ds:itemID="{D9A6AE77-BBDD-4127-9E83-946F8DB3FA43}">
+<ds:datastoreItem xmlns:ds="http://schemas.openxmlformats.org/officeDocument/2006/customXml" ds:itemID="{B9095E37-62D7-4D7E-B763-8F7B8919CF07}">
   <ds:schemaRefs>
     <ds:schemaRef ds:uri="http://schemas.openxmlformats.org/officeDocument/2006/bibliography"/>
   </ds:schemaRefs>

</xml_diff>

<commit_message>
Add : count method on model with parameter distinct and group Bug fixed : Delete the Venus namespace Add : The cascade action on the delete Update : document
</commit_message>
<xml_diff>
--- a/Attila_tutoriel.docx
+++ b/Attila_tutoriel.docx
@@ -7440,7 +7440,25 @@
           <w:szCs w:val="24"/>
           <w:lang w:val="fr-FR"/>
         </w:rPr>
-        <w:t>des clés étrangères virtuelles. Même si vos bases ne contiennent pas de clés étrangères, Attila fera les tests nécessaires pour valider les insertions ou les suppressions. Vous pourrez déclarer ces clés étrangères des deux côtés</w:t>
+        <w:t>des clés étrangères virtuelles</w:t>
+      </w:r>
+      <w:r>
+        <w:rPr>
+          <w:rFonts w:cs="Miriam"/>
+          <w:sz w:val="24"/>
+          <w:szCs w:val="24"/>
+          <w:lang w:val="fr-FR"/>
+        </w:rPr>
+        <w:t xml:space="preserve"> (à partir des entités)</w:t>
+      </w:r>
+      <w:r>
+        <w:rPr>
+          <w:rFonts w:cs="Miriam"/>
+          <w:sz w:val="24"/>
+          <w:szCs w:val="24"/>
+          <w:lang w:val="fr-FR"/>
+        </w:rPr>
+        <w:t>. Même si vos bases ne contiennent pas de clés étrangères, Attila fera les tests nécessaires pour valider les insertions ou les suppressions. Vous pourrez déclarer ces clés étrangères des deux côtés</w:t>
       </w:r>
       <w:r>
         <w:rPr>
@@ -8100,8 +8118,6 @@
               </w:rPr>
               <w:t>()</w:t>
             </w:r>
-            <w:bookmarkStart w:id="3" w:name="_GoBack"/>
-            <w:bookmarkEnd w:id="3"/>
           </w:p>
           <w:p>
             <w:pPr>
@@ -8673,29 +8689,1023 @@
     </w:tbl>
     <w:p>
       <w:pPr>
+        <w:pStyle w:val="Titre2"/>
+        <w:rPr>
+          <w:lang w:val="fr-FR"/>
+        </w:rPr>
+      </w:pPr>
+      <w:r>
+        <w:rPr>
+          <w:rFonts w:cs="Miriam"/>
+          <w:sz w:val="24"/>
+          <w:szCs w:val="24"/>
+          <w:lang w:val="fr-FR"/>
+        </w:rPr>
+        <w:lastRenderedPageBreak/>
+        <w:t>Le mo</w:t>
+      </w:r>
+      <w:r>
+        <w:rPr>
+          <w:rFonts w:cs="Miriam"/>
+          <w:sz w:val="24"/>
+          <w:szCs w:val="24"/>
+          <w:lang w:val="fr-FR"/>
+        </w:rPr>
+        <w:t>dèle propose la fonction count</w:t>
+      </w:r>
+    </w:p>
+    <w:p>
+      <w:pPr>
+        <w:rPr>
+          <w:rFonts w:cs="Miriam"/>
+          <w:b/>
+          <w:color w:val="FF0000"/>
+          <w:lang w:val="fr-FR"/>
+        </w:rPr>
+      </w:pPr>
+      <w:r>
+        <w:rPr>
+          <w:rFonts w:cs="Miriam"/>
+          <w:b/>
+          <w:color w:val="FF0000"/>
+          <w:lang w:val="fr-FR"/>
+        </w:rPr>
+        <w:t>Disponibilité</w:t>
+      </w:r>
+      <w:r>
+        <w:rPr>
+          <w:rFonts w:cs="Miriam"/>
+          <w:b/>
+          <w:color w:val="FF0000"/>
+          <w:lang w:val="fr-FR"/>
+        </w:rPr>
+        <w:t> : Attila 1.0.0-</w:t>
+      </w:r>
+      <w:r>
+        <w:rPr>
+          <w:rFonts w:cs="Miriam"/>
+          <w:b/>
+          <w:color w:val="FF0000"/>
+          <w:lang w:val="fr-FR"/>
+        </w:rPr>
+        <w:t>RC1</w:t>
+      </w:r>
+    </w:p>
+    <w:p>
+      <w:pPr>
+        <w:rPr>
+          <w:rFonts w:cs="Miriam"/>
+          <w:sz w:val="24"/>
+          <w:szCs w:val="24"/>
+          <w:lang w:val="fr-FR"/>
+        </w:rPr>
+      </w:pPr>
+      <w:r>
+        <w:rPr>
+          <w:rFonts w:cs="Miriam"/>
+          <w:sz w:val="24"/>
+          <w:szCs w:val="24"/>
+          <w:lang w:val="fr-FR"/>
+        </w:rPr>
+        <w:t xml:space="preserve">Attila permet </w:t>
+      </w:r>
+      <w:r>
+        <w:rPr>
+          <w:rFonts w:cs="Miriam"/>
+          <w:sz w:val="24"/>
+          <w:szCs w:val="24"/>
+          <w:lang w:val="fr-FR"/>
+        </w:rPr>
+        <w:t xml:space="preserve">compter le nombre de résultats </w:t>
+      </w:r>
+      <w:r>
+        <w:rPr>
+          <w:rFonts w:cs="Miriam"/>
+          <w:sz w:val="24"/>
+          <w:szCs w:val="24"/>
+          <w:lang w:val="fr-FR"/>
+        </w:rPr>
+        <w:t xml:space="preserve">d’une table </w:t>
+      </w:r>
+      <w:r>
+        <w:rPr>
+          <w:rFonts w:cs="Miriam"/>
+          <w:sz w:val="24"/>
+          <w:szCs w:val="24"/>
+          <w:lang w:val="fr-FR"/>
+        </w:rPr>
+        <w:t>grâce à la fonction count</w:t>
+      </w:r>
+      <w:r>
+        <w:rPr>
+          <w:rFonts w:cs="Miriam"/>
+          <w:sz w:val="24"/>
+          <w:szCs w:val="24"/>
+          <w:lang w:val="fr-FR"/>
+        </w:rPr>
+        <w:t xml:space="preserve"> </w:t>
+      </w:r>
+      <w:r>
+        <w:rPr>
+          <w:rFonts w:cs="Miriam"/>
+          <w:sz w:val="24"/>
+          <w:szCs w:val="24"/>
+          <w:lang w:val="fr-FR"/>
+        </w:rPr>
+        <w:t>:</w:t>
+      </w:r>
+    </w:p>
+    <w:tbl>
+      <w:tblPr>
+        <w:tblStyle w:val="Grilledutableau"/>
+        <w:tblW w:w="0" w:type="auto"/>
+        <w:shd w:val="clear" w:color="auto" w:fill="000000" w:themeFill="text1"/>
+        <w:tblLook w:val="04A0" w:firstRow="1" w:lastRow="0" w:firstColumn="1" w:lastColumn="0" w:noHBand="0" w:noVBand="1"/>
+      </w:tblPr>
+      <w:tblGrid>
+        <w:gridCol w:w="9211"/>
+      </w:tblGrid>
+      <w:tr>
+        <w:tc>
+          <w:tcPr>
+            <w:tcW w:w="9211" w:type="dxa"/>
+            <w:shd w:val="clear" w:color="auto" w:fill="000000" w:themeFill="text1"/>
+          </w:tcPr>
+          <w:p>
+            <w:pPr>
+              <w:autoSpaceDE w:val="0"/>
+              <w:autoSpaceDN w:val="0"/>
+              <w:adjustRightInd w:val="0"/>
+              <w:spacing w:before="0" w:after="0" w:line="240" w:lineRule="auto"/>
+              <w:rPr>
+                <w:rFonts w:ascii="Courier New" w:eastAsiaTheme="minorEastAsia" w:hAnsi="Courier New" w:cs="Courier New"/>
+                <w:color w:val="FFFFFF" w:themeColor="background1"/>
+                <w:kern w:val="0"/>
+                <w:sz w:val="16"/>
+                <w:szCs w:val="16"/>
+                <w:lang w:val="fr-FR" w:eastAsia="ja-JP"/>
+              </w:rPr>
+            </w:pPr>
+          </w:p>
+          <w:p>
+            <w:pPr>
+              <w:autoSpaceDE w:val="0"/>
+              <w:autoSpaceDN w:val="0"/>
+              <w:adjustRightInd w:val="0"/>
+              <w:spacing w:before="0" w:after="0" w:line="240" w:lineRule="auto"/>
+              <w:rPr>
+                <w:rFonts w:ascii="Courier New" w:eastAsiaTheme="minorEastAsia" w:hAnsi="Courier New" w:cs="Courier New"/>
+                <w:color w:val="FFFFFF" w:themeColor="background1"/>
+                <w:kern w:val="0"/>
+                <w:sz w:val="16"/>
+                <w:szCs w:val="16"/>
+                <w:lang w:val="fr-FR" w:eastAsia="ja-JP"/>
+              </w:rPr>
+            </w:pPr>
+            <w:r>
+              <w:rPr>
+                <w:rFonts w:ascii="Courier New" w:eastAsiaTheme="minorEastAsia" w:hAnsi="Courier New" w:cs="Courier New"/>
+                <w:color w:val="FFFFFF" w:themeColor="background1"/>
+                <w:kern w:val="0"/>
+                <w:sz w:val="16"/>
+                <w:szCs w:val="16"/>
+                <w:lang w:val="fr-FR" w:eastAsia="ja-JP"/>
+              </w:rPr>
+              <w:tab/>
+              <w:t xml:space="preserve">    </w:t>
+            </w:r>
+            <w:r>
+              <w:rPr>
+                <w:rFonts w:ascii="Courier New" w:eastAsiaTheme="minorEastAsia" w:hAnsi="Courier New" w:cs="Courier New"/>
+                <w:color w:val="FFC000"/>
+                <w:kern w:val="0"/>
+                <w:sz w:val="16"/>
+                <w:szCs w:val="16"/>
+                <w:lang w:val="fr-FR" w:eastAsia="ja-JP"/>
+              </w:rPr>
+              <w:t xml:space="preserve">$oCategory </w:t>
+            </w:r>
+            <w:r>
+              <w:rPr>
+                <w:rFonts w:ascii="Courier New" w:eastAsiaTheme="minorEastAsia" w:hAnsi="Courier New" w:cs="Courier New"/>
+                <w:color w:val="FFFFFF" w:themeColor="background1"/>
+                <w:kern w:val="0"/>
+                <w:sz w:val="16"/>
+                <w:szCs w:val="16"/>
+                <w:lang w:val="fr-FR" w:eastAsia="ja-JP"/>
+              </w:rPr>
+              <w:t xml:space="preserve">= </w:t>
+            </w:r>
+            <w:r>
+              <w:rPr>
+                <w:rFonts w:ascii="Courier New" w:eastAsiaTheme="minorEastAsia" w:hAnsi="Courier New" w:cs="Courier New"/>
+                <w:b/>
+                <w:bCs/>
+                <w:color w:val="FFFFFF" w:themeColor="background1"/>
+                <w:kern w:val="0"/>
+                <w:sz w:val="16"/>
+                <w:szCs w:val="16"/>
+                <w:lang w:val="fr-FR" w:eastAsia="ja-JP"/>
+              </w:rPr>
+              <w:t xml:space="preserve">new </w:t>
+            </w:r>
+            <w:r>
+              <w:rPr>
+                <w:rFonts w:ascii="Courier New" w:eastAsiaTheme="minorEastAsia" w:hAnsi="Courier New" w:cs="Courier New"/>
+                <w:color w:val="92D050"/>
+                <w:kern w:val="0"/>
+                <w:sz w:val="16"/>
+                <w:szCs w:val="16"/>
+                <w:lang w:val="fr-FR" w:eastAsia="ja-JP"/>
+              </w:rPr>
+              <w:t>Category</w:t>
+            </w:r>
+            <w:r>
+              <w:rPr>
+                <w:rFonts w:ascii="Courier New" w:eastAsiaTheme="minorEastAsia" w:hAnsi="Courier New" w:cs="Courier New"/>
+                <w:color w:val="FFFFFF" w:themeColor="background1"/>
+                <w:kern w:val="0"/>
+                <w:sz w:val="16"/>
+                <w:szCs w:val="16"/>
+                <w:lang w:val="fr-FR" w:eastAsia="ja-JP"/>
+              </w:rPr>
+              <w:t>;</w:t>
+            </w:r>
+          </w:p>
+          <w:p>
+            <w:pPr>
+              <w:autoSpaceDE w:val="0"/>
+              <w:autoSpaceDN w:val="0"/>
+              <w:adjustRightInd w:val="0"/>
+              <w:spacing w:before="0" w:after="0" w:line="240" w:lineRule="auto"/>
+              <w:rPr>
+                <w:rFonts w:ascii="Courier New" w:hAnsi="Courier New" w:cs="Courier New"/>
+                <w:b/>
+                <w:color w:val="FFFFFF" w:themeColor="background1"/>
+                <w:sz w:val="16"/>
+                <w:szCs w:val="16"/>
+                <w:lang w:val="fr-FR"/>
+              </w:rPr>
+            </w:pPr>
+            <w:r>
+              <w:rPr>
+                <w:rFonts w:ascii="Courier New" w:eastAsiaTheme="minorEastAsia" w:hAnsi="Courier New" w:cs="Courier New"/>
+                <w:color w:val="FFFFFF" w:themeColor="background1"/>
+                <w:kern w:val="0"/>
+                <w:sz w:val="16"/>
+                <w:szCs w:val="16"/>
+                <w:lang w:val="fr-FR" w:eastAsia="ja-JP"/>
+              </w:rPr>
+              <w:tab/>
+              <w:t xml:space="preserve">    </w:t>
+            </w:r>
+            <w:r>
+              <w:rPr>
+                <w:rFonts w:ascii="Courier New" w:eastAsiaTheme="minorEastAsia" w:hAnsi="Courier New" w:cs="Courier New"/>
+                <w:color w:val="92D050"/>
+                <w:kern w:val="0"/>
+                <w:sz w:val="16"/>
+                <w:szCs w:val="16"/>
+                <w:lang w:val="fr-FR" w:eastAsia="ja-JP"/>
+              </w:rPr>
+              <w:t>var_dump</w:t>
+            </w:r>
+            <w:r>
+              <w:rPr>
+                <w:rFonts w:ascii="Courier New" w:eastAsiaTheme="minorEastAsia" w:hAnsi="Courier New" w:cs="Courier New"/>
+                <w:color w:val="FFC000"/>
+                <w:kern w:val="0"/>
+                <w:sz w:val="16"/>
+                <w:szCs w:val="16"/>
+                <w:lang w:val="fr-FR" w:eastAsia="ja-JP"/>
+              </w:rPr>
+              <w:t>($oCategory</w:t>
+            </w:r>
+            <w:r>
+              <w:rPr>
+                <w:rFonts w:ascii="Courier New" w:eastAsiaTheme="minorEastAsia" w:hAnsi="Courier New" w:cs="Courier New"/>
+                <w:color w:val="FFFFFF" w:themeColor="background1"/>
+                <w:kern w:val="0"/>
+                <w:sz w:val="16"/>
+                <w:szCs w:val="16"/>
+                <w:lang w:val="fr-FR" w:eastAsia="ja-JP"/>
+              </w:rPr>
+              <w:t>-&gt;</w:t>
+            </w:r>
+            <w:r>
+              <w:rPr>
+                <w:rFonts w:ascii="Courier New" w:eastAsiaTheme="minorEastAsia" w:hAnsi="Courier New" w:cs="Courier New"/>
+                <w:color w:val="92D050"/>
+                <w:kern w:val="0"/>
+                <w:sz w:val="16"/>
+                <w:szCs w:val="16"/>
+                <w:lang w:val="fr-FR" w:eastAsia="ja-JP"/>
+              </w:rPr>
+              <w:t>count</w:t>
+            </w:r>
+            <w:r>
+              <w:rPr>
+                <w:rFonts w:ascii="Courier New" w:eastAsiaTheme="minorEastAsia" w:hAnsi="Courier New" w:cs="Courier New"/>
+                <w:color w:val="FFFFFF" w:themeColor="background1"/>
+                <w:kern w:val="0"/>
+                <w:sz w:val="16"/>
+                <w:szCs w:val="16"/>
+                <w:lang w:val="fr-FR" w:eastAsia="ja-JP"/>
+              </w:rPr>
+              <w:t>());</w:t>
+            </w:r>
+            <w:r>
+              <w:rPr>
+                <w:rFonts w:ascii="Courier New" w:eastAsiaTheme="minorEastAsia" w:hAnsi="Courier New" w:cs="Courier New"/>
+                <w:color w:val="FFFFFF" w:themeColor="background1"/>
+                <w:kern w:val="0"/>
+                <w:sz w:val="16"/>
+                <w:szCs w:val="16"/>
+                <w:lang w:val="fr-FR" w:eastAsia="ja-JP"/>
+              </w:rPr>
+              <w:t xml:space="preserve"> </w:t>
+            </w:r>
+          </w:p>
+        </w:tc>
+      </w:tr>
+      <w:tr>
+        <w:tc>
+          <w:tcPr>
+            <w:tcW w:w="9211" w:type="dxa"/>
+            <w:shd w:val="clear" w:color="auto" w:fill="000000" w:themeFill="text1"/>
+          </w:tcPr>
+          <w:p>
+            <w:pPr>
+              <w:autoSpaceDE w:val="0"/>
+              <w:autoSpaceDN w:val="0"/>
+              <w:adjustRightInd w:val="0"/>
+              <w:spacing w:before="0" w:after="0" w:line="240" w:lineRule="auto"/>
+              <w:rPr>
+                <w:rFonts w:ascii="Courier New" w:eastAsiaTheme="minorEastAsia" w:hAnsi="Courier New" w:cs="Courier New"/>
+                <w:color w:val="FFFFFF" w:themeColor="background1"/>
+                <w:kern w:val="0"/>
+                <w:sz w:val="16"/>
+                <w:szCs w:val="16"/>
+                <w:lang w:val="fr-FR" w:eastAsia="ja-JP"/>
+              </w:rPr>
+            </w:pPr>
+          </w:p>
+        </w:tc>
+      </w:tr>
+    </w:tbl>
+    <w:p>
+      <w:pPr>
+        <w:rPr>
+          <w:rFonts w:cs="Miriam"/>
+          <w:sz w:val="24"/>
+          <w:szCs w:val="24"/>
+          <w:lang w:val="fr-FR"/>
+        </w:rPr>
+      </w:pPr>
+      <w:r>
+        <w:rPr>
+          <w:rFonts w:cs="Miriam"/>
+          <w:sz w:val="24"/>
+          <w:szCs w:val="24"/>
+          <w:lang w:val="fr-FR"/>
+        </w:rPr>
+        <w:br/>
+      </w:r>
+      <w:r>
+        <w:rPr>
+          <w:rFonts w:cs="Miriam"/>
+          <w:sz w:val="24"/>
+          <w:szCs w:val="24"/>
+          <w:lang w:val="fr-FR"/>
+        </w:rPr>
+        <w:t xml:space="preserve">Attila permet compter le nombre de résultats d’une table </w:t>
+      </w:r>
+      <w:r>
+        <w:rPr>
+          <w:rFonts w:cs="Miriam"/>
+          <w:sz w:val="24"/>
+          <w:szCs w:val="24"/>
+          <w:lang w:val="fr-FR"/>
+        </w:rPr>
+        <w:t xml:space="preserve">en faisant un distinct précis sur un champ </w:t>
+      </w:r>
+      <w:r>
+        <w:rPr>
+          <w:rFonts w:cs="Miriam"/>
+          <w:sz w:val="24"/>
+          <w:szCs w:val="24"/>
+          <w:lang w:val="fr-FR"/>
+        </w:rPr>
+        <w:t xml:space="preserve">grâce à la fonction count </w:t>
+      </w:r>
+      <w:r>
+        <w:rPr>
+          <w:rFonts w:cs="Miriam"/>
+          <w:sz w:val="24"/>
+          <w:szCs w:val="24"/>
+          <w:lang w:val="fr-FR"/>
+        </w:rPr>
+        <w:t>:</w:t>
+      </w:r>
+    </w:p>
+    <w:tbl>
+      <w:tblPr>
+        <w:tblStyle w:val="Grilledutableau"/>
+        <w:tblW w:w="0" w:type="auto"/>
+        <w:shd w:val="clear" w:color="auto" w:fill="000000" w:themeFill="text1"/>
+        <w:tblLook w:val="04A0" w:firstRow="1" w:lastRow="0" w:firstColumn="1" w:lastColumn="0" w:noHBand="0" w:noVBand="1"/>
+      </w:tblPr>
+      <w:tblGrid>
+        <w:gridCol w:w="9211"/>
+      </w:tblGrid>
+      <w:tr>
+        <w:tc>
+          <w:tcPr>
+            <w:tcW w:w="9211" w:type="dxa"/>
+            <w:shd w:val="clear" w:color="auto" w:fill="000000" w:themeFill="text1"/>
+          </w:tcPr>
+          <w:p>
+            <w:pPr>
+              <w:autoSpaceDE w:val="0"/>
+              <w:autoSpaceDN w:val="0"/>
+              <w:adjustRightInd w:val="0"/>
+              <w:spacing w:before="0" w:after="0" w:line="240" w:lineRule="auto"/>
+              <w:rPr>
+                <w:rFonts w:ascii="Courier New" w:eastAsiaTheme="minorEastAsia" w:hAnsi="Courier New" w:cs="Courier New"/>
+                <w:color w:val="FFFFFF" w:themeColor="background1"/>
+                <w:kern w:val="0"/>
+                <w:sz w:val="16"/>
+                <w:szCs w:val="16"/>
+                <w:lang w:val="fr-FR" w:eastAsia="ja-JP"/>
+              </w:rPr>
+            </w:pPr>
+          </w:p>
+          <w:p>
+            <w:pPr>
+              <w:autoSpaceDE w:val="0"/>
+              <w:autoSpaceDN w:val="0"/>
+              <w:adjustRightInd w:val="0"/>
+              <w:spacing w:before="0" w:after="0" w:line="240" w:lineRule="auto"/>
+              <w:rPr>
+                <w:rFonts w:ascii="Courier New" w:eastAsiaTheme="minorEastAsia" w:hAnsi="Courier New" w:cs="Courier New"/>
+                <w:color w:val="FFFFFF" w:themeColor="background1"/>
+                <w:kern w:val="0"/>
+                <w:sz w:val="16"/>
+                <w:szCs w:val="16"/>
+                <w:lang w:eastAsia="ja-JP"/>
+              </w:rPr>
+            </w:pPr>
+            <w:r>
+              <w:rPr>
+                <w:rFonts w:ascii="Courier New" w:eastAsiaTheme="minorEastAsia" w:hAnsi="Courier New" w:cs="Courier New"/>
+                <w:color w:val="FFFFFF" w:themeColor="background1"/>
+                <w:kern w:val="0"/>
+                <w:sz w:val="16"/>
+                <w:szCs w:val="16"/>
+                <w:lang w:val="fr-FR" w:eastAsia="ja-JP"/>
+              </w:rPr>
+              <w:tab/>
+              <w:t xml:space="preserve">    </w:t>
+            </w:r>
+            <w:r>
+              <w:rPr>
+                <w:rFonts w:ascii="Courier New" w:eastAsiaTheme="minorEastAsia" w:hAnsi="Courier New" w:cs="Courier New"/>
+                <w:color w:val="FFC000"/>
+                <w:kern w:val="0"/>
+                <w:sz w:val="16"/>
+                <w:szCs w:val="16"/>
+                <w:lang w:eastAsia="ja-JP"/>
+              </w:rPr>
+              <w:t xml:space="preserve">$oCategory </w:t>
+            </w:r>
+            <w:r>
+              <w:rPr>
+                <w:rFonts w:ascii="Courier New" w:eastAsiaTheme="minorEastAsia" w:hAnsi="Courier New" w:cs="Courier New"/>
+                <w:color w:val="FFFFFF" w:themeColor="background1"/>
+                <w:kern w:val="0"/>
+                <w:sz w:val="16"/>
+                <w:szCs w:val="16"/>
+                <w:lang w:eastAsia="ja-JP"/>
+              </w:rPr>
+              <w:t xml:space="preserve">= </w:t>
+            </w:r>
+            <w:r>
+              <w:rPr>
+                <w:rFonts w:ascii="Courier New" w:eastAsiaTheme="minorEastAsia" w:hAnsi="Courier New" w:cs="Courier New"/>
+                <w:b/>
+                <w:bCs/>
+                <w:color w:val="FFFFFF" w:themeColor="background1"/>
+                <w:kern w:val="0"/>
+                <w:sz w:val="16"/>
+                <w:szCs w:val="16"/>
+                <w:lang w:eastAsia="ja-JP"/>
+              </w:rPr>
+              <w:t xml:space="preserve">new </w:t>
+            </w:r>
+            <w:r>
+              <w:rPr>
+                <w:rFonts w:ascii="Courier New" w:eastAsiaTheme="minorEastAsia" w:hAnsi="Courier New" w:cs="Courier New"/>
+                <w:color w:val="92D050"/>
+                <w:kern w:val="0"/>
+                <w:sz w:val="16"/>
+                <w:szCs w:val="16"/>
+                <w:lang w:eastAsia="ja-JP"/>
+              </w:rPr>
+              <w:t>Category</w:t>
+            </w:r>
+            <w:r>
+              <w:rPr>
+                <w:rFonts w:ascii="Courier New" w:eastAsiaTheme="minorEastAsia" w:hAnsi="Courier New" w:cs="Courier New"/>
+                <w:color w:val="FFFFFF" w:themeColor="background1"/>
+                <w:kern w:val="0"/>
+                <w:sz w:val="16"/>
+                <w:szCs w:val="16"/>
+                <w:lang w:eastAsia="ja-JP"/>
+              </w:rPr>
+              <w:t>;</w:t>
+            </w:r>
+          </w:p>
+          <w:p>
+            <w:pPr>
+              <w:autoSpaceDE w:val="0"/>
+              <w:autoSpaceDN w:val="0"/>
+              <w:adjustRightInd w:val="0"/>
+              <w:spacing w:before="0" w:after="0" w:line="240" w:lineRule="auto"/>
+              <w:rPr>
+                <w:rFonts w:ascii="Courier New" w:hAnsi="Courier New" w:cs="Courier New"/>
+                <w:b/>
+                <w:color w:val="FFFFFF" w:themeColor="background1"/>
+                <w:sz w:val="16"/>
+                <w:szCs w:val="16"/>
+              </w:rPr>
+            </w:pPr>
+            <w:r>
+              <w:rPr>
+                <w:rFonts w:ascii="Courier New" w:eastAsiaTheme="minorEastAsia" w:hAnsi="Courier New" w:cs="Courier New"/>
+                <w:color w:val="FFFFFF" w:themeColor="background1"/>
+                <w:kern w:val="0"/>
+                <w:sz w:val="16"/>
+                <w:szCs w:val="16"/>
+                <w:lang w:eastAsia="ja-JP"/>
+              </w:rPr>
+              <w:tab/>
+              <w:t xml:space="preserve">    </w:t>
+            </w:r>
+            <w:r>
+              <w:rPr>
+                <w:rFonts w:ascii="Courier New" w:eastAsiaTheme="minorEastAsia" w:hAnsi="Courier New" w:cs="Courier New"/>
+                <w:color w:val="92D050"/>
+                <w:kern w:val="0"/>
+                <w:sz w:val="16"/>
+                <w:szCs w:val="16"/>
+                <w:lang w:eastAsia="ja-JP"/>
+              </w:rPr>
+              <w:t>var_dump</w:t>
+            </w:r>
+            <w:r>
+              <w:rPr>
+                <w:rFonts w:ascii="Courier New" w:eastAsiaTheme="minorEastAsia" w:hAnsi="Courier New" w:cs="Courier New"/>
+                <w:color w:val="FFC000"/>
+                <w:kern w:val="0"/>
+                <w:sz w:val="16"/>
+                <w:szCs w:val="16"/>
+                <w:lang w:eastAsia="ja-JP"/>
+              </w:rPr>
+              <w:t>($oCategory</w:t>
+            </w:r>
+            <w:r>
+              <w:rPr>
+                <w:rFonts w:ascii="Courier New" w:eastAsiaTheme="minorEastAsia" w:hAnsi="Courier New" w:cs="Courier New"/>
+                <w:color w:val="FFFFFF" w:themeColor="background1"/>
+                <w:kern w:val="0"/>
+                <w:sz w:val="16"/>
+                <w:szCs w:val="16"/>
+                <w:lang w:eastAsia="ja-JP"/>
+              </w:rPr>
+              <w:t>-&gt;</w:t>
+            </w:r>
+            <w:r>
+              <w:rPr>
+                <w:rFonts w:ascii="Courier New" w:eastAsiaTheme="minorEastAsia" w:hAnsi="Courier New" w:cs="Courier New"/>
+                <w:color w:val="92D050"/>
+                <w:kern w:val="0"/>
+                <w:sz w:val="16"/>
+                <w:szCs w:val="16"/>
+                <w:lang w:eastAsia="ja-JP"/>
+              </w:rPr>
+              <w:t>count</w:t>
+            </w:r>
+            <w:r>
+              <w:rPr>
+                <w:rFonts w:ascii="Courier New" w:eastAsiaTheme="minorEastAsia" w:hAnsi="Courier New" w:cs="Courier New"/>
+                <w:color w:val="FFFFFF" w:themeColor="background1"/>
+                <w:kern w:val="0"/>
+                <w:sz w:val="16"/>
+                <w:szCs w:val="16"/>
+                <w:lang w:eastAsia="ja-JP"/>
+              </w:rPr>
+              <w:t>(</w:t>
+            </w:r>
+            <w:r>
+              <w:rPr>
+                <w:rFonts w:ascii="Courier New" w:eastAsiaTheme="minorEastAsia" w:hAnsi="Courier New" w:cs="Courier New"/>
+                <w:color w:val="FFFFFF" w:themeColor="background1"/>
+                <w:kern w:val="0"/>
+                <w:sz w:val="16"/>
+                <w:szCs w:val="16"/>
+                <w:lang w:eastAsia="ja-JP"/>
+              </w:rPr>
+              <w:t>‘distinct’ =&gt; ‘name’</w:t>
+            </w:r>
+            <w:r>
+              <w:rPr>
+                <w:rFonts w:ascii="Courier New" w:eastAsiaTheme="minorEastAsia" w:hAnsi="Courier New" w:cs="Courier New"/>
+                <w:color w:val="FFFFFF" w:themeColor="background1"/>
+                <w:kern w:val="0"/>
+                <w:sz w:val="16"/>
+                <w:szCs w:val="16"/>
+                <w:lang w:eastAsia="ja-JP"/>
+              </w:rPr>
+              <w:t xml:space="preserve">)); </w:t>
+            </w:r>
+          </w:p>
+        </w:tc>
+      </w:tr>
+      <w:tr>
+        <w:tc>
+          <w:tcPr>
+            <w:tcW w:w="9211" w:type="dxa"/>
+            <w:shd w:val="clear" w:color="auto" w:fill="000000" w:themeFill="text1"/>
+          </w:tcPr>
+          <w:p>
+            <w:pPr>
+              <w:autoSpaceDE w:val="0"/>
+              <w:autoSpaceDN w:val="0"/>
+              <w:adjustRightInd w:val="0"/>
+              <w:spacing w:before="0" w:after="0" w:line="240" w:lineRule="auto"/>
+              <w:rPr>
+                <w:rFonts w:ascii="Courier New" w:eastAsiaTheme="minorEastAsia" w:hAnsi="Courier New" w:cs="Courier New"/>
+                <w:color w:val="FFFFFF" w:themeColor="background1"/>
+                <w:kern w:val="0"/>
+                <w:sz w:val="16"/>
+                <w:szCs w:val="16"/>
+                <w:lang w:eastAsia="ja-JP"/>
+              </w:rPr>
+            </w:pPr>
+          </w:p>
+        </w:tc>
+      </w:tr>
+    </w:tbl>
+    <w:p>
+      <w:pPr>
+        <w:rPr>
+          <w:rFonts w:cs="Miriam"/>
+          <w:sz w:val="24"/>
+          <w:szCs w:val="24"/>
+          <w:lang w:val="fr-FR"/>
+        </w:rPr>
+      </w:pPr>
+      <w:r>
+        <w:rPr>
+          <w:rFonts w:cs="Miriam"/>
+          <w:sz w:val="24"/>
+          <w:szCs w:val="24"/>
+          <w:lang w:val="fr-FR"/>
+        </w:rPr>
+        <w:br/>
+      </w:r>
+      <w:r>
+        <w:rPr>
+          <w:rFonts w:cs="Miriam"/>
+          <w:sz w:val="24"/>
+          <w:szCs w:val="24"/>
+          <w:lang w:val="fr-FR"/>
+        </w:rPr>
+        <w:t xml:space="preserve">Attila permet compter le nombre de résultats d’une table en </w:t>
+      </w:r>
+      <w:r>
+        <w:rPr>
+          <w:rFonts w:cs="Miriam"/>
+          <w:sz w:val="24"/>
+          <w:szCs w:val="24"/>
+          <w:lang w:val="fr-FR"/>
+        </w:rPr>
+        <w:t>retournant le nombre de résultat pour chaque ligne grâ</w:t>
+      </w:r>
+      <w:bookmarkStart w:id="3" w:name="_GoBack"/>
+      <w:bookmarkEnd w:id="3"/>
+      <w:r>
+        <w:rPr>
+          <w:rFonts w:cs="Miriam"/>
+          <w:sz w:val="24"/>
+          <w:szCs w:val="24"/>
+          <w:lang w:val="fr-FR"/>
+        </w:rPr>
+        <w:t>ce au paramètre group</w:t>
+      </w:r>
+      <w:r>
+        <w:rPr>
+          <w:rFonts w:cs="Miriam"/>
+          <w:sz w:val="24"/>
+          <w:szCs w:val="24"/>
+          <w:lang w:val="fr-FR"/>
+        </w:rPr>
+        <w:t xml:space="preserve"> </w:t>
+      </w:r>
+      <w:r>
+        <w:rPr>
+          <w:rFonts w:cs="Miriam"/>
+          <w:sz w:val="24"/>
+          <w:szCs w:val="24"/>
+          <w:lang w:val="fr-FR"/>
+        </w:rPr>
+        <w:t>:</w:t>
+      </w:r>
+    </w:p>
+    <w:tbl>
+      <w:tblPr>
+        <w:tblStyle w:val="Grilledutableau"/>
+        <w:tblW w:w="0" w:type="auto"/>
+        <w:shd w:val="clear" w:color="auto" w:fill="000000" w:themeFill="text1"/>
+        <w:tblLook w:val="04A0" w:firstRow="1" w:lastRow="0" w:firstColumn="1" w:lastColumn="0" w:noHBand="0" w:noVBand="1"/>
+      </w:tblPr>
+      <w:tblGrid>
+        <w:gridCol w:w="9211"/>
+      </w:tblGrid>
+      <w:tr>
+        <w:tc>
+          <w:tcPr>
+            <w:tcW w:w="9211" w:type="dxa"/>
+            <w:shd w:val="clear" w:color="auto" w:fill="000000" w:themeFill="text1"/>
+          </w:tcPr>
+          <w:p>
+            <w:pPr>
+              <w:autoSpaceDE w:val="0"/>
+              <w:autoSpaceDN w:val="0"/>
+              <w:adjustRightInd w:val="0"/>
+              <w:spacing w:before="0" w:after="0" w:line="240" w:lineRule="auto"/>
+              <w:rPr>
+                <w:rFonts w:ascii="Courier New" w:eastAsiaTheme="minorEastAsia" w:hAnsi="Courier New" w:cs="Courier New"/>
+                <w:color w:val="FFFFFF" w:themeColor="background1"/>
+                <w:kern w:val="0"/>
+                <w:sz w:val="16"/>
+                <w:szCs w:val="16"/>
+                <w:lang w:val="fr-FR" w:eastAsia="ja-JP"/>
+              </w:rPr>
+            </w:pPr>
+          </w:p>
+          <w:p>
+            <w:pPr>
+              <w:autoSpaceDE w:val="0"/>
+              <w:autoSpaceDN w:val="0"/>
+              <w:adjustRightInd w:val="0"/>
+              <w:spacing w:before="0" w:after="0" w:line="240" w:lineRule="auto"/>
+              <w:rPr>
+                <w:rFonts w:ascii="Courier New" w:eastAsiaTheme="minorEastAsia" w:hAnsi="Courier New" w:cs="Courier New"/>
+                <w:color w:val="FFFFFF" w:themeColor="background1"/>
+                <w:kern w:val="0"/>
+                <w:sz w:val="16"/>
+                <w:szCs w:val="16"/>
+                <w:lang w:eastAsia="ja-JP"/>
+              </w:rPr>
+            </w:pPr>
+            <w:r>
+              <w:rPr>
+                <w:rFonts w:ascii="Courier New" w:eastAsiaTheme="minorEastAsia" w:hAnsi="Courier New" w:cs="Courier New"/>
+                <w:color w:val="FFFFFF" w:themeColor="background1"/>
+                <w:kern w:val="0"/>
+                <w:sz w:val="16"/>
+                <w:szCs w:val="16"/>
+                <w:lang w:val="fr-FR" w:eastAsia="ja-JP"/>
+              </w:rPr>
+              <w:tab/>
+              <w:t xml:space="preserve">    </w:t>
+            </w:r>
+            <w:r>
+              <w:rPr>
+                <w:rFonts w:ascii="Courier New" w:eastAsiaTheme="minorEastAsia" w:hAnsi="Courier New" w:cs="Courier New"/>
+                <w:color w:val="FFC000"/>
+                <w:kern w:val="0"/>
+                <w:sz w:val="16"/>
+                <w:szCs w:val="16"/>
+                <w:lang w:eastAsia="ja-JP"/>
+              </w:rPr>
+              <w:t xml:space="preserve">$oCategory </w:t>
+            </w:r>
+            <w:r>
+              <w:rPr>
+                <w:rFonts w:ascii="Courier New" w:eastAsiaTheme="minorEastAsia" w:hAnsi="Courier New" w:cs="Courier New"/>
+                <w:color w:val="FFFFFF" w:themeColor="background1"/>
+                <w:kern w:val="0"/>
+                <w:sz w:val="16"/>
+                <w:szCs w:val="16"/>
+                <w:lang w:eastAsia="ja-JP"/>
+              </w:rPr>
+              <w:t xml:space="preserve">= </w:t>
+            </w:r>
+            <w:r>
+              <w:rPr>
+                <w:rFonts w:ascii="Courier New" w:eastAsiaTheme="minorEastAsia" w:hAnsi="Courier New" w:cs="Courier New"/>
+                <w:b/>
+                <w:bCs/>
+                <w:color w:val="FFFFFF" w:themeColor="background1"/>
+                <w:kern w:val="0"/>
+                <w:sz w:val="16"/>
+                <w:szCs w:val="16"/>
+                <w:lang w:eastAsia="ja-JP"/>
+              </w:rPr>
+              <w:t xml:space="preserve">new </w:t>
+            </w:r>
+            <w:r>
+              <w:rPr>
+                <w:rFonts w:ascii="Courier New" w:eastAsiaTheme="minorEastAsia" w:hAnsi="Courier New" w:cs="Courier New"/>
+                <w:color w:val="92D050"/>
+                <w:kern w:val="0"/>
+                <w:sz w:val="16"/>
+                <w:szCs w:val="16"/>
+                <w:lang w:eastAsia="ja-JP"/>
+              </w:rPr>
+              <w:t>Category</w:t>
+            </w:r>
+            <w:r>
+              <w:rPr>
+                <w:rFonts w:ascii="Courier New" w:eastAsiaTheme="minorEastAsia" w:hAnsi="Courier New" w:cs="Courier New"/>
+                <w:color w:val="FFFFFF" w:themeColor="background1"/>
+                <w:kern w:val="0"/>
+                <w:sz w:val="16"/>
+                <w:szCs w:val="16"/>
+                <w:lang w:eastAsia="ja-JP"/>
+              </w:rPr>
+              <w:t>;</w:t>
+            </w:r>
+          </w:p>
+          <w:p>
+            <w:pPr>
+              <w:autoSpaceDE w:val="0"/>
+              <w:autoSpaceDN w:val="0"/>
+              <w:adjustRightInd w:val="0"/>
+              <w:spacing w:before="0" w:after="0" w:line="240" w:lineRule="auto"/>
+              <w:rPr>
+                <w:rFonts w:ascii="Courier New" w:hAnsi="Courier New" w:cs="Courier New"/>
+                <w:b/>
+                <w:color w:val="FFFFFF" w:themeColor="background1"/>
+                <w:sz w:val="16"/>
+                <w:szCs w:val="16"/>
+              </w:rPr>
+            </w:pPr>
+            <w:r>
+              <w:rPr>
+                <w:rFonts w:ascii="Courier New" w:eastAsiaTheme="minorEastAsia" w:hAnsi="Courier New" w:cs="Courier New"/>
+                <w:color w:val="FFFFFF" w:themeColor="background1"/>
+                <w:kern w:val="0"/>
+                <w:sz w:val="16"/>
+                <w:szCs w:val="16"/>
+                <w:lang w:eastAsia="ja-JP"/>
+              </w:rPr>
+              <w:tab/>
+              <w:t xml:space="preserve">    </w:t>
+            </w:r>
+            <w:r>
+              <w:rPr>
+                <w:rFonts w:ascii="Courier New" w:eastAsiaTheme="minorEastAsia" w:hAnsi="Courier New" w:cs="Courier New"/>
+                <w:color w:val="92D050"/>
+                <w:kern w:val="0"/>
+                <w:sz w:val="16"/>
+                <w:szCs w:val="16"/>
+                <w:lang w:eastAsia="ja-JP"/>
+              </w:rPr>
+              <w:t>var_dump</w:t>
+            </w:r>
+            <w:r>
+              <w:rPr>
+                <w:rFonts w:ascii="Courier New" w:eastAsiaTheme="minorEastAsia" w:hAnsi="Courier New" w:cs="Courier New"/>
+                <w:color w:val="FFC000"/>
+                <w:kern w:val="0"/>
+                <w:sz w:val="16"/>
+                <w:szCs w:val="16"/>
+                <w:lang w:eastAsia="ja-JP"/>
+              </w:rPr>
+              <w:t>($oCategory</w:t>
+            </w:r>
+            <w:r>
+              <w:rPr>
+                <w:rFonts w:ascii="Courier New" w:eastAsiaTheme="minorEastAsia" w:hAnsi="Courier New" w:cs="Courier New"/>
+                <w:color w:val="FFFFFF" w:themeColor="background1"/>
+                <w:kern w:val="0"/>
+                <w:sz w:val="16"/>
+                <w:szCs w:val="16"/>
+                <w:lang w:eastAsia="ja-JP"/>
+              </w:rPr>
+              <w:t>-&gt;</w:t>
+            </w:r>
+            <w:r>
+              <w:rPr>
+                <w:rFonts w:ascii="Courier New" w:eastAsiaTheme="minorEastAsia" w:hAnsi="Courier New" w:cs="Courier New"/>
+                <w:color w:val="92D050"/>
+                <w:kern w:val="0"/>
+                <w:sz w:val="16"/>
+                <w:szCs w:val="16"/>
+                <w:lang w:eastAsia="ja-JP"/>
+              </w:rPr>
+              <w:t>count</w:t>
+            </w:r>
+            <w:r>
+              <w:rPr>
+                <w:rFonts w:ascii="Courier New" w:eastAsiaTheme="minorEastAsia" w:hAnsi="Courier New" w:cs="Courier New"/>
+                <w:color w:val="FFFFFF" w:themeColor="background1"/>
+                <w:kern w:val="0"/>
+                <w:sz w:val="16"/>
+                <w:szCs w:val="16"/>
+                <w:lang w:eastAsia="ja-JP"/>
+              </w:rPr>
+              <w:t>(</w:t>
+            </w:r>
+            <w:r>
+              <w:rPr>
+                <w:rFonts w:ascii="Courier New" w:eastAsiaTheme="minorEastAsia" w:hAnsi="Courier New" w:cs="Courier New"/>
+                <w:color w:val="FFFFFF" w:themeColor="background1"/>
+                <w:kern w:val="0"/>
+                <w:sz w:val="16"/>
+                <w:szCs w:val="16"/>
+                <w:lang w:eastAsia="ja-JP"/>
+              </w:rPr>
+              <w:t>‘</w:t>
+            </w:r>
+            <w:r>
+              <w:rPr>
+                <w:rFonts w:ascii="Courier New" w:eastAsiaTheme="minorEastAsia" w:hAnsi="Courier New" w:cs="Courier New"/>
+                <w:color w:val="FFFFFF" w:themeColor="background1"/>
+                <w:kern w:val="0"/>
+                <w:sz w:val="16"/>
+                <w:szCs w:val="16"/>
+                <w:lang w:eastAsia="ja-JP"/>
+              </w:rPr>
+              <w:t>group</w:t>
+            </w:r>
+            <w:r>
+              <w:rPr>
+                <w:rFonts w:ascii="Courier New" w:eastAsiaTheme="minorEastAsia" w:hAnsi="Courier New" w:cs="Courier New"/>
+                <w:color w:val="FFFFFF" w:themeColor="background1"/>
+                <w:kern w:val="0"/>
+                <w:sz w:val="16"/>
+                <w:szCs w:val="16"/>
+                <w:lang w:eastAsia="ja-JP"/>
+              </w:rPr>
+              <w:t>’ =&gt; ‘name’</w:t>
+            </w:r>
+            <w:r>
+              <w:rPr>
+                <w:rFonts w:ascii="Courier New" w:eastAsiaTheme="minorEastAsia" w:hAnsi="Courier New" w:cs="Courier New"/>
+                <w:color w:val="FFFFFF" w:themeColor="background1"/>
+                <w:kern w:val="0"/>
+                <w:sz w:val="16"/>
+                <w:szCs w:val="16"/>
+                <w:lang w:eastAsia="ja-JP"/>
+              </w:rPr>
+              <w:t xml:space="preserve">)); </w:t>
+            </w:r>
+          </w:p>
+        </w:tc>
+      </w:tr>
+      <w:tr>
+        <w:tc>
+          <w:tcPr>
+            <w:tcW w:w="9211" w:type="dxa"/>
+            <w:shd w:val="clear" w:color="auto" w:fill="000000" w:themeFill="text1"/>
+          </w:tcPr>
+          <w:p>
+            <w:pPr>
+              <w:autoSpaceDE w:val="0"/>
+              <w:autoSpaceDN w:val="0"/>
+              <w:adjustRightInd w:val="0"/>
+              <w:spacing w:before="0" w:after="0" w:line="240" w:lineRule="auto"/>
+              <w:rPr>
+                <w:rFonts w:ascii="Courier New" w:eastAsiaTheme="minorEastAsia" w:hAnsi="Courier New" w:cs="Courier New"/>
+                <w:color w:val="FFFFFF" w:themeColor="background1"/>
+                <w:kern w:val="0"/>
+                <w:sz w:val="16"/>
+                <w:szCs w:val="16"/>
+                <w:lang w:eastAsia="ja-JP"/>
+              </w:rPr>
+            </w:pPr>
+          </w:p>
+        </w:tc>
+      </w:tr>
+    </w:tbl>
+    <w:p>
+      <w:pPr>
         <w:pStyle w:val="NormalWeb"/>
         <w:shd w:val="clear" w:color="auto" w:fill="FFFFFF"/>
         <w:spacing w:before="0" w:after="255"/>
         <w:rPr>
           <w:rFonts w:asciiTheme="minorHAnsi" w:hAnsiTheme="minorHAnsi" w:cs="Miriam"/>
           <w:szCs w:val="24"/>
-          <w:lang w:val="fr-FR"/>
         </w:rPr>
       </w:pPr>
       <w:r>
         <w:rPr>
           <w:rFonts w:asciiTheme="minorHAnsi" w:hAnsiTheme="minorHAnsi" w:cs="Miriam"/>
           <w:szCs w:val="24"/>
-          <w:lang w:val="fr-FR"/>
-        </w:rPr>
-        <w:lastRenderedPageBreak/>
-        <w:t>Dans</w:t>
-      </w:r>
-      <w:r>
-        <w:rPr>
-          <w:rFonts w:asciiTheme="minorHAnsi" w:hAnsiTheme="minorHAnsi" w:cs="Miriam"/>
-          <w:szCs w:val="24"/>
-          <w:lang w:val="fr-FR"/>
         </w:rPr>
         <w:br/>
       </w:r>
@@ -8708,9 +9718,15 @@
         <w:rPr>
           <w:rFonts w:asciiTheme="minorHAnsi" w:hAnsiTheme="minorHAnsi" w:cs="Miriam"/>
           <w:szCs w:val="24"/>
-          <w:lang w:val="fr-FR"/>
-        </w:rPr>
-      </w:pPr>
+        </w:rPr>
+      </w:pPr>
+      <w:r>
+        <w:rPr>
+          <w:rFonts w:asciiTheme="minorHAnsi" w:hAnsiTheme="minorHAnsi" w:cs="Miriam"/>
+          <w:szCs w:val="24"/>
+        </w:rPr>
+        <w:br/>
+      </w:r>
     </w:p>
     <w:p>
       <w:pPr>
@@ -8720,14 +9736,41 @@
         <w:rPr>
           <w:rFonts w:asciiTheme="minorHAnsi" w:hAnsiTheme="minorHAnsi" w:cs="Miriam"/>
           <w:szCs w:val="24"/>
-          <w:lang w:val="fr-FR"/>
         </w:rPr>
       </w:pPr>
       <w:r>
         <w:rPr>
           <w:rFonts w:asciiTheme="minorHAnsi" w:hAnsiTheme="minorHAnsi" w:cs="Miriam"/>
           <w:szCs w:val="24"/>
-          <w:lang w:val="fr-FR"/>
+        </w:rPr>
+        <w:br/>
+      </w:r>
+    </w:p>
+    <w:p>
+      <w:pPr>
+        <w:pStyle w:val="NormalWeb"/>
+        <w:shd w:val="clear" w:color="auto" w:fill="FFFFFF"/>
+        <w:spacing w:before="0" w:after="255"/>
+        <w:rPr>
+          <w:rFonts w:asciiTheme="minorHAnsi" w:hAnsiTheme="minorHAnsi" w:cs="Miriam"/>
+          <w:szCs w:val="24"/>
+        </w:rPr>
+      </w:pPr>
+    </w:p>
+    <w:p>
+      <w:pPr>
+        <w:pStyle w:val="NormalWeb"/>
+        <w:shd w:val="clear" w:color="auto" w:fill="FFFFFF"/>
+        <w:spacing w:before="0" w:after="255"/>
+        <w:rPr>
+          <w:rFonts w:asciiTheme="minorHAnsi" w:hAnsiTheme="minorHAnsi" w:cs="Miriam"/>
+          <w:szCs w:val="24"/>
+        </w:rPr>
+      </w:pPr>
+      <w:r>
+        <w:rPr>
+          <w:rFonts w:asciiTheme="minorHAnsi" w:hAnsiTheme="minorHAnsi" w:cs="Miriam"/>
+          <w:szCs w:val="24"/>
         </w:rPr>
         <w:t xml:space="preserve"> </w:t>
       </w:r>
@@ -11207,7 +12250,7 @@
 </file>
 
 <file path=customXml/itemProps3.xml><?xml version="1.0" encoding="utf-8"?>
-<ds:datastoreItem xmlns:ds="http://schemas.openxmlformats.org/officeDocument/2006/customXml" ds:itemID="{B9095E37-62D7-4D7E-B763-8F7B8919CF07}">
+<ds:datastoreItem xmlns:ds="http://schemas.openxmlformats.org/officeDocument/2006/customXml" ds:itemID="{F7523760-2FFF-4441-9779-14AB8C46FA29}">
   <ds:schemaRefs>
     <ds:schemaRef ds:uri="http://schemas.openxmlformats.org/officeDocument/2006/bibliography"/>
   </ds:schemaRefs>

</xml_diff>

<commit_message>
Add definition of the tables + improve foreign key
</commit_message>
<xml_diff>
--- a/Attila_tutoriel.docx
+++ b/Attila_tutoriel.docx
@@ -7431,7 +7431,7 @@
           <w:szCs w:val="24"/>
           <w:lang w:val="fr-FR"/>
         </w:rPr>
-        <w:t xml:space="preserve">Attila permet de créer </w:t>
+        <w:t>Attila permet de créer des clés étrangères virtuelles</w:t>
       </w:r>
       <w:r>
         <w:rPr>
@@ -7440,7 +7440,7 @@
           <w:szCs w:val="24"/>
           <w:lang w:val="fr-FR"/>
         </w:rPr>
-        <w:t>des clés étrangères virtuelles</w:t>
+        <w:t xml:space="preserve"> (à partir des entités)</w:t>
       </w:r>
       <w:r>
         <w:rPr>
@@ -7449,25 +7449,7 @@
           <w:szCs w:val="24"/>
           <w:lang w:val="fr-FR"/>
         </w:rPr>
-        <w:t xml:space="preserve"> (à partir des entités)</w:t>
-      </w:r>
-      <w:r>
-        <w:rPr>
-          <w:rFonts w:cs="Miriam"/>
-          <w:sz w:val="24"/>
-          <w:szCs w:val="24"/>
-          <w:lang w:val="fr-FR"/>
-        </w:rPr>
-        <w:t>. Même si vos bases ne contiennent pas de clés étrangères, Attila fera les tests nécessaires pour valider les insertions ou les suppressions. Vous pourrez déclarer ces clés étrangères des deux côtés</w:t>
-      </w:r>
-      <w:r>
-        <w:rPr>
-          <w:rFonts w:cs="Miriam"/>
-          <w:sz w:val="24"/>
-          <w:szCs w:val="24"/>
-          <w:lang w:val="fr-FR"/>
-        </w:rPr>
-        <w:t xml:space="preserve"> </w:t>
+        <w:t xml:space="preserve">. Même si vos bases ne contiennent pas de clés étrangères, Attila fera les tests nécessaires pour valider les insertions ou les suppressions. Vous pourrez déclarer ces clés étrangères des deux côtés </w:t>
       </w:r>
       <w:r>
         <w:rPr>
@@ -7505,23 +7487,23 @@
                 <w:rFonts w:ascii="Consolas" w:eastAsiaTheme="minorEastAsia" w:hAnsi="Consolas" w:cs="Consolas"/>
                 <w:color w:val="FFFFFF" w:themeColor="background1"/>
                 <w:kern w:val="0"/>
-                <w:lang w:val="fr-FR" w:eastAsia="ja-JP"/>
-              </w:rPr>
-            </w:pPr>
-          </w:p>
-          <w:p>
-            <w:pPr>
-              <w:autoSpaceDE w:val="0"/>
-              <w:autoSpaceDN w:val="0"/>
-              <w:adjustRightInd w:val="0"/>
-              <w:spacing w:before="0" w:after="0" w:line="240" w:lineRule="auto"/>
-              <w:rPr>
-                <w:rFonts w:ascii="Courier New" w:eastAsiaTheme="minorEastAsia" w:hAnsi="Courier New" w:cs="Courier New"/>
-                <w:color w:val="FFFFFF" w:themeColor="background1"/>
-                <w:kern w:val="0"/>
-                <w:sz w:val="16"/>
-                <w:szCs w:val="16"/>
-                <w:lang w:val="fr-FR" w:eastAsia="ja-JP"/>
+                <w:lang w:eastAsia="ja-JP"/>
+              </w:rPr>
+            </w:pPr>
+          </w:p>
+          <w:p>
+            <w:pPr>
+              <w:autoSpaceDE w:val="0"/>
+              <w:autoSpaceDN w:val="0"/>
+              <w:adjustRightInd w:val="0"/>
+              <w:spacing w:before="0" w:after="0" w:line="240" w:lineRule="auto"/>
+              <w:rPr>
+                <w:rFonts w:ascii="Courier New" w:eastAsiaTheme="minorEastAsia" w:hAnsi="Courier New" w:cs="Courier New"/>
+                <w:color w:val="FFFFFF" w:themeColor="background1"/>
+                <w:kern w:val="0"/>
+                <w:sz w:val="16"/>
+                <w:szCs w:val="16"/>
+                <w:lang w:eastAsia="ja-JP"/>
               </w:rPr>
             </w:pPr>
             <w:r>
@@ -7533,7 +7515,7 @@
                 <w:kern w:val="0"/>
                 <w:sz w:val="16"/>
                 <w:szCs w:val="16"/>
-                <w:lang w:val="fr-FR" w:eastAsia="ja-JP"/>
+                <w:lang w:eastAsia="ja-JP"/>
               </w:rPr>
               <w:t xml:space="preserve">public function </w:t>
             </w:r>
@@ -7544,7 +7526,7 @@
                 <w:kern w:val="0"/>
                 <w:sz w:val="16"/>
                 <w:szCs w:val="16"/>
-                <w:lang w:val="fr-FR" w:eastAsia="ja-JP"/>
+                <w:lang w:eastAsia="ja-JP"/>
               </w:rPr>
               <w:t>initialize</w:t>
             </w:r>
@@ -7555,7 +7537,7 @@
                 <w:kern w:val="0"/>
                 <w:sz w:val="16"/>
                 <w:szCs w:val="16"/>
-                <w:lang w:val="fr-FR" w:eastAsia="ja-JP"/>
+                <w:lang w:eastAsia="ja-JP"/>
               </w:rPr>
               <w:t>()</w:t>
             </w:r>
@@ -7572,17 +7554,17 @@
                 <w:kern w:val="0"/>
                 <w:sz w:val="16"/>
                 <w:szCs w:val="16"/>
-                <w:lang w:val="fr-FR" w:eastAsia="ja-JP"/>
-              </w:rPr>
-            </w:pPr>
-            <w:r>
-              <w:rPr>
-                <w:rFonts w:ascii="Courier New" w:eastAsiaTheme="minorEastAsia" w:hAnsi="Courier New" w:cs="Courier New"/>
-                <w:color w:val="FFFFFF" w:themeColor="background1"/>
-                <w:kern w:val="0"/>
-                <w:sz w:val="16"/>
-                <w:szCs w:val="16"/>
-                <w:lang w:val="fr-FR" w:eastAsia="ja-JP"/>
+                <w:lang w:eastAsia="ja-JP"/>
+              </w:rPr>
+            </w:pPr>
+            <w:r>
+              <w:rPr>
+                <w:rFonts w:ascii="Courier New" w:eastAsiaTheme="minorEastAsia" w:hAnsi="Courier New" w:cs="Courier New"/>
+                <w:color w:val="FFFFFF" w:themeColor="background1"/>
+                <w:kern w:val="0"/>
+                <w:sz w:val="16"/>
+                <w:szCs w:val="16"/>
+                <w:lang w:eastAsia="ja-JP"/>
               </w:rPr>
               <w:t>{</w:t>
             </w:r>
@@ -7873,7 +7855,7 @@
                 <w:kern w:val="0"/>
                 <w:sz w:val="16"/>
                 <w:szCs w:val="16"/>
-                <w:lang w:val="fr-FR" w:eastAsia="ja-JP"/>
+                <w:lang w:eastAsia="ja-JP"/>
               </w:rPr>
             </w:pPr>
             <w:r>
@@ -7883,7 +7865,7 @@
                 <w:kern w:val="0"/>
                 <w:sz w:val="16"/>
                 <w:szCs w:val="16"/>
-                <w:lang w:val="fr-FR" w:eastAsia="ja-JP"/>
+                <w:lang w:eastAsia="ja-JP"/>
               </w:rPr>
               <w:t xml:space="preserve">            ‘message’ </w:t>
             </w:r>
@@ -7894,7 +7876,7 @@
                 <w:kern w:val="0"/>
                 <w:sz w:val="16"/>
                 <w:szCs w:val="16"/>
-                <w:lang w:val="fr-FR" w:eastAsia="ja-JP"/>
+                <w:lang w:eastAsia="ja-JP"/>
               </w:rPr>
               <w:t xml:space="preserve">=&gt; </w:t>
             </w:r>
@@ -7905,7 +7887,7 @@
                 <w:kern w:val="0"/>
                 <w:sz w:val="16"/>
                 <w:szCs w:val="16"/>
-                <w:lang w:val="fr-FR" w:eastAsia="ja-JP"/>
+                <w:lang w:eastAsia="ja-JP"/>
               </w:rPr>
               <w:t>‘ca ne marche pas’</w:t>
             </w:r>
@@ -7932,7 +7914,7 @@
                 <w:kern w:val="0"/>
                 <w:sz w:val="16"/>
                 <w:szCs w:val="16"/>
-                <w:lang w:val="fr-FR" w:eastAsia="ja-JP"/>
+                <w:lang w:eastAsia="ja-JP"/>
               </w:rPr>
               <w:t xml:space="preserve">        </w:t>
             </w:r>
@@ -8767,16 +8749,7 @@
           <w:szCs w:val="24"/>
           <w:lang w:val="fr-FR"/>
         </w:rPr>
-        <w:t xml:space="preserve">Attila permet </w:t>
-      </w:r>
-      <w:r>
-        <w:rPr>
-          <w:rFonts w:cs="Miriam"/>
-          <w:sz w:val="24"/>
-          <w:szCs w:val="24"/>
-          <w:lang w:val="fr-FR"/>
-        </w:rPr>
-        <w:t xml:space="preserve">compter le nombre de résultats </w:t>
+        <w:t xml:space="preserve">Attila permet compter le nombre de résultats </w:t>
       </w:r>
       <w:r>
         <w:rPr>
@@ -8859,7 +8832,7 @@
                 <w:kern w:val="0"/>
                 <w:sz w:val="16"/>
                 <w:szCs w:val="16"/>
-                <w:lang w:val="fr-FR" w:eastAsia="ja-JP"/>
+                <w:lang w:eastAsia="ja-JP"/>
               </w:rPr>
             </w:pPr>
             <w:r>
@@ -8881,7 +8854,7 @@
                 <w:kern w:val="0"/>
                 <w:sz w:val="16"/>
                 <w:szCs w:val="16"/>
-                <w:lang w:val="fr-FR" w:eastAsia="ja-JP"/>
+                <w:lang w:eastAsia="ja-JP"/>
               </w:rPr>
               <w:t xml:space="preserve">$oCategory </w:t>
             </w:r>
@@ -8892,7 +8865,7 @@
                 <w:kern w:val="0"/>
                 <w:sz w:val="16"/>
                 <w:szCs w:val="16"/>
-                <w:lang w:val="fr-FR" w:eastAsia="ja-JP"/>
+                <w:lang w:eastAsia="ja-JP"/>
               </w:rPr>
               <w:t xml:space="preserve">= </w:t>
             </w:r>
@@ -8905,7 +8878,7 @@
                 <w:kern w:val="0"/>
                 <w:sz w:val="16"/>
                 <w:szCs w:val="16"/>
-                <w:lang w:val="fr-FR" w:eastAsia="ja-JP"/>
+                <w:lang w:eastAsia="ja-JP"/>
               </w:rPr>
               <w:t xml:space="preserve">new </w:t>
             </w:r>
@@ -8916,7 +8889,7 @@
                 <w:kern w:val="0"/>
                 <w:sz w:val="16"/>
                 <w:szCs w:val="16"/>
-                <w:lang w:val="fr-FR" w:eastAsia="ja-JP"/>
+                <w:lang w:eastAsia="ja-JP"/>
               </w:rPr>
               <w:t>Category</w:t>
             </w:r>
@@ -8927,7 +8900,7 @@
                 <w:kern w:val="0"/>
                 <w:sz w:val="16"/>
                 <w:szCs w:val="16"/>
-                <w:lang w:val="fr-FR" w:eastAsia="ja-JP"/>
+                <w:lang w:eastAsia="ja-JP"/>
               </w:rPr>
               <w:t>;</w:t>
             </w:r>
@@ -8944,17 +8917,16 @@
                 <w:color w:val="FFFFFF" w:themeColor="background1"/>
                 <w:sz w:val="16"/>
                 <w:szCs w:val="16"/>
-                <w:lang w:val="fr-FR"/>
-              </w:rPr>
-            </w:pPr>
-            <w:r>
-              <w:rPr>
-                <w:rFonts w:ascii="Courier New" w:eastAsiaTheme="minorEastAsia" w:hAnsi="Courier New" w:cs="Courier New"/>
-                <w:color w:val="FFFFFF" w:themeColor="background1"/>
-                <w:kern w:val="0"/>
-                <w:sz w:val="16"/>
-                <w:szCs w:val="16"/>
-                <w:lang w:val="fr-FR" w:eastAsia="ja-JP"/>
+              </w:rPr>
+            </w:pPr>
+            <w:r>
+              <w:rPr>
+                <w:rFonts w:ascii="Courier New" w:eastAsiaTheme="minorEastAsia" w:hAnsi="Courier New" w:cs="Courier New"/>
+                <w:color w:val="FFFFFF" w:themeColor="background1"/>
+                <w:kern w:val="0"/>
+                <w:sz w:val="16"/>
+                <w:szCs w:val="16"/>
+                <w:lang w:eastAsia="ja-JP"/>
               </w:rPr>
               <w:tab/>
               <w:t xml:space="preserve">    </w:t>
@@ -8966,7 +8938,7 @@
                 <w:kern w:val="0"/>
                 <w:sz w:val="16"/>
                 <w:szCs w:val="16"/>
-                <w:lang w:val="fr-FR" w:eastAsia="ja-JP"/>
+                <w:lang w:eastAsia="ja-JP"/>
               </w:rPr>
               <w:t>var_dump</w:t>
             </w:r>
@@ -8977,7 +8949,7 @@
                 <w:kern w:val="0"/>
                 <w:sz w:val="16"/>
                 <w:szCs w:val="16"/>
-                <w:lang w:val="fr-FR" w:eastAsia="ja-JP"/>
+                <w:lang w:eastAsia="ja-JP"/>
               </w:rPr>
               <w:t>($oCategory</w:t>
             </w:r>
@@ -8988,7 +8960,7 @@
                 <w:kern w:val="0"/>
                 <w:sz w:val="16"/>
                 <w:szCs w:val="16"/>
-                <w:lang w:val="fr-FR" w:eastAsia="ja-JP"/>
+                <w:lang w:eastAsia="ja-JP"/>
               </w:rPr>
               <w:t>-&gt;</w:t>
             </w:r>
@@ -8999,7 +8971,7 @@
                 <w:kern w:val="0"/>
                 <w:sz w:val="16"/>
                 <w:szCs w:val="16"/>
-                <w:lang w:val="fr-FR" w:eastAsia="ja-JP"/>
+                <w:lang w:eastAsia="ja-JP"/>
               </w:rPr>
               <w:t>count</w:t>
             </w:r>
@@ -9010,7 +8982,7 @@
                 <w:kern w:val="0"/>
                 <w:sz w:val="16"/>
                 <w:szCs w:val="16"/>
-                <w:lang w:val="fr-FR" w:eastAsia="ja-JP"/>
+                <w:lang w:eastAsia="ja-JP"/>
               </w:rPr>
               <w:t>());</w:t>
             </w:r>
@@ -9021,7 +8993,7 @@
                 <w:kern w:val="0"/>
                 <w:sz w:val="16"/>
                 <w:szCs w:val="16"/>
-                <w:lang w:val="fr-FR" w:eastAsia="ja-JP"/>
+                <w:lang w:eastAsia="ja-JP"/>
               </w:rPr>
               <w:t xml:space="preserve"> </w:t>
             </w:r>
@@ -9046,7 +9018,7 @@
                 <w:kern w:val="0"/>
                 <w:sz w:val="16"/>
                 <w:szCs w:val="16"/>
-                <w:lang w:val="fr-FR" w:eastAsia="ja-JP"/>
+                <w:lang w:eastAsia="ja-JP"/>
               </w:rPr>
             </w:pPr>
           </w:p>
@@ -9078,25 +9050,7 @@
           <w:szCs w:val="24"/>
           <w:lang w:val="fr-FR"/>
         </w:rPr>
-        <w:t xml:space="preserve">Attila permet compter le nombre de résultats d’une table </w:t>
-      </w:r>
-      <w:r>
-        <w:rPr>
-          <w:rFonts w:cs="Miriam"/>
-          <w:sz w:val="24"/>
-          <w:szCs w:val="24"/>
-          <w:lang w:val="fr-FR"/>
-        </w:rPr>
-        <w:t xml:space="preserve">en faisant un distinct précis sur un champ </w:t>
-      </w:r>
-      <w:r>
-        <w:rPr>
-          <w:rFonts w:cs="Miriam"/>
-          <w:sz w:val="24"/>
-          <w:szCs w:val="24"/>
-          <w:lang w:val="fr-FR"/>
-        </w:rPr>
-        <w:t xml:space="preserve">grâce à la fonction count </w:t>
+        <w:t xml:space="preserve">Attila permet compter le nombre de résultats d’une table en faisant un distinct précis sur un champ grâce à la fonction count </w:t>
       </w:r>
       <w:r>
         <w:rPr>
@@ -9390,18 +9344,7 @@
           <w:szCs w:val="24"/>
           <w:lang w:val="fr-FR"/>
         </w:rPr>
-        <w:t>retournant le nombre de résultat pour chaque ligne grâ</w:t>
-      </w:r>
-      <w:bookmarkStart w:id="3" w:name="_GoBack"/>
-      <w:bookmarkEnd w:id="3"/>
-      <w:r>
-        <w:rPr>
-          <w:rFonts w:cs="Miriam"/>
-          <w:sz w:val="24"/>
-          <w:szCs w:val="24"/>
-          <w:lang w:val="fr-FR"/>
-        </w:rPr>
-        <w:t>ce au paramètre group</w:t>
+        <w:t>retournant le nombre de résultat pour chaque ligne grâce au paramètre group</w:t>
       </w:r>
       <w:r>
         <w:rPr>
@@ -9629,29 +9572,7 @@
                 <w:szCs w:val="16"/>
                 <w:lang w:eastAsia="ja-JP"/>
               </w:rPr>
-              <w:t>‘</w:t>
-            </w:r>
-            <w:r>
-              <w:rPr>
-                <w:rFonts w:ascii="Courier New" w:eastAsiaTheme="minorEastAsia" w:hAnsi="Courier New" w:cs="Courier New"/>
-                <w:color w:val="FFFFFF" w:themeColor="background1"/>
-                <w:kern w:val="0"/>
-                <w:sz w:val="16"/>
-                <w:szCs w:val="16"/>
-                <w:lang w:eastAsia="ja-JP"/>
-              </w:rPr>
-              <w:t>group</w:t>
-            </w:r>
-            <w:r>
-              <w:rPr>
-                <w:rFonts w:ascii="Courier New" w:eastAsiaTheme="minorEastAsia" w:hAnsi="Courier New" w:cs="Courier New"/>
-                <w:color w:val="FFFFFF" w:themeColor="background1"/>
-                <w:kern w:val="0"/>
-                <w:sz w:val="16"/>
-                <w:szCs w:val="16"/>
-                <w:lang w:eastAsia="ja-JP"/>
-              </w:rPr>
-              <w:t>’ =&gt; ‘name’</w:t>
+              <w:t>‘group’ =&gt; ‘name’</w:t>
             </w:r>
             <w:r>
               <w:rPr>
@@ -9692,6 +9613,3093 @@
         </w:tc>
       </w:tr>
     </w:tbl>
+    <w:p>
+      <w:pPr>
+        <w:pStyle w:val="Titre2"/>
+        <w:rPr>
+          <w:lang w:val="fr-FR"/>
+        </w:rPr>
+      </w:pPr>
+      <w:r>
+        <w:rPr>
+          <w:rFonts w:cs="Miriam"/>
+          <w:sz w:val="24"/>
+          <w:szCs w:val="24"/>
+          <w:lang w:val="fr-FR"/>
+        </w:rPr>
+        <w:t>Des clés étrangères</w:t>
+      </w:r>
+    </w:p>
+    <w:p>
+      <w:pPr>
+        <w:rPr>
+          <w:rFonts w:cs="Miriam"/>
+          <w:b/>
+          <w:color w:val="FF0000"/>
+          <w:lang w:val="fr-FR"/>
+        </w:rPr>
+      </w:pPr>
+      <w:r>
+        <w:rPr>
+          <w:rFonts w:cs="Miriam"/>
+          <w:b/>
+          <w:color w:val="FF0000"/>
+          <w:lang w:val="fr-FR"/>
+        </w:rPr>
+        <w:t>Disponibilité</w:t>
+      </w:r>
+      <w:r>
+        <w:rPr>
+          <w:rFonts w:cs="Miriam"/>
+          <w:b/>
+          <w:color w:val="FF0000"/>
+          <w:lang w:val="fr-FR"/>
+        </w:rPr>
+        <w:t xml:space="preserve"> : </w:t>
+      </w:r>
+      <w:r>
+        <w:rPr>
+          <w:rFonts w:cs="Miriam"/>
+          <w:b/>
+          <w:color w:val="FF0000"/>
+          <w:lang w:val="fr-FR"/>
+        </w:rPr>
+        <w:t>Attila 1.0.0-</w:t>
+      </w:r>
+      <w:r>
+        <w:rPr>
+          <w:rFonts w:cs="Miriam"/>
+          <w:b/>
+          <w:color w:val="FF0000"/>
+          <w:lang w:val="fr-FR"/>
+        </w:rPr>
+        <w:t>RC1</w:t>
+      </w:r>
+    </w:p>
+    <w:p>
+      <w:pPr>
+        <w:pStyle w:val="NormalWeb"/>
+        <w:shd w:val="clear" w:color="auto" w:fill="FFFFFF"/>
+        <w:spacing w:before="0" w:after="255"/>
+        <w:rPr>
+          <w:rFonts w:cs="Miriam"/>
+          <w:szCs w:val="24"/>
+          <w:lang w:val="fr-FR"/>
+        </w:rPr>
+      </w:pPr>
+      <w:r>
+        <w:rPr>
+          <w:rFonts w:cs="Miriam"/>
+          <w:szCs w:val="24"/>
+          <w:lang w:val="fr-FR"/>
+        </w:rPr>
+        <w:t>Venus 2 permet de définir des clés étrangères complètes dans les fichiers de configurations de bases de données. Voici un exemple complet :</w:t>
+      </w:r>
+    </w:p>
+    <w:tbl>
+      <w:tblPr>
+        <w:tblStyle w:val="Grilledutableau"/>
+        <w:tblW w:w="0" w:type="auto"/>
+        <w:shd w:val="clear" w:color="auto" w:fill="000000" w:themeFill="text1"/>
+        <w:tblLook w:val="04A0" w:firstRow="1" w:lastRow="0" w:firstColumn="1" w:lastColumn="0" w:noHBand="0" w:noVBand="1"/>
+      </w:tblPr>
+      <w:tblGrid>
+        <w:gridCol w:w="9211"/>
+      </w:tblGrid>
+      <w:tr>
+        <w:tc>
+          <w:tcPr>
+            <w:tcW w:w="9211" w:type="dxa"/>
+            <w:shd w:val="clear" w:color="auto" w:fill="000000" w:themeFill="text1"/>
+          </w:tcPr>
+          <w:p>
+            <w:pPr>
+              <w:autoSpaceDE w:val="0"/>
+              <w:autoSpaceDN w:val="0"/>
+              <w:adjustRightInd w:val="0"/>
+              <w:spacing w:before="0" w:after="0" w:line="240" w:lineRule="auto"/>
+              <w:rPr>
+                <w:rFonts w:ascii="Consolas" w:eastAsiaTheme="minorEastAsia" w:hAnsi="Consolas" w:cs="Consolas"/>
+                <w:color w:val="FFFFFF" w:themeColor="background1"/>
+                <w:kern w:val="0"/>
+                <w:sz w:val="16"/>
+                <w:szCs w:val="16"/>
+                <w:lang w:eastAsia="ja-JP"/>
+              </w:rPr>
+            </w:pPr>
+          </w:p>
+          <w:p>
+            <w:pPr>
+              <w:autoSpaceDE w:val="0"/>
+              <w:autoSpaceDN w:val="0"/>
+              <w:adjustRightInd w:val="0"/>
+              <w:spacing w:before="0" w:after="0" w:line="240" w:lineRule="auto"/>
+              <w:rPr>
+                <w:rFonts w:ascii="Consolas" w:eastAsiaTheme="minorEastAsia" w:hAnsi="Consolas" w:cs="Consolas"/>
+                <w:color w:val="FFFFFF" w:themeColor="background1"/>
+                <w:kern w:val="0"/>
+                <w:sz w:val="16"/>
+                <w:szCs w:val="16"/>
+                <w:lang w:eastAsia="ja-JP"/>
+              </w:rPr>
+            </w:pPr>
+            <w:r>
+              <w:rPr>
+                <w:rFonts w:ascii="Consolas" w:eastAsiaTheme="minorEastAsia" w:hAnsi="Consolas" w:cs="Consolas"/>
+                <w:color w:val="FFFFFF" w:themeColor="background1"/>
+                <w:kern w:val="0"/>
+                <w:sz w:val="16"/>
+                <w:szCs w:val="16"/>
+                <w:lang w:eastAsia="ja-JP"/>
+              </w:rPr>
+              <w:t>"id_role": {</w:t>
+            </w:r>
+          </w:p>
+          <w:p>
+            <w:pPr>
+              <w:autoSpaceDE w:val="0"/>
+              <w:autoSpaceDN w:val="0"/>
+              <w:adjustRightInd w:val="0"/>
+              <w:spacing w:before="0" w:after="0" w:line="240" w:lineRule="auto"/>
+              <w:rPr>
+                <w:rFonts w:ascii="Consolas" w:eastAsiaTheme="minorEastAsia" w:hAnsi="Consolas" w:cs="Consolas"/>
+                <w:color w:val="FFFFFF" w:themeColor="background1"/>
+                <w:kern w:val="0"/>
+                <w:sz w:val="16"/>
+                <w:szCs w:val="16"/>
+                <w:lang w:eastAsia="ja-JP"/>
+              </w:rPr>
+            </w:pPr>
+            <w:r>
+              <w:rPr>
+                <w:rFonts w:ascii="Consolas" w:eastAsiaTheme="minorEastAsia" w:hAnsi="Consolas" w:cs="Consolas"/>
+                <w:color w:val="FFFFFF" w:themeColor="background1"/>
+                <w:kern w:val="0"/>
+                <w:sz w:val="16"/>
+                <w:szCs w:val="16"/>
+                <w:lang w:eastAsia="ja-JP"/>
+              </w:rPr>
+              <w:t xml:space="preserve">    </w:t>
+            </w:r>
+            <w:r>
+              <w:rPr>
+                <w:rFonts w:ascii="Consolas" w:eastAsiaTheme="minorEastAsia" w:hAnsi="Consolas" w:cs="Consolas"/>
+                <w:color w:val="FFFFFF" w:themeColor="background1"/>
+                <w:kern w:val="0"/>
+                <w:sz w:val="16"/>
+                <w:szCs w:val="16"/>
+                <w:lang w:eastAsia="ja-JP"/>
+              </w:rPr>
+              <w:t>"type": "int",</w:t>
+            </w:r>
+          </w:p>
+          <w:p>
+            <w:pPr>
+              <w:autoSpaceDE w:val="0"/>
+              <w:autoSpaceDN w:val="0"/>
+              <w:adjustRightInd w:val="0"/>
+              <w:spacing w:before="0" w:after="0" w:line="240" w:lineRule="auto"/>
+              <w:rPr>
+                <w:rFonts w:ascii="Consolas" w:eastAsiaTheme="minorEastAsia" w:hAnsi="Consolas" w:cs="Consolas"/>
+                <w:color w:val="FFFFFF" w:themeColor="background1"/>
+                <w:kern w:val="0"/>
+                <w:sz w:val="16"/>
+                <w:szCs w:val="16"/>
+                <w:lang w:eastAsia="ja-JP"/>
+              </w:rPr>
+            </w:pPr>
+            <w:r>
+              <w:rPr>
+                <w:rFonts w:ascii="Consolas" w:eastAsiaTheme="minorEastAsia" w:hAnsi="Consolas" w:cs="Consolas"/>
+                <w:color w:val="FFFFFF" w:themeColor="background1"/>
+                <w:kern w:val="0"/>
+                <w:sz w:val="16"/>
+                <w:szCs w:val="16"/>
+                <w:lang w:eastAsia="ja-JP"/>
+              </w:rPr>
+              <w:t xml:space="preserve">    "value": "10",</w:t>
+            </w:r>
+          </w:p>
+          <w:p>
+            <w:pPr>
+              <w:autoSpaceDE w:val="0"/>
+              <w:autoSpaceDN w:val="0"/>
+              <w:adjustRightInd w:val="0"/>
+              <w:spacing w:before="0" w:after="0" w:line="240" w:lineRule="auto"/>
+              <w:rPr>
+                <w:rFonts w:ascii="Consolas" w:eastAsiaTheme="minorEastAsia" w:hAnsi="Consolas" w:cs="Consolas"/>
+                <w:color w:val="FFFFFF" w:themeColor="background1"/>
+                <w:kern w:val="0"/>
+                <w:sz w:val="16"/>
+                <w:szCs w:val="16"/>
+                <w:lang w:eastAsia="ja-JP"/>
+              </w:rPr>
+            </w:pPr>
+            <w:r>
+              <w:rPr>
+                <w:rFonts w:ascii="Consolas" w:eastAsiaTheme="minorEastAsia" w:hAnsi="Consolas" w:cs="Consolas"/>
+                <w:color w:val="FFFFFF" w:themeColor="background1"/>
+                <w:kern w:val="0"/>
+                <w:sz w:val="16"/>
+                <w:szCs w:val="16"/>
+                <w:lang w:eastAsia="ja-JP"/>
+              </w:rPr>
+              <w:t xml:space="preserve">    "null": false,</w:t>
+            </w:r>
+          </w:p>
+          <w:p>
+            <w:pPr>
+              <w:autoSpaceDE w:val="0"/>
+              <w:autoSpaceDN w:val="0"/>
+              <w:adjustRightInd w:val="0"/>
+              <w:spacing w:before="0" w:after="0" w:line="240" w:lineRule="auto"/>
+              <w:rPr>
+                <w:rFonts w:ascii="Consolas" w:eastAsiaTheme="minorEastAsia" w:hAnsi="Consolas" w:cs="Consolas"/>
+                <w:color w:val="FFFFFF" w:themeColor="background1"/>
+                <w:kern w:val="0"/>
+                <w:sz w:val="16"/>
+                <w:szCs w:val="16"/>
+                <w:lang w:eastAsia="ja-JP"/>
+              </w:rPr>
+            </w:pPr>
+            <w:r>
+              <w:rPr>
+                <w:rFonts w:ascii="Consolas" w:eastAsiaTheme="minorEastAsia" w:hAnsi="Consolas" w:cs="Consolas"/>
+                <w:color w:val="FFFFFF" w:themeColor="background1"/>
+                <w:kern w:val="0"/>
+                <w:sz w:val="16"/>
+                <w:szCs w:val="16"/>
+                <w:lang w:eastAsia="ja-JP"/>
+              </w:rPr>
+              <w:t xml:space="preserve">   </w:t>
+            </w:r>
+            <w:r>
+              <w:rPr>
+                <w:rFonts w:ascii="Consolas" w:eastAsiaTheme="minorEastAsia" w:hAnsi="Consolas" w:cs="Consolas"/>
+                <w:color w:val="FFFFFF" w:themeColor="background1"/>
+                <w:kern w:val="0"/>
+                <w:sz w:val="16"/>
+                <w:szCs w:val="16"/>
+                <w:lang w:eastAsia="ja-JP"/>
+              </w:rPr>
+              <w:t xml:space="preserve"> "join": "role",</w:t>
+            </w:r>
+          </w:p>
+          <w:p>
+            <w:pPr>
+              <w:autoSpaceDE w:val="0"/>
+              <w:autoSpaceDN w:val="0"/>
+              <w:adjustRightInd w:val="0"/>
+              <w:spacing w:before="0" w:after="0" w:line="240" w:lineRule="auto"/>
+              <w:rPr>
+                <w:rFonts w:ascii="Consolas" w:eastAsiaTheme="minorEastAsia" w:hAnsi="Consolas" w:cs="Consolas"/>
+                <w:color w:val="FFFFFF" w:themeColor="background1"/>
+                <w:kern w:val="0"/>
+                <w:sz w:val="16"/>
+                <w:szCs w:val="16"/>
+                <w:lang w:eastAsia="ja-JP"/>
+              </w:rPr>
+            </w:pPr>
+            <w:r>
+              <w:rPr>
+                <w:rFonts w:ascii="Consolas" w:eastAsiaTheme="minorEastAsia" w:hAnsi="Consolas" w:cs="Consolas"/>
+                <w:color w:val="FFFFFF" w:themeColor="background1"/>
+                <w:kern w:val="0"/>
+                <w:sz w:val="16"/>
+                <w:szCs w:val="16"/>
+                <w:lang w:eastAsia="ja-JP"/>
+              </w:rPr>
+              <w:t xml:space="preserve">    "join_by_field": "id",</w:t>
+            </w:r>
+          </w:p>
+          <w:p>
+            <w:pPr>
+              <w:autoSpaceDE w:val="0"/>
+              <w:autoSpaceDN w:val="0"/>
+              <w:adjustRightInd w:val="0"/>
+              <w:spacing w:before="0" w:after="0" w:line="240" w:lineRule="auto"/>
+              <w:rPr>
+                <w:rFonts w:ascii="Consolas" w:eastAsiaTheme="minorEastAsia" w:hAnsi="Consolas" w:cs="Consolas"/>
+                <w:color w:val="FFFFFF" w:themeColor="background1"/>
+                <w:kern w:val="0"/>
+                <w:sz w:val="16"/>
+                <w:szCs w:val="16"/>
+                <w:lang w:val="fr-FR" w:eastAsia="ja-JP"/>
+              </w:rPr>
+            </w:pPr>
+            <w:r>
+              <w:rPr>
+                <w:rFonts w:ascii="Consolas" w:eastAsiaTheme="minorEastAsia" w:hAnsi="Consolas" w:cs="Consolas"/>
+                <w:color w:val="FFFFFF" w:themeColor="background1"/>
+                <w:kern w:val="0"/>
+                <w:sz w:val="16"/>
+                <w:szCs w:val="16"/>
+                <w:lang w:eastAsia="ja-JP"/>
+              </w:rPr>
+              <w:t xml:space="preserve">    </w:t>
+            </w:r>
+            <w:r>
+              <w:rPr>
+                <w:rFonts w:ascii="Consolas" w:eastAsiaTheme="minorEastAsia" w:hAnsi="Consolas" w:cs="Consolas"/>
+                <w:color w:val="FFFFFF" w:themeColor="background1"/>
+                <w:kern w:val="0"/>
+                <w:sz w:val="16"/>
+                <w:szCs w:val="16"/>
+                <w:lang w:val="fr-FR" w:eastAsia="ja-JP"/>
+              </w:rPr>
+              <w:t>"join_delete": "cascade",</w:t>
+            </w:r>
+          </w:p>
+          <w:p>
+            <w:pPr>
+              <w:autoSpaceDE w:val="0"/>
+              <w:autoSpaceDN w:val="0"/>
+              <w:adjustRightInd w:val="0"/>
+              <w:spacing w:before="0" w:after="0" w:line="240" w:lineRule="auto"/>
+              <w:rPr>
+                <w:rFonts w:ascii="Consolas" w:eastAsiaTheme="minorEastAsia" w:hAnsi="Consolas" w:cs="Consolas"/>
+                <w:color w:val="FFFFFF" w:themeColor="background1"/>
+                <w:kern w:val="0"/>
+                <w:sz w:val="16"/>
+                <w:szCs w:val="16"/>
+                <w:lang w:val="fr-FR" w:eastAsia="ja-JP"/>
+              </w:rPr>
+            </w:pPr>
+            <w:r>
+              <w:rPr>
+                <w:rFonts w:ascii="Consolas" w:eastAsiaTheme="minorEastAsia" w:hAnsi="Consolas" w:cs="Consolas"/>
+                <w:color w:val="FFFFFF" w:themeColor="background1"/>
+                <w:kern w:val="0"/>
+                <w:sz w:val="16"/>
+                <w:szCs w:val="16"/>
+                <w:lang w:val="fr-FR" w:eastAsia="ja-JP"/>
+              </w:rPr>
+              <w:t xml:space="preserve">    "join_update": "cascade",</w:t>
+            </w:r>
+          </w:p>
+          <w:p>
+            <w:pPr>
+              <w:autoSpaceDE w:val="0"/>
+              <w:autoSpaceDN w:val="0"/>
+              <w:adjustRightInd w:val="0"/>
+              <w:spacing w:before="0" w:after="0" w:line="240" w:lineRule="auto"/>
+              <w:rPr>
+                <w:rFonts w:ascii="Consolas" w:eastAsiaTheme="minorEastAsia" w:hAnsi="Consolas" w:cs="Consolas"/>
+                <w:color w:val="FFFFFF" w:themeColor="background1"/>
+                <w:kern w:val="0"/>
+                <w:sz w:val="16"/>
+                <w:szCs w:val="16"/>
+                <w:lang w:val="fr-FR" w:eastAsia="ja-JP"/>
+              </w:rPr>
+            </w:pPr>
+            <w:r>
+              <w:rPr>
+                <w:rFonts w:ascii="Consolas" w:eastAsiaTheme="minorEastAsia" w:hAnsi="Consolas" w:cs="Consolas"/>
+                <w:color w:val="FFFFFF" w:themeColor="background1"/>
+                <w:kern w:val="0"/>
+                <w:sz w:val="16"/>
+                <w:szCs w:val="16"/>
+                <w:lang w:val="fr-FR" w:eastAsia="ja-JP"/>
+              </w:rPr>
+              <w:t xml:space="preserve">    "</w:t>
+            </w:r>
+            <w:r>
+              <w:rPr>
+                <w:rFonts w:ascii="Consolas" w:eastAsiaTheme="minorEastAsia" w:hAnsi="Consolas" w:cs="Consolas"/>
+                <w:color w:val="FFFFFF" w:themeColor="background1"/>
+                <w:kern w:val="0"/>
+                <w:sz w:val="16"/>
+                <w:szCs w:val="16"/>
+                <w:lang w:val="fr-FR" w:eastAsia="ja-JP"/>
+              </w:rPr>
+              <w:t>constraint</w:t>
+            </w:r>
+            <w:r>
+              <w:rPr>
+                <w:rFonts w:ascii="Consolas" w:eastAsiaTheme="minorEastAsia" w:hAnsi="Consolas" w:cs="Consolas"/>
+                <w:color w:val="FFFFFF" w:themeColor="background1"/>
+                <w:kern w:val="0"/>
+                <w:sz w:val="16"/>
+                <w:szCs w:val="16"/>
+                <w:lang w:val="fr-FR" w:eastAsia="ja-JP"/>
+              </w:rPr>
+              <w:t>": "role_fk"</w:t>
+            </w:r>
+          </w:p>
+          <w:p>
+            <w:pPr>
+              <w:autoSpaceDE w:val="0"/>
+              <w:autoSpaceDN w:val="0"/>
+              <w:adjustRightInd w:val="0"/>
+              <w:spacing w:before="0" w:after="0" w:line="240" w:lineRule="auto"/>
+              <w:rPr>
+                <w:rFonts w:ascii="Courier New" w:eastAsiaTheme="minorEastAsia" w:hAnsi="Courier New" w:cs="Courier New"/>
+                <w:color w:val="FFFFFF" w:themeColor="background1"/>
+                <w:kern w:val="0"/>
+                <w:sz w:val="16"/>
+                <w:szCs w:val="16"/>
+                <w:lang w:eastAsia="ja-JP"/>
+              </w:rPr>
+            </w:pPr>
+            <w:r>
+              <w:rPr>
+                <w:rFonts w:ascii="Consolas" w:eastAsiaTheme="minorEastAsia" w:hAnsi="Consolas" w:cs="Consolas"/>
+                <w:color w:val="FFFFFF" w:themeColor="background1"/>
+                <w:kern w:val="0"/>
+                <w:sz w:val="16"/>
+                <w:szCs w:val="16"/>
+                <w:lang w:val="fr-FR" w:eastAsia="ja-JP"/>
+              </w:rPr>
+              <w:t>},</w:t>
+            </w:r>
+          </w:p>
+          <w:p>
+            <w:pPr>
+              <w:autoSpaceDE w:val="0"/>
+              <w:autoSpaceDN w:val="0"/>
+              <w:adjustRightInd w:val="0"/>
+              <w:spacing w:before="0" w:after="0" w:line="240" w:lineRule="auto"/>
+              <w:rPr>
+                <w:rFonts w:ascii="Courier New" w:hAnsi="Courier New" w:cs="Courier New"/>
+                <w:b/>
+                <w:sz w:val="16"/>
+                <w:szCs w:val="16"/>
+              </w:rPr>
+            </w:pPr>
+            <w:r>
+              <w:rPr>
+                <w:rFonts w:ascii="Consolas" w:eastAsiaTheme="minorEastAsia" w:hAnsi="Consolas" w:cs="Consolas"/>
+                <w:color w:val="FFFFFF" w:themeColor="background1"/>
+                <w:kern w:val="0"/>
+                <w:lang w:eastAsia="ja-JP"/>
+              </w:rPr>
+              <w:t xml:space="preserve">    </w:t>
+            </w:r>
+          </w:p>
+        </w:tc>
+      </w:tr>
+    </w:tbl>
+    <w:p>
+      <w:pPr>
+        <w:pStyle w:val="Titre2"/>
+        <w:rPr>
+          <w:lang w:val="fr-FR"/>
+        </w:rPr>
+      </w:pPr>
+      <w:r>
+        <w:rPr>
+          <w:rFonts w:cs="Miriam"/>
+          <w:sz w:val="24"/>
+          <w:szCs w:val="24"/>
+          <w:lang w:val="fr-FR"/>
+        </w:rPr>
+        <w:t>Définir le moteur, l’auto-increment et le charset de la table</w:t>
+      </w:r>
+    </w:p>
+    <w:p>
+      <w:pPr>
+        <w:rPr>
+          <w:rFonts w:cs="Miriam"/>
+          <w:b/>
+          <w:color w:val="FF0000"/>
+          <w:lang w:val="fr-FR"/>
+        </w:rPr>
+      </w:pPr>
+      <w:r>
+        <w:rPr>
+          <w:rFonts w:cs="Miriam"/>
+          <w:b/>
+          <w:color w:val="FF0000"/>
+          <w:lang w:val="fr-FR"/>
+        </w:rPr>
+        <w:t>Disponibilité</w:t>
+      </w:r>
+      <w:r>
+        <w:rPr>
+          <w:rFonts w:cs="Miriam"/>
+          <w:b/>
+          <w:color w:val="FF0000"/>
+          <w:lang w:val="fr-FR"/>
+        </w:rPr>
+        <w:t xml:space="preserve"> : </w:t>
+      </w:r>
+      <w:r>
+        <w:rPr>
+          <w:rFonts w:cs="Miriam"/>
+          <w:b/>
+          <w:color w:val="FF0000"/>
+          <w:lang w:val="fr-FR"/>
+        </w:rPr>
+        <w:t>Attila 1.0.0-</w:t>
+      </w:r>
+      <w:r>
+        <w:rPr>
+          <w:rFonts w:cs="Miriam"/>
+          <w:b/>
+          <w:color w:val="FF0000"/>
+          <w:lang w:val="fr-FR"/>
+        </w:rPr>
+        <w:t>RC1</w:t>
+      </w:r>
+    </w:p>
+    <w:p>
+      <w:pPr>
+        <w:pStyle w:val="NormalWeb"/>
+        <w:shd w:val="clear" w:color="auto" w:fill="FFFFFF"/>
+        <w:spacing w:before="0" w:after="255"/>
+        <w:rPr>
+          <w:rFonts w:cs="Miriam"/>
+          <w:szCs w:val="24"/>
+          <w:lang w:val="fr-FR"/>
+        </w:rPr>
+      </w:pPr>
+      <w:r>
+        <w:rPr>
+          <w:rFonts w:cs="Miriam"/>
+          <w:szCs w:val="24"/>
+          <w:lang w:val="fr-FR"/>
+        </w:rPr>
+        <w:t>Venus 2 permet de définir des compléments d’information sur les tables que vous voulez créer comme le moteur utilisé, l’auto-increment de départ et le charset par défaut de la table. Voici un exemple de table avec ce type de définition :</w:t>
+      </w:r>
+    </w:p>
+    <w:tbl>
+      <w:tblPr>
+        <w:tblStyle w:val="Grilledutableau"/>
+        <w:tblW w:w="0" w:type="auto"/>
+        <w:shd w:val="clear" w:color="auto" w:fill="000000" w:themeFill="text1"/>
+        <w:tblLook w:val="04A0" w:firstRow="1" w:lastRow="0" w:firstColumn="1" w:lastColumn="0" w:noHBand="0" w:noVBand="1"/>
+      </w:tblPr>
+      <w:tblGrid>
+        <w:gridCol w:w="9211"/>
+      </w:tblGrid>
+      <w:tr>
+        <w:tc>
+          <w:tcPr>
+            <w:tcW w:w="9211" w:type="dxa"/>
+            <w:shd w:val="clear" w:color="auto" w:fill="000000" w:themeFill="text1"/>
+          </w:tcPr>
+          <w:p>
+            <w:pPr>
+              <w:autoSpaceDE w:val="0"/>
+              <w:autoSpaceDN w:val="0"/>
+              <w:adjustRightInd w:val="0"/>
+              <w:spacing w:before="0" w:after="0" w:line="240" w:lineRule="auto"/>
+              <w:rPr>
+                <w:rFonts w:ascii="Consolas" w:eastAsiaTheme="minorEastAsia" w:hAnsi="Consolas" w:cs="Consolas"/>
+                <w:color w:val="FFFFFF" w:themeColor="background1"/>
+                <w:kern w:val="0"/>
+                <w:sz w:val="16"/>
+                <w:szCs w:val="16"/>
+                <w:lang w:val="fr-FR" w:eastAsia="ja-JP"/>
+              </w:rPr>
+            </w:pPr>
+          </w:p>
+          <w:p>
+            <w:pPr>
+              <w:autoSpaceDE w:val="0"/>
+              <w:autoSpaceDN w:val="0"/>
+              <w:adjustRightInd w:val="0"/>
+              <w:spacing w:before="0" w:after="0" w:line="240" w:lineRule="auto"/>
+              <w:rPr>
+                <w:rFonts w:ascii="Consolas" w:eastAsiaTheme="minorEastAsia" w:hAnsi="Consolas" w:cs="Consolas"/>
+                <w:color w:val="FFFFFF" w:themeColor="background1"/>
+                <w:kern w:val="0"/>
+                <w:sz w:val="16"/>
+                <w:szCs w:val="16"/>
+                <w:lang w:eastAsia="ja-JP"/>
+              </w:rPr>
+            </w:pPr>
+            <w:r>
+              <w:rPr>
+                <w:rFonts w:ascii="Consolas" w:eastAsiaTheme="minorEastAsia" w:hAnsi="Consolas" w:cs="Consolas"/>
+                <w:color w:val="FFFFFF" w:themeColor="background1"/>
+                <w:kern w:val="0"/>
+                <w:sz w:val="16"/>
+                <w:szCs w:val="16"/>
+                <w:lang w:val="fr-FR" w:eastAsia="ja-JP"/>
+              </w:rPr>
+              <w:t xml:space="preserve">                </w:t>
+            </w:r>
+            <w:r>
+              <w:rPr>
+                <w:rFonts w:ascii="Consolas" w:eastAsiaTheme="minorEastAsia" w:hAnsi="Consolas" w:cs="Consolas"/>
+                <w:color w:val="FFFFFF" w:themeColor="background1"/>
+                <w:kern w:val="0"/>
+                <w:sz w:val="16"/>
+                <w:szCs w:val="16"/>
+                <w:lang w:eastAsia="ja-JP"/>
+              </w:rPr>
+              <w:t>"board": {</w:t>
+            </w:r>
+          </w:p>
+          <w:p>
+            <w:pPr>
+              <w:autoSpaceDE w:val="0"/>
+              <w:autoSpaceDN w:val="0"/>
+              <w:adjustRightInd w:val="0"/>
+              <w:spacing w:before="0" w:after="0" w:line="240" w:lineRule="auto"/>
+              <w:rPr>
+                <w:rFonts w:ascii="Consolas" w:eastAsiaTheme="minorEastAsia" w:hAnsi="Consolas" w:cs="Consolas"/>
+                <w:color w:val="FFFFFF" w:themeColor="background1"/>
+                <w:kern w:val="0"/>
+                <w:sz w:val="16"/>
+                <w:szCs w:val="16"/>
+                <w:lang w:eastAsia="ja-JP"/>
+              </w:rPr>
+            </w:pPr>
+            <w:r>
+              <w:rPr>
+                <w:rFonts w:ascii="Consolas" w:eastAsiaTheme="minorEastAsia" w:hAnsi="Consolas" w:cs="Consolas"/>
+                <w:color w:val="FFFFFF" w:themeColor="background1"/>
+                <w:kern w:val="0"/>
+                <w:sz w:val="16"/>
+                <w:szCs w:val="16"/>
+                <w:lang w:eastAsia="ja-JP"/>
+              </w:rPr>
+              <w:t xml:space="preserve">                    "fields": {</w:t>
+            </w:r>
+          </w:p>
+          <w:p>
+            <w:pPr>
+              <w:autoSpaceDE w:val="0"/>
+              <w:autoSpaceDN w:val="0"/>
+              <w:adjustRightInd w:val="0"/>
+              <w:spacing w:before="0" w:after="0" w:line="240" w:lineRule="auto"/>
+              <w:rPr>
+                <w:rFonts w:ascii="Consolas" w:eastAsiaTheme="minorEastAsia" w:hAnsi="Consolas" w:cs="Consolas"/>
+                <w:color w:val="FFFFFF" w:themeColor="background1"/>
+                <w:kern w:val="0"/>
+                <w:sz w:val="16"/>
+                <w:szCs w:val="16"/>
+                <w:lang w:eastAsia="ja-JP"/>
+              </w:rPr>
+            </w:pPr>
+            <w:r>
+              <w:rPr>
+                <w:rFonts w:ascii="Consolas" w:eastAsiaTheme="minorEastAsia" w:hAnsi="Consolas" w:cs="Consolas"/>
+                <w:color w:val="FFFFFF" w:themeColor="background1"/>
+                <w:kern w:val="0"/>
+                <w:sz w:val="16"/>
+                <w:szCs w:val="16"/>
+                <w:lang w:eastAsia="ja-JP"/>
+              </w:rPr>
+              <w:t xml:space="preserve">                        "id": {</w:t>
+            </w:r>
+          </w:p>
+          <w:p>
+            <w:pPr>
+              <w:autoSpaceDE w:val="0"/>
+              <w:autoSpaceDN w:val="0"/>
+              <w:adjustRightInd w:val="0"/>
+              <w:spacing w:before="0" w:after="0" w:line="240" w:lineRule="auto"/>
+              <w:rPr>
+                <w:rFonts w:ascii="Consolas" w:eastAsiaTheme="minorEastAsia" w:hAnsi="Consolas" w:cs="Consolas"/>
+                <w:color w:val="FFFFFF" w:themeColor="background1"/>
+                <w:kern w:val="0"/>
+                <w:sz w:val="16"/>
+                <w:szCs w:val="16"/>
+                <w:lang w:eastAsia="ja-JP"/>
+              </w:rPr>
+            </w:pPr>
+            <w:r>
+              <w:rPr>
+                <w:rFonts w:ascii="Consolas" w:eastAsiaTheme="minorEastAsia" w:hAnsi="Consolas" w:cs="Consolas"/>
+                <w:color w:val="FFFFFF" w:themeColor="background1"/>
+                <w:kern w:val="0"/>
+                <w:sz w:val="16"/>
+                <w:szCs w:val="16"/>
+                <w:lang w:eastAsia="ja-JP"/>
+              </w:rPr>
+              <w:t xml:space="preserve">                            "type": "int",</w:t>
+            </w:r>
+          </w:p>
+          <w:p>
+            <w:pPr>
+              <w:autoSpaceDE w:val="0"/>
+              <w:autoSpaceDN w:val="0"/>
+              <w:adjustRightInd w:val="0"/>
+              <w:spacing w:before="0" w:after="0" w:line="240" w:lineRule="auto"/>
+              <w:rPr>
+                <w:rFonts w:ascii="Consolas" w:eastAsiaTheme="minorEastAsia" w:hAnsi="Consolas" w:cs="Consolas"/>
+                <w:color w:val="FFFFFF" w:themeColor="background1"/>
+                <w:kern w:val="0"/>
+                <w:sz w:val="16"/>
+                <w:szCs w:val="16"/>
+                <w:lang w:eastAsia="ja-JP"/>
+              </w:rPr>
+            </w:pPr>
+            <w:r>
+              <w:rPr>
+                <w:rFonts w:ascii="Consolas" w:eastAsiaTheme="minorEastAsia" w:hAnsi="Consolas" w:cs="Consolas"/>
+                <w:color w:val="FFFFFF" w:themeColor="background1"/>
+                <w:kern w:val="0"/>
+                <w:sz w:val="16"/>
+                <w:szCs w:val="16"/>
+                <w:lang w:eastAsia="ja-JP"/>
+              </w:rPr>
+              <w:t xml:space="preserve">                            "key": "primary",</w:t>
+            </w:r>
+          </w:p>
+          <w:p>
+            <w:pPr>
+              <w:autoSpaceDE w:val="0"/>
+              <w:autoSpaceDN w:val="0"/>
+              <w:adjustRightInd w:val="0"/>
+              <w:spacing w:before="0" w:after="0" w:line="240" w:lineRule="auto"/>
+              <w:rPr>
+                <w:rFonts w:ascii="Consolas" w:eastAsiaTheme="minorEastAsia" w:hAnsi="Consolas" w:cs="Consolas"/>
+                <w:color w:val="FFFFFF" w:themeColor="background1"/>
+                <w:kern w:val="0"/>
+                <w:sz w:val="16"/>
+                <w:szCs w:val="16"/>
+                <w:lang w:eastAsia="ja-JP"/>
+              </w:rPr>
+            </w:pPr>
+            <w:r>
+              <w:rPr>
+                <w:rFonts w:ascii="Consolas" w:eastAsiaTheme="minorEastAsia" w:hAnsi="Consolas" w:cs="Consolas"/>
+                <w:color w:val="FFFFFF" w:themeColor="background1"/>
+                <w:kern w:val="0"/>
+                <w:sz w:val="16"/>
+                <w:szCs w:val="16"/>
+                <w:lang w:eastAsia="ja-JP"/>
+              </w:rPr>
+              <w:t xml:space="preserve">                            "null": false,</w:t>
+            </w:r>
+          </w:p>
+          <w:p>
+            <w:pPr>
+              <w:autoSpaceDE w:val="0"/>
+              <w:autoSpaceDN w:val="0"/>
+              <w:adjustRightInd w:val="0"/>
+              <w:spacing w:before="0" w:after="0" w:line="240" w:lineRule="auto"/>
+              <w:rPr>
+                <w:rFonts w:ascii="Consolas" w:eastAsiaTheme="minorEastAsia" w:hAnsi="Consolas" w:cs="Consolas"/>
+                <w:color w:val="FFFFFF" w:themeColor="background1"/>
+                <w:kern w:val="0"/>
+                <w:sz w:val="16"/>
+                <w:szCs w:val="16"/>
+                <w:lang w:eastAsia="ja-JP"/>
+              </w:rPr>
+            </w:pPr>
+            <w:r>
+              <w:rPr>
+                <w:rFonts w:ascii="Consolas" w:eastAsiaTheme="minorEastAsia" w:hAnsi="Consolas" w:cs="Consolas"/>
+                <w:color w:val="FFFFFF" w:themeColor="background1"/>
+                <w:kern w:val="0"/>
+                <w:sz w:val="16"/>
+                <w:szCs w:val="16"/>
+                <w:lang w:eastAsia="ja-JP"/>
+              </w:rPr>
+              <w:t xml:space="preserve">                            "unsigned": true,</w:t>
+            </w:r>
+          </w:p>
+          <w:p>
+            <w:pPr>
+              <w:autoSpaceDE w:val="0"/>
+              <w:autoSpaceDN w:val="0"/>
+              <w:adjustRightInd w:val="0"/>
+              <w:spacing w:before="0" w:after="0" w:line="240" w:lineRule="auto"/>
+              <w:rPr>
+                <w:rFonts w:ascii="Consolas" w:eastAsiaTheme="minorEastAsia" w:hAnsi="Consolas" w:cs="Consolas"/>
+                <w:color w:val="FFFFFF" w:themeColor="background1"/>
+                <w:kern w:val="0"/>
+                <w:sz w:val="16"/>
+                <w:szCs w:val="16"/>
+                <w:lang w:eastAsia="ja-JP"/>
+              </w:rPr>
+            </w:pPr>
+            <w:r>
+              <w:rPr>
+                <w:rFonts w:ascii="Consolas" w:eastAsiaTheme="minorEastAsia" w:hAnsi="Consolas" w:cs="Consolas"/>
+                <w:color w:val="FFFFFF" w:themeColor="background1"/>
+                <w:kern w:val="0"/>
+                <w:sz w:val="16"/>
+                <w:szCs w:val="16"/>
+                <w:lang w:eastAsia="ja-JP"/>
+              </w:rPr>
+              <w:t xml:space="preserve">                            "autoincrement": true</w:t>
+            </w:r>
+          </w:p>
+          <w:p>
+            <w:pPr>
+              <w:autoSpaceDE w:val="0"/>
+              <w:autoSpaceDN w:val="0"/>
+              <w:adjustRightInd w:val="0"/>
+              <w:spacing w:before="0" w:after="0" w:line="240" w:lineRule="auto"/>
+              <w:rPr>
+                <w:rFonts w:ascii="Consolas" w:eastAsiaTheme="minorEastAsia" w:hAnsi="Consolas" w:cs="Consolas"/>
+                <w:color w:val="FFFFFF" w:themeColor="background1"/>
+                <w:kern w:val="0"/>
+                <w:sz w:val="16"/>
+                <w:szCs w:val="16"/>
+                <w:lang w:eastAsia="ja-JP"/>
+              </w:rPr>
+            </w:pPr>
+            <w:r>
+              <w:rPr>
+                <w:rFonts w:ascii="Consolas" w:eastAsiaTheme="minorEastAsia" w:hAnsi="Consolas" w:cs="Consolas"/>
+                <w:color w:val="FFFFFF" w:themeColor="background1"/>
+                <w:kern w:val="0"/>
+                <w:sz w:val="16"/>
+                <w:szCs w:val="16"/>
+                <w:lang w:eastAsia="ja-JP"/>
+              </w:rPr>
+              <w:t xml:space="preserve">                        },</w:t>
+            </w:r>
+          </w:p>
+          <w:p>
+            <w:pPr>
+              <w:autoSpaceDE w:val="0"/>
+              <w:autoSpaceDN w:val="0"/>
+              <w:adjustRightInd w:val="0"/>
+              <w:spacing w:before="0" w:after="0" w:line="240" w:lineRule="auto"/>
+              <w:rPr>
+                <w:rFonts w:ascii="Consolas" w:eastAsiaTheme="minorEastAsia" w:hAnsi="Consolas" w:cs="Consolas"/>
+                <w:color w:val="FFFFFF" w:themeColor="background1"/>
+                <w:kern w:val="0"/>
+                <w:sz w:val="16"/>
+                <w:szCs w:val="16"/>
+                <w:lang w:eastAsia="ja-JP"/>
+              </w:rPr>
+            </w:pPr>
+            <w:r>
+              <w:rPr>
+                <w:rFonts w:ascii="Consolas" w:eastAsiaTheme="minorEastAsia" w:hAnsi="Consolas" w:cs="Consolas"/>
+                <w:color w:val="FFFFFF" w:themeColor="background1"/>
+                <w:kern w:val="0"/>
+                <w:sz w:val="16"/>
+                <w:szCs w:val="16"/>
+                <w:lang w:eastAsia="ja-JP"/>
+              </w:rPr>
+              <w:t xml:space="preserve">                        "name": {</w:t>
+            </w:r>
+          </w:p>
+          <w:p>
+            <w:pPr>
+              <w:autoSpaceDE w:val="0"/>
+              <w:autoSpaceDN w:val="0"/>
+              <w:adjustRightInd w:val="0"/>
+              <w:spacing w:before="0" w:after="0" w:line="240" w:lineRule="auto"/>
+              <w:rPr>
+                <w:rFonts w:ascii="Consolas" w:eastAsiaTheme="minorEastAsia" w:hAnsi="Consolas" w:cs="Consolas"/>
+                <w:color w:val="FFFFFF" w:themeColor="background1"/>
+                <w:kern w:val="0"/>
+                <w:sz w:val="16"/>
+                <w:szCs w:val="16"/>
+                <w:lang w:eastAsia="ja-JP"/>
+              </w:rPr>
+            </w:pPr>
+            <w:r>
+              <w:rPr>
+                <w:rFonts w:ascii="Consolas" w:eastAsiaTheme="minorEastAsia" w:hAnsi="Consolas" w:cs="Consolas"/>
+                <w:color w:val="FFFFFF" w:themeColor="background1"/>
+                <w:kern w:val="0"/>
+                <w:sz w:val="16"/>
+                <w:szCs w:val="16"/>
+                <w:lang w:eastAsia="ja-JP"/>
+              </w:rPr>
+              <w:t xml:space="preserve">                            "type": "varchar",</w:t>
+            </w:r>
+          </w:p>
+          <w:p>
+            <w:pPr>
+              <w:autoSpaceDE w:val="0"/>
+              <w:autoSpaceDN w:val="0"/>
+              <w:adjustRightInd w:val="0"/>
+              <w:spacing w:before="0" w:after="0" w:line="240" w:lineRule="auto"/>
+              <w:rPr>
+                <w:rFonts w:ascii="Consolas" w:eastAsiaTheme="minorEastAsia" w:hAnsi="Consolas" w:cs="Consolas"/>
+                <w:color w:val="FFFFFF" w:themeColor="background1"/>
+                <w:kern w:val="0"/>
+                <w:sz w:val="16"/>
+                <w:szCs w:val="16"/>
+                <w:lang w:eastAsia="ja-JP"/>
+              </w:rPr>
+            </w:pPr>
+            <w:r>
+              <w:rPr>
+                <w:rFonts w:ascii="Consolas" w:eastAsiaTheme="minorEastAsia" w:hAnsi="Consolas" w:cs="Consolas"/>
+                <w:color w:val="FFFFFF" w:themeColor="background1"/>
+                <w:kern w:val="0"/>
+                <w:sz w:val="16"/>
+                <w:szCs w:val="16"/>
+                <w:lang w:eastAsia="ja-JP"/>
+              </w:rPr>
+              <w:lastRenderedPageBreak/>
+              <w:t xml:space="preserve">                            "value": "50",</w:t>
+            </w:r>
+          </w:p>
+          <w:p>
+            <w:pPr>
+              <w:autoSpaceDE w:val="0"/>
+              <w:autoSpaceDN w:val="0"/>
+              <w:adjustRightInd w:val="0"/>
+              <w:spacing w:before="0" w:after="0" w:line="240" w:lineRule="auto"/>
+              <w:rPr>
+                <w:rFonts w:ascii="Consolas" w:eastAsiaTheme="minorEastAsia" w:hAnsi="Consolas" w:cs="Consolas"/>
+                <w:color w:val="FFFFFF" w:themeColor="background1"/>
+                <w:kern w:val="0"/>
+                <w:sz w:val="16"/>
+                <w:szCs w:val="16"/>
+                <w:lang w:eastAsia="ja-JP"/>
+              </w:rPr>
+            </w:pPr>
+            <w:r>
+              <w:rPr>
+                <w:rFonts w:ascii="Consolas" w:eastAsiaTheme="minorEastAsia" w:hAnsi="Consolas" w:cs="Consolas"/>
+                <w:color w:val="FFFFFF" w:themeColor="background1"/>
+                <w:kern w:val="0"/>
+                <w:sz w:val="16"/>
+                <w:szCs w:val="16"/>
+                <w:lang w:eastAsia="ja-JP"/>
+              </w:rPr>
+              <w:t xml:space="preserve">                            "null": false</w:t>
+            </w:r>
+          </w:p>
+          <w:p>
+            <w:pPr>
+              <w:autoSpaceDE w:val="0"/>
+              <w:autoSpaceDN w:val="0"/>
+              <w:adjustRightInd w:val="0"/>
+              <w:spacing w:before="0" w:after="0" w:line="240" w:lineRule="auto"/>
+              <w:rPr>
+                <w:rFonts w:ascii="Consolas" w:eastAsiaTheme="minorEastAsia" w:hAnsi="Consolas" w:cs="Consolas"/>
+                <w:color w:val="FFFFFF" w:themeColor="background1"/>
+                <w:kern w:val="0"/>
+                <w:sz w:val="16"/>
+                <w:szCs w:val="16"/>
+                <w:lang w:eastAsia="ja-JP"/>
+              </w:rPr>
+            </w:pPr>
+            <w:r>
+              <w:rPr>
+                <w:rFonts w:ascii="Consolas" w:eastAsiaTheme="minorEastAsia" w:hAnsi="Consolas" w:cs="Consolas"/>
+                <w:color w:val="FFFFFF" w:themeColor="background1"/>
+                <w:kern w:val="0"/>
+                <w:sz w:val="16"/>
+                <w:szCs w:val="16"/>
+                <w:lang w:eastAsia="ja-JP"/>
+              </w:rPr>
+              <w:t xml:space="preserve">                        },</w:t>
+            </w:r>
+          </w:p>
+          <w:p>
+            <w:pPr>
+              <w:autoSpaceDE w:val="0"/>
+              <w:autoSpaceDN w:val="0"/>
+              <w:adjustRightInd w:val="0"/>
+              <w:spacing w:before="0" w:after="0" w:line="240" w:lineRule="auto"/>
+              <w:rPr>
+                <w:rFonts w:ascii="Consolas" w:eastAsiaTheme="minorEastAsia" w:hAnsi="Consolas" w:cs="Consolas"/>
+                <w:color w:val="FFFFFF" w:themeColor="background1"/>
+                <w:kern w:val="0"/>
+                <w:sz w:val="16"/>
+                <w:szCs w:val="16"/>
+                <w:lang w:eastAsia="ja-JP"/>
+              </w:rPr>
+            </w:pPr>
+            <w:r>
+              <w:rPr>
+                <w:rFonts w:ascii="Consolas" w:eastAsiaTheme="minorEastAsia" w:hAnsi="Consolas" w:cs="Consolas"/>
+                <w:color w:val="FFFFFF" w:themeColor="background1"/>
+                <w:kern w:val="0"/>
+                <w:sz w:val="16"/>
+                <w:szCs w:val="16"/>
+                <w:lang w:eastAsia="ja-JP"/>
+              </w:rPr>
+              <w:t xml:space="preserve">                        "id_role": {</w:t>
+            </w:r>
+          </w:p>
+          <w:p>
+            <w:pPr>
+              <w:autoSpaceDE w:val="0"/>
+              <w:autoSpaceDN w:val="0"/>
+              <w:adjustRightInd w:val="0"/>
+              <w:spacing w:before="0" w:after="0" w:line="240" w:lineRule="auto"/>
+              <w:rPr>
+                <w:rFonts w:ascii="Consolas" w:eastAsiaTheme="minorEastAsia" w:hAnsi="Consolas" w:cs="Consolas"/>
+                <w:color w:val="FFFFFF" w:themeColor="background1"/>
+                <w:kern w:val="0"/>
+                <w:sz w:val="16"/>
+                <w:szCs w:val="16"/>
+                <w:lang w:eastAsia="ja-JP"/>
+              </w:rPr>
+            </w:pPr>
+            <w:r>
+              <w:rPr>
+                <w:rFonts w:ascii="Consolas" w:eastAsiaTheme="minorEastAsia" w:hAnsi="Consolas" w:cs="Consolas"/>
+                <w:color w:val="FFFFFF" w:themeColor="background1"/>
+                <w:kern w:val="0"/>
+                <w:sz w:val="16"/>
+                <w:szCs w:val="16"/>
+                <w:lang w:eastAsia="ja-JP"/>
+              </w:rPr>
+              <w:t xml:space="preserve">                            "type": "int",</w:t>
+            </w:r>
+          </w:p>
+          <w:p>
+            <w:pPr>
+              <w:autoSpaceDE w:val="0"/>
+              <w:autoSpaceDN w:val="0"/>
+              <w:adjustRightInd w:val="0"/>
+              <w:spacing w:before="0" w:after="0" w:line="240" w:lineRule="auto"/>
+              <w:rPr>
+                <w:rFonts w:ascii="Consolas" w:eastAsiaTheme="minorEastAsia" w:hAnsi="Consolas" w:cs="Consolas"/>
+                <w:color w:val="FFFFFF" w:themeColor="background1"/>
+                <w:kern w:val="0"/>
+                <w:sz w:val="16"/>
+                <w:szCs w:val="16"/>
+                <w:lang w:eastAsia="ja-JP"/>
+              </w:rPr>
+            </w:pPr>
+            <w:r>
+              <w:rPr>
+                <w:rFonts w:ascii="Consolas" w:eastAsiaTheme="minorEastAsia" w:hAnsi="Consolas" w:cs="Consolas"/>
+                <w:color w:val="FFFFFF" w:themeColor="background1"/>
+                <w:kern w:val="0"/>
+                <w:sz w:val="16"/>
+                <w:szCs w:val="16"/>
+                <w:lang w:eastAsia="ja-JP"/>
+              </w:rPr>
+              <w:t xml:space="preserve">                            "value": "10",</w:t>
+            </w:r>
+          </w:p>
+          <w:p>
+            <w:pPr>
+              <w:autoSpaceDE w:val="0"/>
+              <w:autoSpaceDN w:val="0"/>
+              <w:adjustRightInd w:val="0"/>
+              <w:spacing w:before="0" w:after="0" w:line="240" w:lineRule="auto"/>
+              <w:rPr>
+                <w:rFonts w:ascii="Consolas" w:eastAsiaTheme="minorEastAsia" w:hAnsi="Consolas" w:cs="Consolas"/>
+                <w:color w:val="FFFFFF" w:themeColor="background1"/>
+                <w:kern w:val="0"/>
+                <w:sz w:val="16"/>
+                <w:szCs w:val="16"/>
+                <w:lang w:eastAsia="ja-JP"/>
+              </w:rPr>
+            </w:pPr>
+            <w:r>
+              <w:rPr>
+                <w:rFonts w:ascii="Consolas" w:eastAsiaTheme="minorEastAsia" w:hAnsi="Consolas" w:cs="Consolas"/>
+                <w:color w:val="FFFFFF" w:themeColor="background1"/>
+                <w:kern w:val="0"/>
+                <w:sz w:val="16"/>
+                <w:szCs w:val="16"/>
+                <w:lang w:eastAsia="ja-JP"/>
+              </w:rPr>
+              <w:t xml:space="preserve">                            "null": false,</w:t>
+            </w:r>
+          </w:p>
+          <w:p>
+            <w:pPr>
+              <w:autoSpaceDE w:val="0"/>
+              <w:autoSpaceDN w:val="0"/>
+              <w:adjustRightInd w:val="0"/>
+              <w:spacing w:before="0" w:after="0" w:line="240" w:lineRule="auto"/>
+              <w:rPr>
+                <w:rFonts w:ascii="Consolas" w:eastAsiaTheme="minorEastAsia" w:hAnsi="Consolas" w:cs="Consolas"/>
+                <w:color w:val="FFFFFF" w:themeColor="background1"/>
+                <w:kern w:val="0"/>
+                <w:sz w:val="16"/>
+                <w:szCs w:val="16"/>
+                <w:lang w:eastAsia="ja-JP"/>
+              </w:rPr>
+            </w:pPr>
+            <w:r>
+              <w:rPr>
+                <w:rFonts w:ascii="Consolas" w:eastAsiaTheme="minorEastAsia" w:hAnsi="Consolas" w:cs="Consolas"/>
+                <w:color w:val="FFFFFF" w:themeColor="background1"/>
+                <w:kern w:val="0"/>
+                <w:sz w:val="16"/>
+                <w:szCs w:val="16"/>
+                <w:lang w:eastAsia="ja-JP"/>
+              </w:rPr>
+              <w:t xml:space="preserve">                            "join": "role",</w:t>
+            </w:r>
+          </w:p>
+          <w:p>
+            <w:pPr>
+              <w:autoSpaceDE w:val="0"/>
+              <w:autoSpaceDN w:val="0"/>
+              <w:adjustRightInd w:val="0"/>
+              <w:spacing w:before="0" w:after="0" w:line="240" w:lineRule="auto"/>
+              <w:rPr>
+                <w:rFonts w:ascii="Consolas" w:eastAsiaTheme="minorEastAsia" w:hAnsi="Consolas" w:cs="Consolas"/>
+                <w:color w:val="FFFFFF" w:themeColor="background1"/>
+                <w:kern w:val="0"/>
+                <w:sz w:val="16"/>
+                <w:szCs w:val="16"/>
+                <w:lang w:eastAsia="ja-JP"/>
+              </w:rPr>
+            </w:pPr>
+            <w:r>
+              <w:rPr>
+                <w:rFonts w:ascii="Consolas" w:eastAsiaTheme="minorEastAsia" w:hAnsi="Consolas" w:cs="Consolas"/>
+                <w:color w:val="FFFFFF" w:themeColor="background1"/>
+                <w:kern w:val="0"/>
+                <w:sz w:val="16"/>
+                <w:szCs w:val="16"/>
+                <w:lang w:eastAsia="ja-JP"/>
+              </w:rPr>
+              <w:t xml:space="preserve">                            "join_by_field": "id",</w:t>
+            </w:r>
+          </w:p>
+          <w:p>
+            <w:pPr>
+              <w:autoSpaceDE w:val="0"/>
+              <w:autoSpaceDN w:val="0"/>
+              <w:adjustRightInd w:val="0"/>
+              <w:spacing w:before="0" w:after="0" w:line="240" w:lineRule="auto"/>
+              <w:rPr>
+                <w:rFonts w:ascii="Consolas" w:eastAsiaTheme="minorEastAsia" w:hAnsi="Consolas" w:cs="Consolas"/>
+                <w:color w:val="FFFFFF" w:themeColor="background1"/>
+                <w:kern w:val="0"/>
+                <w:sz w:val="16"/>
+                <w:szCs w:val="16"/>
+                <w:lang w:eastAsia="ja-JP"/>
+              </w:rPr>
+            </w:pPr>
+            <w:r>
+              <w:rPr>
+                <w:rFonts w:ascii="Consolas" w:eastAsiaTheme="minorEastAsia" w:hAnsi="Consolas" w:cs="Consolas"/>
+                <w:color w:val="FFFFFF" w:themeColor="background1"/>
+                <w:kern w:val="0"/>
+                <w:sz w:val="16"/>
+                <w:szCs w:val="16"/>
+                <w:lang w:eastAsia="ja-JP"/>
+              </w:rPr>
+              <w:t xml:space="preserve">                            </w:t>
+            </w:r>
+            <w:r>
+              <w:rPr>
+                <w:rFonts w:ascii="Consolas" w:eastAsiaTheme="minorEastAsia" w:hAnsi="Consolas" w:cs="Consolas"/>
+                <w:color w:val="FFFFFF" w:themeColor="background1"/>
+                <w:kern w:val="0"/>
+                <w:sz w:val="16"/>
+                <w:szCs w:val="16"/>
+                <w:lang w:eastAsia="ja-JP"/>
+              </w:rPr>
+              <w:t>"join_delete": "cascade",</w:t>
+            </w:r>
+          </w:p>
+          <w:p>
+            <w:pPr>
+              <w:autoSpaceDE w:val="0"/>
+              <w:autoSpaceDN w:val="0"/>
+              <w:adjustRightInd w:val="0"/>
+              <w:spacing w:before="0" w:after="0" w:line="240" w:lineRule="auto"/>
+              <w:rPr>
+                <w:rFonts w:ascii="Consolas" w:eastAsiaTheme="minorEastAsia" w:hAnsi="Consolas" w:cs="Consolas"/>
+                <w:color w:val="FFFFFF" w:themeColor="background1"/>
+                <w:kern w:val="0"/>
+                <w:sz w:val="16"/>
+                <w:szCs w:val="16"/>
+                <w:lang w:eastAsia="ja-JP"/>
+              </w:rPr>
+            </w:pPr>
+            <w:r>
+              <w:rPr>
+                <w:rFonts w:ascii="Consolas" w:eastAsiaTheme="minorEastAsia" w:hAnsi="Consolas" w:cs="Consolas"/>
+                <w:color w:val="FFFFFF" w:themeColor="background1"/>
+                <w:kern w:val="0"/>
+                <w:sz w:val="16"/>
+                <w:szCs w:val="16"/>
+                <w:lang w:eastAsia="ja-JP"/>
+              </w:rPr>
+              <w:t xml:space="preserve">                            "join_update": "cascade",</w:t>
+            </w:r>
+          </w:p>
+          <w:p>
+            <w:pPr>
+              <w:autoSpaceDE w:val="0"/>
+              <w:autoSpaceDN w:val="0"/>
+              <w:adjustRightInd w:val="0"/>
+              <w:spacing w:before="0" w:after="0" w:line="240" w:lineRule="auto"/>
+              <w:rPr>
+                <w:rFonts w:ascii="Consolas" w:eastAsiaTheme="minorEastAsia" w:hAnsi="Consolas" w:cs="Consolas"/>
+                <w:color w:val="FFFFFF" w:themeColor="background1"/>
+                <w:kern w:val="0"/>
+                <w:sz w:val="16"/>
+                <w:szCs w:val="16"/>
+                <w:lang w:eastAsia="ja-JP"/>
+              </w:rPr>
+            </w:pPr>
+            <w:r>
+              <w:rPr>
+                <w:rFonts w:ascii="Consolas" w:eastAsiaTheme="minorEastAsia" w:hAnsi="Consolas" w:cs="Consolas"/>
+                <w:color w:val="FFFFFF" w:themeColor="background1"/>
+                <w:kern w:val="0"/>
+                <w:sz w:val="16"/>
+                <w:szCs w:val="16"/>
+                <w:lang w:eastAsia="ja-JP"/>
+              </w:rPr>
+              <w:t xml:space="preserve">                            "constraint": "role_fk"</w:t>
+            </w:r>
+          </w:p>
+          <w:p>
+            <w:pPr>
+              <w:autoSpaceDE w:val="0"/>
+              <w:autoSpaceDN w:val="0"/>
+              <w:adjustRightInd w:val="0"/>
+              <w:spacing w:before="0" w:after="0" w:line="240" w:lineRule="auto"/>
+              <w:rPr>
+                <w:rFonts w:ascii="Consolas" w:eastAsiaTheme="minorEastAsia" w:hAnsi="Consolas" w:cs="Consolas"/>
+                <w:color w:val="FFFFFF" w:themeColor="background1"/>
+                <w:kern w:val="0"/>
+                <w:sz w:val="16"/>
+                <w:szCs w:val="16"/>
+                <w:lang w:eastAsia="ja-JP"/>
+              </w:rPr>
+            </w:pPr>
+            <w:r>
+              <w:rPr>
+                <w:rFonts w:ascii="Consolas" w:eastAsiaTheme="minorEastAsia" w:hAnsi="Consolas" w:cs="Consolas"/>
+                <w:color w:val="FFFFFF" w:themeColor="background1"/>
+                <w:kern w:val="0"/>
+                <w:sz w:val="16"/>
+                <w:szCs w:val="16"/>
+                <w:lang w:eastAsia="ja-JP"/>
+              </w:rPr>
+              <w:t xml:space="preserve">                        },</w:t>
+            </w:r>
+          </w:p>
+          <w:p>
+            <w:pPr>
+              <w:autoSpaceDE w:val="0"/>
+              <w:autoSpaceDN w:val="0"/>
+              <w:adjustRightInd w:val="0"/>
+              <w:spacing w:before="0" w:after="0" w:line="240" w:lineRule="auto"/>
+              <w:rPr>
+                <w:rFonts w:ascii="Consolas" w:eastAsiaTheme="minorEastAsia" w:hAnsi="Consolas" w:cs="Consolas"/>
+                <w:color w:val="FFFFFF" w:themeColor="background1"/>
+                <w:kern w:val="0"/>
+                <w:sz w:val="16"/>
+                <w:szCs w:val="16"/>
+                <w:lang w:eastAsia="ja-JP"/>
+              </w:rPr>
+            </w:pPr>
+            <w:r>
+              <w:rPr>
+                <w:rFonts w:ascii="Consolas" w:eastAsiaTheme="minorEastAsia" w:hAnsi="Consolas" w:cs="Consolas"/>
+                <w:color w:val="FFFFFF" w:themeColor="background1"/>
+                <w:kern w:val="0"/>
+                <w:sz w:val="16"/>
+                <w:szCs w:val="16"/>
+                <w:lang w:eastAsia="ja-JP"/>
+              </w:rPr>
+              <w:t xml:space="preserve">                        "id_user": {</w:t>
+            </w:r>
+          </w:p>
+          <w:p>
+            <w:pPr>
+              <w:autoSpaceDE w:val="0"/>
+              <w:autoSpaceDN w:val="0"/>
+              <w:adjustRightInd w:val="0"/>
+              <w:spacing w:before="0" w:after="0" w:line="240" w:lineRule="auto"/>
+              <w:rPr>
+                <w:rFonts w:ascii="Consolas" w:eastAsiaTheme="minorEastAsia" w:hAnsi="Consolas" w:cs="Consolas"/>
+                <w:color w:val="FFFFFF" w:themeColor="background1"/>
+                <w:kern w:val="0"/>
+                <w:sz w:val="16"/>
+                <w:szCs w:val="16"/>
+                <w:lang w:eastAsia="ja-JP"/>
+              </w:rPr>
+            </w:pPr>
+            <w:r>
+              <w:rPr>
+                <w:rFonts w:ascii="Consolas" w:eastAsiaTheme="minorEastAsia" w:hAnsi="Consolas" w:cs="Consolas"/>
+                <w:color w:val="FFFFFF" w:themeColor="background1"/>
+                <w:kern w:val="0"/>
+                <w:sz w:val="16"/>
+                <w:szCs w:val="16"/>
+                <w:lang w:eastAsia="ja-JP"/>
+              </w:rPr>
+              <w:t xml:space="preserve">                            "type": "int",</w:t>
+            </w:r>
+          </w:p>
+          <w:p>
+            <w:pPr>
+              <w:autoSpaceDE w:val="0"/>
+              <w:autoSpaceDN w:val="0"/>
+              <w:adjustRightInd w:val="0"/>
+              <w:spacing w:before="0" w:after="0" w:line="240" w:lineRule="auto"/>
+              <w:rPr>
+                <w:rFonts w:ascii="Consolas" w:eastAsiaTheme="minorEastAsia" w:hAnsi="Consolas" w:cs="Consolas"/>
+                <w:color w:val="FFFFFF" w:themeColor="background1"/>
+                <w:kern w:val="0"/>
+                <w:sz w:val="16"/>
+                <w:szCs w:val="16"/>
+                <w:lang w:eastAsia="ja-JP"/>
+              </w:rPr>
+            </w:pPr>
+            <w:r>
+              <w:rPr>
+                <w:rFonts w:ascii="Consolas" w:eastAsiaTheme="minorEastAsia" w:hAnsi="Consolas" w:cs="Consolas"/>
+                <w:color w:val="FFFFFF" w:themeColor="background1"/>
+                <w:kern w:val="0"/>
+                <w:sz w:val="16"/>
+                <w:szCs w:val="16"/>
+                <w:lang w:eastAsia="ja-JP"/>
+              </w:rPr>
+              <w:t xml:space="preserve">                            "value": "10",</w:t>
+            </w:r>
+          </w:p>
+          <w:p>
+            <w:pPr>
+              <w:autoSpaceDE w:val="0"/>
+              <w:autoSpaceDN w:val="0"/>
+              <w:adjustRightInd w:val="0"/>
+              <w:spacing w:before="0" w:after="0" w:line="240" w:lineRule="auto"/>
+              <w:rPr>
+                <w:rFonts w:ascii="Consolas" w:eastAsiaTheme="minorEastAsia" w:hAnsi="Consolas" w:cs="Consolas"/>
+                <w:color w:val="FFFFFF" w:themeColor="background1"/>
+                <w:kern w:val="0"/>
+                <w:sz w:val="16"/>
+                <w:szCs w:val="16"/>
+                <w:lang w:eastAsia="ja-JP"/>
+              </w:rPr>
+            </w:pPr>
+            <w:r>
+              <w:rPr>
+                <w:rFonts w:ascii="Consolas" w:eastAsiaTheme="minorEastAsia" w:hAnsi="Consolas" w:cs="Consolas"/>
+                <w:color w:val="FFFFFF" w:themeColor="background1"/>
+                <w:kern w:val="0"/>
+                <w:sz w:val="16"/>
+                <w:szCs w:val="16"/>
+                <w:lang w:eastAsia="ja-JP"/>
+              </w:rPr>
+              <w:t xml:space="preserve">                            "null": false,</w:t>
+            </w:r>
+          </w:p>
+          <w:p>
+            <w:pPr>
+              <w:autoSpaceDE w:val="0"/>
+              <w:autoSpaceDN w:val="0"/>
+              <w:adjustRightInd w:val="0"/>
+              <w:spacing w:before="0" w:after="0" w:line="240" w:lineRule="auto"/>
+              <w:rPr>
+                <w:rFonts w:ascii="Consolas" w:eastAsiaTheme="minorEastAsia" w:hAnsi="Consolas" w:cs="Consolas"/>
+                <w:color w:val="FFFFFF" w:themeColor="background1"/>
+                <w:kern w:val="0"/>
+                <w:sz w:val="16"/>
+                <w:szCs w:val="16"/>
+                <w:lang w:eastAsia="ja-JP"/>
+              </w:rPr>
+            </w:pPr>
+            <w:r>
+              <w:rPr>
+                <w:rFonts w:ascii="Consolas" w:eastAsiaTheme="minorEastAsia" w:hAnsi="Consolas" w:cs="Consolas"/>
+                <w:color w:val="FFFFFF" w:themeColor="background1"/>
+                <w:kern w:val="0"/>
+                <w:sz w:val="16"/>
+                <w:szCs w:val="16"/>
+                <w:lang w:eastAsia="ja-JP"/>
+              </w:rPr>
+              <w:t xml:space="preserve">                            "join": "user",</w:t>
+            </w:r>
+          </w:p>
+          <w:p>
+            <w:pPr>
+              <w:autoSpaceDE w:val="0"/>
+              <w:autoSpaceDN w:val="0"/>
+              <w:adjustRightInd w:val="0"/>
+              <w:spacing w:before="0" w:after="0" w:line="240" w:lineRule="auto"/>
+              <w:rPr>
+                <w:rFonts w:ascii="Consolas" w:eastAsiaTheme="minorEastAsia" w:hAnsi="Consolas" w:cs="Consolas"/>
+                <w:color w:val="FFFFFF" w:themeColor="background1"/>
+                <w:kern w:val="0"/>
+                <w:sz w:val="16"/>
+                <w:szCs w:val="16"/>
+                <w:lang w:eastAsia="ja-JP"/>
+              </w:rPr>
+            </w:pPr>
+            <w:r>
+              <w:rPr>
+                <w:rFonts w:ascii="Consolas" w:eastAsiaTheme="minorEastAsia" w:hAnsi="Consolas" w:cs="Consolas"/>
+                <w:color w:val="FFFFFF" w:themeColor="background1"/>
+                <w:kern w:val="0"/>
+                <w:sz w:val="16"/>
+                <w:szCs w:val="16"/>
+                <w:lang w:eastAsia="ja-JP"/>
+              </w:rPr>
+              <w:t xml:space="preserve">                            "join_by_field": "id",</w:t>
+            </w:r>
+          </w:p>
+          <w:p>
+            <w:pPr>
+              <w:autoSpaceDE w:val="0"/>
+              <w:autoSpaceDN w:val="0"/>
+              <w:adjustRightInd w:val="0"/>
+              <w:spacing w:before="0" w:after="0" w:line="240" w:lineRule="auto"/>
+              <w:rPr>
+                <w:rFonts w:ascii="Consolas" w:eastAsiaTheme="minorEastAsia" w:hAnsi="Consolas" w:cs="Consolas"/>
+                <w:color w:val="FFFFFF" w:themeColor="background1"/>
+                <w:kern w:val="0"/>
+                <w:sz w:val="16"/>
+                <w:szCs w:val="16"/>
+                <w:lang w:val="fr-FR" w:eastAsia="ja-JP"/>
+              </w:rPr>
+            </w:pPr>
+            <w:r>
+              <w:rPr>
+                <w:rFonts w:ascii="Consolas" w:eastAsiaTheme="minorEastAsia" w:hAnsi="Consolas" w:cs="Consolas"/>
+                <w:color w:val="FFFFFF" w:themeColor="background1"/>
+                <w:kern w:val="0"/>
+                <w:sz w:val="16"/>
+                <w:szCs w:val="16"/>
+                <w:lang w:eastAsia="ja-JP"/>
+              </w:rPr>
+              <w:t xml:space="preserve">                            </w:t>
+            </w:r>
+            <w:r>
+              <w:rPr>
+                <w:rFonts w:ascii="Consolas" w:eastAsiaTheme="minorEastAsia" w:hAnsi="Consolas" w:cs="Consolas"/>
+                <w:color w:val="FFFFFF" w:themeColor="background1"/>
+                <w:kern w:val="0"/>
+                <w:sz w:val="16"/>
+                <w:szCs w:val="16"/>
+                <w:lang w:val="fr-FR" w:eastAsia="ja-JP"/>
+              </w:rPr>
+              <w:t>"join_delete": "cascade",</w:t>
+            </w:r>
+          </w:p>
+          <w:p>
+            <w:pPr>
+              <w:autoSpaceDE w:val="0"/>
+              <w:autoSpaceDN w:val="0"/>
+              <w:adjustRightInd w:val="0"/>
+              <w:spacing w:before="0" w:after="0" w:line="240" w:lineRule="auto"/>
+              <w:rPr>
+                <w:rFonts w:ascii="Consolas" w:eastAsiaTheme="minorEastAsia" w:hAnsi="Consolas" w:cs="Consolas"/>
+                <w:color w:val="FFFFFF" w:themeColor="background1"/>
+                <w:kern w:val="0"/>
+                <w:sz w:val="16"/>
+                <w:szCs w:val="16"/>
+                <w:lang w:val="fr-FR" w:eastAsia="ja-JP"/>
+              </w:rPr>
+            </w:pPr>
+            <w:r>
+              <w:rPr>
+                <w:rFonts w:ascii="Consolas" w:eastAsiaTheme="minorEastAsia" w:hAnsi="Consolas" w:cs="Consolas"/>
+                <w:color w:val="FFFFFF" w:themeColor="background1"/>
+                <w:kern w:val="0"/>
+                <w:sz w:val="16"/>
+                <w:szCs w:val="16"/>
+                <w:lang w:val="fr-FR" w:eastAsia="ja-JP"/>
+              </w:rPr>
+              <w:t xml:space="preserve">                            "join_update": "cascade",</w:t>
+            </w:r>
+          </w:p>
+          <w:p>
+            <w:pPr>
+              <w:autoSpaceDE w:val="0"/>
+              <w:autoSpaceDN w:val="0"/>
+              <w:adjustRightInd w:val="0"/>
+              <w:spacing w:before="0" w:after="0" w:line="240" w:lineRule="auto"/>
+              <w:rPr>
+                <w:rFonts w:ascii="Consolas" w:eastAsiaTheme="minorEastAsia" w:hAnsi="Consolas" w:cs="Consolas"/>
+                <w:color w:val="FFFFFF" w:themeColor="background1"/>
+                <w:kern w:val="0"/>
+                <w:sz w:val="16"/>
+                <w:szCs w:val="16"/>
+                <w:lang w:val="fr-FR" w:eastAsia="ja-JP"/>
+              </w:rPr>
+            </w:pPr>
+            <w:r>
+              <w:rPr>
+                <w:rFonts w:ascii="Consolas" w:eastAsiaTheme="minorEastAsia" w:hAnsi="Consolas" w:cs="Consolas"/>
+                <w:color w:val="FFFFFF" w:themeColor="background1"/>
+                <w:kern w:val="0"/>
+                <w:sz w:val="16"/>
+                <w:szCs w:val="16"/>
+                <w:lang w:val="fr-FR" w:eastAsia="ja-JP"/>
+              </w:rPr>
+              <w:t xml:space="preserve">                            "constraint": "user_fk"</w:t>
+            </w:r>
+          </w:p>
+          <w:p>
+            <w:pPr>
+              <w:autoSpaceDE w:val="0"/>
+              <w:autoSpaceDN w:val="0"/>
+              <w:adjustRightInd w:val="0"/>
+              <w:spacing w:before="0" w:after="0" w:line="240" w:lineRule="auto"/>
+              <w:rPr>
+                <w:rFonts w:ascii="Consolas" w:eastAsiaTheme="minorEastAsia" w:hAnsi="Consolas" w:cs="Consolas"/>
+                <w:color w:val="FFFFFF" w:themeColor="background1"/>
+                <w:kern w:val="0"/>
+                <w:sz w:val="16"/>
+                <w:szCs w:val="16"/>
+                <w:lang w:val="fr-FR" w:eastAsia="ja-JP"/>
+              </w:rPr>
+            </w:pPr>
+            <w:r>
+              <w:rPr>
+                <w:rFonts w:ascii="Consolas" w:eastAsiaTheme="minorEastAsia" w:hAnsi="Consolas" w:cs="Consolas"/>
+                <w:color w:val="FFFFFF" w:themeColor="background1"/>
+                <w:kern w:val="0"/>
+                <w:sz w:val="16"/>
+                <w:szCs w:val="16"/>
+                <w:lang w:val="fr-FR" w:eastAsia="ja-JP"/>
+              </w:rPr>
+              <w:t xml:space="preserve">                        }</w:t>
+            </w:r>
+          </w:p>
+          <w:p>
+            <w:pPr>
+              <w:autoSpaceDE w:val="0"/>
+              <w:autoSpaceDN w:val="0"/>
+              <w:adjustRightInd w:val="0"/>
+              <w:spacing w:before="0" w:after="0" w:line="240" w:lineRule="auto"/>
+              <w:rPr>
+                <w:rFonts w:ascii="Consolas" w:eastAsiaTheme="minorEastAsia" w:hAnsi="Consolas" w:cs="Consolas"/>
+                <w:color w:val="FFFFFF" w:themeColor="background1"/>
+                <w:kern w:val="0"/>
+                <w:sz w:val="16"/>
+                <w:szCs w:val="16"/>
+                <w:lang w:val="fr-FR" w:eastAsia="ja-JP"/>
+              </w:rPr>
+            </w:pPr>
+            <w:r>
+              <w:rPr>
+                <w:rFonts w:ascii="Consolas" w:eastAsiaTheme="minorEastAsia" w:hAnsi="Consolas" w:cs="Consolas"/>
+                <w:color w:val="FFFFFF" w:themeColor="background1"/>
+                <w:kern w:val="0"/>
+                <w:sz w:val="16"/>
+                <w:szCs w:val="16"/>
+                <w:lang w:val="fr-FR" w:eastAsia="ja-JP"/>
+              </w:rPr>
+              <w:t xml:space="preserve">                    },</w:t>
+            </w:r>
+          </w:p>
+          <w:p>
+            <w:pPr>
+              <w:autoSpaceDE w:val="0"/>
+              <w:autoSpaceDN w:val="0"/>
+              <w:adjustRightInd w:val="0"/>
+              <w:spacing w:before="0" w:after="0" w:line="240" w:lineRule="auto"/>
+              <w:rPr>
+                <w:rFonts w:ascii="Consolas" w:eastAsiaTheme="minorEastAsia" w:hAnsi="Consolas" w:cs="Consolas"/>
+                <w:color w:val="FFFFFF" w:themeColor="background1"/>
+                <w:kern w:val="0"/>
+                <w:sz w:val="16"/>
+                <w:szCs w:val="16"/>
+                <w:lang w:val="fr-FR" w:eastAsia="ja-JP"/>
+              </w:rPr>
+            </w:pPr>
+            <w:r>
+              <w:rPr>
+                <w:rFonts w:ascii="Consolas" w:eastAsiaTheme="minorEastAsia" w:hAnsi="Consolas" w:cs="Consolas"/>
+                <w:color w:val="FFFFFF" w:themeColor="background1"/>
+                <w:kern w:val="0"/>
+                <w:sz w:val="16"/>
+                <w:szCs w:val="16"/>
+                <w:lang w:val="fr-FR" w:eastAsia="ja-JP"/>
+              </w:rPr>
+              <w:t xml:space="preserve">                    "engine": "InnoDB",</w:t>
+            </w:r>
+          </w:p>
+          <w:p>
+            <w:pPr>
+              <w:autoSpaceDE w:val="0"/>
+              <w:autoSpaceDN w:val="0"/>
+              <w:adjustRightInd w:val="0"/>
+              <w:spacing w:before="0" w:after="0" w:line="240" w:lineRule="auto"/>
+              <w:rPr>
+                <w:rFonts w:ascii="Consolas" w:eastAsiaTheme="minorEastAsia" w:hAnsi="Consolas" w:cs="Consolas"/>
+                <w:color w:val="FFFFFF" w:themeColor="background1"/>
+                <w:kern w:val="0"/>
+                <w:sz w:val="16"/>
+                <w:szCs w:val="16"/>
+                <w:lang w:val="fr-FR" w:eastAsia="ja-JP"/>
+              </w:rPr>
+            </w:pPr>
+            <w:r>
+              <w:rPr>
+                <w:rFonts w:ascii="Consolas" w:eastAsiaTheme="minorEastAsia" w:hAnsi="Consolas" w:cs="Consolas"/>
+                <w:color w:val="FFFFFF" w:themeColor="background1"/>
+                <w:kern w:val="0"/>
+                <w:sz w:val="16"/>
+                <w:szCs w:val="16"/>
+                <w:lang w:val="fr-FR" w:eastAsia="ja-JP"/>
+              </w:rPr>
+              <w:t xml:space="preserve">                    "auto_increment": 3,</w:t>
+            </w:r>
+          </w:p>
+          <w:p>
+            <w:pPr>
+              <w:autoSpaceDE w:val="0"/>
+              <w:autoSpaceDN w:val="0"/>
+              <w:adjustRightInd w:val="0"/>
+              <w:spacing w:before="0" w:after="0" w:line="240" w:lineRule="auto"/>
+              <w:rPr>
+                <w:rFonts w:ascii="Consolas" w:eastAsiaTheme="minorEastAsia" w:hAnsi="Consolas" w:cs="Consolas"/>
+                <w:color w:val="FFFFFF" w:themeColor="background1"/>
+                <w:kern w:val="0"/>
+                <w:sz w:val="16"/>
+                <w:szCs w:val="16"/>
+                <w:lang w:val="fr-FR" w:eastAsia="ja-JP"/>
+              </w:rPr>
+            </w:pPr>
+            <w:r>
+              <w:rPr>
+                <w:rFonts w:ascii="Consolas" w:eastAsiaTheme="minorEastAsia" w:hAnsi="Consolas" w:cs="Consolas"/>
+                <w:color w:val="FFFFFF" w:themeColor="background1"/>
+                <w:kern w:val="0"/>
+                <w:sz w:val="16"/>
+                <w:szCs w:val="16"/>
+                <w:lang w:val="fr-FR" w:eastAsia="ja-JP"/>
+              </w:rPr>
+              <w:t xml:space="preserve">                    "default_charset": "utf8"</w:t>
+            </w:r>
+          </w:p>
+          <w:p>
+            <w:pPr>
+              <w:autoSpaceDE w:val="0"/>
+              <w:autoSpaceDN w:val="0"/>
+              <w:adjustRightInd w:val="0"/>
+              <w:spacing w:before="0" w:after="0" w:line="240" w:lineRule="auto"/>
+              <w:rPr>
+                <w:rFonts w:ascii="Courier New" w:hAnsi="Courier New" w:cs="Courier New"/>
+                <w:b/>
+                <w:sz w:val="16"/>
+                <w:szCs w:val="16"/>
+              </w:rPr>
+            </w:pPr>
+            <w:r>
+              <w:rPr>
+                <w:rFonts w:ascii="Consolas" w:eastAsiaTheme="minorEastAsia" w:hAnsi="Consolas" w:cs="Consolas"/>
+                <w:color w:val="FFFFFF" w:themeColor="background1"/>
+                <w:kern w:val="0"/>
+                <w:sz w:val="16"/>
+                <w:szCs w:val="16"/>
+                <w:lang w:val="fr-FR" w:eastAsia="ja-JP"/>
+              </w:rPr>
+              <w:t xml:space="preserve">                }</w:t>
+            </w:r>
+          </w:p>
+        </w:tc>
+      </w:tr>
+    </w:tbl>
+    <w:p>
+      <w:pPr>
+        <w:pStyle w:val="Titre2"/>
+        <w:rPr>
+          <w:lang w:val="fr-FR"/>
+        </w:rPr>
+      </w:pPr>
+      <w:r>
+        <w:rPr>
+          <w:rFonts w:cs="Miriam"/>
+          <w:sz w:val="24"/>
+          <w:szCs w:val="24"/>
+          <w:lang w:val="fr-FR"/>
+        </w:rPr>
+        <w:lastRenderedPageBreak/>
+        <w:t>Définir des index dans la table</w:t>
+      </w:r>
+    </w:p>
+    <w:p>
+      <w:pPr>
+        <w:rPr>
+          <w:rFonts w:cs="Miriam"/>
+          <w:b/>
+          <w:color w:val="FF0000"/>
+          <w:lang w:val="fr-FR"/>
+        </w:rPr>
+      </w:pPr>
+      <w:r>
+        <w:rPr>
+          <w:rFonts w:cs="Miriam"/>
+          <w:b/>
+          <w:color w:val="FF0000"/>
+          <w:lang w:val="fr-FR"/>
+        </w:rPr>
+        <w:t>Disponibilité</w:t>
+      </w:r>
+      <w:r>
+        <w:rPr>
+          <w:rFonts w:cs="Miriam"/>
+          <w:b/>
+          <w:color w:val="FF0000"/>
+          <w:lang w:val="fr-FR"/>
+        </w:rPr>
+        <w:t xml:space="preserve"> : </w:t>
+      </w:r>
+      <w:r>
+        <w:rPr>
+          <w:rFonts w:cs="Miriam"/>
+          <w:b/>
+          <w:color w:val="FF0000"/>
+          <w:lang w:val="fr-FR"/>
+        </w:rPr>
+        <w:t>Attila 1.0.0-</w:t>
+      </w:r>
+      <w:r>
+        <w:rPr>
+          <w:rFonts w:cs="Miriam"/>
+          <w:b/>
+          <w:color w:val="FF0000"/>
+          <w:lang w:val="fr-FR"/>
+        </w:rPr>
+        <w:t>RC1</w:t>
+      </w:r>
+      <w:bookmarkStart w:id="3" w:name="_GoBack"/>
+      <w:bookmarkEnd w:id="3"/>
+    </w:p>
+    <w:p>
+      <w:pPr>
+        <w:pStyle w:val="NormalWeb"/>
+        <w:shd w:val="clear" w:color="auto" w:fill="FFFFFF"/>
+        <w:spacing w:before="0" w:after="255"/>
+        <w:rPr>
+          <w:rFonts w:cs="Miriam"/>
+          <w:szCs w:val="24"/>
+          <w:lang w:val="fr-FR"/>
+        </w:rPr>
+      </w:pPr>
+      <w:r>
+        <w:rPr>
+          <w:rFonts w:cs="Miriam"/>
+          <w:szCs w:val="24"/>
+          <w:lang w:val="fr-FR"/>
+        </w:rPr>
+        <w:t>Venus 2 permet de définir des index de deux façons différentes (soit groupé, soit directement sur les champs en question). On ne pourra créer des index multiple que dans la première façon de faire en revanche. Voici deux exemples de table avec ce type de définition :</w:t>
+      </w:r>
+    </w:p>
+    <w:tbl>
+      <w:tblPr>
+        <w:tblStyle w:val="Grilledutableau"/>
+        <w:tblW w:w="0" w:type="auto"/>
+        <w:shd w:val="clear" w:color="auto" w:fill="000000" w:themeFill="text1"/>
+        <w:tblLook w:val="04A0" w:firstRow="1" w:lastRow="0" w:firstColumn="1" w:lastColumn="0" w:noHBand="0" w:noVBand="1"/>
+      </w:tblPr>
+      <w:tblGrid>
+        <w:gridCol w:w="9211"/>
+      </w:tblGrid>
+      <w:tr>
+        <w:tc>
+          <w:tcPr>
+            <w:tcW w:w="9211" w:type="dxa"/>
+            <w:shd w:val="clear" w:color="auto" w:fill="000000" w:themeFill="text1"/>
+          </w:tcPr>
+          <w:p>
+            <w:pPr>
+              <w:autoSpaceDE w:val="0"/>
+              <w:autoSpaceDN w:val="0"/>
+              <w:adjustRightInd w:val="0"/>
+              <w:spacing w:before="0" w:after="0" w:line="240" w:lineRule="auto"/>
+              <w:rPr>
+                <w:rFonts w:ascii="Consolas" w:eastAsiaTheme="minorEastAsia" w:hAnsi="Consolas" w:cs="Consolas"/>
+                <w:color w:val="FFFFFF" w:themeColor="background1"/>
+                <w:kern w:val="0"/>
+                <w:sz w:val="16"/>
+                <w:szCs w:val="16"/>
+                <w:lang w:val="fr-FR" w:eastAsia="ja-JP"/>
+              </w:rPr>
+            </w:pPr>
+          </w:p>
+          <w:p>
+            <w:pPr>
+              <w:autoSpaceDE w:val="0"/>
+              <w:autoSpaceDN w:val="0"/>
+              <w:adjustRightInd w:val="0"/>
+              <w:spacing w:before="0" w:after="0" w:line="240" w:lineRule="auto"/>
+              <w:rPr>
+                <w:rFonts w:ascii="Consolas" w:eastAsiaTheme="minorEastAsia" w:hAnsi="Consolas" w:cs="Consolas"/>
+                <w:color w:val="FFFFFF" w:themeColor="background1"/>
+                <w:kern w:val="0"/>
+                <w:sz w:val="16"/>
+                <w:szCs w:val="16"/>
+                <w:lang w:eastAsia="ja-JP"/>
+              </w:rPr>
+            </w:pPr>
+            <w:r>
+              <w:rPr>
+                <w:rFonts w:ascii="Consolas" w:eastAsiaTheme="minorEastAsia" w:hAnsi="Consolas" w:cs="Consolas"/>
+                <w:color w:val="FFFFFF" w:themeColor="background1"/>
+                <w:kern w:val="0"/>
+                <w:sz w:val="16"/>
+                <w:szCs w:val="16"/>
+                <w:lang w:val="fr-FR" w:eastAsia="ja-JP"/>
+              </w:rPr>
+              <w:t xml:space="preserve">                </w:t>
+            </w:r>
+            <w:r>
+              <w:rPr>
+                <w:rFonts w:ascii="Consolas" w:eastAsiaTheme="minorEastAsia" w:hAnsi="Consolas" w:cs="Consolas"/>
+                <w:color w:val="FFFFFF" w:themeColor="background1"/>
+                <w:kern w:val="0"/>
+                <w:sz w:val="16"/>
+                <w:szCs w:val="16"/>
+                <w:lang w:eastAsia="ja-JP"/>
+              </w:rPr>
+              <w:t>"user": {</w:t>
+            </w:r>
+          </w:p>
+          <w:p>
+            <w:pPr>
+              <w:autoSpaceDE w:val="0"/>
+              <w:autoSpaceDN w:val="0"/>
+              <w:adjustRightInd w:val="0"/>
+              <w:spacing w:before="0" w:after="0" w:line="240" w:lineRule="auto"/>
+              <w:rPr>
+                <w:rFonts w:ascii="Consolas" w:eastAsiaTheme="minorEastAsia" w:hAnsi="Consolas" w:cs="Consolas"/>
+                <w:color w:val="FFFFFF" w:themeColor="background1"/>
+                <w:kern w:val="0"/>
+                <w:sz w:val="16"/>
+                <w:szCs w:val="16"/>
+                <w:lang w:eastAsia="ja-JP"/>
+              </w:rPr>
+            </w:pPr>
+            <w:r>
+              <w:rPr>
+                <w:rFonts w:ascii="Consolas" w:eastAsiaTheme="minorEastAsia" w:hAnsi="Consolas" w:cs="Consolas"/>
+                <w:color w:val="FFFFFF" w:themeColor="background1"/>
+                <w:kern w:val="0"/>
+                <w:sz w:val="16"/>
+                <w:szCs w:val="16"/>
+                <w:lang w:eastAsia="ja-JP"/>
+              </w:rPr>
+              <w:t xml:space="preserve">                    "fields": {</w:t>
+            </w:r>
+          </w:p>
+          <w:p>
+            <w:pPr>
+              <w:autoSpaceDE w:val="0"/>
+              <w:autoSpaceDN w:val="0"/>
+              <w:adjustRightInd w:val="0"/>
+              <w:spacing w:before="0" w:after="0" w:line="240" w:lineRule="auto"/>
+              <w:rPr>
+                <w:rFonts w:ascii="Consolas" w:eastAsiaTheme="minorEastAsia" w:hAnsi="Consolas" w:cs="Consolas"/>
+                <w:color w:val="FFFFFF" w:themeColor="background1"/>
+                <w:kern w:val="0"/>
+                <w:sz w:val="16"/>
+                <w:szCs w:val="16"/>
+                <w:lang w:eastAsia="ja-JP"/>
+              </w:rPr>
+            </w:pPr>
+            <w:r>
+              <w:rPr>
+                <w:rFonts w:ascii="Consolas" w:eastAsiaTheme="minorEastAsia" w:hAnsi="Consolas" w:cs="Consolas"/>
+                <w:color w:val="FFFFFF" w:themeColor="background1"/>
+                <w:kern w:val="0"/>
+                <w:sz w:val="16"/>
+                <w:szCs w:val="16"/>
+                <w:lang w:eastAsia="ja-JP"/>
+              </w:rPr>
+              <w:t xml:space="preserve">                        "id": {</w:t>
+            </w:r>
+          </w:p>
+          <w:p>
+            <w:pPr>
+              <w:autoSpaceDE w:val="0"/>
+              <w:autoSpaceDN w:val="0"/>
+              <w:adjustRightInd w:val="0"/>
+              <w:spacing w:before="0" w:after="0" w:line="240" w:lineRule="auto"/>
+              <w:rPr>
+                <w:rFonts w:ascii="Consolas" w:eastAsiaTheme="minorEastAsia" w:hAnsi="Consolas" w:cs="Consolas"/>
+                <w:color w:val="FFFFFF" w:themeColor="background1"/>
+                <w:kern w:val="0"/>
+                <w:sz w:val="16"/>
+                <w:szCs w:val="16"/>
+                <w:lang w:eastAsia="ja-JP"/>
+              </w:rPr>
+            </w:pPr>
+            <w:r>
+              <w:rPr>
+                <w:rFonts w:ascii="Consolas" w:eastAsiaTheme="minorEastAsia" w:hAnsi="Consolas" w:cs="Consolas"/>
+                <w:color w:val="FFFFFF" w:themeColor="background1"/>
+                <w:kern w:val="0"/>
+                <w:sz w:val="16"/>
+                <w:szCs w:val="16"/>
+                <w:lang w:eastAsia="ja-JP"/>
+              </w:rPr>
+              <w:t xml:space="preserve">                            "type": "int",</w:t>
+            </w:r>
+          </w:p>
+          <w:p>
+            <w:pPr>
+              <w:autoSpaceDE w:val="0"/>
+              <w:autoSpaceDN w:val="0"/>
+              <w:adjustRightInd w:val="0"/>
+              <w:spacing w:before="0" w:after="0" w:line="240" w:lineRule="auto"/>
+              <w:rPr>
+                <w:rFonts w:ascii="Consolas" w:eastAsiaTheme="minorEastAsia" w:hAnsi="Consolas" w:cs="Consolas"/>
+                <w:color w:val="FFFFFF" w:themeColor="background1"/>
+                <w:kern w:val="0"/>
+                <w:sz w:val="16"/>
+                <w:szCs w:val="16"/>
+                <w:lang w:eastAsia="ja-JP"/>
+              </w:rPr>
+            </w:pPr>
+            <w:r>
+              <w:rPr>
+                <w:rFonts w:ascii="Consolas" w:eastAsiaTheme="minorEastAsia" w:hAnsi="Consolas" w:cs="Consolas"/>
+                <w:color w:val="FFFFFF" w:themeColor="background1"/>
+                <w:kern w:val="0"/>
+                <w:sz w:val="16"/>
+                <w:szCs w:val="16"/>
+                <w:lang w:eastAsia="ja-JP"/>
+              </w:rPr>
+              <w:t xml:space="preserve">                            "key": "primary",</w:t>
+            </w:r>
+          </w:p>
+          <w:p>
+            <w:pPr>
+              <w:autoSpaceDE w:val="0"/>
+              <w:autoSpaceDN w:val="0"/>
+              <w:adjustRightInd w:val="0"/>
+              <w:spacing w:before="0" w:after="0" w:line="240" w:lineRule="auto"/>
+              <w:rPr>
+                <w:rFonts w:ascii="Consolas" w:eastAsiaTheme="minorEastAsia" w:hAnsi="Consolas" w:cs="Consolas"/>
+                <w:color w:val="FFFFFF" w:themeColor="background1"/>
+                <w:kern w:val="0"/>
+                <w:sz w:val="16"/>
+                <w:szCs w:val="16"/>
+                <w:lang w:eastAsia="ja-JP"/>
+              </w:rPr>
+            </w:pPr>
+            <w:r>
+              <w:rPr>
+                <w:rFonts w:ascii="Consolas" w:eastAsiaTheme="minorEastAsia" w:hAnsi="Consolas" w:cs="Consolas"/>
+                <w:color w:val="FFFFFF" w:themeColor="background1"/>
+                <w:kern w:val="0"/>
+                <w:sz w:val="16"/>
+                <w:szCs w:val="16"/>
+                <w:lang w:eastAsia="ja-JP"/>
+              </w:rPr>
+              <w:t xml:space="preserve">                            "null": false,</w:t>
+            </w:r>
+          </w:p>
+          <w:p>
+            <w:pPr>
+              <w:autoSpaceDE w:val="0"/>
+              <w:autoSpaceDN w:val="0"/>
+              <w:adjustRightInd w:val="0"/>
+              <w:spacing w:before="0" w:after="0" w:line="240" w:lineRule="auto"/>
+              <w:rPr>
+                <w:rFonts w:ascii="Consolas" w:eastAsiaTheme="minorEastAsia" w:hAnsi="Consolas" w:cs="Consolas"/>
+                <w:color w:val="FFFFFF" w:themeColor="background1"/>
+                <w:kern w:val="0"/>
+                <w:sz w:val="16"/>
+                <w:szCs w:val="16"/>
+                <w:lang w:eastAsia="ja-JP"/>
+              </w:rPr>
+            </w:pPr>
+            <w:r>
+              <w:rPr>
+                <w:rFonts w:ascii="Consolas" w:eastAsiaTheme="minorEastAsia" w:hAnsi="Consolas" w:cs="Consolas"/>
+                <w:color w:val="FFFFFF" w:themeColor="background1"/>
+                <w:kern w:val="0"/>
+                <w:sz w:val="16"/>
+                <w:szCs w:val="16"/>
+                <w:lang w:eastAsia="ja-JP"/>
+              </w:rPr>
+              <w:t xml:space="preserve">                            "unsigned": true,</w:t>
+            </w:r>
+          </w:p>
+          <w:p>
+            <w:pPr>
+              <w:autoSpaceDE w:val="0"/>
+              <w:autoSpaceDN w:val="0"/>
+              <w:adjustRightInd w:val="0"/>
+              <w:spacing w:before="0" w:after="0" w:line="240" w:lineRule="auto"/>
+              <w:rPr>
+                <w:rFonts w:ascii="Consolas" w:eastAsiaTheme="minorEastAsia" w:hAnsi="Consolas" w:cs="Consolas"/>
+                <w:color w:val="FFFFFF" w:themeColor="background1"/>
+                <w:kern w:val="0"/>
+                <w:sz w:val="16"/>
+                <w:szCs w:val="16"/>
+                <w:lang w:eastAsia="ja-JP"/>
+              </w:rPr>
+            </w:pPr>
+            <w:r>
+              <w:rPr>
+                <w:rFonts w:ascii="Consolas" w:eastAsiaTheme="minorEastAsia" w:hAnsi="Consolas" w:cs="Consolas"/>
+                <w:color w:val="FFFFFF" w:themeColor="background1"/>
+                <w:kern w:val="0"/>
+                <w:sz w:val="16"/>
+                <w:szCs w:val="16"/>
+                <w:lang w:eastAsia="ja-JP"/>
+              </w:rPr>
+              <w:t xml:space="preserve">                            "autoincrement": true</w:t>
+            </w:r>
+          </w:p>
+          <w:p>
+            <w:pPr>
+              <w:autoSpaceDE w:val="0"/>
+              <w:autoSpaceDN w:val="0"/>
+              <w:adjustRightInd w:val="0"/>
+              <w:spacing w:before="0" w:after="0" w:line="240" w:lineRule="auto"/>
+              <w:rPr>
+                <w:rFonts w:ascii="Consolas" w:eastAsiaTheme="minorEastAsia" w:hAnsi="Consolas" w:cs="Consolas"/>
+                <w:color w:val="FFFFFF" w:themeColor="background1"/>
+                <w:kern w:val="0"/>
+                <w:sz w:val="16"/>
+                <w:szCs w:val="16"/>
+                <w:lang w:eastAsia="ja-JP"/>
+              </w:rPr>
+            </w:pPr>
+            <w:r>
+              <w:rPr>
+                <w:rFonts w:ascii="Consolas" w:eastAsiaTheme="minorEastAsia" w:hAnsi="Consolas" w:cs="Consolas"/>
+                <w:color w:val="FFFFFF" w:themeColor="background1"/>
+                <w:kern w:val="0"/>
+                <w:sz w:val="16"/>
+                <w:szCs w:val="16"/>
+                <w:lang w:eastAsia="ja-JP"/>
+              </w:rPr>
+              <w:t xml:space="preserve">                        },</w:t>
+            </w:r>
+          </w:p>
+          <w:p>
+            <w:pPr>
+              <w:autoSpaceDE w:val="0"/>
+              <w:autoSpaceDN w:val="0"/>
+              <w:adjustRightInd w:val="0"/>
+              <w:spacing w:before="0" w:after="0" w:line="240" w:lineRule="auto"/>
+              <w:rPr>
+                <w:rFonts w:ascii="Consolas" w:eastAsiaTheme="minorEastAsia" w:hAnsi="Consolas" w:cs="Consolas"/>
+                <w:color w:val="FFFFFF" w:themeColor="background1"/>
+                <w:kern w:val="0"/>
+                <w:sz w:val="16"/>
+                <w:szCs w:val="16"/>
+                <w:lang w:eastAsia="ja-JP"/>
+              </w:rPr>
+            </w:pPr>
+            <w:r>
+              <w:rPr>
+                <w:rFonts w:ascii="Consolas" w:eastAsiaTheme="minorEastAsia" w:hAnsi="Consolas" w:cs="Consolas"/>
+                <w:color w:val="FFFFFF" w:themeColor="background1"/>
+                <w:kern w:val="0"/>
+                <w:sz w:val="16"/>
+                <w:szCs w:val="16"/>
+                <w:lang w:eastAsia="ja-JP"/>
+              </w:rPr>
+              <w:t xml:space="preserve">                        "id_team": {</w:t>
+            </w:r>
+          </w:p>
+          <w:p>
+            <w:pPr>
+              <w:autoSpaceDE w:val="0"/>
+              <w:autoSpaceDN w:val="0"/>
+              <w:adjustRightInd w:val="0"/>
+              <w:spacing w:before="0" w:after="0" w:line="240" w:lineRule="auto"/>
+              <w:rPr>
+                <w:rFonts w:ascii="Consolas" w:eastAsiaTheme="minorEastAsia" w:hAnsi="Consolas" w:cs="Consolas"/>
+                <w:color w:val="FFFFFF" w:themeColor="background1"/>
+                <w:kern w:val="0"/>
+                <w:sz w:val="16"/>
+                <w:szCs w:val="16"/>
+                <w:lang w:eastAsia="ja-JP"/>
+              </w:rPr>
+            </w:pPr>
+            <w:r>
+              <w:rPr>
+                <w:rFonts w:ascii="Consolas" w:eastAsiaTheme="minorEastAsia" w:hAnsi="Consolas" w:cs="Consolas"/>
+                <w:color w:val="FFFFFF" w:themeColor="background1"/>
+                <w:kern w:val="0"/>
+                <w:sz w:val="16"/>
+                <w:szCs w:val="16"/>
+                <w:lang w:eastAsia="ja-JP"/>
+              </w:rPr>
+              <w:t xml:space="preserve">                            "type": "int",</w:t>
+            </w:r>
+          </w:p>
+          <w:p>
+            <w:pPr>
+              <w:autoSpaceDE w:val="0"/>
+              <w:autoSpaceDN w:val="0"/>
+              <w:adjustRightInd w:val="0"/>
+              <w:spacing w:before="0" w:after="0" w:line="240" w:lineRule="auto"/>
+              <w:rPr>
+                <w:rFonts w:ascii="Consolas" w:eastAsiaTheme="minorEastAsia" w:hAnsi="Consolas" w:cs="Consolas"/>
+                <w:color w:val="FFFFFF" w:themeColor="background1"/>
+                <w:kern w:val="0"/>
+                <w:sz w:val="16"/>
+                <w:szCs w:val="16"/>
+                <w:lang w:eastAsia="ja-JP"/>
+              </w:rPr>
+            </w:pPr>
+            <w:r>
+              <w:rPr>
+                <w:rFonts w:ascii="Consolas" w:eastAsiaTheme="minorEastAsia" w:hAnsi="Consolas" w:cs="Consolas"/>
+                <w:color w:val="FFFFFF" w:themeColor="background1"/>
+                <w:kern w:val="0"/>
+                <w:sz w:val="16"/>
+                <w:szCs w:val="16"/>
+                <w:lang w:eastAsia="ja-JP"/>
+              </w:rPr>
+              <w:t xml:space="preserve">                            "null": false,</w:t>
+            </w:r>
+          </w:p>
+          <w:p>
+            <w:pPr>
+              <w:autoSpaceDE w:val="0"/>
+              <w:autoSpaceDN w:val="0"/>
+              <w:adjustRightInd w:val="0"/>
+              <w:spacing w:before="0" w:after="0" w:line="240" w:lineRule="auto"/>
+              <w:rPr>
+                <w:rFonts w:ascii="Consolas" w:eastAsiaTheme="minorEastAsia" w:hAnsi="Consolas" w:cs="Consolas"/>
+                <w:color w:val="FFFFFF" w:themeColor="background1"/>
+                <w:kern w:val="0"/>
+                <w:sz w:val="16"/>
+                <w:szCs w:val="16"/>
+                <w:lang w:eastAsia="ja-JP"/>
+              </w:rPr>
+            </w:pPr>
+            <w:r>
+              <w:rPr>
+                <w:rFonts w:ascii="Consolas" w:eastAsiaTheme="minorEastAsia" w:hAnsi="Consolas" w:cs="Consolas"/>
+                <w:color w:val="FFFFFF" w:themeColor="background1"/>
+                <w:kern w:val="0"/>
+                <w:sz w:val="16"/>
+                <w:szCs w:val="16"/>
+                <w:lang w:eastAsia="ja-JP"/>
+              </w:rPr>
+              <w:t xml:space="preserve">                            "unsigned": true </w:t>
+            </w:r>
+          </w:p>
+          <w:p>
+            <w:pPr>
+              <w:autoSpaceDE w:val="0"/>
+              <w:autoSpaceDN w:val="0"/>
+              <w:adjustRightInd w:val="0"/>
+              <w:spacing w:before="0" w:after="0" w:line="240" w:lineRule="auto"/>
+              <w:rPr>
+                <w:rFonts w:ascii="Consolas" w:eastAsiaTheme="minorEastAsia" w:hAnsi="Consolas" w:cs="Consolas"/>
+                <w:color w:val="FFFFFF" w:themeColor="background1"/>
+                <w:kern w:val="0"/>
+                <w:sz w:val="16"/>
+                <w:szCs w:val="16"/>
+                <w:lang w:eastAsia="ja-JP"/>
+              </w:rPr>
+            </w:pPr>
+            <w:r>
+              <w:rPr>
+                <w:rFonts w:ascii="Consolas" w:eastAsiaTheme="minorEastAsia" w:hAnsi="Consolas" w:cs="Consolas"/>
+                <w:color w:val="FFFFFF" w:themeColor="background1"/>
+                <w:kern w:val="0"/>
+                <w:sz w:val="16"/>
+                <w:szCs w:val="16"/>
+                <w:lang w:eastAsia="ja-JP"/>
+              </w:rPr>
+              <w:t xml:space="preserve">                        }</w:t>
+            </w:r>
+          </w:p>
+          <w:p>
+            <w:pPr>
+              <w:autoSpaceDE w:val="0"/>
+              <w:autoSpaceDN w:val="0"/>
+              <w:adjustRightInd w:val="0"/>
+              <w:spacing w:before="0" w:after="0" w:line="240" w:lineRule="auto"/>
+              <w:rPr>
+                <w:rFonts w:ascii="Consolas" w:eastAsiaTheme="minorEastAsia" w:hAnsi="Consolas" w:cs="Consolas"/>
+                <w:color w:val="FFFFFF" w:themeColor="background1"/>
+                <w:kern w:val="0"/>
+                <w:sz w:val="16"/>
+                <w:szCs w:val="16"/>
+                <w:lang w:eastAsia="ja-JP"/>
+              </w:rPr>
+            </w:pPr>
+            <w:r>
+              <w:rPr>
+                <w:rFonts w:ascii="Consolas" w:eastAsiaTheme="minorEastAsia" w:hAnsi="Consolas" w:cs="Consolas"/>
+                <w:color w:val="FFFFFF" w:themeColor="background1"/>
+                <w:kern w:val="0"/>
+                <w:sz w:val="16"/>
+                <w:szCs w:val="16"/>
+                <w:lang w:eastAsia="ja-JP"/>
+              </w:rPr>
+              <w:t xml:space="preserve">                    },</w:t>
+            </w:r>
+          </w:p>
+          <w:p>
+            <w:pPr>
+              <w:autoSpaceDE w:val="0"/>
+              <w:autoSpaceDN w:val="0"/>
+              <w:adjustRightInd w:val="0"/>
+              <w:spacing w:before="0" w:after="0" w:line="240" w:lineRule="auto"/>
+              <w:rPr>
+                <w:rFonts w:ascii="Consolas" w:eastAsiaTheme="minorEastAsia" w:hAnsi="Consolas" w:cs="Consolas"/>
+                <w:color w:val="FFFFFF" w:themeColor="background1"/>
+                <w:kern w:val="0"/>
+                <w:sz w:val="16"/>
+                <w:szCs w:val="16"/>
+                <w:lang w:eastAsia="ja-JP"/>
+              </w:rPr>
+            </w:pPr>
+            <w:r>
+              <w:rPr>
+                <w:rFonts w:ascii="Consolas" w:eastAsiaTheme="minorEastAsia" w:hAnsi="Consolas" w:cs="Consolas"/>
+                <w:color w:val="FFFFFF" w:themeColor="background1"/>
+                <w:kern w:val="0"/>
+                <w:sz w:val="16"/>
+                <w:szCs w:val="16"/>
+                <w:lang w:eastAsia="ja-JP"/>
+              </w:rPr>
+              <w:t xml:space="preserve">                    "index": [</w:t>
+            </w:r>
+          </w:p>
+          <w:p>
+            <w:pPr>
+              <w:autoSpaceDE w:val="0"/>
+              <w:autoSpaceDN w:val="0"/>
+              <w:adjustRightInd w:val="0"/>
+              <w:spacing w:before="0" w:after="0" w:line="240" w:lineRule="auto"/>
+              <w:rPr>
+                <w:rFonts w:ascii="Consolas" w:eastAsiaTheme="minorEastAsia" w:hAnsi="Consolas" w:cs="Consolas"/>
+                <w:color w:val="FFFFFF" w:themeColor="background1"/>
+                <w:kern w:val="0"/>
+                <w:sz w:val="16"/>
+                <w:szCs w:val="16"/>
+                <w:lang w:eastAsia="ja-JP"/>
+              </w:rPr>
+            </w:pPr>
+            <w:r>
+              <w:rPr>
+                <w:rFonts w:ascii="Consolas" w:eastAsiaTheme="minorEastAsia" w:hAnsi="Consolas" w:cs="Consolas"/>
+                <w:color w:val="FFFFFF" w:themeColor="background1"/>
+                <w:kern w:val="0"/>
+                <w:sz w:val="16"/>
+                <w:szCs w:val="16"/>
+                <w:lang w:eastAsia="ja-JP"/>
+              </w:rPr>
+              <w:t xml:space="preserve">                        "id_team</w:t>
+            </w:r>
+            <w:r>
+              <w:rPr>
+                <w:rFonts w:ascii="Consolas" w:eastAsiaTheme="minorEastAsia" w:hAnsi="Consolas" w:cs="Consolas"/>
+                <w:color w:val="FFFFFF" w:themeColor="background1"/>
+                <w:kern w:val="0"/>
+                <w:sz w:val="16"/>
+                <w:szCs w:val="16"/>
+                <w:lang w:eastAsia="ja-JP"/>
+              </w:rPr>
+              <w:t>_name_index</w:t>
+            </w:r>
+            <w:r>
+              <w:rPr>
+                <w:rFonts w:ascii="Consolas" w:eastAsiaTheme="minorEastAsia" w:hAnsi="Consolas" w:cs="Consolas"/>
+                <w:color w:val="FFFFFF" w:themeColor="background1"/>
+                <w:kern w:val="0"/>
+                <w:sz w:val="16"/>
+                <w:szCs w:val="16"/>
+                <w:lang w:eastAsia="ja-JP"/>
+              </w:rPr>
+              <w:t>": ["id_team"]</w:t>
+            </w:r>
+          </w:p>
+          <w:p>
+            <w:pPr>
+              <w:autoSpaceDE w:val="0"/>
+              <w:autoSpaceDN w:val="0"/>
+              <w:adjustRightInd w:val="0"/>
+              <w:spacing w:before="0" w:after="0" w:line="240" w:lineRule="auto"/>
+              <w:rPr>
+                <w:rFonts w:ascii="Consolas" w:eastAsiaTheme="minorEastAsia" w:hAnsi="Consolas" w:cs="Consolas"/>
+                <w:color w:val="FFFFFF" w:themeColor="background1"/>
+                <w:kern w:val="0"/>
+                <w:sz w:val="16"/>
+                <w:szCs w:val="16"/>
+                <w:lang w:eastAsia="ja-JP"/>
+              </w:rPr>
+            </w:pPr>
+            <w:r>
+              <w:rPr>
+                <w:rFonts w:ascii="Consolas" w:eastAsiaTheme="minorEastAsia" w:hAnsi="Consolas" w:cs="Consolas"/>
+                <w:color w:val="FFFFFF" w:themeColor="background1"/>
+                <w:kern w:val="0"/>
+                <w:sz w:val="16"/>
+                <w:szCs w:val="16"/>
+                <w:lang w:eastAsia="ja-JP"/>
+              </w:rPr>
+              <w:t xml:space="preserve">                    ],</w:t>
+            </w:r>
+          </w:p>
+          <w:p>
+            <w:pPr>
+              <w:autoSpaceDE w:val="0"/>
+              <w:autoSpaceDN w:val="0"/>
+              <w:adjustRightInd w:val="0"/>
+              <w:spacing w:before="0" w:after="0" w:line="240" w:lineRule="auto"/>
+              <w:rPr>
+                <w:rFonts w:ascii="Consolas" w:eastAsiaTheme="minorEastAsia" w:hAnsi="Consolas" w:cs="Consolas"/>
+                <w:color w:val="FFFFFF" w:themeColor="background1"/>
+                <w:kern w:val="0"/>
+                <w:sz w:val="16"/>
+                <w:szCs w:val="16"/>
+                <w:lang w:eastAsia="ja-JP"/>
+              </w:rPr>
+            </w:pPr>
+            <w:r>
+              <w:rPr>
+                <w:rFonts w:ascii="Consolas" w:eastAsiaTheme="minorEastAsia" w:hAnsi="Consolas" w:cs="Consolas"/>
+                <w:color w:val="FFFFFF" w:themeColor="background1"/>
+                <w:kern w:val="0"/>
+                <w:sz w:val="16"/>
+                <w:szCs w:val="16"/>
+                <w:lang w:eastAsia="ja-JP"/>
+              </w:rPr>
+              <w:t xml:space="preserve">                    "engine": "InnoDB",</w:t>
+            </w:r>
+          </w:p>
+          <w:p>
+            <w:pPr>
+              <w:autoSpaceDE w:val="0"/>
+              <w:autoSpaceDN w:val="0"/>
+              <w:adjustRightInd w:val="0"/>
+              <w:spacing w:before="0" w:after="0" w:line="240" w:lineRule="auto"/>
+              <w:rPr>
+                <w:rFonts w:ascii="Consolas" w:eastAsiaTheme="minorEastAsia" w:hAnsi="Consolas" w:cs="Consolas"/>
+                <w:color w:val="FFFFFF" w:themeColor="background1"/>
+                <w:kern w:val="0"/>
+                <w:sz w:val="16"/>
+                <w:szCs w:val="16"/>
+                <w:lang w:eastAsia="ja-JP"/>
+              </w:rPr>
+            </w:pPr>
+            <w:r>
+              <w:rPr>
+                <w:rFonts w:ascii="Consolas" w:eastAsiaTheme="minorEastAsia" w:hAnsi="Consolas" w:cs="Consolas"/>
+                <w:color w:val="FFFFFF" w:themeColor="background1"/>
+                <w:kern w:val="0"/>
+                <w:sz w:val="16"/>
+                <w:szCs w:val="16"/>
+                <w:lang w:eastAsia="ja-JP"/>
+              </w:rPr>
+              <w:t xml:space="preserve">                    "auto_increment": 1,</w:t>
+            </w:r>
+          </w:p>
+          <w:p>
+            <w:pPr>
+              <w:autoSpaceDE w:val="0"/>
+              <w:autoSpaceDN w:val="0"/>
+              <w:adjustRightInd w:val="0"/>
+              <w:spacing w:before="0" w:after="0" w:line="240" w:lineRule="auto"/>
+              <w:rPr>
+                <w:rFonts w:ascii="Consolas" w:eastAsiaTheme="minorEastAsia" w:hAnsi="Consolas" w:cs="Consolas"/>
+                <w:color w:val="FFFFFF" w:themeColor="background1"/>
+                <w:kern w:val="0"/>
+                <w:sz w:val="16"/>
+                <w:szCs w:val="16"/>
+                <w:lang w:eastAsia="ja-JP"/>
+              </w:rPr>
+            </w:pPr>
+            <w:r>
+              <w:rPr>
+                <w:rFonts w:ascii="Consolas" w:eastAsiaTheme="minorEastAsia" w:hAnsi="Consolas" w:cs="Consolas"/>
+                <w:color w:val="FFFFFF" w:themeColor="background1"/>
+                <w:kern w:val="0"/>
+                <w:sz w:val="16"/>
+                <w:szCs w:val="16"/>
+                <w:lang w:eastAsia="ja-JP"/>
+              </w:rPr>
+              <w:t xml:space="preserve">                    "default_charset": "utf8"</w:t>
+            </w:r>
+          </w:p>
+          <w:p>
+            <w:pPr>
+              <w:autoSpaceDE w:val="0"/>
+              <w:autoSpaceDN w:val="0"/>
+              <w:adjustRightInd w:val="0"/>
+              <w:spacing w:before="0" w:after="0" w:line="240" w:lineRule="auto"/>
+              <w:rPr>
+                <w:rFonts w:ascii="Courier New" w:hAnsi="Courier New" w:cs="Courier New"/>
+                <w:b/>
+                <w:sz w:val="16"/>
+                <w:szCs w:val="16"/>
+              </w:rPr>
+            </w:pPr>
+            <w:r>
+              <w:rPr>
+                <w:rFonts w:ascii="Consolas" w:eastAsiaTheme="minorEastAsia" w:hAnsi="Consolas" w:cs="Consolas"/>
+                <w:color w:val="FFFFFF" w:themeColor="background1"/>
+                <w:kern w:val="0"/>
+                <w:sz w:val="16"/>
+                <w:szCs w:val="16"/>
+                <w:lang w:eastAsia="ja-JP"/>
+              </w:rPr>
+              <w:t xml:space="preserve">                </w:t>
+            </w:r>
+            <w:r>
+              <w:rPr>
+                <w:rFonts w:ascii="Consolas" w:eastAsiaTheme="minorEastAsia" w:hAnsi="Consolas" w:cs="Consolas"/>
+                <w:color w:val="FFFFFF" w:themeColor="background1"/>
+                <w:kern w:val="0"/>
+                <w:sz w:val="16"/>
+                <w:szCs w:val="16"/>
+                <w:lang w:val="fr-FR" w:eastAsia="ja-JP"/>
+              </w:rPr>
+              <w:t>},</w:t>
+            </w:r>
+          </w:p>
+        </w:tc>
+      </w:tr>
+    </w:tbl>
+    <w:p>
+      <w:pPr>
+        <w:pStyle w:val="NormalWeb"/>
+        <w:shd w:val="clear" w:color="auto" w:fill="FFFFFF"/>
+        <w:spacing w:before="0" w:after="255"/>
+        <w:rPr>
+          <w:rFonts w:cs="Miriam"/>
+          <w:szCs w:val="24"/>
+          <w:lang w:val="fr-FR"/>
+        </w:rPr>
+      </w:pPr>
+      <w:r>
+        <w:rPr>
+          <w:rFonts w:cs="Miriam"/>
+          <w:szCs w:val="24"/>
+          <w:lang w:val="fr-FR"/>
+        </w:rPr>
+        <w:t>ou</w:t>
+      </w:r>
+    </w:p>
+    <w:tbl>
+      <w:tblPr>
+        <w:tblStyle w:val="Grilledutableau"/>
+        <w:tblW w:w="0" w:type="auto"/>
+        <w:shd w:val="clear" w:color="auto" w:fill="000000" w:themeFill="text1"/>
+        <w:tblLook w:val="04A0" w:firstRow="1" w:lastRow="0" w:firstColumn="1" w:lastColumn="0" w:noHBand="0" w:noVBand="1"/>
+      </w:tblPr>
+      <w:tblGrid>
+        <w:gridCol w:w="9211"/>
+      </w:tblGrid>
+      <w:tr>
+        <w:tc>
+          <w:tcPr>
+            <w:tcW w:w="9211" w:type="dxa"/>
+            <w:shd w:val="clear" w:color="auto" w:fill="000000" w:themeFill="text1"/>
+          </w:tcPr>
+          <w:p>
+            <w:pPr>
+              <w:autoSpaceDE w:val="0"/>
+              <w:autoSpaceDN w:val="0"/>
+              <w:adjustRightInd w:val="0"/>
+              <w:spacing w:before="0" w:after="0" w:line="240" w:lineRule="auto"/>
+              <w:rPr>
+                <w:rFonts w:ascii="Consolas" w:eastAsiaTheme="minorEastAsia" w:hAnsi="Consolas" w:cs="Consolas"/>
+                <w:color w:val="FFFFFF" w:themeColor="background1"/>
+                <w:kern w:val="0"/>
+                <w:sz w:val="16"/>
+                <w:szCs w:val="16"/>
+                <w:lang w:eastAsia="ja-JP"/>
+              </w:rPr>
+            </w:pPr>
+          </w:p>
+          <w:p>
+            <w:pPr>
+              <w:autoSpaceDE w:val="0"/>
+              <w:autoSpaceDN w:val="0"/>
+              <w:adjustRightInd w:val="0"/>
+              <w:spacing w:before="0" w:after="0" w:line="240" w:lineRule="auto"/>
+              <w:rPr>
+                <w:rFonts w:ascii="Consolas" w:eastAsiaTheme="minorEastAsia" w:hAnsi="Consolas" w:cs="Consolas"/>
+                <w:color w:val="FFFFFF" w:themeColor="background1"/>
+                <w:kern w:val="0"/>
+                <w:sz w:val="16"/>
+                <w:szCs w:val="16"/>
+                <w:lang w:eastAsia="ja-JP"/>
+              </w:rPr>
+            </w:pPr>
+            <w:r>
+              <w:rPr>
+                <w:rFonts w:ascii="Consolas" w:eastAsiaTheme="minorEastAsia" w:hAnsi="Consolas" w:cs="Consolas"/>
+                <w:color w:val="FFFFFF" w:themeColor="background1"/>
+                <w:kern w:val="0"/>
+                <w:sz w:val="16"/>
+                <w:szCs w:val="16"/>
+                <w:lang w:eastAsia="ja-JP"/>
+              </w:rPr>
+              <w:t xml:space="preserve">                "user": {</w:t>
+            </w:r>
+          </w:p>
+          <w:p>
+            <w:pPr>
+              <w:autoSpaceDE w:val="0"/>
+              <w:autoSpaceDN w:val="0"/>
+              <w:adjustRightInd w:val="0"/>
+              <w:spacing w:before="0" w:after="0" w:line="240" w:lineRule="auto"/>
+              <w:rPr>
+                <w:rFonts w:ascii="Consolas" w:eastAsiaTheme="minorEastAsia" w:hAnsi="Consolas" w:cs="Consolas"/>
+                <w:color w:val="FFFFFF" w:themeColor="background1"/>
+                <w:kern w:val="0"/>
+                <w:sz w:val="16"/>
+                <w:szCs w:val="16"/>
+                <w:lang w:eastAsia="ja-JP"/>
+              </w:rPr>
+            </w:pPr>
+            <w:r>
+              <w:rPr>
+                <w:rFonts w:ascii="Consolas" w:eastAsiaTheme="minorEastAsia" w:hAnsi="Consolas" w:cs="Consolas"/>
+                <w:color w:val="FFFFFF" w:themeColor="background1"/>
+                <w:kern w:val="0"/>
+                <w:sz w:val="16"/>
+                <w:szCs w:val="16"/>
+                <w:lang w:eastAsia="ja-JP"/>
+              </w:rPr>
+              <w:t xml:space="preserve">                    "fields": {</w:t>
+            </w:r>
+          </w:p>
+          <w:p>
+            <w:pPr>
+              <w:autoSpaceDE w:val="0"/>
+              <w:autoSpaceDN w:val="0"/>
+              <w:adjustRightInd w:val="0"/>
+              <w:spacing w:before="0" w:after="0" w:line="240" w:lineRule="auto"/>
+              <w:rPr>
+                <w:rFonts w:ascii="Consolas" w:eastAsiaTheme="minorEastAsia" w:hAnsi="Consolas" w:cs="Consolas"/>
+                <w:color w:val="FFFFFF" w:themeColor="background1"/>
+                <w:kern w:val="0"/>
+                <w:sz w:val="16"/>
+                <w:szCs w:val="16"/>
+                <w:lang w:eastAsia="ja-JP"/>
+              </w:rPr>
+            </w:pPr>
+            <w:r>
+              <w:rPr>
+                <w:rFonts w:ascii="Consolas" w:eastAsiaTheme="minorEastAsia" w:hAnsi="Consolas" w:cs="Consolas"/>
+                <w:color w:val="FFFFFF" w:themeColor="background1"/>
+                <w:kern w:val="0"/>
+                <w:sz w:val="16"/>
+                <w:szCs w:val="16"/>
+                <w:lang w:eastAsia="ja-JP"/>
+              </w:rPr>
+              <w:t xml:space="preserve">                        "id": {</w:t>
+            </w:r>
+          </w:p>
+          <w:p>
+            <w:pPr>
+              <w:autoSpaceDE w:val="0"/>
+              <w:autoSpaceDN w:val="0"/>
+              <w:adjustRightInd w:val="0"/>
+              <w:spacing w:before="0" w:after="0" w:line="240" w:lineRule="auto"/>
+              <w:rPr>
+                <w:rFonts w:ascii="Consolas" w:eastAsiaTheme="minorEastAsia" w:hAnsi="Consolas" w:cs="Consolas"/>
+                <w:color w:val="FFFFFF" w:themeColor="background1"/>
+                <w:kern w:val="0"/>
+                <w:sz w:val="16"/>
+                <w:szCs w:val="16"/>
+                <w:lang w:eastAsia="ja-JP"/>
+              </w:rPr>
+            </w:pPr>
+            <w:r>
+              <w:rPr>
+                <w:rFonts w:ascii="Consolas" w:eastAsiaTheme="minorEastAsia" w:hAnsi="Consolas" w:cs="Consolas"/>
+                <w:color w:val="FFFFFF" w:themeColor="background1"/>
+                <w:kern w:val="0"/>
+                <w:sz w:val="16"/>
+                <w:szCs w:val="16"/>
+                <w:lang w:eastAsia="ja-JP"/>
+              </w:rPr>
+              <w:t xml:space="preserve">                            "type": "int",</w:t>
+            </w:r>
+          </w:p>
+          <w:p>
+            <w:pPr>
+              <w:autoSpaceDE w:val="0"/>
+              <w:autoSpaceDN w:val="0"/>
+              <w:adjustRightInd w:val="0"/>
+              <w:spacing w:before="0" w:after="0" w:line="240" w:lineRule="auto"/>
+              <w:rPr>
+                <w:rFonts w:ascii="Consolas" w:eastAsiaTheme="minorEastAsia" w:hAnsi="Consolas" w:cs="Consolas"/>
+                <w:color w:val="FFFFFF" w:themeColor="background1"/>
+                <w:kern w:val="0"/>
+                <w:sz w:val="16"/>
+                <w:szCs w:val="16"/>
+                <w:lang w:eastAsia="ja-JP"/>
+              </w:rPr>
+            </w:pPr>
+            <w:r>
+              <w:rPr>
+                <w:rFonts w:ascii="Consolas" w:eastAsiaTheme="minorEastAsia" w:hAnsi="Consolas" w:cs="Consolas"/>
+                <w:color w:val="FFFFFF" w:themeColor="background1"/>
+                <w:kern w:val="0"/>
+                <w:sz w:val="16"/>
+                <w:szCs w:val="16"/>
+                <w:lang w:eastAsia="ja-JP"/>
+              </w:rPr>
+              <w:t xml:space="preserve">                            "key": "primary",</w:t>
+            </w:r>
+          </w:p>
+          <w:p>
+            <w:pPr>
+              <w:autoSpaceDE w:val="0"/>
+              <w:autoSpaceDN w:val="0"/>
+              <w:adjustRightInd w:val="0"/>
+              <w:spacing w:before="0" w:after="0" w:line="240" w:lineRule="auto"/>
+              <w:rPr>
+                <w:rFonts w:ascii="Consolas" w:eastAsiaTheme="minorEastAsia" w:hAnsi="Consolas" w:cs="Consolas"/>
+                <w:color w:val="FFFFFF" w:themeColor="background1"/>
+                <w:kern w:val="0"/>
+                <w:sz w:val="16"/>
+                <w:szCs w:val="16"/>
+                <w:lang w:eastAsia="ja-JP"/>
+              </w:rPr>
+            </w:pPr>
+            <w:r>
+              <w:rPr>
+                <w:rFonts w:ascii="Consolas" w:eastAsiaTheme="minorEastAsia" w:hAnsi="Consolas" w:cs="Consolas"/>
+                <w:color w:val="FFFFFF" w:themeColor="background1"/>
+                <w:kern w:val="0"/>
+                <w:sz w:val="16"/>
+                <w:szCs w:val="16"/>
+                <w:lang w:eastAsia="ja-JP"/>
+              </w:rPr>
+              <w:t xml:space="preserve">                            "null": false,</w:t>
+            </w:r>
+          </w:p>
+          <w:p>
+            <w:pPr>
+              <w:autoSpaceDE w:val="0"/>
+              <w:autoSpaceDN w:val="0"/>
+              <w:adjustRightInd w:val="0"/>
+              <w:spacing w:before="0" w:after="0" w:line="240" w:lineRule="auto"/>
+              <w:rPr>
+                <w:rFonts w:ascii="Consolas" w:eastAsiaTheme="minorEastAsia" w:hAnsi="Consolas" w:cs="Consolas"/>
+                <w:color w:val="FFFFFF" w:themeColor="background1"/>
+                <w:kern w:val="0"/>
+                <w:sz w:val="16"/>
+                <w:szCs w:val="16"/>
+                <w:lang w:eastAsia="ja-JP"/>
+              </w:rPr>
+            </w:pPr>
+            <w:r>
+              <w:rPr>
+                <w:rFonts w:ascii="Consolas" w:eastAsiaTheme="minorEastAsia" w:hAnsi="Consolas" w:cs="Consolas"/>
+                <w:color w:val="FFFFFF" w:themeColor="background1"/>
+                <w:kern w:val="0"/>
+                <w:sz w:val="16"/>
+                <w:szCs w:val="16"/>
+                <w:lang w:eastAsia="ja-JP"/>
+              </w:rPr>
+              <w:t xml:space="preserve">                            "unsigned": true,</w:t>
+            </w:r>
+          </w:p>
+          <w:p>
+            <w:pPr>
+              <w:autoSpaceDE w:val="0"/>
+              <w:autoSpaceDN w:val="0"/>
+              <w:adjustRightInd w:val="0"/>
+              <w:spacing w:before="0" w:after="0" w:line="240" w:lineRule="auto"/>
+              <w:rPr>
+                <w:rFonts w:ascii="Consolas" w:eastAsiaTheme="minorEastAsia" w:hAnsi="Consolas" w:cs="Consolas"/>
+                <w:color w:val="FFFFFF" w:themeColor="background1"/>
+                <w:kern w:val="0"/>
+                <w:sz w:val="16"/>
+                <w:szCs w:val="16"/>
+                <w:lang w:eastAsia="ja-JP"/>
+              </w:rPr>
+            </w:pPr>
+            <w:r>
+              <w:rPr>
+                <w:rFonts w:ascii="Consolas" w:eastAsiaTheme="minorEastAsia" w:hAnsi="Consolas" w:cs="Consolas"/>
+                <w:color w:val="FFFFFF" w:themeColor="background1"/>
+                <w:kern w:val="0"/>
+                <w:sz w:val="16"/>
+                <w:szCs w:val="16"/>
+                <w:lang w:eastAsia="ja-JP"/>
+              </w:rPr>
+              <w:t xml:space="preserve">                            "autoincrement": true</w:t>
+            </w:r>
+          </w:p>
+          <w:p>
+            <w:pPr>
+              <w:autoSpaceDE w:val="0"/>
+              <w:autoSpaceDN w:val="0"/>
+              <w:adjustRightInd w:val="0"/>
+              <w:spacing w:before="0" w:after="0" w:line="240" w:lineRule="auto"/>
+              <w:rPr>
+                <w:rFonts w:ascii="Consolas" w:eastAsiaTheme="minorEastAsia" w:hAnsi="Consolas" w:cs="Consolas"/>
+                <w:color w:val="FFFFFF" w:themeColor="background1"/>
+                <w:kern w:val="0"/>
+                <w:sz w:val="16"/>
+                <w:szCs w:val="16"/>
+                <w:lang w:eastAsia="ja-JP"/>
+              </w:rPr>
+            </w:pPr>
+            <w:r>
+              <w:rPr>
+                <w:rFonts w:ascii="Consolas" w:eastAsiaTheme="minorEastAsia" w:hAnsi="Consolas" w:cs="Consolas"/>
+                <w:color w:val="FFFFFF" w:themeColor="background1"/>
+                <w:kern w:val="0"/>
+                <w:sz w:val="16"/>
+                <w:szCs w:val="16"/>
+                <w:lang w:eastAsia="ja-JP"/>
+              </w:rPr>
+              <w:t xml:space="preserve">                        },</w:t>
+            </w:r>
+          </w:p>
+          <w:p>
+            <w:pPr>
+              <w:autoSpaceDE w:val="0"/>
+              <w:autoSpaceDN w:val="0"/>
+              <w:adjustRightInd w:val="0"/>
+              <w:spacing w:before="0" w:after="0" w:line="240" w:lineRule="auto"/>
+              <w:rPr>
+                <w:rFonts w:ascii="Consolas" w:eastAsiaTheme="minorEastAsia" w:hAnsi="Consolas" w:cs="Consolas"/>
+                <w:color w:val="FFFFFF" w:themeColor="background1"/>
+                <w:kern w:val="0"/>
+                <w:sz w:val="16"/>
+                <w:szCs w:val="16"/>
+                <w:lang w:eastAsia="ja-JP"/>
+              </w:rPr>
+            </w:pPr>
+            <w:r>
+              <w:rPr>
+                <w:rFonts w:ascii="Consolas" w:eastAsiaTheme="minorEastAsia" w:hAnsi="Consolas" w:cs="Consolas"/>
+                <w:color w:val="FFFFFF" w:themeColor="background1"/>
+                <w:kern w:val="0"/>
+                <w:sz w:val="16"/>
+                <w:szCs w:val="16"/>
+                <w:lang w:eastAsia="ja-JP"/>
+              </w:rPr>
+              <w:t xml:space="preserve">                        "id_team": {</w:t>
+            </w:r>
+          </w:p>
+          <w:p>
+            <w:pPr>
+              <w:autoSpaceDE w:val="0"/>
+              <w:autoSpaceDN w:val="0"/>
+              <w:adjustRightInd w:val="0"/>
+              <w:spacing w:before="0" w:after="0" w:line="240" w:lineRule="auto"/>
+              <w:rPr>
+                <w:rFonts w:ascii="Consolas" w:eastAsiaTheme="minorEastAsia" w:hAnsi="Consolas" w:cs="Consolas"/>
+                <w:color w:val="FFFFFF" w:themeColor="background1"/>
+                <w:kern w:val="0"/>
+                <w:sz w:val="16"/>
+                <w:szCs w:val="16"/>
+                <w:lang w:eastAsia="ja-JP"/>
+              </w:rPr>
+            </w:pPr>
+            <w:r>
+              <w:rPr>
+                <w:rFonts w:ascii="Consolas" w:eastAsiaTheme="minorEastAsia" w:hAnsi="Consolas" w:cs="Consolas"/>
+                <w:color w:val="FFFFFF" w:themeColor="background1"/>
+                <w:kern w:val="0"/>
+                <w:sz w:val="16"/>
+                <w:szCs w:val="16"/>
+                <w:lang w:eastAsia="ja-JP"/>
+              </w:rPr>
+              <w:lastRenderedPageBreak/>
+              <w:t xml:space="preserve">                            "type": "int",</w:t>
+            </w:r>
+          </w:p>
+          <w:p>
+            <w:pPr>
+              <w:autoSpaceDE w:val="0"/>
+              <w:autoSpaceDN w:val="0"/>
+              <w:adjustRightInd w:val="0"/>
+              <w:spacing w:before="0" w:after="0" w:line="240" w:lineRule="auto"/>
+              <w:rPr>
+                <w:rFonts w:ascii="Consolas" w:eastAsiaTheme="minorEastAsia" w:hAnsi="Consolas" w:cs="Consolas"/>
+                <w:color w:val="FFFFFF" w:themeColor="background1"/>
+                <w:kern w:val="0"/>
+                <w:sz w:val="16"/>
+                <w:szCs w:val="16"/>
+                <w:lang w:eastAsia="ja-JP"/>
+              </w:rPr>
+            </w:pPr>
+            <w:r>
+              <w:rPr>
+                <w:rFonts w:ascii="Consolas" w:eastAsiaTheme="minorEastAsia" w:hAnsi="Consolas" w:cs="Consolas"/>
+                <w:color w:val="FFFFFF" w:themeColor="background1"/>
+                <w:kern w:val="0"/>
+                <w:sz w:val="16"/>
+                <w:szCs w:val="16"/>
+                <w:lang w:eastAsia="ja-JP"/>
+              </w:rPr>
+              <w:t xml:space="preserve">                            "null": false,</w:t>
+            </w:r>
+          </w:p>
+          <w:p>
+            <w:pPr>
+              <w:autoSpaceDE w:val="0"/>
+              <w:autoSpaceDN w:val="0"/>
+              <w:adjustRightInd w:val="0"/>
+              <w:spacing w:before="0" w:after="0" w:line="240" w:lineRule="auto"/>
+              <w:rPr>
+                <w:rFonts w:ascii="Consolas" w:eastAsiaTheme="minorEastAsia" w:hAnsi="Consolas" w:cs="Consolas"/>
+                <w:color w:val="FFFFFF" w:themeColor="background1"/>
+                <w:kern w:val="0"/>
+                <w:sz w:val="16"/>
+                <w:szCs w:val="16"/>
+                <w:lang w:eastAsia="ja-JP"/>
+              </w:rPr>
+            </w:pPr>
+            <w:r>
+              <w:rPr>
+                <w:rFonts w:ascii="Consolas" w:eastAsiaTheme="minorEastAsia" w:hAnsi="Consolas" w:cs="Consolas"/>
+                <w:color w:val="FFFFFF" w:themeColor="background1"/>
+                <w:kern w:val="0"/>
+                <w:sz w:val="16"/>
+                <w:szCs w:val="16"/>
+                <w:lang w:eastAsia="ja-JP"/>
+              </w:rPr>
+              <w:t xml:space="preserve">                            "unsigned": true,</w:t>
+            </w:r>
+          </w:p>
+          <w:p>
+            <w:pPr>
+              <w:autoSpaceDE w:val="0"/>
+              <w:autoSpaceDN w:val="0"/>
+              <w:adjustRightInd w:val="0"/>
+              <w:spacing w:before="0" w:after="0" w:line="240" w:lineRule="auto"/>
+              <w:rPr>
+                <w:rFonts w:ascii="Consolas" w:eastAsiaTheme="minorEastAsia" w:hAnsi="Consolas" w:cs="Consolas"/>
+                <w:color w:val="FFFFFF" w:themeColor="background1"/>
+                <w:kern w:val="0"/>
+                <w:sz w:val="16"/>
+                <w:szCs w:val="16"/>
+                <w:lang w:eastAsia="ja-JP"/>
+              </w:rPr>
+            </w:pPr>
+            <w:r>
+              <w:rPr>
+                <w:rFonts w:ascii="Consolas" w:eastAsiaTheme="minorEastAsia" w:hAnsi="Consolas" w:cs="Consolas"/>
+                <w:color w:val="FFFFFF" w:themeColor="background1"/>
+                <w:kern w:val="0"/>
+                <w:sz w:val="16"/>
+                <w:szCs w:val="16"/>
+                <w:lang w:eastAsia="ja-JP"/>
+              </w:rPr>
+              <w:t xml:space="preserve">                            "</w:t>
+            </w:r>
+            <w:r>
+              <w:rPr>
+                <w:rFonts w:ascii="Consolas" w:eastAsiaTheme="minorEastAsia" w:hAnsi="Consolas" w:cs="Consolas"/>
+                <w:color w:val="FFFFFF" w:themeColor="background1"/>
+                <w:kern w:val="0"/>
+                <w:sz w:val="16"/>
+                <w:szCs w:val="16"/>
+                <w:lang w:eastAsia="ja-JP"/>
+              </w:rPr>
+              <w:t>key</w:t>
+            </w:r>
+            <w:r>
+              <w:rPr>
+                <w:rFonts w:ascii="Consolas" w:eastAsiaTheme="minorEastAsia" w:hAnsi="Consolas" w:cs="Consolas"/>
+                <w:color w:val="FFFFFF" w:themeColor="background1"/>
+                <w:kern w:val="0"/>
+                <w:sz w:val="16"/>
+                <w:szCs w:val="16"/>
+                <w:lang w:eastAsia="ja-JP"/>
+              </w:rPr>
+              <w:t>":</w:t>
+            </w:r>
+            <w:r>
+              <w:rPr>
+                <w:rFonts w:ascii="Consolas" w:eastAsiaTheme="minorEastAsia" w:hAnsi="Consolas" w:cs="Consolas"/>
+                <w:color w:val="FFFFFF" w:themeColor="background1"/>
+                <w:kern w:val="0"/>
+                <w:sz w:val="16"/>
+                <w:szCs w:val="16"/>
+                <w:lang w:eastAsia="ja-JP"/>
+              </w:rPr>
+              <w:t xml:space="preserve"> “index”</w:t>
+            </w:r>
+            <w:r>
+              <w:rPr>
+                <w:rFonts w:ascii="Consolas" w:eastAsiaTheme="minorEastAsia" w:hAnsi="Consolas" w:cs="Consolas"/>
+                <w:color w:val="FFFFFF" w:themeColor="background1"/>
+                <w:kern w:val="0"/>
+                <w:sz w:val="16"/>
+                <w:szCs w:val="16"/>
+                <w:lang w:eastAsia="ja-JP"/>
+              </w:rPr>
+              <w:t xml:space="preserve"> </w:t>
+            </w:r>
+          </w:p>
+          <w:p>
+            <w:pPr>
+              <w:autoSpaceDE w:val="0"/>
+              <w:autoSpaceDN w:val="0"/>
+              <w:adjustRightInd w:val="0"/>
+              <w:spacing w:before="0" w:after="0" w:line="240" w:lineRule="auto"/>
+              <w:rPr>
+                <w:rFonts w:ascii="Consolas" w:eastAsiaTheme="minorEastAsia" w:hAnsi="Consolas" w:cs="Consolas"/>
+                <w:color w:val="FFFFFF" w:themeColor="background1"/>
+                <w:kern w:val="0"/>
+                <w:sz w:val="16"/>
+                <w:szCs w:val="16"/>
+                <w:lang w:eastAsia="ja-JP"/>
+              </w:rPr>
+            </w:pPr>
+            <w:r>
+              <w:rPr>
+                <w:rFonts w:ascii="Consolas" w:eastAsiaTheme="minorEastAsia" w:hAnsi="Consolas" w:cs="Consolas"/>
+                <w:color w:val="FFFFFF" w:themeColor="background1"/>
+                <w:kern w:val="0"/>
+                <w:sz w:val="16"/>
+                <w:szCs w:val="16"/>
+                <w:lang w:eastAsia="ja-JP"/>
+              </w:rPr>
+              <w:t xml:space="preserve">                        }</w:t>
+            </w:r>
+          </w:p>
+          <w:p>
+            <w:pPr>
+              <w:autoSpaceDE w:val="0"/>
+              <w:autoSpaceDN w:val="0"/>
+              <w:adjustRightInd w:val="0"/>
+              <w:spacing w:before="0" w:after="0" w:line="240" w:lineRule="auto"/>
+              <w:rPr>
+                <w:rFonts w:ascii="Consolas" w:eastAsiaTheme="minorEastAsia" w:hAnsi="Consolas" w:cs="Consolas"/>
+                <w:color w:val="FFFFFF" w:themeColor="background1"/>
+                <w:kern w:val="0"/>
+                <w:sz w:val="16"/>
+                <w:szCs w:val="16"/>
+                <w:lang w:eastAsia="ja-JP"/>
+              </w:rPr>
+            </w:pPr>
+            <w:r>
+              <w:rPr>
+                <w:rFonts w:ascii="Consolas" w:eastAsiaTheme="minorEastAsia" w:hAnsi="Consolas" w:cs="Consolas"/>
+                <w:color w:val="FFFFFF" w:themeColor="background1"/>
+                <w:kern w:val="0"/>
+                <w:sz w:val="16"/>
+                <w:szCs w:val="16"/>
+                <w:lang w:eastAsia="ja-JP"/>
+              </w:rPr>
+              <w:t xml:space="preserve">                    },</w:t>
+            </w:r>
+          </w:p>
+          <w:p>
+            <w:pPr>
+              <w:autoSpaceDE w:val="0"/>
+              <w:autoSpaceDN w:val="0"/>
+              <w:adjustRightInd w:val="0"/>
+              <w:spacing w:before="0" w:after="0" w:line="240" w:lineRule="auto"/>
+              <w:rPr>
+                <w:rFonts w:ascii="Consolas" w:eastAsiaTheme="minorEastAsia" w:hAnsi="Consolas" w:cs="Consolas"/>
+                <w:color w:val="FFFFFF" w:themeColor="background1"/>
+                <w:kern w:val="0"/>
+                <w:sz w:val="16"/>
+                <w:szCs w:val="16"/>
+                <w:lang w:eastAsia="ja-JP"/>
+              </w:rPr>
+            </w:pPr>
+            <w:r>
+              <w:rPr>
+                <w:rFonts w:ascii="Consolas" w:eastAsiaTheme="minorEastAsia" w:hAnsi="Consolas" w:cs="Consolas"/>
+                <w:color w:val="FFFFFF" w:themeColor="background1"/>
+                <w:kern w:val="0"/>
+                <w:sz w:val="16"/>
+                <w:szCs w:val="16"/>
+                <w:lang w:eastAsia="ja-JP"/>
+              </w:rPr>
+              <w:t xml:space="preserve">                    "engine": "InnoDB",</w:t>
+            </w:r>
+          </w:p>
+          <w:p>
+            <w:pPr>
+              <w:autoSpaceDE w:val="0"/>
+              <w:autoSpaceDN w:val="0"/>
+              <w:adjustRightInd w:val="0"/>
+              <w:spacing w:before="0" w:after="0" w:line="240" w:lineRule="auto"/>
+              <w:rPr>
+                <w:rFonts w:ascii="Consolas" w:eastAsiaTheme="minorEastAsia" w:hAnsi="Consolas" w:cs="Consolas"/>
+                <w:color w:val="FFFFFF" w:themeColor="background1"/>
+                <w:kern w:val="0"/>
+                <w:sz w:val="16"/>
+                <w:szCs w:val="16"/>
+                <w:lang w:eastAsia="ja-JP"/>
+              </w:rPr>
+            </w:pPr>
+            <w:r>
+              <w:rPr>
+                <w:rFonts w:ascii="Consolas" w:eastAsiaTheme="minorEastAsia" w:hAnsi="Consolas" w:cs="Consolas"/>
+                <w:color w:val="FFFFFF" w:themeColor="background1"/>
+                <w:kern w:val="0"/>
+                <w:sz w:val="16"/>
+                <w:szCs w:val="16"/>
+                <w:lang w:eastAsia="ja-JP"/>
+              </w:rPr>
+              <w:t xml:space="preserve">                    "auto_increment": 1,</w:t>
+            </w:r>
+          </w:p>
+          <w:p>
+            <w:pPr>
+              <w:autoSpaceDE w:val="0"/>
+              <w:autoSpaceDN w:val="0"/>
+              <w:adjustRightInd w:val="0"/>
+              <w:spacing w:before="0" w:after="0" w:line="240" w:lineRule="auto"/>
+              <w:rPr>
+                <w:rFonts w:ascii="Consolas" w:eastAsiaTheme="minorEastAsia" w:hAnsi="Consolas" w:cs="Consolas"/>
+                <w:color w:val="FFFFFF" w:themeColor="background1"/>
+                <w:kern w:val="0"/>
+                <w:sz w:val="16"/>
+                <w:szCs w:val="16"/>
+                <w:lang w:eastAsia="ja-JP"/>
+              </w:rPr>
+            </w:pPr>
+            <w:r>
+              <w:rPr>
+                <w:rFonts w:ascii="Consolas" w:eastAsiaTheme="minorEastAsia" w:hAnsi="Consolas" w:cs="Consolas"/>
+                <w:color w:val="FFFFFF" w:themeColor="background1"/>
+                <w:kern w:val="0"/>
+                <w:sz w:val="16"/>
+                <w:szCs w:val="16"/>
+                <w:lang w:eastAsia="ja-JP"/>
+              </w:rPr>
+              <w:t xml:space="preserve">                    "default_charset": "utf8"</w:t>
+            </w:r>
+          </w:p>
+          <w:p>
+            <w:pPr>
+              <w:autoSpaceDE w:val="0"/>
+              <w:autoSpaceDN w:val="0"/>
+              <w:adjustRightInd w:val="0"/>
+              <w:spacing w:before="0" w:after="0" w:line="240" w:lineRule="auto"/>
+              <w:rPr>
+                <w:rFonts w:ascii="Courier New" w:hAnsi="Courier New" w:cs="Courier New"/>
+                <w:b/>
+                <w:sz w:val="16"/>
+                <w:szCs w:val="16"/>
+              </w:rPr>
+            </w:pPr>
+            <w:r>
+              <w:rPr>
+                <w:rFonts w:ascii="Consolas" w:eastAsiaTheme="minorEastAsia" w:hAnsi="Consolas" w:cs="Consolas"/>
+                <w:color w:val="FFFFFF" w:themeColor="background1"/>
+                <w:kern w:val="0"/>
+                <w:sz w:val="16"/>
+                <w:szCs w:val="16"/>
+                <w:lang w:eastAsia="ja-JP"/>
+              </w:rPr>
+              <w:t xml:space="preserve">                </w:t>
+            </w:r>
+            <w:r>
+              <w:rPr>
+                <w:rFonts w:ascii="Consolas" w:eastAsiaTheme="minorEastAsia" w:hAnsi="Consolas" w:cs="Consolas"/>
+                <w:color w:val="FFFFFF" w:themeColor="background1"/>
+                <w:kern w:val="0"/>
+                <w:sz w:val="16"/>
+                <w:szCs w:val="16"/>
+                <w:lang w:val="fr-FR" w:eastAsia="ja-JP"/>
+              </w:rPr>
+              <w:t>},</w:t>
+            </w:r>
+          </w:p>
+        </w:tc>
+      </w:tr>
+    </w:tbl>
+    <w:p>
+      <w:pPr>
+        <w:pStyle w:val="NormalWeb"/>
+        <w:shd w:val="clear" w:color="auto" w:fill="FFFFFF"/>
+        <w:spacing w:before="0" w:after="255"/>
+        <w:rPr>
+          <w:rFonts w:asciiTheme="minorHAnsi" w:hAnsiTheme="minorHAnsi" w:cs="Miriam"/>
+          <w:szCs w:val="24"/>
+          <w:lang w:val="fr-FR"/>
+        </w:rPr>
+      </w:pPr>
+    </w:p>
     <w:p>
       <w:pPr>
         <w:pStyle w:val="NormalWeb"/>
@@ -12250,7 +15258,7 @@
 </file>
 
 <file path=customXml/itemProps3.xml><?xml version="1.0" encoding="utf-8"?>
-<ds:datastoreItem xmlns:ds="http://schemas.openxmlformats.org/officeDocument/2006/customXml" ds:itemID="{F7523760-2FFF-4441-9779-14AB8C46FA29}">
+<ds:datastoreItem xmlns:ds="http://schemas.openxmlformats.org/officeDocument/2006/customXml" ds:itemID="{E23A2F69-23E4-454A-9B18-D3A02708B6F5}">
   <ds:schemaRefs>
     <ds:schemaRef ds:uri="http://schemas.openxmlformats.org/officeDocument/2006/bibliography"/>
   </ds:schemaRefs>

</xml_diff>

<commit_message>
Bug fixed on join + add unique
</commit_message>
<xml_diff>
--- a/Attila_tutoriel.docx
+++ b/Attila_tutoriel.docx
@@ -11345,8 +11345,6 @@
         </w:rPr>
         <w:t>RC1</w:t>
       </w:r>
-      <w:bookmarkStart w:id="3" w:name="_GoBack"/>
-      <w:bookmarkEnd w:id="3"/>
     </w:p>
     <w:p>
       <w:pPr>
@@ -12690,6 +12688,1484 @@
     </w:tbl>
     <w:p>
       <w:pPr>
+        <w:pStyle w:val="Titre2"/>
+        <w:rPr>
+          <w:lang w:val="fr-FR"/>
+        </w:rPr>
+      </w:pPr>
+      <w:r>
+        <w:rPr>
+          <w:rFonts w:cs="Miriam"/>
+          <w:szCs w:val="24"/>
+          <w:lang w:val="fr-FR"/>
+        </w:rPr>
+        <w:lastRenderedPageBreak/>
+        <w:br/>
+      </w:r>
+      <w:r>
+        <w:rPr>
+          <w:rFonts w:cs="Miriam"/>
+          <w:sz w:val="24"/>
+          <w:szCs w:val="24"/>
+          <w:lang w:val="fr-FR"/>
+        </w:rPr>
+        <w:t xml:space="preserve">Définir des </w:t>
+      </w:r>
+      <w:r>
+        <w:rPr>
+          <w:rFonts w:cs="Miriam"/>
+          <w:sz w:val="24"/>
+          <w:szCs w:val="24"/>
+          <w:lang w:val="fr-FR"/>
+        </w:rPr>
+        <w:t>champs uniques</w:t>
+      </w:r>
+      <w:r>
+        <w:rPr>
+          <w:rFonts w:cs="Miriam"/>
+          <w:sz w:val="24"/>
+          <w:szCs w:val="24"/>
+          <w:lang w:val="fr-FR"/>
+        </w:rPr>
+        <w:t xml:space="preserve"> dans la table</w:t>
+      </w:r>
+    </w:p>
+    <w:p>
+      <w:pPr>
+        <w:rPr>
+          <w:rFonts w:cs="Miriam"/>
+          <w:b/>
+          <w:color w:val="FF0000"/>
+          <w:lang w:val="fr-FR"/>
+        </w:rPr>
+      </w:pPr>
+      <w:r>
+        <w:rPr>
+          <w:rFonts w:cs="Miriam"/>
+          <w:b/>
+          <w:color w:val="FF0000"/>
+          <w:lang w:val="fr-FR"/>
+        </w:rPr>
+        <w:t>Disponibilité</w:t>
+      </w:r>
+      <w:r>
+        <w:rPr>
+          <w:rFonts w:cs="Miriam"/>
+          <w:b/>
+          <w:color w:val="FF0000"/>
+          <w:lang w:val="fr-FR"/>
+        </w:rPr>
+        <w:t> : Attila 1.0.0-</w:t>
+      </w:r>
+      <w:r>
+        <w:rPr>
+          <w:rFonts w:cs="Miriam"/>
+          <w:b/>
+          <w:color w:val="FF0000"/>
+          <w:lang w:val="fr-FR"/>
+        </w:rPr>
+        <w:t>RC1</w:t>
+      </w:r>
+    </w:p>
+    <w:p>
+      <w:pPr>
+        <w:pStyle w:val="NormalWeb"/>
+        <w:shd w:val="clear" w:color="auto" w:fill="FFFFFF"/>
+        <w:spacing w:before="0" w:after="255"/>
+        <w:rPr>
+          <w:rFonts w:cs="Miriam"/>
+          <w:szCs w:val="24"/>
+          <w:lang w:val="fr-FR"/>
+        </w:rPr>
+      </w:pPr>
+      <w:r>
+        <w:rPr>
+          <w:rFonts w:cs="Miriam"/>
+          <w:szCs w:val="24"/>
+          <w:lang w:val="fr-FR"/>
+        </w:rPr>
+        <w:t>Attila</w:t>
+      </w:r>
+      <w:r>
+        <w:rPr>
+          <w:rFonts w:cs="Miriam"/>
+          <w:szCs w:val="24"/>
+          <w:lang w:val="fr-FR"/>
+        </w:rPr>
+        <w:t xml:space="preserve"> permet de définir des </w:t>
+      </w:r>
+      <w:r>
+        <w:rPr>
+          <w:rFonts w:cs="Miriam"/>
+          <w:szCs w:val="24"/>
+          <w:lang w:val="fr-FR"/>
+        </w:rPr>
+        <w:t>champs uniques</w:t>
+      </w:r>
+      <w:r>
+        <w:rPr>
+          <w:rFonts w:cs="Miriam"/>
+          <w:szCs w:val="24"/>
+          <w:lang w:val="fr-FR"/>
+        </w:rPr>
+        <w:t xml:space="preserve"> de deux façons différentes (soit groupé, soit directement sur les champs en question). On ne pourra créer des </w:t>
+      </w:r>
+      <w:r>
+        <w:rPr>
+          <w:rFonts w:cs="Miriam"/>
+          <w:szCs w:val="24"/>
+          <w:lang w:val="fr-FR"/>
+        </w:rPr>
+        <w:t>champs unqiues</w:t>
+      </w:r>
+      <w:r>
+        <w:rPr>
+          <w:rFonts w:cs="Miriam"/>
+          <w:szCs w:val="24"/>
+          <w:lang w:val="fr-FR"/>
+        </w:rPr>
+        <w:t xml:space="preserve"> multiple</w:t>
+      </w:r>
+      <w:r>
+        <w:rPr>
+          <w:rFonts w:cs="Miriam"/>
+          <w:szCs w:val="24"/>
+          <w:lang w:val="fr-FR"/>
+        </w:rPr>
+        <w:t>s</w:t>
+      </w:r>
+      <w:bookmarkStart w:id="3" w:name="_GoBack"/>
+      <w:bookmarkEnd w:id="3"/>
+      <w:r>
+        <w:rPr>
+          <w:rFonts w:cs="Miriam"/>
+          <w:szCs w:val="24"/>
+          <w:lang w:val="fr-FR"/>
+        </w:rPr>
+        <w:t xml:space="preserve"> que dans la première façon de faire en revanche. Voici deux exemples de table avec ce type de définition :</w:t>
+      </w:r>
+    </w:p>
+    <w:tbl>
+      <w:tblPr>
+        <w:tblStyle w:val="Grilledutableau"/>
+        <w:tblW w:w="0" w:type="auto"/>
+        <w:shd w:val="clear" w:color="auto" w:fill="000000" w:themeFill="text1"/>
+        <w:tblLook w:val="04A0" w:firstRow="1" w:lastRow="0" w:firstColumn="1" w:lastColumn="0" w:noHBand="0" w:noVBand="1"/>
+      </w:tblPr>
+      <w:tblGrid>
+        <w:gridCol w:w="9211"/>
+      </w:tblGrid>
+      <w:tr>
+        <w:tc>
+          <w:tcPr>
+            <w:tcW w:w="9211" w:type="dxa"/>
+            <w:shd w:val="clear" w:color="auto" w:fill="000000" w:themeFill="text1"/>
+          </w:tcPr>
+          <w:p>
+            <w:pPr>
+              <w:autoSpaceDE w:val="0"/>
+              <w:autoSpaceDN w:val="0"/>
+              <w:adjustRightInd w:val="0"/>
+              <w:spacing w:before="0" w:after="0" w:line="240" w:lineRule="auto"/>
+              <w:rPr>
+                <w:rFonts w:ascii="Consolas" w:eastAsiaTheme="minorEastAsia" w:hAnsi="Consolas" w:cs="Consolas"/>
+                <w:color w:val="FFFFFF" w:themeColor="background1"/>
+                <w:kern w:val="0"/>
+                <w:sz w:val="16"/>
+                <w:szCs w:val="16"/>
+                <w:lang w:val="fr-FR" w:eastAsia="ja-JP"/>
+              </w:rPr>
+            </w:pPr>
+          </w:p>
+          <w:p>
+            <w:pPr>
+              <w:autoSpaceDE w:val="0"/>
+              <w:autoSpaceDN w:val="0"/>
+              <w:adjustRightInd w:val="0"/>
+              <w:spacing w:before="0" w:after="0" w:line="240" w:lineRule="auto"/>
+              <w:rPr>
+                <w:rFonts w:ascii="Consolas" w:eastAsiaTheme="minorEastAsia" w:hAnsi="Consolas" w:cs="Consolas"/>
+                <w:color w:val="FFFFFF" w:themeColor="background1"/>
+                <w:kern w:val="0"/>
+                <w:sz w:val="16"/>
+                <w:szCs w:val="16"/>
+                <w:lang w:eastAsia="ja-JP"/>
+              </w:rPr>
+            </w:pPr>
+            <w:r>
+              <w:rPr>
+                <w:rFonts w:ascii="Consolas" w:eastAsiaTheme="minorEastAsia" w:hAnsi="Consolas" w:cs="Consolas"/>
+                <w:color w:val="FFFFFF" w:themeColor="background1"/>
+                <w:kern w:val="0"/>
+                <w:sz w:val="16"/>
+                <w:szCs w:val="16"/>
+                <w:lang w:val="fr-FR" w:eastAsia="ja-JP"/>
+              </w:rPr>
+              <w:t xml:space="preserve">                </w:t>
+            </w:r>
+            <w:r>
+              <w:rPr>
+                <w:rFonts w:ascii="Consolas" w:eastAsiaTheme="minorEastAsia" w:hAnsi="Consolas" w:cs="Consolas"/>
+                <w:color w:val="FFFFFF" w:themeColor="background1"/>
+                <w:kern w:val="0"/>
+                <w:sz w:val="16"/>
+                <w:szCs w:val="16"/>
+                <w:lang w:eastAsia="ja-JP"/>
+              </w:rPr>
+              <w:t>"user": {</w:t>
+            </w:r>
+          </w:p>
+          <w:p>
+            <w:pPr>
+              <w:autoSpaceDE w:val="0"/>
+              <w:autoSpaceDN w:val="0"/>
+              <w:adjustRightInd w:val="0"/>
+              <w:spacing w:before="0" w:after="0" w:line="240" w:lineRule="auto"/>
+              <w:rPr>
+                <w:rFonts w:ascii="Consolas" w:eastAsiaTheme="minorEastAsia" w:hAnsi="Consolas" w:cs="Consolas"/>
+                <w:color w:val="FFFFFF" w:themeColor="background1"/>
+                <w:kern w:val="0"/>
+                <w:sz w:val="16"/>
+                <w:szCs w:val="16"/>
+                <w:lang w:eastAsia="ja-JP"/>
+              </w:rPr>
+            </w:pPr>
+            <w:r>
+              <w:rPr>
+                <w:rFonts w:ascii="Consolas" w:eastAsiaTheme="minorEastAsia" w:hAnsi="Consolas" w:cs="Consolas"/>
+                <w:color w:val="FFFFFF" w:themeColor="background1"/>
+                <w:kern w:val="0"/>
+                <w:sz w:val="16"/>
+                <w:szCs w:val="16"/>
+                <w:lang w:eastAsia="ja-JP"/>
+              </w:rPr>
+              <w:t xml:space="preserve">                    "fields": {</w:t>
+            </w:r>
+          </w:p>
+          <w:p>
+            <w:pPr>
+              <w:autoSpaceDE w:val="0"/>
+              <w:autoSpaceDN w:val="0"/>
+              <w:adjustRightInd w:val="0"/>
+              <w:spacing w:before="0" w:after="0" w:line="240" w:lineRule="auto"/>
+              <w:rPr>
+                <w:rFonts w:ascii="Consolas" w:eastAsiaTheme="minorEastAsia" w:hAnsi="Consolas" w:cs="Consolas"/>
+                <w:color w:val="FFFFFF" w:themeColor="background1"/>
+                <w:kern w:val="0"/>
+                <w:sz w:val="16"/>
+                <w:szCs w:val="16"/>
+                <w:lang w:eastAsia="ja-JP"/>
+              </w:rPr>
+            </w:pPr>
+            <w:r>
+              <w:rPr>
+                <w:rFonts w:ascii="Consolas" w:eastAsiaTheme="minorEastAsia" w:hAnsi="Consolas" w:cs="Consolas"/>
+                <w:color w:val="FFFFFF" w:themeColor="background1"/>
+                <w:kern w:val="0"/>
+                <w:sz w:val="16"/>
+                <w:szCs w:val="16"/>
+                <w:lang w:eastAsia="ja-JP"/>
+              </w:rPr>
+              <w:t xml:space="preserve">                        "id": {</w:t>
+            </w:r>
+          </w:p>
+          <w:p>
+            <w:pPr>
+              <w:autoSpaceDE w:val="0"/>
+              <w:autoSpaceDN w:val="0"/>
+              <w:adjustRightInd w:val="0"/>
+              <w:spacing w:before="0" w:after="0" w:line="240" w:lineRule="auto"/>
+              <w:rPr>
+                <w:rFonts w:ascii="Consolas" w:eastAsiaTheme="minorEastAsia" w:hAnsi="Consolas" w:cs="Consolas"/>
+                <w:color w:val="FFFFFF" w:themeColor="background1"/>
+                <w:kern w:val="0"/>
+                <w:sz w:val="16"/>
+                <w:szCs w:val="16"/>
+                <w:lang w:eastAsia="ja-JP"/>
+              </w:rPr>
+            </w:pPr>
+            <w:r>
+              <w:rPr>
+                <w:rFonts w:ascii="Consolas" w:eastAsiaTheme="minorEastAsia" w:hAnsi="Consolas" w:cs="Consolas"/>
+                <w:color w:val="FFFFFF" w:themeColor="background1"/>
+                <w:kern w:val="0"/>
+                <w:sz w:val="16"/>
+                <w:szCs w:val="16"/>
+                <w:lang w:eastAsia="ja-JP"/>
+              </w:rPr>
+              <w:t xml:space="preserve">                            "type": "int",</w:t>
+            </w:r>
+          </w:p>
+          <w:p>
+            <w:pPr>
+              <w:autoSpaceDE w:val="0"/>
+              <w:autoSpaceDN w:val="0"/>
+              <w:adjustRightInd w:val="0"/>
+              <w:spacing w:before="0" w:after="0" w:line="240" w:lineRule="auto"/>
+              <w:rPr>
+                <w:rFonts w:ascii="Consolas" w:eastAsiaTheme="minorEastAsia" w:hAnsi="Consolas" w:cs="Consolas"/>
+                <w:color w:val="FFFFFF" w:themeColor="background1"/>
+                <w:kern w:val="0"/>
+                <w:sz w:val="16"/>
+                <w:szCs w:val="16"/>
+                <w:lang w:eastAsia="ja-JP"/>
+              </w:rPr>
+            </w:pPr>
+            <w:r>
+              <w:rPr>
+                <w:rFonts w:ascii="Consolas" w:eastAsiaTheme="minorEastAsia" w:hAnsi="Consolas" w:cs="Consolas"/>
+                <w:color w:val="FFFFFF" w:themeColor="background1"/>
+                <w:kern w:val="0"/>
+                <w:sz w:val="16"/>
+                <w:szCs w:val="16"/>
+                <w:lang w:eastAsia="ja-JP"/>
+              </w:rPr>
+              <w:t xml:space="preserve">                            "key": "primary",</w:t>
+            </w:r>
+          </w:p>
+          <w:p>
+            <w:pPr>
+              <w:autoSpaceDE w:val="0"/>
+              <w:autoSpaceDN w:val="0"/>
+              <w:adjustRightInd w:val="0"/>
+              <w:spacing w:before="0" w:after="0" w:line="240" w:lineRule="auto"/>
+              <w:rPr>
+                <w:rFonts w:ascii="Consolas" w:eastAsiaTheme="minorEastAsia" w:hAnsi="Consolas" w:cs="Consolas"/>
+                <w:color w:val="FFFFFF" w:themeColor="background1"/>
+                <w:kern w:val="0"/>
+                <w:sz w:val="16"/>
+                <w:szCs w:val="16"/>
+                <w:lang w:eastAsia="ja-JP"/>
+              </w:rPr>
+            </w:pPr>
+            <w:r>
+              <w:rPr>
+                <w:rFonts w:ascii="Consolas" w:eastAsiaTheme="minorEastAsia" w:hAnsi="Consolas" w:cs="Consolas"/>
+                <w:color w:val="FFFFFF" w:themeColor="background1"/>
+                <w:kern w:val="0"/>
+                <w:sz w:val="16"/>
+                <w:szCs w:val="16"/>
+                <w:lang w:eastAsia="ja-JP"/>
+              </w:rPr>
+              <w:t xml:space="preserve">                            "null": false,</w:t>
+            </w:r>
+          </w:p>
+          <w:p>
+            <w:pPr>
+              <w:autoSpaceDE w:val="0"/>
+              <w:autoSpaceDN w:val="0"/>
+              <w:adjustRightInd w:val="0"/>
+              <w:spacing w:before="0" w:after="0" w:line="240" w:lineRule="auto"/>
+              <w:rPr>
+                <w:rFonts w:ascii="Consolas" w:eastAsiaTheme="minorEastAsia" w:hAnsi="Consolas" w:cs="Consolas"/>
+                <w:color w:val="FFFFFF" w:themeColor="background1"/>
+                <w:kern w:val="0"/>
+                <w:sz w:val="16"/>
+                <w:szCs w:val="16"/>
+                <w:lang w:eastAsia="ja-JP"/>
+              </w:rPr>
+            </w:pPr>
+            <w:r>
+              <w:rPr>
+                <w:rFonts w:ascii="Consolas" w:eastAsiaTheme="minorEastAsia" w:hAnsi="Consolas" w:cs="Consolas"/>
+                <w:color w:val="FFFFFF" w:themeColor="background1"/>
+                <w:kern w:val="0"/>
+                <w:sz w:val="16"/>
+                <w:szCs w:val="16"/>
+                <w:lang w:eastAsia="ja-JP"/>
+              </w:rPr>
+              <w:t xml:space="preserve">                            "unsigned": true,</w:t>
+            </w:r>
+          </w:p>
+          <w:p>
+            <w:pPr>
+              <w:autoSpaceDE w:val="0"/>
+              <w:autoSpaceDN w:val="0"/>
+              <w:adjustRightInd w:val="0"/>
+              <w:spacing w:before="0" w:after="0" w:line="240" w:lineRule="auto"/>
+              <w:rPr>
+                <w:rFonts w:ascii="Consolas" w:eastAsiaTheme="minorEastAsia" w:hAnsi="Consolas" w:cs="Consolas"/>
+                <w:color w:val="FFFFFF" w:themeColor="background1"/>
+                <w:kern w:val="0"/>
+                <w:sz w:val="16"/>
+                <w:szCs w:val="16"/>
+                <w:lang w:eastAsia="ja-JP"/>
+              </w:rPr>
+            </w:pPr>
+            <w:r>
+              <w:rPr>
+                <w:rFonts w:ascii="Consolas" w:eastAsiaTheme="minorEastAsia" w:hAnsi="Consolas" w:cs="Consolas"/>
+                <w:color w:val="FFFFFF" w:themeColor="background1"/>
+                <w:kern w:val="0"/>
+                <w:sz w:val="16"/>
+                <w:szCs w:val="16"/>
+                <w:lang w:eastAsia="ja-JP"/>
+              </w:rPr>
+              <w:t xml:space="preserve">                            "autoincrement": true</w:t>
+            </w:r>
+          </w:p>
+          <w:p>
+            <w:pPr>
+              <w:autoSpaceDE w:val="0"/>
+              <w:autoSpaceDN w:val="0"/>
+              <w:adjustRightInd w:val="0"/>
+              <w:spacing w:before="0" w:after="0" w:line="240" w:lineRule="auto"/>
+              <w:rPr>
+                <w:rFonts w:ascii="Consolas" w:eastAsiaTheme="minorEastAsia" w:hAnsi="Consolas" w:cs="Consolas"/>
+                <w:color w:val="FFFFFF" w:themeColor="background1"/>
+                <w:kern w:val="0"/>
+                <w:sz w:val="16"/>
+                <w:szCs w:val="16"/>
+                <w:lang w:eastAsia="ja-JP"/>
+              </w:rPr>
+            </w:pPr>
+            <w:r>
+              <w:rPr>
+                <w:rFonts w:ascii="Consolas" w:eastAsiaTheme="minorEastAsia" w:hAnsi="Consolas" w:cs="Consolas"/>
+                <w:color w:val="FFFFFF" w:themeColor="background1"/>
+                <w:kern w:val="0"/>
+                <w:sz w:val="16"/>
+                <w:szCs w:val="16"/>
+                <w:lang w:eastAsia="ja-JP"/>
+              </w:rPr>
+              <w:t xml:space="preserve">                        },</w:t>
+            </w:r>
+          </w:p>
+          <w:p>
+            <w:pPr>
+              <w:autoSpaceDE w:val="0"/>
+              <w:autoSpaceDN w:val="0"/>
+              <w:adjustRightInd w:val="0"/>
+              <w:spacing w:before="0" w:after="0" w:line="240" w:lineRule="auto"/>
+              <w:rPr>
+                <w:rFonts w:ascii="Consolas" w:eastAsiaTheme="minorEastAsia" w:hAnsi="Consolas" w:cs="Consolas"/>
+                <w:color w:val="FFFFFF" w:themeColor="background1"/>
+                <w:kern w:val="0"/>
+                <w:sz w:val="16"/>
+                <w:szCs w:val="16"/>
+                <w:lang w:eastAsia="ja-JP"/>
+              </w:rPr>
+            </w:pPr>
+            <w:r>
+              <w:rPr>
+                <w:rFonts w:ascii="Consolas" w:eastAsiaTheme="minorEastAsia" w:hAnsi="Consolas" w:cs="Consolas"/>
+                <w:color w:val="FFFFFF" w:themeColor="background1"/>
+                <w:kern w:val="0"/>
+                <w:sz w:val="16"/>
+                <w:szCs w:val="16"/>
+                <w:lang w:eastAsia="ja-JP"/>
+              </w:rPr>
+              <w:t xml:space="preserve">                        "id_team": {</w:t>
+            </w:r>
+          </w:p>
+          <w:p>
+            <w:pPr>
+              <w:autoSpaceDE w:val="0"/>
+              <w:autoSpaceDN w:val="0"/>
+              <w:adjustRightInd w:val="0"/>
+              <w:spacing w:before="0" w:after="0" w:line="240" w:lineRule="auto"/>
+              <w:rPr>
+                <w:rFonts w:ascii="Consolas" w:eastAsiaTheme="minorEastAsia" w:hAnsi="Consolas" w:cs="Consolas"/>
+                <w:color w:val="FFFFFF" w:themeColor="background1"/>
+                <w:kern w:val="0"/>
+                <w:sz w:val="16"/>
+                <w:szCs w:val="16"/>
+                <w:lang w:eastAsia="ja-JP"/>
+              </w:rPr>
+            </w:pPr>
+            <w:r>
+              <w:rPr>
+                <w:rFonts w:ascii="Consolas" w:eastAsiaTheme="minorEastAsia" w:hAnsi="Consolas" w:cs="Consolas"/>
+                <w:color w:val="FFFFFF" w:themeColor="background1"/>
+                <w:kern w:val="0"/>
+                <w:sz w:val="16"/>
+                <w:szCs w:val="16"/>
+                <w:lang w:eastAsia="ja-JP"/>
+              </w:rPr>
+              <w:t xml:space="preserve">                            "type": "int",</w:t>
+            </w:r>
+          </w:p>
+          <w:p>
+            <w:pPr>
+              <w:autoSpaceDE w:val="0"/>
+              <w:autoSpaceDN w:val="0"/>
+              <w:adjustRightInd w:val="0"/>
+              <w:spacing w:before="0" w:after="0" w:line="240" w:lineRule="auto"/>
+              <w:rPr>
+                <w:rFonts w:ascii="Consolas" w:eastAsiaTheme="minorEastAsia" w:hAnsi="Consolas" w:cs="Consolas"/>
+                <w:color w:val="FFFFFF" w:themeColor="background1"/>
+                <w:kern w:val="0"/>
+                <w:sz w:val="16"/>
+                <w:szCs w:val="16"/>
+                <w:lang w:eastAsia="ja-JP"/>
+              </w:rPr>
+            </w:pPr>
+            <w:r>
+              <w:rPr>
+                <w:rFonts w:ascii="Consolas" w:eastAsiaTheme="minorEastAsia" w:hAnsi="Consolas" w:cs="Consolas"/>
+                <w:color w:val="FFFFFF" w:themeColor="background1"/>
+                <w:kern w:val="0"/>
+                <w:sz w:val="16"/>
+                <w:szCs w:val="16"/>
+                <w:lang w:eastAsia="ja-JP"/>
+              </w:rPr>
+              <w:t xml:space="preserve">                            "null": false,</w:t>
+            </w:r>
+          </w:p>
+          <w:p>
+            <w:pPr>
+              <w:autoSpaceDE w:val="0"/>
+              <w:autoSpaceDN w:val="0"/>
+              <w:adjustRightInd w:val="0"/>
+              <w:spacing w:before="0" w:after="0" w:line="240" w:lineRule="auto"/>
+              <w:rPr>
+                <w:rFonts w:ascii="Consolas" w:eastAsiaTheme="minorEastAsia" w:hAnsi="Consolas" w:cs="Consolas"/>
+                <w:color w:val="FFFFFF" w:themeColor="background1"/>
+                <w:kern w:val="0"/>
+                <w:sz w:val="16"/>
+                <w:szCs w:val="16"/>
+                <w:lang w:eastAsia="ja-JP"/>
+              </w:rPr>
+            </w:pPr>
+            <w:r>
+              <w:rPr>
+                <w:rFonts w:ascii="Consolas" w:eastAsiaTheme="minorEastAsia" w:hAnsi="Consolas" w:cs="Consolas"/>
+                <w:color w:val="FFFFFF" w:themeColor="background1"/>
+                <w:kern w:val="0"/>
+                <w:sz w:val="16"/>
+                <w:szCs w:val="16"/>
+                <w:lang w:eastAsia="ja-JP"/>
+              </w:rPr>
+              <w:t xml:space="preserve">                            "unsigned": true </w:t>
+            </w:r>
+          </w:p>
+          <w:p>
+            <w:pPr>
+              <w:autoSpaceDE w:val="0"/>
+              <w:autoSpaceDN w:val="0"/>
+              <w:adjustRightInd w:val="0"/>
+              <w:spacing w:before="0" w:after="0" w:line="240" w:lineRule="auto"/>
+              <w:rPr>
+                <w:rFonts w:ascii="Consolas" w:eastAsiaTheme="minorEastAsia" w:hAnsi="Consolas" w:cs="Consolas"/>
+                <w:color w:val="FFFFFF" w:themeColor="background1"/>
+                <w:kern w:val="0"/>
+                <w:sz w:val="16"/>
+                <w:szCs w:val="16"/>
+                <w:lang w:eastAsia="ja-JP"/>
+              </w:rPr>
+            </w:pPr>
+            <w:r>
+              <w:rPr>
+                <w:rFonts w:ascii="Consolas" w:eastAsiaTheme="minorEastAsia" w:hAnsi="Consolas" w:cs="Consolas"/>
+                <w:color w:val="FFFFFF" w:themeColor="background1"/>
+                <w:kern w:val="0"/>
+                <w:sz w:val="16"/>
+                <w:szCs w:val="16"/>
+                <w:lang w:eastAsia="ja-JP"/>
+              </w:rPr>
+              <w:t xml:space="preserve">                        }</w:t>
+            </w:r>
+          </w:p>
+          <w:p>
+            <w:pPr>
+              <w:autoSpaceDE w:val="0"/>
+              <w:autoSpaceDN w:val="0"/>
+              <w:adjustRightInd w:val="0"/>
+              <w:spacing w:before="0" w:after="0" w:line="240" w:lineRule="auto"/>
+              <w:rPr>
+                <w:rFonts w:ascii="Consolas" w:eastAsiaTheme="minorEastAsia" w:hAnsi="Consolas" w:cs="Consolas"/>
+                <w:color w:val="FFFFFF" w:themeColor="background1"/>
+                <w:kern w:val="0"/>
+                <w:sz w:val="16"/>
+                <w:szCs w:val="16"/>
+                <w:lang w:eastAsia="ja-JP"/>
+              </w:rPr>
+            </w:pPr>
+            <w:r>
+              <w:rPr>
+                <w:rFonts w:ascii="Consolas" w:eastAsiaTheme="minorEastAsia" w:hAnsi="Consolas" w:cs="Consolas"/>
+                <w:color w:val="FFFFFF" w:themeColor="background1"/>
+                <w:kern w:val="0"/>
+                <w:sz w:val="16"/>
+                <w:szCs w:val="16"/>
+                <w:lang w:eastAsia="ja-JP"/>
+              </w:rPr>
+              <w:t xml:space="preserve">                    },</w:t>
+            </w:r>
+          </w:p>
+          <w:p>
+            <w:pPr>
+              <w:autoSpaceDE w:val="0"/>
+              <w:autoSpaceDN w:val="0"/>
+              <w:adjustRightInd w:val="0"/>
+              <w:spacing w:before="0" w:after="0" w:line="240" w:lineRule="auto"/>
+              <w:rPr>
+                <w:rFonts w:ascii="Consolas" w:eastAsiaTheme="minorEastAsia" w:hAnsi="Consolas" w:cs="Consolas"/>
+                <w:color w:val="FFFFFF" w:themeColor="background1"/>
+                <w:kern w:val="0"/>
+                <w:sz w:val="16"/>
+                <w:szCs w:val="16"/>
+                <w:lang w:eastAsia="ja-JP"/>
+              </w:rPr>
+            </w:pPr>
+            <w:r>
+              <w:rPr>
+                <w:rFonts w:ascii="Consolas" w:eastAsiaTheme="minorEastAsia" w:hAnsi="Consolas" w:cs="Consolas"/>
+                <w:color w:val="FFFFFF" w:themeColor="background1"/>
+                <w:kern w:val="0"/>
+                <w:sz w:val="16"/>
+                <w:szCs w:val="16"/>
+                <w:lang w:eastAsia="ja-JP"/>
+              </w:rPr>
+              <w:t xml:space="preserve">                    "index": [</w:t>
+            </w:r>
+          </w:p>
+          <w:p>
+            <w:pPr>
+              <w:autoSpaceDE w:val="0"/>
+              <w:autoSpaceDN w:val="0"/>
+              <w:adjustRightInd w:val="0"/>
+              <w:spacing w:before="0" w:after="0" w:line="240" w:lineRule="auto"/>
+              <w:rPr>
+                <w:rFonts w:ascii="Consolas" w:eastAsiaTheme="minorEastAsia" w:hAnsi="Consolas" w:cs="Consolas"/>
+                <w:color w:val="FFFFFF" w:themeColor="background1"/>
+                <w:kern w:val="0"/>
+                <w:sz w:val="16"/>
+                <w:szCs w:val="16"/>
+                <w:lang w:eastAsia="ja-JP"/>
+              </w:rPr>
+            </w:pPr>
+            <w:r>
+              <w:rPr>
+                <w:rFonts w:ascii="Consolas" w:eastAsiaTheme="minorEastAsia" w:hAnsi="Consolas" w:cs="Consolas"/>
+                <w:color w:val="FFFFFF" w:themeColor="background1"/>
+                <w:kern w:val="0"/>
+                <w:sz w:val="16"/>
+                <w:szCs w:val="16"/>
+                <w:lang w:eastAsia="ja-JP"/>
+              </w:rPr>
+              <w:t xml:space="preserve">                        "id_team</w:t>
+            </w:r>
+            <w:r>
+              <w:rPr>
+                <w:rFonts w:ascii="Consolas" w:eastAsiaTheme="minorEastAsia" w:hAnsi="Consolas" w:cs="Consolas"/>
+                <w:color w:val="FFFFFF" w:themeColor="background1"/>
+                <w:kern w:val="0"/>
+                <w:sz w:val="16"/>
+                <w:szCs w:val="16"/>
+                <w:lang w:eastAsia="ja-JP"/>
+              </w:rPr>
+              <w:t>_name_index</w:t>
+            </w:r>
+            <w:r>
+              <w:rPr>
+                <w:rFonts w:ascii="Consolas" w:eastAsiaTheme="minorEastAsia" w:hAnsi="Consolas" w:cs="Consolas"/>
+                <w:color w:val="FFFFFF" w:themeColor="background1"/>
+                <w:kern w:val="0"/>
+                <w:sz w:val="16"/>
+                <w:szCs w:val="16"/>
+                <w:lang w:eastAsia="ja-JP"/>
+              </w:rPr>
+              <w:t>": ["id_team"]</w:t>
+            </w:r>
+          </w:p>
+          <w:p>
+            <w:pPr>
+              <w:autoSpaceDE w:val="0"/>
+              <w:autoSpaceDN w:val="0"/>
+              <w:adjustRightInd w:val="0"/>
+              <w:spacing w:before="0" w:after="0" w:line="240" w:lineRule="auto"/>
+              <w:rPr>
+                <w:rFonts w:ascii="Consolas" w:eastAsiaTheme="minorEastAsia" w:hAnsi="Consolas" w:cs="Consolas"/>
+                <w:color w:val="FFFFFF" w:themeColor="background1"/>
+                <w:kern w:val="0"/>
+                <w:sz w:val="16"/>
+                <w:szCs w:val="16"/>
+                <w:lang w:eastAsia="ja-JP"/>
+              </w:rPr>
+            </w:pPr>
+            <w:r>
+              <w:rPr>
+                <w:rFonts w:ascii="Consolas" w:eastAsiaTheme="minorEastAsia" w:hAnsi="Consolas" w:cs="Consolas"/>
+                <w:color w:val="FFFFFF" w:themeColor="background1"/>
+                <w:kern w:val="0"/>
+                <w:sz w:val="16"/>
+                <w:szCs w:val="16"/>
+                <w:lang w:eastAsia="ja-JP"/>
+              </w:rPr>
+              <w:t xml:space="preserve">                    ],</w:t>
+            </w:r>
+          </w:p>
+          <w:p>
+            <w:pPr>
+              <w:autoSpaceDE w:val="0"/>
+              <w:autoSpaceDN w:val="0"/>
+              <w:adjustRightInd w:val="0"/>
+              <w:spacing w:before="0" w:after="0" w:line="240" w:lineRule="auto"/>
+              <w:rPr>
+                <w:rFonts w:ascii="Consolas" w:eastAsiaTheme="minorEastAsia" w:hAnsi="Consolas" w:cs="Consolas"/>
+                <w:color w:val="FFFFFF" w:themeColor="background1"/>
+                <w:kern w:val="0"/>
+                <w:sz w:val="16"/>
+                <w:szCs w:val="16"/>
+                <w:lang w:eastAsia="ja-JP"/>
+              </w:rPr>
+            </w:pPr>
+            <w:r>
+              <w:rPr>
+                <w:rFonts w:ascii="Consolas" w:eastAsiaTheme="minorEastAsia" w:hAnsi="Consolas" w:cs="Consolas"/>
+                <w:color w:val="FFFFFF" w:themeColor="background1"/>
+                <w:kern w:val="0"/>
+                <w:sz w:val="16"/>
+                <w:szCs w:val="16"/>
+                <w:lang w:eastAsia="ja-JP"/>
+              </w:rPr>
+              <w:t xml:space="preserve">                    "engine": "InnoDB",</w:t>
+            </w:r>
+          </w:p>
+          <w:p>
+            <w:pPr>
+              <w:autoSpaceDE w:val="0"/>
+              <w:autoSpaceDN w:val="0"/>
+              <w:adjustRightInd w:val="0"/>
+              <w:spacing w:before="0" w:after="0" w:line="240" w:lineRule="auto"/>
+              <w:rPr>
+                <w:rFonts w:ascii="Consolas" w:eastAsiaTheme="minorEastAsia" w:hAnsi="Consolas" w:cs="Consolas"/>
+                <w:color w:val="FFFFFF" w:themeColor="background1"/>
+                <w:kern w:val="0"/>
+                <w:sz w:val="16"/>
+                <w:szCs w:val="16"/>
+                <w:lang w:eastAsia="ja-JP"/>
+              </w:rPr>
+            </w:pPr>
+            <w:r>
+              <w:rPr>
+                <w:rFonts w:ascii="Consolas" w:eastAsiaTheme="minorEastAsia" w:hAnsi="Consolas" w:cs="Consolas"/>
+                <w:color w:val="FFFFFF" w:themeColor="background1"/>
+                <w:kern w:val="0"/>
+                <w:sz w:val="16"/>
+                <w:szCs w:val="16"/>
+                <w:lang w:eastAsia="ja-JP"/>
+              </w:rPr>
+              <w:t xml:space="preserve">                    "auto_increment": 1,</w:t>
+            </w:r>
+          </w:p>
+          <w:p>
+            <w:pPr>
+              <w:autoSpaceDE w:val="0"/>
+              <w:autoSpaceDN w:val="0"/>
+              <w:adjustRightInd w:val="0"/>
+              <w:spacing w:before="0" w:after="0" w:line="240" w:lineRule="auto"/>
+              <w:rPr>
+                <w:rFonts w:ascii="Consolas" w:eastAsiaTheme="minorEastAsia" w:hAnsi="Consolas" w:cs="Consolas"/>
+                <w:color w:val="FFFFFF" w:themeColor="background1"/>
+                <w:kern w:val="0"/>
+                <w:sz w:val="16"/>
+                <w:szCs w:val="16"/>
+                <w:lang w:eastAsia="ja-JP"/>
+              </w:rPr>
+            </w:pPr>
+            <w:r>
+              <w:rPr>
+                <w:rFonts w:ascii="Consolas" w:eastAsiaTheme="minorEastAsia" w:hAnsi="Consolas" w:cs="Consolas"/>
+                <w:color w:val="FFFFFF" w:themeColor="background1"/>
+                <w:kern w:val="0"/>
+                <w:sz w:val="16"/>
+                <w:szCs w:val="16"/>
+                <w:lang w:eastAsia="ja-JP"/>
+              </w:rPr>
+              <w:t xml:space="preserve">                    "default_charset": "utf8"</w:t>
+            </w:r>
+          </w:p>
+          <w:p>
+            <w:pPr>
+              <w:autoSpaceDE w:val="0"/>
+              <w:autoSpaceDN w:val="0"/>
+              <w:adjustRightInd w:val="0"/>
+              <w:spacing w:before="0" w:after="0" w:line="240" w:lineRule="auto"/>
+              <w:rPr>
+                <w:rFonts w:ascii="Courier New" w:hAnsi="Courier New" w:cs="Courier New"/>
+                <w:b/>
+                <w:sz w:val="16"/>
+                <w:szCs w:val="16"/>
+              </w:rPr>
+            </w:pPr>
+            <w:r>
+              <w:rPr>
+                <w:rFonts w:ascii="Consolas" w:eastAsiaTheme="minorEastAsia" w:hAnsi="Consolas" w:cs="Consolas"/>
+                <w:color w:val="FFFFFF" w:themeColor="background1"/>
+                <w:kern w:val="0"/>
+                <w:sz w:val="16"/>
+                <w:szCs w:val="16"/>
+                <w:lang w:eastAsia="ja-JP"/>
+              </w:rPr>
+              <w:t xml:space="preserve">                </w:t>
+            </w:r>
+            <w:r>
+              <w:rPr>
+                <w:rFonts w:ascii="Consolas" w:eastAsiaTheme="minorEastAsia" w:hAnsi="Consolas" w:cs="Consolas"/>
+                <w:color w:val="FFFFFF" w:themeColor="background1"/>
+                <w:kern w:val="0"/>
+                <w:sz w:val="16"/>
+                <w:szCs w:val="16"/>
+                <w:lang w:val="fr-FR" w:eastAsia="ja-JP"/>
+              </w:rPr>
+              <w:t>},</w:t>
+            </w:r>
+          </w:p>
+        </w:tc>
+      </w:tr>
+    </w:tbl>
+    <w:p>
+      <w:pPr>
+        <w:pStyle w:val="NormalWeb"/>
+        <w:shd w:val="clear" w:color="auto" w:fill="FFFFFF"/>
+        <w:spacing w:before="0" w:after="255"/>
+        <w:rPr>
+          <w:rFonts w:cs="Miriam"/>
+          <w:szCs w:val="24"/>
+          <w:lang w:val="fr-FR"/>
+        </w:rPr>
+      </w:pPr>
+      <w:r>
+        <w:rPr>
+          <w:rFonts w:cs="Miriam"/>
+          <w:szCs w:val="24"/>
+          <w:lang w:val="fr-FR"/>
+        </w:rPr>
+        <w:t>ou</w:t>
+      </w:r>
+    </w:p>
+    <w:tbl>
+      <w:tblPr>
+        <w:tblStyle w:val="Grilledutableau"/>
+        <w:tblW w:w="0" w:type="auto"/>
+        <w:shd w:val="clear" w:color="auto" w:fill="000000" w:themeFill="text1"/>
+        <w:tblLook w:val="04A0" w:firstRow="1" w:lastRow="0" w:firstColumn="1" w:lastColumn="0" w:noHBand="0" w:noVBand="1"/>
+      </w:tblPr>
+      <w:tblGrid>
+        <w:gridCol w:w="9211"/>
+      </w:tblGrid>
+      <w:tr>
+        <w:tc>
+          <w:tcPr>
+            <w:tcW w:w="9211" w:type="dxa"/>
+            <w:shd w:val="clear" w:color="auto" w:fill="000000" w:themeFill="text1"/>
+          </w:tcPr>
+          <w:p>
+            <w:pPr>
+              <w:autoSpaceDE w:val="0"/>
+              <w:autoSpaceDN w:val="0"/>
+              <w:adjustRightInd w:val="0"/>
+              <w:spacing w:before="0" w:after="0" w:line="240" w:lineRule="auto"/>
+              <w:rPr>
+                <w:rFonts w:ascii="Consolas" w:eastAsiaTheme="minorEastAsia" w:hAnsi="Consolas" w:cs="Consolas"/>
+                <w:color w:val="FFFFFF" w:themeColor="background1"/>
+                <w:kern w:val="0"/>
+                <w:sz w:val="16"/>
+                <w:szCs w:val="16"/>
+                <w:lang w:eastAsia="ja-JP"/>
+              </w:rPr>
+            </w:pPr>
+          </w:p>
+          <w:p>
+            <w:pPr>
+              <w:autoSpaceDE w:val="0"/>
+              <w:autoSpaceDN w:val="0"/>
+              <w:adjustRightInd w:val="0"/>
+              <w:spacing w:before="0" w:after="0" w:line="240" w:lineRule="auto"/>
+              <w:rPr>
+                <w:rFonts w:ascii="Consolas" w:eastAsiaTheme="minorEastAsia" w:hAnsi="Consolas" w:cs="Consolas"/>
+                <w:color w:val="FFFFFF" w:themeColor="background1"/>
+                <w:kern w:val="0"/>
+                <w:sz w:val="16"/>
+                <w:szCs w:val="16"/>
+                <w:lang w:eastAsia="ja-JP"/>
+              </w:rPr>
+            </w:pPr>
+            <w:r>
+              <w:rPr>
+                <w:rFonts w:ascii="Consolas" w:eastAsiaTheme="minorEastAsia" w:hAnsi="Consolas" w:cs="Consolas"/>
+                <w:color w:val="FFFFFF" w:themeColor="background1"/>
+                <w:kern w:val="0"/>
+                <w:sz w:val="16"/>
+                <w:szCs w:val="16"/>
+                <w:lang w:eastAsia="ja-JP"/>
+              </w:rPr>
+              <w:t xml:space="preserve">                "user": {</w:t>
+            </w:r>
+          </w:p>
+          <w:p>
+            <w:pPr>
+              <w:autoSpaceDE w:val="0"/>
+              <w:autoSpaceDN w:val="0"/>
+              <w:adjustRightInd w:val="0"/>
+              <w:spacing w:before="0" w:after="0" w:line="240" w:lineRule="auto"/>
+              <w:rPr>
+                <w:rFonts w:ascii="Consolas" w:eastAsiaTheme="minorEastAsia" w:hAnsi="Consolas" w:cs="Consolas"/>
+                <w:color w:val="FFFFFF" w:themeColor="background1"/>
+                <w:kern w:val="0"/>
+                <w:sz w:val="16"/>
+                <w:szCs w:val="16"/>
+                <w:lang w:eastAsia="ja-JP"/>
+              </w:rPr>
+            </w:pPr>
+            <w:r>
+              <w:rPr>
+                <w:rFonts w:ascii="Consolas" w:eastAsiaTheme="minorEastAsia" w:hAnsi="Consolas" w:cs="Consolas"/>
+                <w:color w:val="FFFFFF" w:themeColor="background1"/>
+                <w:kern w:val="0"/>
+                <w:sz w:val="16"/>
+                <w:szCs w:val="16"/>
+                <w:lang w:eastAsia="ja-JP"/>
+              </w:rPr>
+              <w:t xml:space="preserve">                    "fields": {</w:t>
+            </w:r>
+          </w:p>
+          <w:p>
+            <w:pPr>
+              <w:autoSpaceDE w:val="0"/>
+              <w:autoSpaceDN w:val="0"/>
+              <w:adjustRightInd w:val="0"/>
+              <w:spacing w:before="0" w:after="0" w:line="240" w:lineRule="auto"/>
+              <w:rPr>
+                <w:rFonts w:ascii="Consolas" w:eastAsiaTheme="minorEastAsia" w:hAnsi="Consolas" w:cs="Consolas"/>
+                <w:color w:val="FFFFFF" w:themeColor="background1"/>
+                <w:kern w:val="0"/>
+                <w:sz w:val="16"/>
+                <w:szCs w:val="16"/>
+                <w:lang w:eastAsia="ja-JP"/>
+              </w:rPr>
+            </w:pPr>
+            <w:r>
+              <w:rPr>
+                <w:rFonts w:ascii="Consolas" w:eastAsiaTheme="minorEastAsia" w:hAnsi="Consolas" w:cs="Consolas"/>
+                <w:color w:val="FFFFFF" w:themeColor="background1"/>
+                <w:kern w:val="0"/>
+                <w:sz w:val="16"/>
+                <w:szCs w:val="16"/>
+                <w:lang w:eastAsia="ja-JP"/>
+              </w:rPr>
+              <w:t xml:space="preserve">                        "id": {</w:t>
+            </w:r>
+          </w:p>
+          <w:p>
+            <w:pPr>
+              <w:autoSpaceDE w:val="0"/>
+              <w:autoSpaceDN w:val="0"/>
+              <w:adjustRightInd w:val="0"/>
+              <w:spacing w:before="0" w:after="0" w:line="240" w:lineRule="auto"/>
+              <w:rPr>
+                <w:rFonts w:ascii="Consolas" w:eastAsiaTheme="minorEastAsia" w:hAnsi="Consolas" w:cs="Consolas"/>
+                <w:color w:val="FFFFFF" w:themeColor="background1"/>
+                <w:kern w:val="0"/>
+                <w:sz w:val="16"/>
+                <w:szCs w:val="16"/>
+                <w:lang w:eastAsia="ja-JP"/>
+              </w:rPr>
+            </w:pPr>
+            <w:r>
+              <w:rPr>
+                <w:rFonts w:ascii="Consolas" w:eastAsiaTheme="minorEastAsia" w:hAnsi="Consolas" w:cs="Consolas"/>
+                <w:color w:val="FFFFFF" w:themeColor="background1"/>
+                <w:kern w:val="0"/>
+                <w:sz w:val="16"/>
+                <w:szCs w:val="16"/>
+                <w:lang w:eastAsia="ja-JP"/>
+              </w:rPr>
+              <w:t xml:space="preserve">                            "type": "int",</w:t>
+            </w:r>
+          </w:p>
+          <w:p>
+            <w:pPr>
+              <w:autoSpaceDE w:val="0"/>
+              <w:autoSpaceDN w:val="0"/>
+              <w:adjustRightInd w:val="0"/>
+              <w:spacing w:before="0" w:after="0" w:line="240" w:lineRule="auto"/>
+              <w:rPr>
+                <w:rFonts w:ascii="Consolas" w:eastAsiaTheme="minorEastAsia" w:hAnsi="Consolas" w:cs="Consolas"/>
+                <w:color w:val="FFFFFF" w:themeColor="background1"/>
+                <w:kern w:val="0"/>
+                <w:sz w:val="16"/>
+                <w:szCs w:val="16"/>
+                <w:lang w:eastAsia="ja-JP"/>
+              </w:rPr>
+            </w:pPr>
+            <w:r>
+              <w:rPr>
+                <w:rFonts w:ascii="Consolas" w:eastAsiaTheme="minorEastAsia" w:hAnsi="Consolas" w:cs="Consolas"/>
+                <w:color w:val="FFFFFF" w:themeColor="background1"/>
+                <w:kern w:val="0"/>
+                <w:sz w:val="16"/>
+                <w:szCs w:val="16"/>
+                <w:lang w:eastAsia="ja-JP"/>
+              </w:rPr>
+              <w:t xml:space="preserve">                            "key": "primary",</w:t>
+            </w:r>
+          </w:p>
+          <w:p>
+            <w:pPr>
+              <w:autoSpaceDE w:val="0"/>
+              <w:autoSpaceDN w:val="0"/>
+              <w:adjustRightInd w:val="0"/>
+              <w:spacing w:before="0" w:after="0" w:line="240" w:lineRule="auto"/>
+              <w:rPr>
+                <w:rFonts w:ascii="Consolas" w:eastAsiaTheme="minorEastAsia" w:hAnsi="Consolas" w:cs="Consolas"/>
+                <w:color w:val="FFFFFF" w:themeColor="background1"/>
+                <w:kern w:val="0"/>
+                <w:sz w:val="16"/>
+                <w:szCs w:val="16"/>
+                <w:lang w:eastAsia="ja-JP"/>
+              </w:rPr>
+            </w:pPr>
+            <w:r>
+              <w:rPr>
+                <w:rFonts w:ascii="Consolas" w:eastAsiaTheme="minorEastAsia" w:hAnsi="Consolas" w:cs="Consolas"/>
+                <w:color w:val="FFFFFF" w:themeColor="background1"/>
+                <w:kern w:val="0"/>
+                <w:sz w:val="16"/>
+                <w:szCs w:val="16"/>
+                <w:lang w:eastAsia="ja-JP"/>
+              </w:rPr>
+              <w:t xml:space="preserve">                            "null": false,</w:t>
+            </w:r>
+          </w:p>
+          <w:p>
+            <w:pPr>
+              <w:autoSpaceDE w:val="0"/>
+              <w:autoSpaceDN w:val="0"/>
+              <w:adjustRightInd w:val="0"/>
+              <w:spacing w:before="0" w:after="0" w:line="240" w:lineRule="auto"/>
+              <w:rPr>
+                <w:rFonts w:ascii="Consolas" w:eastAsiaTheme="minorEastAsia" w:hAnsi="Consolas" w:cs="Consolas"/>
+                <w:color w:val="FFFFFF" w:themeColor="background1"/>
+                <w:kern w:val="0"/>
+                <w:sz w:val="16"/>
+                <w:szCs w:val="16"/>
+                <w:lang w:eastAsia="ja-JP"/>
+              </w:rPr>
+            </w:pPr>
+            <w:r>
+              <w:rPr>
+                <w:rFonts w:ascii="Consolas" w:eastAsiaTheme="minorEastAsia" w:hAnsi="Consolas" w:cs="Consolas"/>
+                <w:color w:val="FFFFFF" w:themeColor="background1"/>
+                <w:kern w:val="0"/>
+                <w:sz w:val="16"/>
+                <w:szCs w:val="16"/>
+                <w:lang w:eastAsia="ja-JP"/>
+              </w:rPr>
+              <w:t xml:space="preserve">                            "unsigned": true,</w:t>
+            </w:r>
+          </w:p>
+          <w:p>
+            <w:pPr>
+              <w:autoSpaceDE w:val="0"/>
+              <w:autoSpaceDN w:val="0"/>
+              <w:adjustRightInd w:val="0"/>
+              <w:spacing w:before="0" w:after="0" w:line="240" w:lineRule="auto"/>
+              <w:rPr>
+                <w:rFonts w:ascii="Consolas" w:eastAsiaTheme="minorEastAsia" w:hAnsi="Consolas" w:cs="Consolas"/>
+                <w:color w:val="FFFFFF" w:themeColor="background1"/>
+                <w:kern w:val="0"/>
+                <w:sz w:val="16"/>
+                <w:szCs w:val="16"/>
+                <w:lang w:eastAsia="ja-JP"/>
+              </w:rPr>
+            </w:pPr>
+            <w:r>
+              <w:rPr>
+                <w:rFonts w:ascii="Consolas" w:eastAsiaTheme="minorEastAsia" w:hAnsi="Consolas" w:cs="Consolas"/>
+                <w:color w:val="FFFFFF" w:themeColor="background1"/>
+                <w:kern w:val="0"/>
+                <w:sz w:val="16"/>
+                <w:szCs w:val="16"/>
+                <w:lang w:eastAsia="ja-JP"/>
+              </w:rPr>
+              <w:t xml:space="preserve">                            "autoincrement": true</w:t>
+            </w:r>
+          </w:p>
+          <w:p>
+            <w:pPr>
+              <w:autoSpaceDE w:val="0"/>
+              <w:autoSpaceDN w:val="0"/>
+              <w:adjustRightInd w:val="0"/>
+              <w:spacing w:before="0" w:after="0" w:line="240" w:lineRule="auto"/>
+              <w:rPr>
+                <w:rFonts w:ascii="Consolas" w:eastAsiaTheme="minorEastAsia" w:hAnsi="Consolas" w:cs="Consolas"/>
+                <w:color w:val="FFFFFF" w:themeColor="background1"/>
+                <w:kern w:val="0"/>
+                <w:sz w:val="16"/>
+                <w:szCs w:val="16"/>
+                <w:lang w:eastAsia="ja-JP"/>
+              </w:rPr>
+            </w:pPr>
+            <w:r>
+              <w:rPr>
+                <w:rFonts w:ascii="Consolas" w:eastAsiaTheme="minorEastAsia" w:hAnsi="Consolas" w:cs="Consolas"/>
+                <w:color w:val="FFFFFF" w:themeColor="background1"/>
+                <w:kern w:val="0"/>
+                <w:sz w:val="16"/>
+                <w:szCs w:val="16"/>
+                <w:lang w:eastAsia="ja-JP"/>
+              </w:rPr>
+              <w:t xml:space="preserve">                        },</w:t>
+            </w:r>
+          </w:p>
+          <w:p>
+            <w:pPr>
+              <w:autoSpaceDE w:val="0"/>
+              <w:autoSpaceDN w:val="0"/>
+              <w:adjustRightInd w:val="0"/>
+              <w:spacing w:before="0" w:after="0" w:line="240" w:lineRule="auto"/>
+              <w:rPr>
+                <w:rFonts w:ascii="Consolas" w:eastAsiaTheme="minorEastAsia" w:hAnsi="Consolas" w:cs="Consolas"/>
+                <w:color w:val="FFFFFF" w:themeColor="background1"/>
+                <w:kern w:val="0"/>
+                <w:sz w:val="16"/>
+                <w:szCs w:val="16"/>
+                <w:lang w:eastAsia="ja-JP"/>
+              </w:rPr>
+            </w:pPr>
+            <w:r>
+              <w:rPr>
+                <w:rFonts w:ascii="Consolas" w:eastAsiaTheme="minorEastAsia" w:hAnsi="Consolas" w:cs="Consolas"/>
+                <w:color w:val="FFFFFF" w:themeColor="background1"/>
+                <w:kern w:val="0"/>
+                <w:sz w:val="16"/>
+                <w:szCs w:val="16"/>
+                <w:lang w:eastAsia="ja-JP"/>
+              </w:rPr>
+              <w:t xml:space="preserve">                        "id_team": {</w:t>
+            </w:r>
+          </w:p>
+          <w:p>
+            <w:pPr>
+              <w:autoSpaceDE w:val="0"/>
+              <w:autoSpaceDN w:val="0"/>
+              <w:adjustRightInd w:val="0"/>
+              <w:spacing w:before="0" w:after="0" w:line="240" w:lineRule="auto"/>
+              <w:rPr>
+                <w:rFonts w:ascii="Consolas" w:eastAsiaTheme="minorEastAsia" w:hAnsi="Consolas" w:cs="Consolas"/>
+                <w:color w:val="FFFFFF" w:themeColor="background1"/>
+                <w:kern w:val="0"/>
+                <w:sz w:val="16"/>
+                <w:szCs w:val="16"/>
+                <w:lang w:eastAsia="ja-JP"/>
+              </w:rPr>
+            </w:pPr>
+            <w:r>
+              <w:rPr>
+                <w:rFonts w:ascii="Consolas" w:eastAsiaTheme="minorEastAsia" w:hAnsi="Consolas" w:cs="Consolas"/>
+                <w:color w:val="FFFFFF" w:themeColor="background1"/>
+                <w:kern w:val="0"/>
+                <w:sz w:val="16"/>
+                <w:szCs w:val="16"/>
+                <w:lang w:eastAsia="ja-JP"/>
+              </w:rPr>
+              <w:t xml:space="preserve">                            "type": "int",</w:t>
+            </w:r>
+          </w:p>
+          <w:p>
+            <w:pPr>
+              <w:autoSpaceDE w:val="0"/>
+              <w:autoSpaceDN w:val="0"/>
+              <w:adjustRightInd w:val="0"/>
+              <w:spacing w:before="0" w:after="0" w:line="240" w:lineRule="auto"/>
+              <w:rPr>
+                <w:rFonts w:ascii="Consolas" w:eastAsiaTheme="minorEastAsia" w:hAnsi="Consolas" w:cs="Consolas"/>
+                <w:color w:val="FFFFFF" w:themeColor="background1"/>
+                <w:kern w:val="0"/>
+                <w:sz w:val="16"/>
+                <w:szCs w:val="16"/>
+                <w:lang w:eastAsia="ja-JP"/>
+              </w:rPr>
+            </w:pPr>
+            <w:r>
+              <w:rPr>
+                <w:rFonts w:ascii="Consolas" w:eastAsiaTheme="minorEastAsia" w:hAnsi="Consolas" w:cs="Consolas"/>
+                <w:color w:val="FFFFFF" w:themeColor="background1"/>
+                <w:kern w:val="0"/>
+                <w:sz w:val="16"/>
+                <w:szCs w:val="16"/>
+                <w:lang w:eastAsia="ja-JP"/>
+              </w:rPr>
+              <w:t xml:space="preserve">                            "null": false,</w:t>
+            </w:r>
+          </w:p>
+          <w:p>
+            <w:pPr>
+              <w:autoSpaceDE w:val="0"/>
+              <w:autoSpaceDN w:val="0"/>
+              <w:adjustRightInd w:val="0"/>
+              <w:spacing w:before="0" w:after="0" w:line="240" w:lineRule="auto"/>
+              <w:rPr>
+                <w:rFonts w:ascii="Consolas" w:eastAsiaTheme="minorEastAsia" w:hAnsi="Consolas" w:cs="Consolas"/>
+                <w:color w:val="FFFFFF" w:themeColor="background1"/>
+                <w:kern w:val="0"/>
+                <w:sz w:val="16"/>
+                <w:szCs w:val="16"/>
+                <w:lang w:eastAsia="ja-JP"/>
+              </w:rPr>
+            </w:pPr>
+            <w:r>
+              <w:rPr>
+                <w:rFonts w:ascii="Consolas" w:eastAsiaTheme="minorEastAsia" w:hAnsi="Consolas" w:cs="Consolas"/>
+                <w:color w:val="FFFFFF" w:themeColor="background1"/>
+                <w:kern w:val="0"/>
+                <w:sz w:val="16"/>
+                <w:szCs w:val="16"/>
+                <w:lang w:eastAsia="ja-JP"/>
+              </w:rPr>
+              <w:t xml:space="preserve">                            "unsigned": true,</w:t>
+            </w:r>
+          </w:p>
+          <w:p>
+            <w:pPr>
+              <w:autoSpaceDE w:val="0"/>
+              <w:autoSpaceDN w:val="0"/>
+              <w:adjustRightInd w:val="0"/>
+              <w:spacing w:before="0" w:after="0" w:line="240" w:lineRule="auto"/>
+              <w:rPr>
+                <w:rFonts w:ascii="Consolas" w:eastAsiaTheme="minorEastAsia" w:hAnsi="Consolas" w:cs="Consolas"/>
+                <w:color w:val="FFFFFF" w:themeColor="background1"/>
+                <w:kern w:val="0"/>
+                <w:sz w:val="16"/>
+                <w:szCs w:val="16"/>
+                <w:lang w:eastAsia="ja-JP"/>
+              </w:rPr>
+            </w:pPr>
+            <w:r>
+              <w:rPr>
+                <w:rFonts w:ascii="Consolas" w:eastAsiaTheme="minorEastAsia" w:hAnsi="Consolas" w:cs="Consolas"/>
+                <w:color w:val="FFFFFF" w:themeColor="background1"/>
+                <w:kern w:val="0"/>
+                <w:sz w:val="16"/>
+                <w:szCs w:val="16"/>
+                <w:lang w:eastAsia="ja-JP"/>
+              </w:rPr>
+              <w:t xml:space="preserve">                            "</w:t>
+            </w:r>
+            <w:r>
+              <w:rPr>
+                <w:rFonts w:ascii="Consolas" w:eastAsiaTheme="minorEastAsia" w:hAnsi="Consolas" w:cs="Consolas"/>
+                <w:color w:val="FFFFFF" w:themeColor="background1"/>
+                <w:kern w:val="0"/>
+                <w:sz w:val="16"/>
+                <w:szCs w:val="16"/>
+                <w:lang w:eastAsia="ja-JP"/>
+              </w:rPr>
+              <w:t>key</w:t>
+            </w:r>
+            <w:r>
+              <w:rPr>
+                <w:rFonts w:ascii="Consolas" w:eastAsiaTheme="minorEastAsia" w:hAnsi="Consolas" w:cs="Consolas"/>
+                <w:color w:val="FFFFFF" w:themeColor="background1"/>
+                <w:kern w:val="0"/>
+                <w:sz w:val="16"/>
+                <w:szCs w:val="16"/>
+                <w:lang w:eastAsia="ja-JP"/>
+              </w:rPr>
+              <w:t>":</w:t>
+            </w:r>
+            <w:r>
+              <w:rPr>
+                <w:rFonts w:ascii="Consolas" w:eastAsiaTheme="minorEastAsia" w:hAnsi="Consolas" w:cs="Consolas"/>
+                <w:color w:val="FFFFFF" w:themeColor="background1"/>
+                <w:kern w:val="0"/>
+                <w:sz w:val="16"/>
+                <w:szCs w:val="16"/>
+                <w:lang w:eastAsia="ja-JP"/>
+              </w:rPr>
+              <w:t xml:space="preserve"> “index”</w:t>
+            </w:r>
+            <w:r>
+              <w:rPr>
+                <w:rFonts w:ascii="Consolas" w:eastAsiaTheme="minorEastAsia" w:hAnsi="Consolas" w:cs="Consolas"/>
+                <w:color w:val="FFFFFF" w:themeColor="background1"/>
+                <w:kern w:val="0"/>
+                <w:sz w:val="16"/>
+                <w:szCs w:val="16"/>
+                <w:lang w:eastAsia="ja-JP"/>
+              </w:rPr>
+              <w:t xml:space="preserve"> </w:t>
+            </w:r>
+          </w:p>
+          <w:p>
+            <w:pPr>
+              <w:autoSpaceDE w:val="0"/>
+              <w:autoSpaceDN w:val="0"/>
+              <w:adjustRightInd w:val="0"/>
+              <w:spacing w:before="0" w:after="0" w:line="240" w:lineRule="auto"/>
+              <w:rPr>
+                <w:rFonts w:ascii="Consolas" w:eastAsiaTheme="minorEastAsia" w:hAnsi="Consolas" w:cs="Consolas"/>
+                <w:color w:val="FFFFFF" w:themeColor="background1"/>
+                <w:kern w:val="0"/>
+                <w:sz w:val="16"/>
+                <w:szCs w:val="16"/>
+                <w:lang w:eastAsia="ja-JP"/>
+              </w:rPr>
+            </w:pPr>
+            <w:r>
+              <w:rPr>
+                <w:rFonts w:ascii="Consolas" w:eastAsiaTheme="minorEastAsia" w:hAnsi="Consolas" w:cs="Consolas"/>
+                <w:color w:val="FFFFFF" w:themeColor="background1"/>
+                <w:kern w:val="0"/>
+                <w:sz w:val="16"/>
+                <w:szCs w:val="16"/>
+                <w:lang w:eastAsia="ja-JP"/>
+              </w:rPr>
+              <w:t xml:space="preserve">                        }</w:t>
+            </w:r>
+          </w:p>
+          <w:p>
+            <w:pPr>
+              <w:autoSpaceDE w:val="0"/>
+              <w:autoSpaceDN w:val="0"/>
+              <w:adjustRightInd w:val="0"/>
+              <w:spacing w:before="0" w:after="0" w:line="240" w:lineRule="auto"/>
+              <w:rPr>
+                <w:rFonts w:ascii="Consolas" w:eastAsiaTheme="minorEastAsia" w:hAnsi="Consolas" w:cs="Consolas"/>
+                <w:color w:val="FFFFFF" w:themeColor="background1"/>
+                <w:kern w:val="0"/>
+                <w:sz w:val="16"/>
+                <w:szCs w:val="16"/>
+                <w:lang w:eastAsia="ja-JP"/>
+              </w:rPr>
+            </w:pPr>
+            <w:r>
+              <w:rPr>
+                <w:rFonts w:ascii="Consolas" w:eastAsiaTheme="minorEastAsia" w:hAnsi="Consolas" w:cs="Consolas"/>
+                <w:color w:val="FFFFFF" w:themeColor="background1"/>
+                <w:kern w:val="0"/>
+                <w:sz w:val="16"/>
+                <w:szCs w:val="16"/>
+                <w:lang w:eastAsia="ja-JP"/>
+              </w:rPr>
+              <w:t xml:space="preserve">                    },</w:t>
+            </w:r>
+          </w:p>
+          <w:p>
+            <w:pPr>
+              <w:autoSpaceDE w:val="0"/>
+              <w:autoSpaceDN w:val="0"/>
+              <w:adjustRightInd w:val="0"/>
+              <w:spacing w:before="0" w:after="0" w:line="240" w:lineRule="auto"/>
+              <w:rPr>
+                <w:rFonts w:ascii="Consolas" w:eastAsiaTheme="minorEastAsia" w:hAnsi="Consolas" w:cs="Consolas"/>
+                <w:color w:val="FFFFFF" w:themeColor="background1"/>
+                <w:kern w:val="0"/>
+                <w:sz w:val="16"/>
+                <w:szCs w:val="16"/>
+                <w:lang w:eastAsia="ja-JP"/>
+              </w:rPr>
+            </w:pPr>
+            <w:r>
+              <w:rPr>
+                <w:rFonts w:ascii="Consolas" w:eastAsiaTheme="minorEastAsia" w:hAnsi="Consolas" w:cs="Consolas"/>
+                <w:color w:val="FFFFFF" w:themeColor="background1"/>
+                <w:kern w:val="0"/>
+                <w:sz w:val="16"/>
+                <w:szCs w:val="16"/>
+                <w:lang w:eastAsia="ja-JP"/>
+              </w:rPr>
+              <w:t xml:space="preserve">                    "engine": "InnoDB",</w:t>
+            </w:r>
+          </w:p>
+          <w:p>
+            <w:pPr>
+              <w:autoSpaceDE w:val="0"/>
+              <w:autoSpaceDN w:val="0"/>
+              <w:adjustRightInd w:val="0"/>
+              <w:spacing w:before="0" w:after="0" w:line="240" w:lineRule="auto"/>
+              <w:rPr>
+                <w:rFonts w:ascii="Consolas" w:eastAsiaTheme="minorEastAsia" w:hAnsi="Consolas" w:cs="Consolas"/>
+                <w:color w:val="FFFFFF" w:themeColor="background1"/>
+                <w:kern w:val="0"/>
+                <w:sz w:val="16"/>
+                <w:szCs w:val="16"/>
+                <w:lang w:eastAsia="ja-JP"/>
+              </w:rPr>
+            </w:pPr>
+            <w:r>
+              <w:rPr>
+                <w:rFonts w:ascii="Consolas" w:eastAsiaTheme="minorEastAsia" w:hAnsi="Consolas" w:cs="Consolas"/>
+                <w:color w:val="FFFFFF" w:themeColor="background1"/>
+                <w:kern w:val="0"/>
+                <w:sz w:val="16"/>
+                <w:szCs w:val="16"/>
+                <w:lang w:eastAsia="ja-JP"/>
+              </w:rPr>
+              <w:t xml:space="preserve">                    "auto_increment": 1,</w:t>
+            </w:r>
+          </w:p>
+          <w:p>
+            <w:pPr>
+              <w:autoSpaceDE w:val="0"/>
+              <w:autoSpaceDN w:val="0"/>
+              <w:adjustRightInd w:val="0"/>
+              <w:spacing w:before="0" w:after="0" w:line="240" w:lineRule="auto"/>
+              <w:rPr>
+                <w:rFonts w:ascii="Consolas" w:eastAsiaTheme="minorEastAsia" w:hAnsi="Consolas" w:cs="Consolas"/>
+                <w:color w:val="FFFFFF" w:themeColor="background1"/>
+                <w:kern w:val="0"/>
+                <w:sz w:val="16"/>
+                <w:szCs w:val="16"/>
+                <w:lang w:eastAsia="ja-JP"/>
+              </w:rPr>
+            </w:pPr>
+            <w:r>
+              <w:rPr>
+                <w:rFonts w:ascii="Consolas" w:eastAsiaTheme="minorEastAsia" w:hAnsi="Consolas" w:cs="Consolas"/>
+                <w:color w:val="FFFFFF" w:themeColor="background1"/>
+                <w:kern w:val="0"/>
+                <w:sz w:val="16"/>
+                <w:szCs w:val="16"/>
+                <w:lang w:eastAsia="ja-JP"/>
+              </w:rPr>
+              <w:t xml:space="preserve">                    "default_charset": "utf8"</w:t>
+            </w:r>
+          </w:p>
+          <w:p>
+            <w:pPr>
+              <w:autoSpaceDE w:val="0"/>
+              <w:autoSpaceDN w:val="0"/>
+              <w:adjustRightInd w:val="0"/>
+              <w:spacing w:before="0" w:after="0" w:line="240" w:lineRule="auto"/>
+              <w:rPr>
+                <w:rFonts w:ascii="Courier New" w:hAnsi="Courier New" w:cs="Courier New"/>
+                <w:b/>
+                <w:sz w:val="16"/>
+                <w:szCs w:val="16"/>
+              </w:rPr>
+            </w:pPr>
+            <w:r>
+              <w:rPr>
+                <w:rFonts w:ascii="Consolas" w:eastAsiaTheme="minorEastAsia" w:hAnsi="Consolas" w:cs="Consolas"/>
+                <w:color w:val="FFFFFF" w:themeColor="background1"/>
+                <w:kern w:val="0"/>
+                <w:sz w:val="16"/>
+                <w:szCs w:val="16"/>
+                <w:lang w:eastAsia="ja-JP"/>
+              </w:rPr>
+              <w:t xml:space="preserve">                </w:t>
+            </w:r>
+            <w:r>
+              <w:rPr>
+                <w:rFonts w:ascii="Consolas" w:eastAsiaTheme="minorEastAsia" w:hAnsi="Consolas" w:cs="Consolas"/>
+                <w:color w:val="FFFFFF" w:themeColor="background1"/>
+                <w:kern w:val="0"/>
+                <w:sz w:val="16"/>
+                <w:szCs w:val="16"/>
+                <w:lang w:val="fr-FR" w:eastAsia="ja-JP"/>
+              </w:rPr>
+              <w:t>},</w:t>
+            </w:r>
+          </w:p>
+        </w:tc>
+      </w:tr>
+    </w:tbl>
+    <w:p>
+      <w:pPr>
         <w:pStyle w:val="NormalWeb"/>
         <w:shd w:val="clear" w:color="auto" w:fill="FFFFFF"/>
         <w:spacing w:before="0" w:after="255"/>
@@ -12710,13 +14186,6 @@
           <w:szCs w:val="24"/>
         </w:rPr>
       </w:pPr>
-      <w:r>
-        <w:rPr>
-          <w:rFonts w:asciiTheme="minorHAnsi" w:hAnsiTheme="minorHAnsi" w:cs="Miriam"/>
-          <w:szCs w:val="24"/>
-        </w:rPr>
-        <w:br/>
-      </w:r>
     </w:p>
     <w:p>
       <w:pPr>
@@ -12733,6 +14202,7 @@
           <w:rFonts w:asciiTheme="minorHAnsi" w:hAnsiTheme="minorHAnsi" w:cs="Miriam"/>
           <w:szCs w:val="24"/>
         </w:rPr>
+        <w:lastRenderedPageBreak/>
         <w:br/>
       </w:r>
     </w:p>
@@ -15258,7 +16728,7 @@
 </file>
 
 <file path=customXml/itemProps3.xml><?xml version="1.0" encoding="utf-8"?>
-<ds:datastoreItem xmlns:ds="http://schemas.openxmlformats.org/officeDocument/2006/customXml" ds:itemID="{E23A2F69-23E4-454A-9B18-D3A02708B6F5}">
+<ds:datastoreItem xmlns:ds="http://schemas.openxmlformats.org/officeDocument/2006/customXml" ds:itemID="{169D1AD3-F5FB-4D76-B11F-DB6E25416210}">
   <ds:schemaRefs>
     <ds:schemaRef ds:uri="http://schemas.openxmlformats.org/officeDocument/2006/bibliography"/>
   </ds:schemaRefs>

</xml_diff>